<commit_message>
1. Added: new chapters' headers to Project Management.docx 1. Modified: Repository.eap and Requirements.docx.
</commit_message>
<xml_diff>
--- a/Deliverables/Project Management.docx
+++ b/Deliverables/Project Management.docx
@@ -418,7 +418,7 @@
         </w:rPr>
         <w:fldChar w:fldCharType="separate"/>
       </w:r>
-      <w:hyperlink w:anchor="_Toc318557136" w:history="1">
+      <w:hyperlink w:anchor="_Toc318633270" w:history="1">
         <w:r>
           <w:rPr>
             <w:rStyle w:val="Hipercze"/>
@@ -460,7 +460,7 @@
             <w:noProof/>
             <w:webHidden/>
           </w:rPr>
-          <w:instrText xml:space="preserve"> PAGEREF _Toc318557136 \h </w:instrText>
+          <w:instrText xml:space="preserve"> PAGEREF _Toc318633270 \h </w:instrText>
         </w:r>
         <w:r>
           <w:rPr>
@@ -504,7 +504,7 @@
           <w:sz w:val="22"/>
         </w:rPr>
       </w:pPr>
-      <w:hyperlink w:anchor="_Toc318557137" w:history="1">
+      <w:hyperlink w:anchor="_Toc318633271" w:history="1">
         <w:r>
           <w:rPr>
             <w:rStyle w:val="Hipercze"/>
@@ -546,7 +546,7 @@
             <w:noProof/>
             <w:webHidden/>
           </w:rPr>
-          <w:instrText xml:space="preserve"> PAGEREF _Toc318557137 \h </w:instrText>
+          <w:instrText xml:space="preserve"> PAGEREF _Toc318633271 \h </w:instrText>
         </w:r>
         <w:r>
           <w:rPr>
@@ -590,7 +590,7 @@
           <w:sz w:val="22"/>
         </w:rPr>
       </w:pPr>
-      <w:hyperlink w:anchor="_Toc318557138" w:history="1">
+      <w:hyperlink w:anchor="_Toc318633272" w:history="1">
         <w:r>
           <w:rPr>
             <w:rStyle w:val="Hipercze"/>
@@ -632,7 +632,7 @@
             <w:noProof/>
             <w:webHidden/>
           </w:rPr>
-          <w:instrText xml:space="preserve"> PAGEREF _Toc318557138 \h </w:instrText>
+          <w:instrText xml:space="preserve"> PAGEREF _Toc318633272 \h </w:instrText>
         </w:r>
         <w:r>
           <w:rPr>
@@ -665,9 +665,9 @@
     </w:p>
     <w:p>
       <w:pPr>
-        <w:pStyle w:val="Spistreci1"/>
-        <w:tabs>
-          <w:tab w:val="left" w:pos="880"/>
+        <w:pStyle w:val="Spistreci2"/>
+        <w:tabs>
+          <w:tab w:val="left" w:pos="1100"/>
           <w:tab w:val="right" w:leader="dot" w:pos="9016"/>
         </w:tabs>
         <w:rPr>
@@ -676,13 +676,14 @@
           <w:sz w:val="22"/>
         </w:rPr>
       </w:pPr>
-      <w:hyperlink w:anchor="_Toc318557139" w:history="1">
+      <w:hyperlink w:anchor="_Toc318633273" w:history="1">
         <w:r>
           <w:rPr>
             <w:rStyle w:val="Hipercze"/>
-            <w:noProof/>
-          </w:rPr>
-          <w:t>4.</w:t>
+            <w:rFonts w:cs="Times New Roman"/>
+            <w:noProof/>
+          </w:rPr>
+          <w:t>a)</w:t>
         </w:r>
         <w:r>
           <w:rPr>
@@ -697,7 +698,7 @@
             <w:rStyle w:val="Hipercze"/>
             <w:noProof/>
           </w:rPr>
-          <w:t>Costs forecasting</w:t>
+          <w:t>Theory</w:t>
         </w:r>
         <w:r>
           <w:rPr>
@@ -718,7 +719,7 @@
             <w:noProof/>
             <w:webHidden/>
           </w:rPr>
-          <w:instrText xml:space="preserve"> PAGEREF _Toc318557139 \h </w:instrText>
+          <w:instrText xml:space="preserve"> PAGEREF _Toc318633273 \h </w:instrText>
         </w:r>
         <w:r>
           <w:rPr>
@@ -738,7 +739,7 @@
             <w:noProof/>
             <w:webHidden/>
           </w:rPr>
-          <w:t>6</w:t>
+          <w:t>5</w:t>
         </w:r>
         <w:r>
           <w:rPr>
@@ -751,9 +752,9 @@
     </w:p>
     <w:p>
       <w:pPr>
-        <w:pStyle w:val="Spistreci1"/>
-        <w:tabs>
-          <w:tab w:val="left" w:pos="880"/>
+        <w:pStyle w:val="Spistreci2"/>
+        <w:tabs>
+          <w:tab w:val="left" w:pos="1100"/>
           <w:tab w:val="right" w:leader="dot" w:pos="9016"/>
         </w:tabs>
         <w:rPr>
@@ -762,13 +763,14 @@
           <w:sz w:val="22"/>
         </w:rPr>
       </w:pPr>
-      <w:hyperlink w:anchor="_Toc318557140" w:history="1">
+      <w:hyperlink w:anchor="_Toc318633274" w:history="1">
         <w:r>
           <w:rPr>
             <w:rStyle w:val="Hipercze"/>
-            <w:noProof/>
-          </w:rPr>
-          <w:t>5.</w:t>
+            <w:rFonts w:cs="Times New Roman"/>
+            <w:noProof/>
+          </w:rPr>
+          <w:t>b)</w:t>
         </w:r>
         <w:r>
           <w:rPr>
@@ -783,7 +785,7 @@
             <w:rStyle w:val="Hipercze"/>
             <w:noProof/>
           </w:rPr>
-          <w:t>Used Tools</w:t>
+          <w:t>Scrum in Eastern Eagles</w:t>
         </w:r>
         <w:r>
           <w:rPr>
@@ -804,7 +806,7 @@
             <w:noProof/>
             <w:webHidden/>
           </w:rPr>
-          <w:instrText xml:space="preserve"> PAGEREF _Toc318557140 \h </w:instrText>
+          <w:instrText xml:space="preserve"> PAGEREF _Toc318633274 \h </w:instrText>
         </w:r>
         <w:r>
           <w:rPr>
@@ -824,7 +826,7 @@
             <w:noProof/>
             <w:webHidden/>
           </w:rPr>
-          <w:t>7</w:t>
+          <w:t>5</w:t>
         </w:r>
         <w:r>
           <w:rPr>
@@ -837,9 +839,9 @@
     </w:p>
     <w:p>
       <w:pPr>
-        <w:pStyle w:val="Spistreci2"/>
-        <w:tabs>
-          <w:tab w:val="left" w:pos="1100"/>
+        <w:pStyle w:val="Spistreci1"/>
+        <w:tabs>
+          <w:tab w:val="left" w:pos="880"/>
           <w:tab w:val="right" w:leader="dot" w:pos="9016"/>
         </w:tabs>
         <w:rPr>
@@ -848,13 +850,13 @@
           <w:sz w:val="22"/>
         </w:rPr>
       </w:pPr>
-      <w:hyperlink w:anchor="_Toc318557141" w:history="1">
+      <w:hyperlink w:anchor="_Toc318633275" w:history="1">
         <w:r>
           <w:rPr>
             <w:rStyle w:val="Hipercze"/>
             <w:noProof/>
           </w:rPr>
-          <w:t>a)</w:t>
+          <w:t>4.</w:t>
         </w:r>
         <w:r>
           <w:rPr>
@@ -869,7 +871,7 @@
             <w:rStyle w:val="Hipercze"/>
             <w:noProof/>
           </w:rPr>
-          <w:t>Enterprise Architect ver. 9.2 Trial Ultimate</w:t>
+          <w:t>Responsibilities/Roles of team members.</w:t>
         </w:r>
         <w:r>
           <w:rPr>
@@ -890,7 +892,7 @@
             <w:noProof/>
             <w:webHidden/>
           </w:rPr>
-          <w:instrText xml:space="preserve"> PAGEREF _Toc318557141 \h </w:instrText>
+          <w:instrText xml:space="preserve"> PAGEREF _Toc318633275 \h </w:instrText>
         </w:r>
         <w:r>
           <w:rPr>
@@ -910,7 +912,7 @@
             <w:noProof/>
             <w:webHidden/>
           </w:rPr>
-          <w:t>7</w:t>
+          <w:t>6</w:t>
         </w:r>
         <w:r>
           <w:rPr>
@@ -923,9 +925,9 @@
     </w:p>
     <w:p>
       <w:pPr>
-        <w:pStyle w:val="Spistreci2"/>
-        <w:tabs>
-          <w:tab w:val="left" w:pos="1100"/>
+        <w:pStyle w:val="Spistreci1"/>
+        <w:tabs>
+          <w:tab w:val="left" w:pos="880"/>
           <w:tab w:val="right" w:leader="dot" w:pos="9016"/>
         </w:tabs>
         <w:rPr>
@@ -934,13 +936,13 @@
           <w:sz w:val="22"/>
         </w:rPr>
       </w:pPr>
-      <w:hyperlink w:anchor="_Toc318557142" w:history="1">
+      <w:hyperlink w:anchor="_Toc318633276" w:history="1">
         <w:r>
           <w:rPr>
             <w:rStyle w:val="Hipercze"/>
             <w:noProof/>
           </w:rPr>
-          <w:t>b)</w:t>
+          <w:t>5.</w:t>
         </w:r>
         <w:r>
           <w:rPr>
@@ -955,7 +957,7 @@
             <w:rStyle w:val="Hipercze"/>
             <w:noProof/>
           </w:rPr>
-          <w:t>Tortoise SVN  ver. 1.75</w:t>
+          <w:t>Costs estimation</w:t>
         </w:r>
         <w:r>
           <w:rPr>
@@ -976,7 +978,7 @@
             <w:noProof/>
             <w:webHidden/>
           </w:rPr>
-          <w:instrText xml:space="preserve"> PAGEREF _Toc318557142 \h </w:instrText>
+          <w:instrText xml:space="preserve"> PAGEREF _Toc318633276 \h </w:instrText>
         </w:r>
         <w:r>
           <w:rPr>
@@ -1020,13 +1022,13 @@
           <w:sz w:val="22"/>
         </w:rPr>
       </w:pPr>
-      <w:hyperlink w:anchor="_Toc318557143" w:history="1">
+      <w:hyperlink w:anchor="_Toc318633277" w:history="1">
         <w:r>
           <w:rPr>
             <w:rStyle w:val="Hipercze"/>
             <w:noProof/>
           </w:rPr>
-          <w:t>c)</w:t>
+          <w:t>a)</w:t>
         </w:r>
         <w:r>
           <w:rPr>
@@ -1041,7 +1043,7 @@
             <w:rStyle w:val="Hipercze"/>
             <w:noProof/>
           </w:rPr>
-          <w:t>Google Code</w:t>
+          <w:t>Costs of finished work</w:t>
         </w:r>
         <w:r>
           <w:rPr>
@@ -1062,7 +1064,7 @@
             <w:noProof/>
             <w:webHidden/>
           </w:rPr>
-          <w:instrText xml:space="preserve"> PAGEREF _Toc318557143 \h </w:instrText>
+          <w:instrText xml:space="preserve"> PAGEREF _Toc318633277 \h </w:instrText>
         </w:r>
         <w:r>
           <w:rPr>
@@ -1106,13 +1108,13 @@
           <w:sz w:val="22"/>
         </w:rPr>
       </w:pPr>
-      <w:hyperlink w:anchor="_Toc318557144" w:history="1">
+      <w:hyperlink w:anchor="_Toc318633278" w:history="1">
         <w:r>
           <w:rPr>
             <w:rStyle w:val="Hipercze"/>
             <w:noProof/>
           </w:rPr>
-          <w:t>d)</w:t>
+          <w:t>b)</w:t>
         </w:r>
         <w:r>
           <w:rPr>
@@ -1127,7 +1129,7 @@
             <w:rStyle w:val="Hipercze"/>
             <w:noProof/>
           </w:rPr>
-          <w:t>Microsoft Project 2010</w:t>
+          <w:t>Costs forecasting - "how much to finish"</w:t>
         </w:r>
         <w:r>
           <w:rPr>
@@ -1148,7 +1150,7 @@
             <w:noProof/>
             <w:webHidden/>
           </w:rPr>
-          <w:instrText xml:space="preserve"> PAGEREF _Toc318557144 \h </w:instrText>
+          <w:instrText xml:space="preserve"> PAGEREF _Toc318633278 \h </w:instrText>
         </w:r>
         <w:r>
           <w:rPr>
@@ -1181,9 +1183,9 @@
     </w:p>
     <w:p>
       <w:pPr>
-        <w:pStyle w:val="Spistreci2"/>
-        <w:tabs>
-          <w:tab w:val="left" w:pos="1100"/>
+        <w:pStyle w:val="Spistreci1"/>
+        <w:tabs>
+          <w:tab w:val="left" w:pos="880"/>
           <w:tab w:val="right" w:leader="dot" w:pos="9016"/>
         </w:tabs>
         <w:rPr>
@@ -1192,12 +1194,442 @@
           <w:sz w:val="22"/>
         </w:rPr>
       </w:pPr>
-      <w:hyperlink w:anchor="_Toc318557145" w:history="1">
+      <w:hyperlink w:anchor="_Toc318633279" w:history="1">
         <w:r>
           <w:rPr>
             <w:rStyle w:val="Hipercze"/>
             <w:noProof/>
           </w:rPr>
+          <w:t>6.</w:t>
+        </w:r>
+        <w:r>
+          <w:rPr>
+            <w:rFonts w:asciiTheme="minorHAnsi" w:hAnsiTheme="minorHAnsi"/>
+            <w:noProof/>
+            <w:sz w:val="22"/>
+          </w:rPr>
+          <w:tab/>
+        </w:r>
+        <w:r>
+          <w:rPr>
+            <w:rStyle w:val="Hipercze"/>
+            <w:noProof/>
+          </w:rPr>
+          <w:t>Used Tools</w:t>
+        </w:r>
+        <w:r>
+          <w:rPr>
+            <w:noProof/>
+            <w:webHidden/>
+          </w:rPr>
+          <w:tab/>
+        </w:r>
+        <w:r>
+          <w:rPr>
+            <w:noProof/>
+            <w:webHidden/>
+          </w:rPr>
+          <w:fldChar w:fldCharType="begin"/>
+        </w:r>
+        <w:r>
+          <w:rPr>
+            <w:noProof/>
+            <w:webHidden/>
+          </w:rPr>
+          <w:instrText xml:space="preserve"> PAGEREF _Toc318633279 \h </w:instrText>
+        </w:r>
+        <w:r>
+          <w:rPr>
+            <w:noProof/>
+            <w:webHidden/>
+          </w:rPr>
+        </w:r>
+        <w:r>
+          <w:rPr>
+            <w:noProof/>
+            <w:webHidden/>
+          </w:rPr>
+          <w:fldChar w:fldCharType="separate"/>
+        </w:r>
+        <w:r>
+          <w:rPr>
+            <w:noProof/>
+            <w:webHidden/>
+          </w:rPr>
+          <w:t>8</w:t>
+        </w:r>
+        <w:r>
+          <w:rPr>
+            <w:noProof/>
+            <w:webHidden/>
+          </w:rPr>
+          <w:fldChar w:fldCharType="end"/>
+        </w:r>
+      </w:hyperlink>
+    </w:p>
+    <w:p>
+      <w:pPr>
+        <w:pStyle w:val="Spistreci2"/>
+        <w:tabs>
+          <w:tab w:val="left" w:pos="1100"/>
+          <w:tab w:val="right" w:leader="dot" w:pos="9016"/>
+        </w:tabs>
+        <w:rPr>
+          <w:rFonts w:asciiTheme="minorHAnsi" w:hAnsiTheme="minorHAnsi"/>
+          <w:noProof/>
+          <w:sz w:val="22"/>
+        </w:rPr>
+      </w:pPr>
+      <w:hyperlink w:anchor="_Toc318633280" w:history="1">
+        <w:r>
+          <w:rPr>
+            <w:rStyle w:val="Hipercze"/>
+            <w:noProof/>
+          </w:rPr>
+          <w:t>a)</w:t>
+        </w:r>
+        <w:r>
+          <w:rPr>
+            <w:rFonts w:asciiTheme="minorHAnsi" w:hAnsiTheme="minorHAnsi"/>
+            <w:noProof/>
+            <w:sz w:val="22"/>
+          </w:rPr>
+          <w:tab/>
+        </w:r>
+        <w:r>
+          <w:rPr>
+            <w:rStyle w:val="Hipercze"/>
+            <w:noProof/>
+          </w:rPr>
+          <w:t>Enterprise Architect ver. 9.2 Trial Ultimate</w:t>
+        </w:r>
+        <w:r>
+          <w:rPr>
+            <w:noProof/>
+            <w:webHidden/>
+          </w:rPr>
+          <w:tab/>
+        </w:r>
+        <w:r>
+          <w:rPr>
+            <w:noProof/>
+            <w:webHidden/>
+          </w:rPr>
+          <w:fldChar w:fldCharType="begin"/>
+        </w:r>
+        <w:r>
+          <w:rPr>
+            <w:noProof/>
+            <w:webHidden/>
+          </w:rPr>
+          <w:instrText xml:space="preserve"> PAGEREF _Toc318633280 \h </w:instrText>
+        </w:r>
+        <w:r>
+          <w:rPr>
+            <w:noProof/>
+            <w:webHidden/>
+          </w:rPr>
+        </w:r>
+        <w:r>
+          <w:rPr>
+            <w:noProof/>
+            <w:webHidden/>
+          </w:rPr>
+          <w:fldChar w:fldCharType="separate"/>
+        </w:r>
+        <w:r>
+          <w:rPr>
+            <w:noProof/>
+            <w:webHidden/>
+          </w:rPr>
+          <w:t>8</w:t>
+        </w:r>
+        <w:r>
+          <w:rPr>
+            <w:noProof/>
+            <w:webHidden/>
+          </w:rPr>
+          <w:fldChar w:fldCharType="end"/>
+        </w:r>
+      </w:hyperlink>
+    </w:p>
+    <w:p>
+      <w:pPr>
+        <w:pStyle w:val="Spistreci2"/>
+        <w:tabs>
+          <w:tab w:val="left" w:pos="1100"/>
+          <w:tab w:val="right" w:leader="dot" w:pos="9016"/>
+        </w:tabs>
+        <w:rPr>
+          <w:rFonts w:asciiTheme="minorHAnsi" w:hAnsiTheme="minorHAnsi"/>
+          <w:noProof/>
+          <w:sz w:val="22"/>
+        </w:rPr>
+      </w:pPr>
+      <w:hyperlink w:anchor="_Toc318633281" w:history="1">
+        <w:r>
+          <w:rPr>
+            <w:rStyle w:val="Hipercze"/>
+            <w:noProof/>
+          </w:rPr>
+          <w:t>b)</w:t>
+        </w:r>
+        <w:r>
+          <w:rPr>
+            <w:rFonts w:asciiTheme="minorHAnsi" w:hAnsiTheme="minorHAnsi"/>
+            <w:noProof/>
+            <w:sz w:val="22"/>
+          </w:rPr>
+          <w:tab/>
+        </w:r>
+        <w:r>
+          <w:rPr>
+            <w:rStyle w:val="Hipercze"/>
+            <w:noProof/>
+          </w:rPr>
+          <w:t>Tortoise SVN  ver. 1.75</w:t>
+        </w:r>
+        <w:r>
+          <w:rPr>
+            <w:noProof/>
+            <w:webHidden/>
+          </w:rPr>
+          <w:tab/>
+        </w:r>
+        <w:r>
+          <w:rPr>
+            <w:noProof/>
+            <w:webHidden/>
+          </w:rPr>
+          <w:fldChar w:fldCharType="begin"/>
+        </w:r>
+        <w:r>
+          <w:rPr>
+            <w:noProof/>
+            <w:webHidden/>
+          </w:rPr>
+          <w:instrText xml:space="preserve"> PAGEREF _Toc318633281 \h </w:instrText>
+        </w:r>
+        <w:r>
+          <w:rPr>
+            <w:noProof/>
+            <w:webHidden/>
+          </w:rPr>
+        </w:r>
+        <w:r>
+          <w:rPr>
+            <w:noProof/>
+            <w:webHidden/>
+          </w:rPr>
+          <w:fldChar w:fldCharType="separate"/>
+        </w:r>
+        <w:r>
+          <w:rPr>
+            <w:noProof/>
+            <w:webHidden/>
+          </w:rPr>
+          <w:t>8</w:t>
+        </w:r>
+        <w:r>
+          <w:rPr>
+            <w:noProof/>
+            <w:webHidden/>
+          </w:rPr>
+          <w:fldChar w:fldCharType="end"/>
+        </w:r>
+      </w:hyperlink>
+    </w:p>
+    <w:p>
+      <w:pPr>
+        <w:pStyle w:val="Spistreci2"/>
+        <w:tabs>
+          <w:tab w:val="left" w:pos="1100"/>
+          <w:tab w:val="right" w:leader="dot" w:pos="9016"/>
+        </w:tabs>
+        <w:rPr>
+          <w:rFonts w:asciiTheme="minorHAnsi" w:hAnsiTheme="minorHAnsi"/>
+          <w:noProof/>
+          <w:sz w:val="22"/>
+        </w:rPr>
+      </w:pPr>
+      <w:hyperlink w:anchor="_Toc318633282" w:history="1">
+        <w:r>
+          <w:rPr>
+            <w:rStyle w:val="Hipercze"/>
+            <w:noProof/>
+          </w:rPr>
+          <w:t>c)</w:t>
+        </w:r>
+        <w:r>
+          <w:rPr>
+            <w:rFonts w:asciiTheme="minorHAnsi" w:hAnsiTheme="minorHAnsi"/>
+            <w:noProof/>
+            <w:sz w:val="22"/>
+          </w:rPr>
+          <w:tab/>
+        </w:r>
+        <w:r>
+          <w:rPr>
+            <w:rStyle w:val="Hipercze"/>
+            <w:noProof/>
+          </w:rPr>
+          <w:t>Google Code</w:t>
+        </w:r>
+        <w:r>
+          <w:rPr>
+            <w:noProof/>
+            <w:webHidden/>
+          </w:rPr>
+          <w:tab/>
+        </w:r>
+        <w:r>
+          <w:rPr>
+            <w:noProof/>
+            <w:webHidden/>
+          </w:rPr>
+          <w:fldChar w:fldCharType="begin"/>
+        </w:r>
+        <w:r>
+          <w:rPr>
+            <w:noProof/>
+            <w:webHidden/>
+          </w:rPr>
+          <w:instrText xml:space="preserve"> PAGEREF _Toc318633282 \h </w:instrText>
+        </w:r>
+        <w:r>
+          <w:rPr>
+            <w:noProof/>
+            <w:webHidden/>
+          </w:rPr>
+        </w:r>
+        <w:r>
+          <w:rPr>
+            <w:noProof/>
+            <w:webHidden/>
+          </w:rPr>
+          <w:fldChar w:fldCharType="separate"/>
+        </w:r>
+        <w:r>
+          <w:rPr>
+            <w:noProof/>
+            <w:webHidden/>
+          </w:rPr>
+          <w:t>8</w:t>
+        </w:r>
+        <w:r>
+          <w:rPr>
+            <w:noProof/>
+            <w:webHidden/>
+          </w:rPr>
+          <w:fldChar w:fldCharType="end"/>
+        </w:r>
+      </w:hyperlink>
+    </w:p>
+    <w:p>
+      <w:pPr>
+        <w:pStyle w:val="Spistreci2"/>
+        <w:tabs>
+          <w:tab w:val="left" w:pos="1100"/>
+          <w:tab w:val="right" w:leader="dot" w:pos="9016"/>
+        </w:tabs>
+        <w:rPr>
+          <w:rFonts w:asciiTheme="minorHAnsi" w:hAnsiTheme="minorHAnsi"/>
+          <w:noProof/>
+          <w:sz w:val="22"/>
+        </w:rPr>
+      </w:pPr>
+      <w:hyperlink w:anchor="_Toc318633283" w:history="1">
+        <w:r>
+          <w:rPr>
+            <w:rStyle w:val="Hipercze"/>
+            <w:noProof/>
+          </w:rPr>
+          <w:t>d)</w:t>
+        </w:r>
+        <w:r>
+          <w:rPr>
+            <w:rFonts w:asciiTheme="minorHAnsi" w:hAnsiTheme="minorHAnsi"/>
+            <w:noProof/>
+            <w:sz w:val="22"/>
+          </w:rPr>
+          <w:tab/>
+        </w:r>
+        <w:r>
+          <w:rPr>
+            <w:rStyle w:val="Hipercze"/>
+            <w:noProof/>
+          </w:rPr>
+          <w:t>Microsoft Project 2010</w:t>
+        </w:r>
+        <w:r>
+          <w:rPr>
+            <w:noProof/>
+            <w:webHidden/>
+          </w:rPr>
+          <w:tab/>
+        </w:r>
+        <w:r>
+          <w:rPr>
+            <w:noProof/>
+            <w:webHidden/>
+          </w:rPr>
+          <w:fldChar w:fldCharType="begin"/>
+        </w:r>
+        <w:r>
+          <w:rPr>
+            <w:noProof/>
+            <w:webHidden/>
+          </w:rPr>
+          <w:instrText xml:space="preserve"> PAGEREF _Toc318633283 \h </w:instrText>
+        </w:r>
+        <w:r>
+          <w:rPr>
+            <w:noProof/>
+            <w:webHidden/>
+          </w:rPr>
+        </w:r>
+        <w:r>
+          <w:rPr>
+            <w:noProof/>
+            <w:webHidden/>
+          </w:rPr>
+          <w:fldChar w:fldCharType="separate"/>
+        </w:r>
+        <w:r>
+          <w:rPr>
+            <w:noProof/>
+            <w:webHidden/>
+          </w:rPr>
+          <w:t>8</w:t>
+        </w:r>
+        <w:r>
+          <w:rPr>
+            <w:noProof/>
+            <w:webHidden/>
+          </w:rPr>
+          <w:fldChar w:fldCharType="end"/>
+        </w:r>
+      </w:hyperlink>
+    </w:p>
+    <w:p>
+      <w:pPr>
+        <w:pStyle w:val="Spistreci2"/>
+        <w:tabs>
+          <w:tab w:val="left" w:pos="1100"/>
+          <w:tab w:val="right" w:leader="dot" w:pos="9016"/>
+        </w:tabs>
+        <w:rPr>
+          <w:rFonts w:asciiTheme="minorHAnsi" w:hAnsiTheme="minorHAnsi"/>
+          <w:noProof/>
+          <w:sz w:val="22"/>
+        </w:rPr>
+      </w:pPr>
+      <w:hyperlink w:anchor="_Toc318633284" w:history="1">
+        <w:r>
+          <w:rPr>
+            <w:rStyle w:val="Hipercze"/>
+            <w:noProof/>
+          </w:rPr>
           <w:t>e)</w:t>
         </w:r>
         <w:r>
@@ -1234,7 +1666,7 @@
             <w:noProof/>
             <w:webHidden/>
           </w:rPr>
-          <w:instrText xml:space="preserve"> PAGEREF _Toc318557145 \h </w:instrText>
+          <w:instrText xml:space="preserve"> PAGEREF _Toc318633284 \h </w:instrText>
         </w:r>
         <w:r>
           <w:rPr>
@@ -1254,7 +1686,7 @@
             <w:noProof/>
             <w:webHidden/>
           </w:rPr>
-          <w:t>7</w:t>
+          <w:t>8</w:t>
         </w:r>
         <w:r>
           <w:rPr>
@@ -1289,7 +1721,7 @@
       <w:pPr>
         <w:pStyle w:val="Nagwek1"/>
       </w:pPr>
-      <w:bookmarkStart w:id="0" w:name="_Toc318557136"/>
+      <w:bookmarkStart w:id="0" w:name="_Toc318633270"/>
       <w:r>
         <w:lastRenderedPageBreak/>
         <w:t>Summary</w:t>
@@ -1317,7 +1749,7 @@
       <w:pPr>
         <w:pStyle w:val="Nagwek1"/>
       </w:pPr>
-      <w:bookmarkStart w:id="1" w:name="_Toc318557137"/>
+      <w:bookmarkStart w:id="1" w:name="_Toc318633271"/>
       <w:r>
         <w:lastRenderedPageBreak/>
         <w:t>Literature review</w:t>
@@ -1343,12 +1775,56 @@
       <w:pPr>
         <w:pStyle w:val="Nagwek1"/>
       </w:pPr>
-      <w:bookmarkStart w:id="2" w:name="_Toc318557138"/>
+      <w:bookmarkStart w:id="2" w:name="_Toc318633272"/>
       <w:r>
         <w:lastRenderedPageBreak/>
         <w:t>Scrum Methodology</w:t>
       </w:r>
       <w:bookmarkEnd w:id="2"/>
+    </w:p>
+    <w:p>
+      <w:pPr>
+        <w:pStyle w:val="Nagwekabc"/>
+        <w:rPr>
+          <w:rFonts w:cs="Times New Roman"/>
+          <w:sz w:val="28"/>
+          <w:szCs w:val="24"/>
+        </w:rPr>
+      </w:pPr>
+      <w:bookmarkStart w:id="3" w:name="_Toc318633273"/>
+      <w:r>
+        <w:t>Theory</w:t>
+      </w:r>
+      <w:bookmarkEnd w:id="3"/>
+    </w:p>
+    <w:p>
+      <w:pPr>
+        <w:pStyle w:val="Nagwekabc"/>
+        <w:rPr>
+          <w:rFonts w:cs="Times New Roman"/>
+          <w:sz w:val="28"/>
+          <w:szCs w:val="24"/>
+        </w:rPr>
+      </w:pPr>
+      <w:bookmarkStart w:id="4" w:name="_Toc318633274"/>
+      <w:r>
+        <w:t>Scrum in Eastern Eagles</w:t>
+      </w:r>
+      <w:bookmarkEnd w:id="4"/>
+      <w:r>
+        <w:br w:type="page"/>
+      </w:r>
+    </w:p>
+    <w:p>
+      <w:pPr>
+        <w:pStyle w:val="Nagwek1"/>
+      </w:pPr>
+      <w:bookmarkStart w:id="5" w:name="_Toc318633275"/>
+      <w:r>
+        <w:lastRenderedPageBreak/>
+        <w:t>Responsibilities/Roles of team members.</w:t>
+      </w:r>
+      <w:bookmarkEnd w:id="5"/>
     </w:p>
     <w:p>
       <w:pPr>
@@ -1369,12 +1845,43 @@
       <w:pPr>
         <w:pStyle w:val="Nagwek1"/>
       </w:pPr>
-      <w:bookmarkStart w:id="3" w:name="_Toc318557139"/>
+      <w:bookmarkStart w:id="6" w:name="_Toc318633276"/>
       <w:r>
         <w:lastRenderedPageBreak/>
-        <w:t>Costs forecasting</w:t>
-      </w:r>
-      <w:bookmarkEnd w:id="3"/>
+        <w:t xml:space="preserve">Costs </w:t>
+      </w:r>
+      <w:r>
+        <w:t>estimation</w:t>
+      </w:r>
+      <w:bookmarkEnd w:id="6"/>
+    </w:p>
+    <w:p>
+      <w:pPr>
+        <w:pStyle w:val="Nagwekabc"/>
+        <w:numPr>
+          <w:ilvl w:val="0"/>
+          <w:numId w:val="25"/>
+        </w:numPr>
+      </w:pPr>
+      <w:bookmarkStart w:id="7" w:name="_Toc318633277"/>
+      <w:r>
+        <w:t>Costs of finished work</w:t>
+      </w:r>
+      <w:bookmarkEnd w:id="7"/>
+    </w:p>
+    <w:p>
+      <w:pPr>
+        <w:pStyle w:val="Nagwekabc"/>
+        <w:numPr>
+          <w:ilvl w:val="0"/>
+          <w:numId w:val="25"/>
+        </w:numPr>
+      </w:pPr>
+      <w:bookmarkStart w:id="8" w:name="_Toc318633278"/>
+      <w:r>
+        <w:t>Costs forecasting - "how much to finish"</w:t>
+      </w:r>
+      <w:bookmarkEnd w:id="8"/>
     </w:p>
     <w:p>
       <w:pPr>
@@ -1395,12 +1902,12 @@
       <w:pPr>
         <w:pStyle w:val="Nagwek1"/>
       </w:pPr>
-      <w:bookmarkStart w:id="4" w:name="_Toc318557140"/>
+      <w:bookmarkStart w:id="9" w:name="_Toc318633279"/>
       <w:r>
         <w:lastRenderedPageBreak/>
         <w:t>Used Tools</w:t>
       </w:r>
-      <w:bookmarkEnd w:id="4"/>
+      <w:bookmarkEnd w:id="9"/>
     </w:p>
     <w:p>
       <w:pPr>
@@ -1410,14 +1917,14 @@
           <w:numId w:val="8"/>
         </w:numPr>
       </w:pPr>
-      <w:bookmarkStart w:id="5" w:name="_Toc318557141"/>
+      <w:bookmarkStart w:id="10" w:name="_Toc318633280"/>
       <w:r>
         <w:t xml:space="preserve">Enterprise Architect ver. 9.2 </w:t>
       </w:r>
       <w:r>
         <w:t>Trial Ultimate</w:t>
       </w:r>
-      <w:bookmarkEnd w:id="5"/>
+      <w:bookmarkEnd w:id="10"/>
     </w:p>
     <w:p>
       <w:r>
@@ -1459,11 +1966,11 @@
       <w:pPr>
         <w:pStyle w:val="Nagwekabc"/>
       </w:pPr>
-      <w:bookmarkStart w:id="6" w:name="_Toc318557142"/>
+      <w:bookmarkStart w:id="11" w:name="_Toc318633281"/>
       <w:r>
         <w:t>Tortoise SVN  ver. 1.75</w:t>
       </w:r>
-      <w:bookmarkEnd w:id="6"/>
+      <w:bookmarkEnd w:id="11"/>
     </w:p>
     <w:p>
       <w:proofErr w:type="spellStart"/>
@@ -1476,11 +1983,11 @@
       <w:pPr>
         <w:pStyle w:val="Nagwekabc"/>
       </w:pPr>
-      <w:bookmarkStart w:id="7" w:name="_Toc318557143"/>
+      <w:bookmarkStart w:id="12" w:name="_Toc318633282"/>
       <w:r>
         <w:t>Google Code</w:t>
       </w:r>
-      <w:bookmarkEnd w:id="7"/>
+      <w:bookmarkEnd w:id="12"/>
     </w:p>
     <w:p>
       <w:proofErr w:type="spellStart"/>
@@ -1493,11 +2000,11 @@
       <w:pPr>
         <w:pStyle w:val="Nagwekabc"/>
       </w:pPr>
-      <w:bookmarkStart w:id="8" w:name="_Toc318557144"/>
+      <w:bookmarkStart w:id="13" w:name="_Toc318633283"/>
       <w:r>
         <w:t>Microsoft Project 2010</w:t>
       </w:r>
-      <w:bookmarkEnd w:id="8"/>
+      <w:bookmarkEnd w:id="13"/>
     </w:p>
     <w:p>
       <w:proofErr w:type="spellStart"/>
@@ -1510,11 +2017,11 @@
       <w:pPr>
         <w:pStyle w:val="Nagwekabc"/>
       </w:pPr>
-      <w:bookmarkStart w:id="9" w:name="_Toc318557145"/>
+      <w:bookmarkStart w:id="14" w:name="_Toc318633284"/>
       <w:r>
         <w:t>Eclipse Indigo Service Release 1</w:t>
       </w:r>
-      <w:bookmarkEnd w:id="9"/>
+      <w:bookmarkEnd w:id="14"/>
     </w:p>
     <w:p>
       <w:proofErr w:type="spellStart"/>
@@ -3019,8 +3526,8 @@
   <w:abstractNum w:abstractNumId="11">
     <w:nsid w:val="62C14E09"/>
     <w:multiLevelType w:val="hybridMultilevel"/>
-    <w:tmpl w:val="41001CD4"/>
-    <w:lvl w:ilvl="0" w:tplc="EBB4E704">
+    <w:tmpl w:val="81F41212"/>
+    <w:lvl w:ilvl="0" w:tplc="CC8A4EA4">
       <w:start w:val="1"/>
       <w:numFmt w:val="lowerLetter"/>
       <w:pStyle w:val="Nagwekabc"/>
@@ -4322,6 +4829,12 @@
   </w:num>
   <w:num w:numId="24">
     <w:abstractNumId w:val="19"/>
+  </w:num>
+  <w:num w:numId="25">
+    <w:abstractNumId w:val="11"/>
+    <w:lvlOverride w:ilvl="0">
+      <w:startOverride w:val="1"/>
+    </w:lvlOverride>
   </w:num>
   <w:numIdMacAtCleanup w:val="24"/>
 </w:numbering>
@@ -4699,6 +5212,7 @@
     <w:rsid w:val="00CF1F28"/>
     <w:rPr>
       <w:rFonts w:ascii="Times New Roman" w:hAnsi="Times New Roman"/>
+      <w:b/>
       <w:sz w:val="24"/>
     </w:rPr>
   </w:style>

</xml_diff>

<commit_message>
1. Added: Scrum description in Project Management.docx. 2. Changed: diagram in Requirements.docx.
</commit_message>
<xml_diff>
--- a/Deliverables/Project Management.docx
+++ b/Deliverables/Project Management.docx
@@ -418,7 +418,7 @@
         </w:rPr>
         <w:fldChar w:fldCharType="separate"/>
       </w:r>
-      <w:hyperlink w:anchor="_Toc318633270" w:history="1">
+      <w:hyperlink w:anchor="_Toc318669589" w:history="1">
         <w:r>
           <w:rPr>
             <w:rStyle w:val="Hipercze"/>
@@ -460,7 +460,7 @@
             <w:noProof/>
             <w:webHidden/>
           </w:rPr>
-          <w:instrText xml:space="preserve"> PAGEREF _Toc318633270 \h </w:instrText>
+          <w:instrText xml:space="preserve"> PAGEREF _Toc318669589 \h </w:instrText>
         </w:r>
         <w:r>
           <w:rPr>
@@ -504,7 +504,7 @@
           <w:sz w:val="22"/>
         </w:rPr>
       </w:pPr>
-      <w:hyperlink w:anchor="_Toc318633271" w:history="1">
+      <w:hyperlink w:anchor="_Toc318669590" w:history="1">
         <w:r>
           <w:rPr>
             <w:rStyle w:val="Hipercze"/>
@@ -546,7 +546,7 @@
             <w:noProof/>
             <w:webHidden/>
           </w:rPr>
-          <w:instrText xml:space="preserve"> PAGEREF _Toc318633271 \h </w:instrText>
+          <w:instrText xml:space="preserve"> PAGEREF _Toc318669590 \h </w:instrText>
         </w:r>
         <w:r>
           <w:rPr>
@@ -590,7 +590,7 @@
           <w:sz w:val="22"/>
         </w:rPr>
       </w:pPr>
-      <w:hyperlink w:anchor="_Toc318633272" w:history="1">
+      <w:hyperlink w:anchor="_Toc318669591" w:history="1">
         <w:r>
           <w:rPr>
             <w:rStyle w:val="Hipercze"/>
@@ -632,7 +632,7 @@
             <w:noProof/>
             <w:webHidden/>
           </w:rPr>
-          <w:instrText xml:space="preserve"> PAGEREF _Toc318633272 \h </w:instrText>
+          <w:instrText xml:space="preserve"> PAGEREF _Toc318669591 \h </w:instrText>
         </w:r>
         <w:r>
           <w:rPr>
@@ -676,7 +676,7 @@
           <w:sz w:val="22"/>
         </w:rPr>
       </w:pPr>
-      <w:hyperlink w:anchor="_Toc318633273" w:history="1">
+      <w:hyperlink w:anchor="_Toc318669592" w:history="1">
         <w:r>
           <w:rPr>
             <w:rStyle w:val="Hipercze"/>
@@ -719,7 +719,7 @@
             <w:noProof/>
             <w:webHidden/>
           </w:rPr>
-          <w:instrText xml:space="preserve"> PAGEREF _Toc318633273 \h </w:instrText>
+          <w:instrText xml:space="preserve"> PAGEREF _Toc318669592 \h </w:instrText>
         </w:r>
         <w:r>
           <w:rPr>
@@ -763,11 +763,10 @@
           <w:sz w:val="22"/>
         </w:rPr>
       </w:pPr>
-      <w:hyperlink w:anchor="_Toc318633274" w:history="1">
+      <w:hyperlink w:anchor="_Toc318669593" w:history="1">
         <w:r>
           <w:rPr>
             <w:rStyle w:val="Hipercze"/>
-            <w:rFonts w:cs="Times New Roman"/>
             <w:noProof/>
           </w:rPr>
           <w:t>b)</w:t>
@@ -785,7 +784,7 @@
             <w:rStyle w:val="Hipercze"/>
             <w:noProof/>
           </w:rPr>
-          <w:t>Scrum in Eastern Eagles</w:t>
+          <w:t>Why Scrum?</w:t>
         </w:r>
         <w:r>
           <w:rPr>
@@ -806,7 +805,7 @@
             <w:noProof/>
             <w:webHidden/>
           </w:rPr>
-          <w:instrText xml:space="preserve"> PAGEREF _Toc318633274 \h </w:instrText>
+          <w:instrText xml:space="preserve"> PAGEREF _Toc318669593 \h </w:instrText>
         </w:r>
         <w:r>
           <w:rPr>
@@ -839,9 +838,9 @@
     </w:p>
     <w:p>
       <w:pPr>
-        <w:pStyle w:val="Spistreci1"/>
-        <w:tabs>
-          <w:tab w:val="left" w:pos="880"/>
+        <w:pStyle w:val="Spistreci2"/>
+        <w:tabs>
+          <w:tab w:val="left" w:pos="1100"/>
           <w:tab w:val="right" w:leader="dot" w:pos="9016"/>
         </w:tabs>
         <w:rPr>
@@ -850,13 +849,13 @@
           <w:sz w:val="22"/>
         </w:rPr>
       </w:pPr>
-      <w:hyperlink w:anchor="_Toc318633275" w:history="1">
+      <w:hyperlink w:anchor="_Toc318669594" w:history="1">
         <w:r>
           <w:rPr>
             <w:rStyle w:val="Hipercze"/>
             <w:noProof/>
           </w:rPr>
-          <w:t>4.</w:t>
+          <w:t>c)</w:t>
         </w:r>
         <w:r>
           <w:rPr>
@@ -871,7 +870,7 @@
             <w:rStyle w:val="Hipercze"/>
             <w:noProof/>
           </w:rPr>
-          <w:t>Responsibilities/Roles of team members.</w:t>
+          <w:t>Releases, Sprints</w:t>
         </w:r>
         <w:r>
           <w:rPr>
@@ -892,7 +891,7 @@
             <w:noProof/>
             <w:webHidden/>
           </w:rPr>
-          <w:instrText xml:space="preserve"> PAGEREF _Toc318633275 \h </w:instrText>
+          <w:instrText xml:space="preserve"> PAGEREF _Toc318669594 \h </w:instrText>
         </w:r>
         <w:r>
           <w:rPr>
@@ -925,9 +924,9 @@
     </w:p>
     <w:p>
       <w:pPr>
-        <w:pStyle w:val="Spistreci1"/>
-        <w:tabs>
-          <w:tab w:val="left" w:pos="880"/>
+        <w:pStyle w:val="Spistreci2"/>
+        <w:tabs>
+          <w:tab w:val="left" w:pos="1100"/>
           <w:tab w:val="right" w:leader="dot" w:pos="9016"/>
         </w:tabs>
         <w:rPr>
@@ -936,13 +935,13 @@
           <w:sz w:val="22"/>
         </w:rPr>
       </w:pPr>
-      <w:hyperlink w:anchor="_Toc318633276" w:history="1">
+      <w:hyperlink w:anchor="_Toc318669595" w:history="1">
         <w:r>
           <w:rPr>
             <w:rStyle w:val="Hipercze"/>
             <w:noProof/>
           </w:rPr>
-          <w:t>5.</w:t>
+          <w:t>d)</w:t>
         </w:r>
         <w:r>
           <w:rPr>
@@ -957,7 +956,7 @@
             <w:rStyle w:val="Hipercze"/>
             <w:noProof/>
           </w:rPr>
-          <w:t>Costs estimation</w:t>
+          <w:t>Roles</w:t>
         </w:r>
         <w:r>
           <w:rPr>
@@ -978,7 +977,7 @@
             <w:noProof/>
             <w:webHidden/>
           </w:rPr>
-          <w:instrText xml:space="preserve"> PAGEREF _Toc318633276 \h </w:instrText>
+          <w:instrText xml:space="preserve"> PAGEREF _Toc318669595 \h </w:instrText>
         </w:r>
         <w:r>
           <w:rPr>
@@ -998,7 +997,7 @@
             <w:noProof/>
             <w:webHidden/>
           </w:rPr>
-          <w:t>7</w:t>
+          <w:t>6</w:t>
         </w:r>
         <w:r>
           <w:rPr>
@@ -1022,13 +1021,13 @@
           <w:sz w:val="22"/>
         </w:rPr>
       </w:pPr>
-      <w:hyperlink w:anchor="_Toc318633277" w:history="1">
+      <w:hyperlink w:anchor="_Toc318669596" w:history="1">
         <w:r>
           <w:rPr>
             <w:rStyle w:val="Hipercze"/>
             <w:noProof/>
           </w:rPr>
-          <w:t>a)</w:t>
+          <w:t>e)</w:t>
         </w:r>
         <w:r>
           <w:rPr>
@@ -1043,7 +1042,7 @@
             <w:rStyle w:val="Hipercze"/>
             <w:noProof/>
           </w:rPr>
-          <w:t>Costs of finished work</w:t>
+          <w:t>Meetings</w:t>
         </w:r>
         <w:r>
           <w:rPr>
@@ -1064,7 +1063,7 @@
             <w:noProof/>
             <w:webHidden/>
           </w:rPr>
-          <w:instrText xml:space="preserve"> PAGEREF _Toc318633277 \h </w:instrText>
+          <w:instrText xml:space="preserve"> PAGEREF _Toc318669596 \h </w:instrText>
         </w:r>
         <w:r>
           <w:rPr>
@@ -1084,7 +1083,7 @@
             <w:noProof/>
             <w:webHidden/>
           </w:rPr>
-          <w:t>7</w:t>
+          <w:t>6</w:t>
         </w:r>
         <w:r>
           <w:rPr>
@@ -1108,13 +1107,14 @@
           <w:sz w:val="22"/>
         </w:rPr>
       </w:pPr>
-      <w:hyperlink w:anchor="_Toc318633278" w:history="1">
+      <w:hyperlink w:anchor="_Toc318669597" w:history="1">
         <w:r>
           <w:rPr>
             <w:rStyle w:val="Hipercze"/>
-            <w:noProof/>
-          </w:rPr>
-          <w:t>b)</w:t>
+            <w:rFonts w:cs="Times New Roman"/>
+            <w:noProof/>
+          </w:rPr>
+          <w:t>f)</w:t>
         </w:r>
         <w:r>
           <w:rPr>
@@ -1129,7 +1129,7 @@
             <w:rStyle w:val="Hipercze"/>
             <w:noProof/>
           </w:rPr>
-          <w:t>Costs forecasting - "how much to finish"</w:t>
+          <w:t>Scrum Summary</w:t>
         </w:r>
         <w:r>
           <w:rPr>
@@ -1150,7 +1150,7 @@
             <w:noProof/>
             <w:webHidden/>
           </w:rPr>
-          <w:instrText xml:space="preserve"> PAGEREF _Toc318633278 \h </w:instrText>
+          <w:instrText xml:space="preserve"> PAGEREF _Toc318669597 \h </w:instrText>
         </w:r>
         <w:r>
           <w:rPr>
@@ -1170,7 +1170,7 @@
             <w:noProof/>
             <w:webHidden/>
           </w:rPr>
-          <w:t>7</w:t>
+          <w:t>6</w:t>
         </w:r>
         <w:r>
           <w:rPr>
@@ -1194,13 +1194,13 @@
           <w:sz w:val="22"/>
         </w:rPr>
       </w:pPr>
-      <w:hyperlink w:anchor="_Toc318633279" w:history="1">
+      <w:hyperlink w:anchor="_Toc318669598" w:history="1">
         <w:r>
           <w:rPr>
             <w:rStyle w:val="Hipercze"/>
             <w:noProof/>
           </w:rPr>
-          <w:t>6.</w:t>
+          <w:t>4.</w:t>
         </w:r>
         <w:r>
           <w:rPr>
@@ -1215,7 +1215,7 @@
             <w:rStyle w:val="Hipercze"/>
             <w:noProof/>
           </w:rPr>
-          <w:t>Used Tools</w:t>
+          <w:t>Responsibilities/Roles of team members.</w:t>
         </w:r>
         <w:r>
           <w:rPr>
@@ -1236,7 +1236,7 @@
             <w:noProof/>
             <w:webHidden/>
           </w:rPr>
-          <w:instrText xml:space="preserve"> PAGEREF _Toc318633279 \h </w:instrText>
+          <w:instrText xml:space="preserve"> PAGEREF _Toc318669598 \h </w:instrText>
         </w:r>
         <w:r>
           <w:rPr>
@@ -1256,7 +1256,7 @@
             <w:noProof/>
             <w:webHidden/>
           </w:rPr>
-          <w:t>8</w:t>
+          <w:t>7</w:t>
         </w:r>
         <w:r>
           <w:rPr>
@@ -1269,9 +1269,9 @@
     </w:p>
     <w:p>
       <w:pPr>
-        <w:pStyle w:val="Spistreci2"/>
-        <w:tabs>
-          <w:tab w:val="left" w:pos="1100"/>
+        <w:pStyle w:val="Spistreci1"/>
+        <w:tabs>
+          <w:tab w:val="left" w:pos="880"/>
           <w:tab w:val="right" w:leader="dot" w:pos="9016"/>
         </w:tabs>
         <w:rPr>
@@ -1280,13 +1280,13 @@
           <w:sz w:val="22"/>
         </w:rPr>
       </w:pPr>
-      <w:hyperlink w:anchor="_Toc318633280" w:history="1">
+      <w:hyperlink w:anchor="_Toc318669599" w:history="1">
         <w:r>
           <w:rPr>
             <w:rStyle w:val="Hipercze"/>
             <w:noProof/>
           </w:rPr>
-          <w:t>a)</w:t>
+          <w:t>5.</w:t>
         </w:r>
         <w:r>
           <w:rPr>
@@ -1301,7 +1301,7 @@
             <w:rStyle w:val="Hipercze"/>
             <w:noProof/>
           </w:rPr>
-          <w:t>Enterprise Architect ver. 9.2 Trial Ultimate</w:t>
+          <w:t>Costs estimation</w:t>
         </w:r>
         <w:r>
           <w:rPr>
@@ -1322,7 +1322,7 @@
             <w:noProof/>
             <w:webHidden/>
           </w:rPr>
-          <w:instrText xml:space="preserve"> PAGEREF _Toc318633280 \h </w:instrText>
+          <w:instrText xml:space="preserve"> PAGEREF _Toc318669599 \h </w:instrText>
         </w:r>
         <w:r>
           <w:rPr>
@@ -1366,13 +1366,13 @@
           <w:sz w:val="22"/>
         </w:rPr>
       </w:pPr>
-      <w:hyperlink w:anchor="_Toc318633281" w:history="1">
+      <w:hyperlink w:anchor="_Toc318669600" w:history="1">
         <w:r>
           <w:rPr>
             <w:rStyle w:val="Hipercze"/>
             <w:noProof/>
           </w:rPr>
-          <w:t>b)</w:t>
+          <w:t>a)</w:t>
         </w:r>
         <w:r>
           <w:rPr>
@@ -1387,7 +1387,7 @@
             <w:rStyle w:val="Hipercze"/>
             <w:noProof/>
           </w:rPr>
-          <w:t>Tortoise SVN  ver. 1.75</w:t>
+          <w:t>Costs of finished work</w:t>
         </w:r>
         <w:r>
           <w:rPr>
@@ -1408,7 +1408,7 @@
             <w:noProof/>
             <w:webHidden/>
           </w:rPr>
-          <w:instrText xml:space="preserve"> PAGEREF _Toc318633281 \h </w:instrText>
+          <w:instrText xml:space="preserve"> PAGEREF _Toc318669600 \h </w:instrText>
         </w:r>
         <w:r>
           <w:rPr>
@@ -1452,13 +1452,13 @@
           <w:sz w:val="22"/>
         </w:rPr>
       </w:pPr>
-      <w:hyperlink w:anchor="_Toc318633282" w:history="1">
+      <w:hyperlink w:anchor="_Toc318669601" w:history="1">
         <w:r>
           <w:rPr>
             <w:rStyle w:val="Hipercze"/>
             <w:noProof/>
           </w:rPr>
-          <w:t>c)</w:t>
+          <w:t>b)</w:t>
         </w:r>
         <w:r>
           <w:rPr>
@@ -1473,7 +1473,7 @@
             <w:rStyle w:val="Hipercze"/>
             <w:noProof/>
           </w:rPr>
-          <w:t>Google Code</w:t>
+          <w:t>Costs forecasting - "how much to finish"</w:t>
         </w:r>
         <w:r>
           <w:rPr>
@@ -1494,7 +1494,7 @@
             <w:noProof/>
             <w:webHidden/>
           </w:rPr>
-          <w:instrText xml:space="preserve"> PAGEREF _Toc318633282 \h </w:instrText>
+          <w:instrText xml:space="preserve"> PAGEREF _Toc318669601 \h </w:instrText>
         </w:r>
         <w:r>
           <w:rPr>
@@ -1527,9 +1527,9 @@
     </w:p>
     <w:p>
       <w:pPr>
-        <w:pStyle w:val="Spistreci2"/>
-        <w:tabs>
-          <w:tab w:val="left" w:pos="1100"/>
+        <w:pStyle w:val="Spistreci1"/>
+        <w:tabs>
+          <w:tab w:val="left" w:pos="880"/>
           <w:tab w:val="right" w:leader="dot" w:pos="9016"/>
         </w:tabs>
         <w:rPr>
@@ -1538,13 +1538,13 @@
           <w:sz w:val="22"/>
         </w:rPr>
       </w:pPr>
-      <w:hyperlink w:anchor="_Toc318633283" w:history="1">
+      <w:hyperlink w:anchor="_Toc318669602" w:history="1">
         <w:r>
           <w:rPr>
             <w:rStyle w:val="Hipercze"/>
             <w:noProof/>
           </w:rPr>
-          <w:t>d)</w:t>
+          <w:t>6.</w:t>
         </w:r>
         <w:r>
           <w:rPr>
@@ -1559,7 +1559,7 @@
             <w:rStyle w:val="Hipercze"/>
             <w:noProof/>
           </w:rPr>
-          <w:t>Microsoft Project 2010</w:t>
+          <w:t>Notations</w:t>
         </w:r>
         <w:r>
           <w:rPr>
@@ -1580,7 +1580,7 @@
             <w:noProof/>
             <w:webHidden/>
           </w:rPr>
-          <w:instrText xml:space="preserve"> PAGEREF _Toc318633283 \h </w:instrText>
+          <w:instrText xml:space="preserve"> PAGEREF _Toc318669602 \h </w:instrText>
         </w:r>
         <w:r>
           <w:rPr>
@@ -1600,7 +1600,7 @@
             <w:noProof/>
             <w:webHidden/>
           </w:rPr>
-          <w:t>8</w:t>
+          <w:t>9</w:t>
         </w:r>
         <w:r>
           <w:rPr>
@@ -1613,9 +1613,9 @@
     </w:p>
     <w:p>
       <w:pPr>
-        <w:pStyle w:val="Spistreci2"/>
-        <w:tabs>
-          <w:tab w:val="left" w:pos="1100"/>
+        <w:pStyle w:val="Spistreci1"/>
+        <w:tabs>
+          <w:tab w:val="left" w:pos="880"/>
           <w:tab w:val="right" w:leader="dot" w:pos="9016"/>
         </w:tabs>
         <w:rPr>
@@ -1624,12 +1624,442 @@
           <w:sz w:val="22"/>
         </w:rPr>
       </w:pPr>
-      <w:hyperlink w:anchor="_Toc318633284" w:history="1">
+      <w:hyperlink w:anchor="_Toc318669603" w:history="1">
         <w:r>
           <w:rPr>
             <w:rStyle w:val="Hipercze"/>
             <w:noProof/>
           </w:rPr>
+          <w:t>7.</w:t>
+        </w:r>
+        <w:r>
+          <w:rPr>
+            <w:rFonts w:asciiTheme="minorHAnsi" w:hAnsiTheme="minorHAnsi"/>
+            <w:noProof/>
+            <w:sz w:val="22"/>
+          </w:rPr>
+          <w:tab/>
+        </w:r>
+        <w:r>
+          <w:rPr>
+            <w:rStyle w:val="Hipercze"/>
+            <w:noProof/>
+          </w:rPr>
+          <w:t>Used Tools</w:t>
+        </w:r>
+        <w:r>
+          <w:rPr>
+            <w:noProof/>
+            <w:webHidden/>
+          </w:rPr>
+          <w:tab/>
+        </w:r>
+        <w:r>
+          <w:rPr>
+            <w:noProof/>
+            <w:webHidden/>
+          </w:rPr>
+          <w:fldChar w:fldCharType="begin"/>
+        </w:r>
+        <w:r>
+          <w:rPr>
+            <w:noProof/>
+            <w:webHidden/>
+          </w:rPr>
+          <w:instrText xml:space="preserve"> PAGEREF _Toc318669603 \h </w:instrText>
+        </w:r>
+        <w:r>
+          <w:rPr>
+            <w:noProof/>
+            <w:webHidden/>
+          </w:rPr>
+        </w:r>
+        <w:r>
+          <w:rPr>
+            <w:noProof/>
+            <w:webHidden/>
+          </w:rPr>
+          <w:fldChar w:fldCharType="separate"/>
+        </w:r>
+        <w:r>
+          <w:rPr>
+            <w:noProof/>
+            <w:webHidden/>
+          </w:rPr>
+          <w:t>10</w:t>
+        </w:r>
+        <w:r>
+          <w:rPr>
+            <w:noProof/>
+            <w:webHidden/>
+          </w:rPr>
+          <w:fldChar w:fldCharType="end"/>
+        </w:r>
+      </w:hyperlink>
+    </w:p>
+    <w:p>
+      <w:pPr>
+        <w:pStyle w:val="Spistreci2"/>
+        <w:tabs>
+          <w:tab w:val="left" w:pos="1100"/>
+          <w:tab w:val="right" w:leader="dot" w:pos="9016"/>
+        </w:tabs>
+        <w:rPr>
+          <w:rFonts w:asciiTheme="minorHAnsi" w:hAnsiTheme="minorHAnsi"/>
+          <w:noProof/>
+          <w:sz w:val="22"/>
+        </w:rPr>
+      </w:pPr>
+      <w:hyperlink w:anchor="_Toc318669604" w:history="1">
+        <w:r>
+          <w:rPr>
+            <w:rStyle w:val="Hipercze"/>
+            <w:noProof/>
+          </w:rPr>
+          <w:t>a)</w:t>
+        </w:r>
+        <w:r>
+          <w:rPr>
+            <w:rFonts w:asciiTheme="minorHAnsi" w:hAnsiTheme="minorHAnsi"/>
+            <w:noProof/>
+            <w:sz w:val="22"/>
+          </w:rPr>
+          <w:tab/>
+        </w:r>
+        <w:r>
+          <w:rPr>
+            <w:rStyle w:val="Hipercze"/>
+            <w:noProof/>
+          </w:rPr>
+          <w:t>Enterprise Architect ver. 9.2 Trial Ultimate</w:t>
+        </w:r>
+        <w:r>
+          <w:rPr>
+            <w:noProof/>
+            <w:webHidden/>
+          </w:rPr>
+          <w:tab/>
+        </w:r>
+        <w:r>
+          <w:rPr>
+            <w:noProof/>
+            <w:webHidden/>
+          </w:rPr>
+          <w:fldChar w:fldCharType="begin"/>
+        </w:r>
+        <w:r>
+          <w:rPr>
+            <w:noProof/>
+            <w:webHidden/>
+          </w:rPr>
+          <w:instrText xml:space="preserve"> PAGEREF _Toc318669604 \h </w:instrText>
+        </w:r>
+        <w:r>
+          <w:rPr>
+            <w:noProof/>
+            <w:webHidden/>
+          </w:rPr>
+        </w:r>
+        <w:r>
+          <w:rPr>
+            <w:noProof/>
+            <w:webHidden/>
+          </w:rPr>
+          <w:fldChar w:fldCharType="separate"/>
+        </w:r>
+        <w:r>
+          <w:rPr>
+            <w:noProof/>
+            <w:webHidden/>
+          </w:rPr>
+          <w:t>10</w:t>
+        </w:r>
+        <w:r>
+          <w:rPr>
+            <w:noProof/>
+            <w:webHidden/>
+          </w:rPr>
+          <w:fldChar w:fldCharType="end"/>
+        </w:r>
+      </w:hyperlink>
+    </w:p>
+    <w:p>
+      <w:pPr>
+        <w:pStyle w:val="Spistreci2"/>
+        <w:tabs>
+          <w:tab w:val="left" w:pos="1100"/>
+          <w:tab w:val="right" w:leader="dot" w:pos="9016"/>
+        </w:tabs>
+        <w:rPr>
+          <w:rFonts w:asciiTheme="minorHAnsi" w:hAnsiTheme="minorHAnsi"/>
+          <w:noProof/>
+          <w:sz w:val="22"/>
+        </w:rPr>
+      </w:pPr>
+      <w:hyperlink w:anchor="_Toc318669605" w:history="1">
+        <w:r>
+          <w:rPr>
+            <w:rStyle w:val="Hipercze"/>
+            <w:noProof/>
+          </w:rPr>
+          <w:t>b)</w:t>
+        </w:r>
+        <w:r>
+          <w:rPr>
+            <w:rFonts w:asciiTheme="minorHAnsi" w:hAnsiTheme="minorHAnsi"/>
+            <w:noProof/>
+            <w:sz w:val="22"/>
+          </w:rPr>
+          <w:tab/>
+        </w:r>
+        <w:r>
+          <w:rPr>
+            <w:rStyle w:val="Hipercze"/>
+            <w:noProof/>
+          </w:rPr>
+          <w:t>Tortoise SVN  ver. 1.75</w:t>
+        </w:r>
+        <w:r>
+          <w:rPr>
+            <w:noProof/>
+            <w:webHidden/>
+          </w:rPr>
+          <w:tab/>
+        </w:r>
+        <w:r>
+          <w:rPr>
+            <w:noProof/>
+            <w:webHidden/>
+          </w:rPr>
+          <w:fldChar w:fldCharType="begin"/>
+        </w:r>
+        <w:r>
+          <w:rPr>
+            <w:noProof/>
+            <w:webHidden/>
+          </w:rPr>
+          <w:instrText xml:space="preserve"> PAGEREF _Toc318669605 \h </w:instrText>
+        </w:r>
+        <w:r>
+          <w:rPr>
+            <w:noProof/>
+            <w:webHidden/>
+          </w:rPr>
+        </w:r>
+        <w:r>
+          <w:rPr>
+            <w:noProof/>
+            <w:webHidden/>
+          </w:rPr>
+          <w:fldChar w:fldCharType="separate"/>
+        </w:r>
+        <w:r>
+          <w:rPr>
+            <w:noProof/>
+            <w:webHidden/>
+          </w:rPr>
+          <w:t>10</w:t>
+        </w:r>
+        <w:r>
+          <w:rPr>
+            <w:noProof/>
+            <w:webHidden/>
+          </w:rPr>
+          <w:fldChar w:fldCharType="end"/>
+        </w:r>
+      </w:hyperlink>
+    </w:p>
+    <w:p>
+      <w:pPr>
+        <w:pStyle w:val="Spistreci2"/>
+        <w:tabs>
+          <w:tab w:val="left" w:pos="1100"/>
+          <w:tab w:val="right" w:leader="dot" w:pos="9016"/>
+        </w:tabs>
+        <w:rPr>
+          <w:rFonts w:asciiTheme="minorHAnsi" w:hAnsiTheme="minorHAnsi"/>
+          <w:noProof/>
+          <w:sz w:val="22"/>
+        </w:rPr>
+      </w:pPr>
+      <w:hyperlink w:anchor="_Toc318669606" w:history="1">
+        <w:r>
+          <w:rPr>
+            <w:rStyle w:val="Hipercze"/>
+            <w:noProof/>
+          </w:rPr>
+          <w:t>c)</w:t>
+        </w:r>
+        <w:r>
+          <w:rPr>
+            <w:rFonts w:asciiTheme="minorHAnsi" w:hAnsiTheme="minorHAnsi"/>
+            <w:noProof/>
+            <w:sz w:val="22"/>
+          </w:rPr>
+          <w:tab/>
+        </w:r>
+        <w:r>
+          <w:rPr>
+            <w:rStyle w:val="Hipercze"/>
+            <w:noProof/>
+          </w:rPr>
+          <w:t>Google Code</w:t>
+        </w:r>
+        <w:r>
+          <w:rPr>
+            <w:noProof/>
+            <w:webHidden/>
+          </w:rPr>
+          <w:tab/>
+        </w:r>
+        <w:r>
+          <w:rPr>
+            <w:noProof/>
+            <w:webHidden/>
+          </w:rPr>
+          <w:fldChar w:fldCharType="begin"/>
+        </w:r>
+        <w:r>
+          <w:rPr>
+            <w:noProof/>
+            <w:webHidden/>
+          </w:rPr>
+          <w:instrText xml:space="preserve"> PAGEREF _Toc318669606 \h </w:instrText>
+        </w:r>
+        <w:r>
+          <w:rPr>
+            <w:noProof/>
+            <w:webHidden/>
+          </w:rPr>
+        </w:r>
+        <w:r>
+          <w:rPr>
+            <w:noProof/>
+            <w:webHidden/>
+          </w:rPr>
+          <w:fldChar w:fldCharType="separate"/>
+        </w:r>
+        <w:r>
+          <w:rPr>
+            <w:noProof/>
+            <w:webHidden/>
+          </w:rPr>
+          <w:t>10</w:t>
+        </w:r>
+        <w:r>
+          <w:rPr>
+            <w:noProof/>
+            <w:webHidden/>
+          </w:rPr>
+          <w:fldChar w:fldCharType="end"/>
+        </w:r>
+      </w:hyperlink>
+    </w:p>
+    <w:p>
+      <w:pPr>
+        <w:pStyle w:val="Spistreci2"/>
+        <w:tabs>
+          <w:tab w:val="left" w:pos="1100"/>
+          <w:tab w:val="right" w:leader="dot" w:pos="9016"/>
+        </w:tabs>
+        <w:rPr>
+          <w:rFonts w:asciiTheme="minorHAnsi" w:hAnsiTheme="minorHAnsi"/>
+          <w:noProof/>
+          <w:sz w:val="22"/>
+        </w:rPr>
+      </w:pPr>
+      <w:hyperlink w:anchor="_Toc318669607" w:history="1">
+        <w:r>
+          <w:rPr>
+            <w:rStyle w:val="Hipercze"/>
+            <w:noProof/>
+          </w:rPr>
+          <w:t>d)</w:t>
+        </w:r>
+        <w:r>
+          <w:rPr>
+            <w:rFonts w:asciiTheme="minorHAnsi" w:hAnsiTheme="minorHAnsi"/>
+            <w:noProof/>
+            <w:sz w:val="22"/>
+          </w:rPr>
+          <w:tab/>
+        </w:r>
+        <w:r>
+          <w:rPr>
+            <w:rStyle w:val="Hipercze"/>
+            <w:noProof/>
+          </w:rPr>
+          <w:t>Microsoft Project 2010</w:t>
+        </w:r>
+        <w:r>
+          <w:rPr>
+            <w:noProof/>
+            <w:webHidden/>
+          </w:rPr>
+          <w:tab/>
+        </w:r>
+        <w:r>
+          <w:rPr>
+            <w:noProof/>
+            <w:webHidden/>
+          </w:rPr>
+          <w:fldChar w:fldCharType="begin"/>
+        </w:r>
+        <w:r>
+          <w:rPr>
+            <w:noProof/>
+            <w:webHidden/>
+          </w:rPr>
+          <w:instrText xml:space="preserve"> PAGEREF _Toc318669607 \h </w:instrText>
+        </w:r>
+        <w:r>
+          <w:rPr>
+            <w:noProof/>
+            <w:webHidden/>
+          </w:rPr>
+        </w:r>
+        <w:r>
+          <w:rPr>
+            <w:noProof/>
+            <w:webHidden/>
+          </w:rPr>
+          <w:fldChar w:fldCharType="separate"/>
+        </w:r>
+        <w:r>
+          <w:rPr>
+            <w:noProof/>
+            <w:webHidden/>
+          </w:rPr>
+          <w:t>10</w:t>
+        </w:r>
+        <w:r>
+          <w:rPr>
+            <w:noProof/>
+            <w:webHidden/>
+          </w:rPr>
+          <w:fldChar w:fldCharType="end"/>
+        </w:r>
+      </w:hyperlink>
+    </w:p>
+    <w:p>
+      <w:pPr>
+        <w:pStyle w:val="Spistreci2"/>
+        <w:tabs>
+          <w:tab w:val="left" w:pos="1100"/>
+          <w:tab w:val="right" w:leader="dot" w:pos="9016"/>
+        </w:tabs>
+        <w:rPr>
+          <w:rFonts w:asciiTheme="minorHAnsi" w:hAnsiTheme="minorHAnsi"/>
+          <w:noProof/>
+          <w:sz w:val="22"/>
+        </w:rPr>
+      </w:pPr>
+      <w:hyperlink w:anchor="_Toc318669608" w:history="1">
+        <w:r>
+          <w:rPr>
+            <w:rStyle w:val="Hipercze"/>
+            <w:noProof/>
+          </w:rPr>
           <w:t>e)</w:t>
         </w:r>
         <w:r>
@@ -1666,7 +2096,7 @@
             <w:noProof/>
             <w:webHidden/>
           </w:rPr>
-          <w:instrText xml:space="preserve"> PAGEREF _Toc318633284 \h </w:instrText>
+          <w:instrText xml:space="preserve"> PAGEREF _Toc318669608 \h </w:instrText>
         </w:r>
         <w:r>
           <w:rPr>
@@ -1686,7 +2116,7 @@
             <w:noProof/>
             <w:webHidden/>
           </w:rPr>
-          <w:t>8</w:t>
+          <w:t>10</w:t>
         </w:r>
         <w:r>
           <w:rPr>
@@ -1721,7 +2151,7 @@
       <w:pPr>
         <w:pStyle w:val="Nagwek1"/>
       </w:pPr>
-      <w:bookmarkStart w:id="0" w:name="_Toc318633270"/>
+      <w:bookmarkStart w:id="0" w:name="_Toc318669589"/>
       <w:r>
         <w:lastRenderedPageBreak/>
         <w:t>Summary</w:t>
@@ -1749,7 +2179,7 @@
       <w:pPr>
         <w:pStyle w:val="Nagwek1"/>
       </w:pPr>
-      <w:bookmarkStart w:id="1" w:name="_Toc318633271"/>
+      <w:bookmarkStart w:id="1" w:name="_Toc318669590"/>
       <w:r>
         <w:lastRenderedPageBreak/>
         <w:t>Literature review</w:t>
@@ -1775,7 +2205,7 @@
       <w:pPr>
         <w:pStyle w:val="Nagwek1"/>
       </w:pPr>
-      <w:bookmarkStart w:id="2" w:name="_Toc318633272"/>
+      <w:bookmarkStart w:id="2" w:name="_Toc318669591"/>
       <w:r>
         <w:lastRenderedPageBreak/>
         <w:t>Scrum Methodology</w:t>
@@ -1791,12 +2221,465 @@
           <w:szCs w:val="24"/>
         </w:rPr>
       </w:pPr>
-      <w:bookmarkStart w:id="3" w:name="_Toc318633273"/>
+      <w:bookmarkStart w:id="3" w:name="_Toc318669592"/>
       <w:r>
         <w:t>Theory</w:t>
       </w:r>
       <w:bookmarkEnd w:id="3"/>
     </w:p>
+    <w:p>
+      <w:r>
+        <w:t xml:space="preserve">Scrum itself is an example of Agile methodology. It is quite new approach to project management issue. It fulfils all Agile manifest's assumptions. Scrum should be used in case of small and medium size projects because in the largest ones whole idea is being misused because of the size of a team.  </w:t>
+      </w:r>
+    </w:p>
+    <w:p>
+      <w:r>
+        <w:t>Few facts about Scrum:</w:t>
+      </w:r>
+    </w:p>
+    <w:p>
+      <w:pPr>
+        <w:pStyle w:val="Akapitzlist"/>
+        <w:numPr>
+          <w:ilvl w:val="0"/>
+          <w:numId w:val="26"/>
+        </w:numPr>
+      </w:pPr>
+      <w:r>
+        <w:t xml:space="preserve">Whole life-cycle of project is divided into </w:t>
+      </w:r>
+      <w:r>
+        <w:rPr>
+          <w:i/>
+        </w:rPr>
+        <w:t>Releases</w:t>
+      </w:r>
+      <w:r>
+        <w:t>.</w:t>
+      </w:r>
+    </w:p>
+    <w:p>
+      <w:pPr>
+        <w:pStyle w:val="Akapitzlist"/>
+        <w:numPr>
+          <w:ilvl w:val="0"/>
+          <w:numId w:val="26"/>
+        </w:numPr>
+      </w:pPr>
+      <w:r>
+        <w:rPr>
+          <w:i/>
+        </w:rPr>
+        <w:t>Releases</w:t>
+      </w:r>
+      <w:r>
+        <w:t xml:space="preserve"> are divided into iterations, in this methodology called </w:t>
+      </w:r>
+      <w:r>
+        <w:rPr>
+          <w:i/>
+        </w:rPr>
+        <w:t>Sprints</w:t>
+      </w:r>
+      <w:r>
+        <w:t xml:space="preserve">. </w:t>
+      </w:r>
+    </w:p>
+    <w:p>
+      <w:pPr>
+        <w:pStyle w:val="Akapitzlist"/>
+        <w:numPr>
+          <w:ilvl w:val="0"/>
+          <w:numId w:val="26"/>
+        </w:numPr>
+      </w:pPr>
+      <w:r>
+        <w:rPr>
+          <w:i/>
+        </w:rPr>
+        <w:t>Sprint</w:t>
+      </w:r>
+      <w:r>
+        <w:t xml:space="preserve"> should usually be no</w:t>
+      </w:r>
+      <w:r>
+        <w:t>t</w:t>
+      </w:r>
+      <w:r>
+        <w:t xml:space="preserve"> longer than </w:t>
+      </w:r>
+      <w:r>
+        <w:t xml:space="preserve">30 days and not shorter than 5 days. </w:t>
+      </w:r>
+    </w:p>
+    <w:p>
+      <w:pPr>
+        <w:pStyle w:val="Akapitzlist"/>
+        <w:numPr>
+          <w:ilvl w:val="0"/>
+          <w:numId w:val="26"/>
+        </w:numPr>
+      </w:pPr>
+      <w:r>
+        <w:rPr>
+          <w:i/>
+        </w:rPr>
+        <w:t>Release</w:t>
+      </w:r>
+      <w:r>
+        <w:t xml:space="preserve"> should contain between 4-12 </w:t>
+      </w:r>
+      <w:r>
+        <w:rPr>
+          <w:i/>
+        </w:rPr>
+        <w:t>Sprints</w:t>
+      </w:r>
+      <w:r>
+        <w:t xml:space="preserve">. </w:t>
+      </w:r>
+    </w:p>
+    <w:p>
+      <w:pPr>
+        <w:pStyle w:val="Akapitzlist"/>
+        <w:numPr>
+          <w:ilvl w:val="0"/>
+          <w:numId w:val="26"/>
+        </w:numPr>
+      </w:pPr>
+      <w:r>
+        <w:t xml:space="preserve">List of tasks in </w:t>
+      </w:r>
+      <w:r>
+        <w:rPr>
+          <w:i/>
+        </w:rPr>
+        <w:t>Release</w:t>
+      </w:r>
+      <w:r>
+        <w:t xml:space="preserve"> is called </w:t>
+      </w:r>
+      <w:r>
+        <w:rPr>
+          <w:i/>
+        </w:rPr>
+        <w:t>Product Backlog</w:t>
+      </w:r>
+    </w:p>
+    <w:p>
+      <w:pPr>
+        <w:pStyle w:val="Akapitzlist"/>
+        <w:numPr>
+          <w:ilvl w:val="0"/>
+          <w:numId w:val="26"/>
+        </w:numPr>
+      </w:pPr>
+      <w:r>
+        <w:t xml:space="preserve">List of tasks in </w:t>
+      </w:r>
+      <w:r>
+        <w:rPr>
+          <w:i/>
+        </w:rPr>
+        <w:t>Sprint</w:t>
+      </w:r>
+      <w:r>
+        <w:t xml:space="preserve"> is called </w:t>
+      </w:r>
+      <w:r>
+        <w:rPr>
+          <w:i/>
+        </w:rPr>
+        <w:t>Sprint Backlog</w:t>
+      </w:r>
+    </w:p>
+    <w:p>
+      <w:pPr>
+        <w:pStyle w:val="Akapitzlist"/>
+        <w:ind w:left="1077" w:firstLine="0"/>
+      </w:pPr>
+    </w:p>
+    <w:p>
+      <w:r>
+        <w:t>Roles in Scrum:</w:t>
+      </w:r>
+    </w:p>
+    <w:p>
+      <w:pPr>
+        <w:pStyle w:val="Akapitzlist"/>
+        <w:numPr>
+          <w:ilvl w:val="0"/>
+          <w:numId w:val="27"/>
+        </w:numPr>
+      </w:pPr>
+      <w:r>
+        <w:t>Scrum Master - person who gives tasks to others and organize work</w:t>
+      </w:r>
+    </w:p>
+    <w:p>
+      <w:pPr>
+        <w:pStyle w:val="Akapitzlist"/>
+        <w:numPr>
+          <w:ilvl w:val="0"/>
+          <w:numId w:val="27"/>
+        </w:numPr>
+      </w:pPr>
+      <w:r>
+        <w:t>Development Team - all persons responsible for performing tasks</w:t>
+      </w:r>
+    </w:p>
+    <w:p>
+      <w:pPr>
+        <w:pStyle w:val="Akapitzlist"/>
+        <w:numPr>
+          <w:ilvl w:val="0"/>
+          <w:numId w:val="27"/>
+        </w:numPr>
+      </w:pPr>
+      <w:r>
+        <w:t>Product Owner - usually external customer</w:t>
+      </w:r>
+    </w:p>
+    <w:p>
+      <w:pPr>
+        <w:pStyle w:val="Akapitzlist"/>
+        <w:ind w:left="1077" w:firstLine="0"/>
+      </w:pPr>
+    </w:p>
+    <w:p>
+      <w:r>
+        <w:t>Events:</w:t>
+      </w:r>
+    </w:p>
+    <w:p>
+      <w:pPr>
+        <w:pStyle w:val="Akapitzlist"/>
+        <w:numPr>
+          <w:ilvl w:val="0"/>
+          <w:numId w:val="28"/>
+        </w:numPr>
+      </w:pPr>
+      <w:r>
+        <w:t>Daily Scrums - daily meetings (usually standing up) where each member of Scrum Team answer 3 questions:</w:t>
+      </w:r>
+    </w:p>
+    <w:p>
+      <w:pPr>
+        <w:pStyle w:val="Akapitzlist"/>
+        <w:ind w:left="1077" w:firstLine="0"/>
+      </w:pPr>
+      <w:r>
+        <w:t>- What have I done since last Scrum?</w:t>
+      </w:r>
+    </w:p>
+    <w:p>
+      <w:pPr>
+        <w:pStyle w:val="Akapitzlist"/>
+        <w:ind w:left="1077" w:firstLine="0"/>
+      </w:pPr>
+      <w:r>
+        <w:t>- What impediments have I met?</w:t>
+      </w:r>
+    </w:p>
+    <w:p>
+      <w:pPr>
+        <w:pStyle w:val="Akapitzlist"/>
+        <w:ind w:left="1077" w:firstLine="0"/>
+      </w:pPr>
+      <w:r>
+        <w:t xml:space="preserve">- What am I going to do next? </w:t>
+      </w:r>
+    </w:p>
+    <w:p>
+      <w:pPr>
+        <w:pStyle w:val="Akapitzlist"/>
+        <w:numPr>
+          <w:ilvl w:val="0"/>
+          <w:numId w:val="28"/>
+        </w:numPr>
+      </w:pPr>
+      <w:r>
+        <w:t xml:space="preserve">Sprint review/planning meetings - at the beginning and at the end of each Sprint Scrum Team </w:t>
+      </w:r>
+      <w:r>
+        <w:t>is reviewing results of last works and planning next Sprint Backlog.</w:t>
+      </w:r>
+    </w:p>
+    <w:p/>
+    <w:p>
+      <w:pPr>
+        <w:pStyle w:val="Nagwekabc"/>
+      </w:pPr>
+      <w:bookmarkStart w:id="4" w:name="_Toc318669593"/>
+      <w:r>
+        <w:t>Why Scrum?</w:t>
+      </w:r>
+      <w:bookmarkEnd w:id="4"/>
+    </w:p>
+    <w:p>
+      <w:r>
+        <w:t xml:space="preserve">Main motivation for starting using Agile techniques was quite simple - it is very popular in contemporary, developing world and most of </w:t>
+      </w:r>
+      <w:r>
+        <w:t>companies working with Software Developing are using it. Since none of us was fluent in this matter we decided that it is worth a shot. Other reason was, that Scrum is actually simple and well-defined way of managing small team, and because we were very short in time, we have realized that we do not have weeks for learning more sophisticated methodologies.</w:t>
+      </w:r>
+    </w:p>
+    <w:p>
+      <w:pPr>
+        <w:pStyle w:val="Nagwekabc"/>
+      </w:pPr>
+      <w:bookmarkStart w:id="5" w:name="_Toc318669594"/>
+      <w:r>
+        <w:lastRenderedPageBreak/>
+        <w:t>Releases, Sprints</w:t>
+      </w:r>
+      <w:bookmarkEnd w:id="5"/>
+    </w:p>
+    <w:p>
+      <w:r>
+        <w:t xml:space="preserve">Because of the duration time of the project there was actually no point of making any division into several </w:t>
+      </w:r>
+      <w:r>
+        <w:rPr>
+          <w:i/>
+        </w:rPr>
+        <w:t>Releases</w:t>
+      </w:r>
+      <w:r>
+        <w:t xml:space="preserve">. </w:t>
+      </w:r>
+    </w:p>
+    <w:p>
+      <w:r>
+        <w:rPr>
+          <w:i/>
+        </w:rPr>
+        <w:t xml:space="preserve">Release </w:t>
+      </w:r>
+      <w:r>
+        <w:t xml:space="preserve">has been divided into 4, very short Sprints. The reason for such a situation was that there are 4 students in our team, and 4 main </w:t>
+      </w:r>
+      <w:r>
+        <w:t>responsibilities (requirements, design, implementation, tests), this way we hoped that we could focus on one job at the time. Another reason for that choice is placed in another header - about Roles.</w:t>
+      </w:r>
+    </w:p>
+    <w:p>
+      <w:pPr>
+        <w:rPr>
+          <w:b/>
+          <w:color w:val="FF0000"/>
+        </w:rPr>
+      </w:pPr>
+    </w:p>
+    <w:p>
+      <w:pPr>
+        <w:rPr>
+          <w:b/>
+          <w:color w:val="FF0000"/>
+        </w:rPr>
+      </w:pPr>
+      <w:r>
+        <w:rPr>
+          <w:b/>
+          <w:color w:val="FF0000"/>
+        </w:rPr>
+        <w:t xml:space="preserve">TODO      DIAGRAM     FROM    MS PROJECT!! </w:t>
+      </w:r>
+    </w:p>
+    <w:p/>
+    <w:p>
+      <w:pPr>
+        <w:pStyle w:val="Nagwekabc"/>
+      </w:pPr>
+      <w:bookmarkStart w:id="6" w:name="_Toc318669595"/>
+      <w:r>
+        <w:t>Roles</w:t>
+      </w:r>
+      <w:bookmarkEnd w:id="6"/>
+    </w:p>
+    <w:p>
+      <w:r>
+        <w:t xml:space="preserve">Development Team - main problem with dividing roles between us four was that (because of time) we have to use all of our human resources for hard work in Development Team. </w:t>
+      </w:r>
+      <w:r>
+        <w:t>(</w:t>
+      </w:r>
+      <w:r>
+        <w:t>Which was actually not only developing but also designing, testing etc.</w:t>
+      </w:r>
+      <w:r>
+        <w:t>)</w:t>
+      </w:r>
+      <w:r>
+        <w:t xml:space="preserve"> </w:t>
+      </w:r>
+    </w:p>
+    <w:p>
+      <w:r>
+        <w:t xml:space="preserve">Scrum Master - natural problem was lack of Scrum Master when all workers are being used as a developers. We have solved this problem by </w:t>
+      </w:r>
+      <w:r>
+        <w:t>moving position of</w:t>
+      </w:r>
+      <w:r>
+        <w:t xml:space="preserve"> </w:t>
+      </w:r>
+      <w:r>
+        <w:t xml:space="preserve">Scrum </w:t>
+      </w:r>
+      <w:r>
+        <w:t>Master</w:t>
+      </w:r>
+      <w:r>
+        <w:t xml:space="preserve"> within us. (That is another reason why we have decided to split </w:t>
+      </w:r>
+      <w:r>
+        <w:rPr>
+          <w:i/>
+        </w:rPr>
+        <w:t xml:space="preserve">Release </w:t>
+      </w:r>
+      <w:r>
+        <w:t xml:space="preserve">into 4 </w:t>
+      </w:r>
+      <w:r>
+        <w:rPr>
+          <w:i/>
+        </w:rPr>
+        <w:t>Sprints</w:t>
+      </w:r>
+      <w:r>
+        <w:t xml:space="preserve">.) Each of us was holding the Scrum Master position during one Sprint.  </w:t>
+      </w:r>
+    </w:p>
+    <w:p>
+      <w:r>
+        <w:t>Product Owner - we have mocked our customer by sending them mails with questions which appeared during our work.</w:t>
+      </w:r>
+    </w:p>
+    <w:p/>
+    <w:p>
+      <w:pPr>
+        <w:pStyle w:val="Nagwekabc"/>
+      </w:pPr>
+      <w:bookmarkStart w:id="7" w:name="_Toc318669596"/>
+      <w:r>
+        <w:t>Meetings</w:t>
+      </w:r>
+      <w:bookmarkEnd w:id="7"/>
+    </w:p>
+    <w:p>
+      <w:r>
+        <w:t>Daily Scrums was very convenient way of exchanging information between team members. Ideally, Scrum should last about 15 minutes in a bigger team than ours. We have not achieve this number (record was 4 and half hour), but, as time went we get better with organisational issues. Another problem was the time of meetings. Ideally it should be always the same hour, but of course, it was impossible because of other classes etc. Because of time pressure we have decided to meet each</w:t>
+      </w:r>
+      <w:r>
+        <w:t xml:space="preserve"> day including</w:t>
+      </w:r>
+      <w:r>
+        <w:t xml:space="preserve"> Saturdays and Sundays.</w:t>
+      </w:r>
+    </w:p>
+    <w:p/>
     <w:p>
       <w:pPr>
         <w:pStyle w:val="Nagwekabc"/>
@@ -1806,11 +2689,19 @@
           <w:szCs w:val="24"/>
         </w:rPr>
       </w:pPr>
-      <w:bookmarkStart w:id="4" w:name="_Toc318633274"/>
-      <w:r>
-        <w:t>Scrum in Eastern Eagles</w:t>
-      </w:r>
-      <w:bookmarkEnd w:id="4"/>
+      <w:bookmarkStart w:id="8" w:name="_Toc318669597"/>
+      <w:r>
+        <w:t xml:space="preserve">Scrum </w:t>
+      </w:r>
+      <w:r>
+        <w:t>Summary</w:t>
+      </w:r>
+      <w:bookmarkEnd w:id="8"/>
+    </w:p>
+    <w:p>
+      <w:r>
+        <w:t xml:space="preserve">We have tried to apply Scrum methodology to our project and outcome was generally not bad. During these few weeks we get familiar with general rule of whole process and get some experiences about Agile techniques. Unfortunately, we have met many impediments which have complicated our trials in this matter. </w:t>
+      </w:r>
       <w:r>
         <w:br w:type="page"/>
       </w:r>
@@ -1819,12 +2710,12 @@
       <w:pPr>
         <w:pStyle w:val="Nagwek1"/>
       </w:pPr>
-      <w:bookmarkStart w:id="5" w:name="_Toc318633275"/>
+      <w:bookmarkStart w:id="9" w:name="_Toc318669598"/>
       <w:r>
         <w:lastRenderedPageBreak/>
         <w:t>Responsibilities/Roles of team members.</w:t>
       </w:r>
-      <w:bookmarkEnd w:id="5"/>
+      <w:bookmarkEnd w:id="9"/>
     </w:p>
     <w:p>
       <w:pPr>
@@ -1838,6 +2729,9 @@
         </w:rPr>
       </w:pPr>
       <w:r>
+        <w:t>not scrum - rather who was responsible for design, requirements etc</w:t>
+      </w:r>
+      <w:r>
         <w:br w:type="page"/>
       </w:r>
     </w:p>
@@ -1845,7 +2739,7 @@
       <w:pPr>
         <w:pStyle w:val="Nagwek1"/>
       </w:pPr>
-      <w:bookmarkStart w:id="6" w:name="_Toc318633276"/>
+      <w:bookmarkStart w:id="10" w:name="_Toc318669599"/>
       <w:r>
         <w:lastRenderedPageBreak/>
         <w:t xml:space="preserve">Costs </w:t>
@@ -1853,7 +2747,7 @@
       <w:r>
         <w:t>estimation</w:t>
       </w:r>
-      <w:bookmarkEnd w:id="6"/>
+      <w:bookmarkEnd w:id="10"/>
     </w:p>
     <w:p>
       <w:pPr>
@@ -1863,11 +2757,11 @@
           <w:numId w:val="25"/>
         </w:numPr>
       </w:pPr>
-      <w:bookmarkStart w:id="7" w:name="_Toc318633277"/>
+      <w:bookmarkStart w:id="11" w:name="_Toc318669600"/>
       <w:r>
         <w:t>Costs of finished work</w:t>
       </w:r>
-      <w:bookmarkEnd w:id="7"/>
+      <w:bookmarkEnd w:id="11"/>
     </w:p>
     <w:p>
       <w:pPr>
@@ -1877,11 +2771,11 @@
           <w:numId w:val="25"/>
         </w:numPr>
       </w:pPr>
-      <w:bookmarkStart w:id="8" w:name="_Toc318633278"/>
+      <w:bookmarkStart w:id="12" w:name="_Toc318669601"/>
       <w:r>
         <w:t>Costs forecasting - "how much to finish"</w:t>
       </w:r>
-      <w:bookmarkEnd w:id="8"/>
+      <w:bookmarkEnd w:id="12"/>
     </w:p>
     <w:p>
       <w:pPr>
@@ -1902,12 +2796,41 @@
       <w:pPr>
         <w:pStyle w:val="Nagwek1"/>
       </w:pPr>
-      <w:bookmarkStart w:id="9" w:name="_Toc318633279"/>
+      <w:bookmarkStart w:id="13" w:name="_Toc318669602"/>
+      <w:r>
+        <w:lastRenderedPageBreak/>
+        <w:t>Notations</w:t>
+      </w:r>
+      <w:bookmarkEnd w:id="13"/>
+    </w:p>
+    <w:p>
+      <w:pPr>
+        <w:ind w:firstLine="0"/>
+        <w:jc w:val="left"/>
+        <w:rPr>
+          <w:rFonts w:cs="Times New Roman"/>
+          <w:b/>
+          <w:sz w:val="28"/>
+          <w:szCs w:val="24"/>
+        </w:rPr>
+      </w:pPr>
+      <w:r>
+        <w:t>UC_U1 for example etc</w:t>
+      </w:r>
+      <w:r>
+        <w:br w:type="page"/>
+      </w:r>
+    </w:p>
+    <w:p>
+      <w:pPr>
+        <w:pStyle w:val="Nagwek1"/>
+      </w:pPr>
+      <w:bookmarkStart w:id="14" w:name="_Toc318669603"/>
       <w:r>
         <w:lastRenderedPageBreak/>
         <w:t>Used Tools</w:t>
       </w:r>
-      <w:bookmarkEnd w:id="9"/>
+      <w:bookmarkEnd w:id="14"/>
     </w:p>
     <w:p>
       <w:pPr>
@@ -1917,14 +2840,14 @@
           <w:numId w:val="8"/>
         </w:numPr>
       </w:pPr>
-      <w:bookmarkStart w:id="10" w:name="_Toc318633280"/>
+      <w:bookmarkStart w:id="15" w:name="_Toc318669604"/>
       <w:r>
         <w:t xml:space="preserve">Enterprise Architect ver. 9.2 </w:t>
       </w:r>
       <w:r>
         <w:t>Trial Ultimate</w:t>
       </w:r>
-      <w:bookmarkEnd w:id="10"/>
+      <w:bookmarkEnd w:id="15"/>
     </w:p>
     <w:p>
       <w:r>
@@ -1966,11 +2889,11 @@
       <w:pPr>
         <w:pStyle w:val="Nagwekabc"/>
       </w:pPr>
-      <w:bookmarkStart w:id="11" w:name="_Toc318633281"/>
+      <w:bookmarkStart w:id="16" w:name="_Toc318669605"/>
       <w:r>
         <w:t>Tortoise SVN  ver. 1.75</w:t>
       </w:r>
-      <w:bookmarkEnd w:id="11"/>
+      <w:bookmarkEnd w:id="16"/>
     </w:p>
     <w:p>
       <w:proofErr w:type="spellStart"/>
@@ -1983,11 +2906,11 @@
       <w:pPr>
         <w:pStyle w:val="Nagwekabc"/>
       </w:pPr>
-      <w:bookmarkStart w:id="12" w:name="_Toc318633282"/>
+      <w:bookmarkStart w:id="17" w:name="_Toc318669606"/>
       <w:r>
         <w:t>Google Code</w:t>
       </w:r>
-      <w:bookmarkEnd w:id="12"/>
+      <w:bookmarkEnd w:id="17"/>
     </w:p>
     <w:p>
       <w:proofErr w:type="spellStart"/>
@@ -2000,11 +2923,11 @@
       <w:pPr>
         <w:pStyle w:val="Nagwekabc"/>
       </w:pPr>
-      <w:bookmarkStart w:id="13" w:name="_Toc318633283"/>
+      <w:bookmarkStart w:id="18" w:name="_Toc318669607"/>
       <w:r>
         <w:t>Microsoft Project 2010</w:t>
       </w:r>
-      <w:bookmarkEnd w:id="13"/>
+      <w:bookmarkEnd w:id="18"/>
     </w:p>
     <w:p>
       <w:proofErr w:type="spellStart"/>
@@ -2017,11 +2940,11 @@
       <w:pPr>
         <w:pStyle w:val="Nagwekabc"/>
       </w:pPr>
-      <w:bookmarkStart w:id="14" w:name="_Toc318633284"/>
+      <w:bookmarkStart w:id="19" w:name="_Toc318669608"/>
       <w:r>
         <w:t>Eclipse Indigo Service Release 1</w:t>
       </w:r>
-      <w:bookmarkEnd w:id="14"/>
+      <w:bookmarkEnd w:id="19"/>
     </w:p>
     <w:p>
       <w:proofErr w:type="spellStart"/>
@@ -2815,6 +3738,119 @@
     </w:lvl>
   </w:abstractNum>
   <w:abstractNum w:abstractNumId="6">
+    <w:nsid w:val="1D18461C"/>
+    <w:multiLevelType w:val="hybridMultilevel"/>
+    <w:tmpl w:val="C5A60DD6"/>
+    <w:lvl w:ilvl="0" w:tplc="08090001">
+      <w:start w:val="1"/>
+      <w:numFmt w:val="bullet"/>
+      <w:lvlText w:val=""/>
+      <w:lvlJc w:val="left"/>
+      <w:pPr>
+        <w:ind w:left="1077" w:hanging="360"/>
+      </w:pPr>
+      <w:rPr>
+        <w:rFonts w:ascii="Symbol" w:hAnsi="Symbol" w:hint="default"/>
+      </w:rPr>
+    </w:lvl>
+    <w:lvl w:ilvl="1" w:tplc="08090003" w:tentative="1">
+      <w:start w:val="1"/>
+      <w:numFmt w:val="bullet"/>
+      <w:lvlText w:val="o"/>
+      <w:lvlJc w:val="left"/>
+      <w:pPr>
+        <w:ind w:left="1797" w:hanging="360"/>
+      </w:pPr>
+      <w:rPr>
+        <w:rFonts w:ascii="Courier New" w:hAnsi="Courier New" w:cs="Courier New" w:hint="default"/>
+      </w:rPr>
+    </w:lvl>
+    <w:lvl w:ilvl="2" w:tplc="08090005" w:tentative="1">
+      <w:start w:val="1"/>
+      <w:numFmt w:val="bullet"/>
+      <w:lvlText w:val=""/>
+      <w:lvlJc w:val="left"/>
+      <w:pPr>
+        <w:ind w:left="2517" w:hanging="360"/>
+      </w:pPr>
+      <w:rPr>
+        <w:rFonts w:ascii="Wingdings" w:hAnsi="Wingdings" w:hint="default"/>
+      </w:rPr>
+    </w:lvl>
+    <w:lvl w:ilvl="3" w:tplc="08090001" w:tentative="1">
+      <w:start w:val="1"/>
+      <w:numFmt w:val="bullet"/>
+      <w:lvlText w:val=""/>
+      <w:lvlJc w:val="left"/>
+      <w:pPr>
+        <w:ind w:left="3237" w:hanging="360"/>
+      </w:pPr>
+      <w:rPr>
+        <w:rFonts w:ascii="Symbol" w:hAnsi="Symbol" w:hint="default"/>
+      </w:rPr>
+    </w:lvl>
+    <w:lvl w:ilvl="4" w:tplc="08090003" w:tentative="1">
+      <w:start w:val="1"/>
+      <w:numFmt w:val="bullet"/>
+      <w:lvlText w:val="o"/>
+      <w:lvlJc w:val="left"/>
+      <w:pPr>
+        <w:ind w:left="3957" w:hanging="360"/>
+      </w:pPr>
+      <w:rPr>
+        <w:rFonts w:ascii="Courier New" w:hAnsi="Courier New" w:cs="Courier New" w:hint="default"/>
+      </w:rPr>
+    </w:lvl>
+    <w:lvl w:ilvl="5" w:tplc="08090005" w:tentative="1">
+      <w:start w:val="1"/>
+      <w:numFmt w:val="bullet"/>
+      <w:lvlText w:val=""/>
+      <w:lvlJc w:val="left"/>
+      <w:pPr>
+        <w:ind w:left="4677" w:hanging="360"/>
+      </w:pPr>
+      <w:rPr>
+        <w:rFonts w:ascii="Wingdings" w:hAnsi="Wingdings" w:hint="default"/>
+      </w:rPr>
+    </w:lvl>
+    <w:lvl w:ilvl="6" w:tplc="08090001" w:tentative="1">
+      <w:start w:val="1"/>
+      <w:numFmt w:val="bullet"/>
+      <w:lvlText w:val=""/>
+      <w:lvlJc w:val="left"/>
+      <w:pPr>
+        <w:ind w:left="5397" w:hanging="360"/>
+      </w:pPr>
+      <w:rPr>
+        <w:rFonts w:ascii="Symbol" w:hAnsi="Symbol" w:hint="default"/>
+      </w:rPr>
+    </w:lvl>
+    <w:lvl w:ilvl="7" w:tplc="08090003" w:tentative="1">
+      <w:start w:val="1"/>
+      <w:numFmt w:val="bullet"/>
+      <w:lvlText w:val="o"/>
+      <w:lvlJc w:val="left"/>
+      <w:pPr>
+        <w:ind w:left="6117" w:hanging="360"/>
+      </w:pPr>
+      <w:rPr>
+        <w:rFonts w:ascii="Courier New" w:hAnsi="Courier New" w:cs="Courier New" w:hint="default"/>
+      </w:rPr>
+    </w:lvl>
+    <w:lvl w:ilvl="8" w:tplc="08090005" w:tentative="1">
+      <w:start w:val="1"/>
+      <w:numFmt w:val="bullet"/>
+      <w:lvlText w:val=""/>
+      <w:lvlJc w:val="left"/>
+      <w:pPr>
+        <w:ind w:left="6837" w:hanging="360"/>
+      </w:pPr>
+      <w:rPr>
+        <w:rFonts w:ascii="Wingdings" w:hAnsi="Wingdings" w:hint="default"/>
+      </w:rPr>
+    </w:lvl>
+  </w:abstractNum>
+  <w:abstractNum w:abstractNumId="7">
     <w:nsid w:val="2CB0080B"/>
     <w:multiLevelType w:val="multilevel"/>
     <w:tmpl w:val="892A83FE"/>
@@ -2963,7 +3999,7 @@
       </w:rPr>
     </w:lvl>
   </w:abstractNum>
-  <w:abstractNum w:abstractNumId="7">
+  <w:abstractNum w:abstractNumId="8">
     <w:nsid w:val="2E6F11FB"/>
     <w:multiLevelType w:val="multilevel"/>
     <w:tmpl w:val="E77E7C34"/>
@@ -3112,7 +4148,7 @@
       </w:rPr>
     </w:lvl>
   </w:abstractNum>
-  <w:abstractNum w:abstractNumId="8">
+  <w:abstractNum w:abstractNumId="9">
     <w:nsid w:val="330A4F5F"/>
     <w:multiLevelType w:val="multilevel"/>
     <w:tmpl w:val="458A17F2"/>
@@ -3261,7 +4297,7 @@
       </w:rPr>
     </w:lvl>
   </w:abstractNum>
-  <w:abstractNum w:abstractNumId="9">
+  <w:abstractNum w:abstractNumId="10">
     <w:nsid w:val="3A260B71"/>
     <w:multiLevelType w:val="hybridMultilevel"/>
     <w:tmpl w:val="3B2A37C4"/>
@@ -3374,7 +4410,120 @@
       </w:rPr>
     </w:lvl>
   </w:abstractNum>
-  <w:abstractNum w:abstractNumId="10">
+  <w:abstractNum w:abstractNumId="11">
+    <w:nsid w:val="4C952482"/>
+    <w:multiLevelType w:val="hybridMultilevel"/>
+    <w:tmpl w:val="A5483006"/>
+    <w:lvl w:ilvl="0" w:tplc="08090001">
+      <w:start w:val="1"/>
+      <w:numFmt w:val="bullet"/>
+      <w:lvlText w:val=""/>
+      <w:lvlJc w:val="left"/>
+      <w:pPr>
+        <w:ind w:left="1077" w:hanging="360"/>
+      </w:pPr>
+      <w:rPr>
+        <w:rFonts w:ascii="Symbol" w:hAnsi="Symbol" w:hint="default"/>
+      </w:rPr>
+    </w:lvl>
+    <w:lvl w:ilvl="1" w:tplc="08090003" w:tentative="1">
+      <w:start w:val="1"/>
+      <w:numFmt w:val="bullet"/>
+      <w:lvlText w:val="o"/>
+      <w:lvlJc w:val="left"/>
+      <w:pPr>
+        <w:ind w:left="1797" w:hanging="360"/>
+      </w:pPr>
+      <w:rPr>
+        <w:rFonts w:ascii="Courier New" w:hAnsi="Courier New" w:cs="Courier New" w:hint="default"/>
+      </w:rPr>
+    </w:lvl>
+    <w:lvl w:ilvl="2" w:tplc="08090005" w:tentative="1">
+      <w:start w:val="1"/>
+      <w:numFmt w:val="bullet"/>
+      <w:lvlText w:val=""/>
+      <w:lvlJc w:val="left"/>
+      <w:pPr>
+        <w:ind w:left="2517" w:hanging="360"/>
+      </w:pPr>
+      <w:rPr>
+        <w:rFonts w:ascii="Wingdings" w:hAnsi="Wingdings" w:hint="default"/>
+      </w:rPr>
+    </w:lvl>
+    <w:lvl w:ilvl="3" w:tplc="08090001" w:tentative="1">
+      <w:start w:val="1"/>
+      <w:numFmt w:val="bullet"/>
+      <w:lvlText w:val=""/>
+      <w:lvlJc w:val="left"/>
+      <w:pPr>
+        <w:ind w:left="3237" w:hanging="360"/>
+      </w:pPr>
+      <w:rPr>
+        <w:rFonts w:ascii="Symbol" w:hAnsi="Symbol" w:hint="default"/>
+      </w:rPr>
+    </w:lvl>
+    <w:lvl w:ilvl="4" w:tplc="08090003" w:tentative="1">
+      <w:start w:val="1"/>
+      <w:numFmt w:val="bullet"/>
+      <w:lvlText w:val="o"/>
+      <w:lvlJc w:val="left"/>
+      <w:pPr>
+        <w:ind w:left="3957" w:hanging="360"/>
+      </w:pPr>
+      <w:rPr>
+        <w:rFonts w:ascii="Courier New" w:hAnsi="Courier New" w:cs="Courier New" w:hint="default"/>
+      </w:rPr>
+    </w:lvl>
+    <w:lvl w:ilvl="5" w:tplc="08090005" w:tentative="1">
+      <w:start w:val="1"/>
+      <w:numFmt w:val="bullet"/>
+      <w:lvlText w:val=""/>
+      <w:lvlJc w:val="left"/>
+      <w:pPr>
+        <w:ind w:left="4677" w:hanging="360"/>
+      </w:pPr>
+      <w:rPr>
+        <w:rFonts w:ascii="Wingdings" w:hAnsi="Wingdings" w:hint="default"/>
+      </w:rPr>
+    </w:lvl>
+    <w:lvl w:ilvl="6" w:tplc="08090001" w:tentative="1">
+      <w:start w:val="1"/>
+      <w:numFmt w:val="bullet"/>
+      <w:lvlText w:val=""/>
+      <w:lvlJc w:val="left"/>
+      <w:pPr>
+        <w:ind w:left="5397" w:hanging="360"/>
+      </w:pPr>
+      <w:rPr>
+        <w:rFonts w:ascii="Symbol" w:hAnsi="Symbol" w:hint="default"/>
+      </w:rPr>
+    </w:lvl>
+    <w:lvl w:ilvl="7" w:tplc="08090003" w:tentative="1">
+      <w:start w:val="1"/>
+      <w:numFmt w:val="bullet"/>
+      <w:lvlText w:val="o"/>
+      <w:lvlJc w:val="left"/>
+      <w:pPr>
+        <w:ind w:left="6117" w:hanging="360"/>
+      </w:pPr>
+      <w:rPr>
+        <w:rFonts w:ascii="Courier New" w:hAnsi="Courier New" w:cs="Courier New" w:hint="default"/>
+      </w:rPr>
+    </w:lvl>
+    <w:lvl w:ilvl="8" w:tplc="08090005" w:tentative="1">
+      <w:start w:val="1"/>
+      <w:numFmt w:val="bullet"/>
+      <w:lvlText w:val=""/>
+      <w:lvlJc w:val="left"/>
+      <w:pPr>
+        <w:ind w:left="6837" w:hanging="360"/>
+      </w:pPr>
+      <w:rPr>
+        <w:rFonts w:ascii="Wingdings" w:hAnsi="Wingdings" w:hint="default"/>
+      </w:rPr>
+    </w:lvl>
+  </w:abstractNum>
+  <w:abstractNum w:abstractNumId="12">
     <w:nsid w:val="516272D1"/>
     <w:multiLevelType w:val="multilevel"/>
     <w:tmpl w:val="1AFA2762"/>
@@ -3523,7 +4672,7 @@
       </w:rPr>
     </w:lvl>
   </w:abstractNum>
-  <w:abstractNum w:abstractNumId="11">
+  <w:abstractNum w:abstractNumId="13">
     <w:nsid w:val="62C14E09"/>
     <w:multiLevelType w:val="hybridMultilevel"/>
     <w:tmpl w:val="81F41212"/>
@@ -3613,7 +4762,7 @@
       </w:pPr>
     </w:lvl>
   </w:abstractNum>
-  <w:abstractNum w:abstractNumId="12">
+  <w:abstractNum w:abstractNumId="14">
     <w:nsid w:val="6AAB671B"/>
     <w:multiLevelType w:val="multilevel"/>
     <w:tmpl w:val="A5FC2402"/>
@@ -3762,7 +4911,7 @@
       </w:rPr>
     </w:lvl>
   </w:abstractNum>
-  <w:abstractNum w:abstractNumId="13">
+  <w:abstractNum w:abstractNumId="15">
     <w:nsid w:val="6B1E2AF6"/>
     <w:multiLevelType w:val="multilevel"/>
     <w:tmpl w:val="A95CE23E"/>
@@ -3911,7 +5060,7 @@
       </w:rPr>
     </w:lvl>
   </w:abstractNum>
-  <w:abstractNum w:abstractNumId="14">
+  <w:abstractNum w:abstractNumId="16">
     <w:nsid w:val="6B5A1C5F"/>
     <w:multiLevelType w:val="multilevel"/>
     <w:tmpl w:val="45F05460"/>
@@ -4060,7 +5209,7 @@
       </w:rPr>
     </w:lvl>
   </w:abstractNum>
-  <w:abstractNum w:abstractNumId="15">
+  <w:abstractNum w:abstractNumId="17">
     <w:nsid w:val="70885062"/>
     <w:multiLevelType w:val="multilevel"/>
     <w:tmpl w:val="0F4A01F4"/>
@@ -4209,7 +5358,7 @@
       </w:rPr>
     </w:lvl>
   </w:abstractNum>
-  <w:abstractNum w:abstractNumId="16">
+  <w:abstractNum w:abstractNumId="18">
     <w:nsid w:val="71F75629"/>
     <w:multiLevelType w:val="multilevel"/>
     <w:tmpl w:val="5694D1C6"/>
@@ -4358,7 +5507,120 @@
       </w:rPr>
     </w:lvl>
   </w:abstractNum>
-  <w:abstractNum w:abstractNumId="17">
+  <w:abstractNum w:abstractNumId="19">
+    <w:nsid w:val="74CA3668"/>
+    <w:multiLevelType w:val="hybridMultilevel"/>
+    <w:tmpl w:val="F6748C6C"/>
+    <w:lvl w:ilvl="0" w:tplc="08090001">
+      <w:start w:val="1"/>
+      <w:numFmt w:val="bullet"/>
+      <w:lvlText w:val=""/>
+      <w:lvlJc w:val="left"/>
+      <w:pPr>
+        <w:ind w:left="1077" w:hanging="360"/>
+      </w:pPr>
+      <w:rPr>
+        <w:rFonts w:ascii="Symbol" w:hAnsi="Symbol" w:hint="default"/>
+      </w:rPr>
+    </w:lvl>
+    <w:lvl w:ilvl="1" w:tplc="08090003" w:tentative="1">
+      <w:start w:val="1"/>
+      <w:numFmt w:val="bullet"/>
+      <w:lvlText w:val="o"/>
+      <w:lvlJc w:val="left"/>
+      <w:pPr>
+        <w:ind w:left="1797" w:hanging="360"/>
+      </w:pPr>
+      <w:rPr>
+        <w:rFonts w:ascii="Courier New" w:hAnsi="Courier New" w:cs="Courier New" w:hint="default"/>
+      </w:rPr>
+    </w:lvl>
+    <w:lvl w:ilvl="2" w:tplc="08090005" w:tentative="1">
+      <w:start w:val="1"/>
+      <w:numFmt w:val="bullet"/>
+      <w:lvlText w:val=""/>
+      <w:lvlJc w:val="left"/>
+      <w:pPr>
+        <w:ind w:left="2517" w:hanging="360"/>
+      </w:pPr>
+      <w:rPr>
+        <w:rFonts w:ascii="Wingdings" w:hAnsi="Wingdings" w:hint="default"/>
+      </w:rPr>
+    </w:lvl>
+    <w:lvl w:ilvl="3" w:tplc="08090001" w:tentative="1">
+      <w:start w:val="1"/>
+      <w:numFmt w:val="bullet"/>
+      <w:lvlText w:val=""/>
+      <w:lvlJc w:val="left"/>
+      <w:pPr>
+        <w:ind w:left="3237" w:hanging="360"/>
+      </w:pPr>
+      <w:rPr>
+        <w:rFonts w:ascii="Symbol" w:hAnsi="Symbol" w:hint="default"/>
+      </w:rPr>
+    </w:lvl>
+    <w:lvl w:ilvl="4" w:tplc="08090003" w:tentative="1">
+      <w:start w:val="1"/>
+      <w:numFmt w:val="bullet"/>
+      <w:lvlText w:val="o"/>
+      <w:lvlJc w:val="left"/>
+      <w:pPr>
+        <w:ind w:left="3957" w:hanging="360"/>
+      </w:pPr>
+      <w:rPr>
+        <w:rFonts w:ascii="Courier New" w:hAnsi="Courier New" w:cs="Courier New" w:hint="default"/>
+      </w:rPr>
+    </w:lvl>
+    <w:lvl w:ilvl="5" w:tplc="08090005" w:tentative="1">
+      <w:start w:val="1"/>
+      <w:numFmt w:val="bullet"/>
+      <w:lvlText w:val=""/>
+      <w:lvlJc w:val="left"/>
+      <w:pPr>
+        <w:ind w:left="4677" w:hanging="360"/>
+      </w:pPr>
+      <w:rPr>
+        <w:rFonts w:ascii="Wingdings" w:hAnsi="Wingdings" w:hint="default"/>
+      </w:rPr>
+    </w:lvl>
+    <w:lvl w:ilvl="6" w:tplc="08090001" w:tentative="1">
+      <w:start w:val="1"/>
+      <w:numFmt w:val="bullet"/>
+      <w:lvlText w:val=""/>
+      <w:lvlJc w:val="left"/>
+      <w:pPr>
+        <w:ind w:left="5397" w:hanging="360"/>
+      </w:pPr>
+      <w:rPr>
+        <w:rFonts w:ascii="Symbol" w:hAnsi="Symbol" w:hint="default"/>
+      </w:rPr>
+    </w:lvl>
+    <w:lvl w:ilvl="7" w:tplc="08090003" w:tentative="1">
+      <w:start w:val="1"/>
+      <w:numFmt w:val="bullet"/>
+      <w:lvlText w:val="o"/>
+      <w:lvlJc w:val="left"/>
+      <w:pPr>
+        <w:ind w:left="6117" w:hanging="360"/>
+      </w:pPr>
+      <w:rPr>
+        <w:rFonts w:ascii="Courier New" w:hAnsi="Courier New" w:cs="Courier New" w:hint="default"/>
+      </w:rPr>
+    </w:lvl>
+    <w:lvl w:ilvl="8" w:tplc="08090005" w:tentative="1">
+      <w:start w:val="1"/>
+      <w:numFmt w:val="bullet"/>
+      <w:lvlText w:val=""/>
+      <w:lvlJc w:val="left"/>
+      <w:pPr>
+        <w:ind w:left="6837" w:hanging="360"/>
+      </w:pPr>
+      <w:rPr>
+        <w:rFonts w:ascii="Wingdings" w:hAnsi="Wingdings" w:hint="default"/>
+      </w:rPr>
+    </w:lvl>
+  </w:abstractNum>
+  <w:abstractNum w:abstractNumId="20">
     <w:nsid w:val="792431FD"/>
     <w:multiLevelType w:val="hybridMultilevel"/>
     <w:tmpl w:val="FEBC0394"/>
@@ -4445,7 +5707,7 @@
       </w:pPr>
     </w:lvl>
   </w:abstractNum>
-  <w:abstractNum w:abstractNumId="18">
+  <w:abstractNum w:abstractNumId="21">
     <w:nsid w:val="79A32F5C"/>
     <w:multiLevelType w:val="multilevel"/>
     <w:tmpl w:val="52C23EF6"/>
@@ -4594,7 +5856,7 @@
       </w:rPr>
     </w:lvl>
   </w:abstractNum>
-  <w:abstractNum w:abstractNumId="19">
+  <w:abstractNum w:abstractNumId="22">
     <w:nsid w:val="7B512D22"/>
     <w:multiLevelType w:val="multilevel"/>
     <w:tmpl w:val="62665D46"/>
@@ -4744,7 +6006,7 @@
     </w:lvl>
   </w:abstractNum>
   <w:num w:numId="1">
-    <w:abstractNumId w:val="17"/>
+    <w:abstractNumId w:val="20"/>
   </w:num>
   <w:num w:numId="2">
     <w:abstractNumId w:val="2"/>
@@ -4762,34 +6024,34 @@
     </w:lvlOverride>
   </w:num>
   <w:num w:numId="5">
-    <w:abstractNumId w:val="11"/>
+    <w:abstractNumId w:val="13"/>
   </w:num>
   <w:num w:numId="6">
-    <w:abstractNumId w:val="11"/>
+    <w:abstractNumId w:val="13"/>
     <w:lvlOverride w:ilvl="0">
       <w:startOverride w:val="1"/>
     </w:lvlOverride>
   </w:num>
   <w:num w:numId="7">
-    <w:abstractNumId w:val="6"/>
+    <w:abstractNumId w:val="7"/>
   </w:num>
   <w:num w:numId="8">
-    <w:abstractNumId w:val="11"/>
+    <w:abstractNumId w:val="13"/>
     <w:lvlOverride w:ilvl="0">
       <w:startOverride w:val="1"/>
     </w:lvlOverride>
   </w:num>
   <w:num w:numId="9">
-    <w:abstractNumId w:val="9"/>
+    <w:abstractNumId w:val="10"/>
   </w:num>
   <w:num w:numId="10">
-    <w:abstractNumId w:val="11"/>
+    <w:abstractNumId w:val="13"/>
     <w:lvlOverride w:ilvl="0">
       <w:startOverride w:val="2"/>
     </w:lvlOverride>
   </w:num>
   <w:num w:numId="11">
-    <w:abstractNumId w:val="7"/>
+    <w:abstractNumId w:val="8"/>
   </w:num>
   <w:num w:numId="12">
     <w:abstractNumId w:val="5"/>
@@ -4798,28 +6060,28 @@
     <w:abstractNumId w:val="1"/>
   </w:num>
   <w:num w:numId="14">
+    <w:abstractNumId w:val="18"/>
+  </w:num>
+  <w:num w:numId="15">
+    <w:abstractNumId w:val="14"/>
+  </w:num>
+  <w:num w:numId="16">
+    <w:abstractNumId w:val="15"/>
+  </w:num>
+  <w:num w:numId="17">
+    <w:abstractNumId w:val="17"/>
+  </w:num>
+  <w:num w:numId="18">
+    <w:abstractNumId w:val="9"/>
+  </w:num>
+  <w:num w:numId="19">
+    <w:abstractNumId w:val="21"/>
+  </w:num>
+  <w:num w:numId="20">
     <w:abstractNumId w:val="16"/>
   </w:num>
-  <w:num w:numId="15">
+  <w:num w:numId="21">
     <w:abstractNumId w:val="12"/>
-  </w:num>
-  <w:num w:numId="16">
-    <w:abstractNumId w:val="13"/>
-  </w:num>
-  <w:num w:numId="17">
-    <w:abstractNumId w:val="15"/>
-  </w:num>
-  <w:num w:numId="18">
-    <w:abstractNumId w:val="8"/>
-  </w:num>
-  <w:num w:numId="19">
-    <w:abstractNumId w:val="18"/>
-  </w:num>
-  <w:num w:numId="20">
-    <w:abstractNumId w:val="14"/>
-  </w:num>
-  <w:num w:numId="21">
-    <w:abstractNumId w:val="10"/>
   </w:num>
   <w:num w:numId="22">
     <w:abstractNumId w:val="4"/>
@@ -4828,13 +6090,22 @@
     <w:abstractNumId w:val="0"/>
   </w:num>
   <w:num w:numId="24">
-    <w:abstractNumId w:val="19"/>
+    <w:abstractNumId w:val="22"/>
   </w:num>
   <w:num w:numId="25">
-    <w:abstractNumId w:val="11"/>
+    <w:abstractNumId w:val="13"/>
     <w:lvlOverride w:ilvl="0">
       <w:startOverride w:val="1"/>
     </w:lvlOverride>
+  </w:num>
+  <w:num w:numId="26">
+    <w:abstractNumId w:val="19"/>
+  </w:num>
+  <w:num w:numId="27">
+    <w:abstractNumId w:val="11"/>
+  </w:num>
+  <w:num w:numId="28">
+    <w:abstractNumId w:val="6"/>
   </w:num>
   <w:numIdMacAtCleanup w:val="24"/>
 </w:numbering>

</xml_diff>

<commit_message>
1. Added: used tools and notations to Project Management.docx.
</commit_message>
<xml_diff>
--- a/Deliverables/Project Management.docx
+++ b/Deliverables/Project Management.docx
@@ -418,7 +418,7 @@
         </w:rPr>
         <w:fldChar w:fldCharType="separate"/>
       </w:r>
-      <w:hyperlink w:anchor="_Toc318669589" w:history="1">
+      <w:hyperlink w:anchor="_Toc318718685" w:history="1">
         <w:r>
           <w:rPr>
             <w:rStyle w:val="Hipercze"/>
@@ -460,7 +460,7 @@
             <w:noProof/>
             <w:webHidden/>
           </w:rPr>
-          <w:instrText xml:space="preserve"> PAGEREF _Toc318669589 \h </w:instrText>
+          <w:instrText xml:space="preserve"> PAGEREF _Toc318718685 \h </w:instrText>
         </w:r>
         <w:r>
           <w:rPr>
@@ -504,7 +504,7 @@
           <w:sz w:val="22"/>
         </w:rPr>
       </w:pPr>
-      <w:hyperlink w:anchor="_Toc318669590" w:history="1">
+      <w:hyperlink w:anchor="_Toc318718686" w:history="1">
         <w:r>
           <w:rPr>
             <w:rStyle w:val="Hipercze"/>
@@ -546,7 +546,7 @@
             <w:noProof/>
             <w:webHidden/>
           </w:rPr>
-          <w:instrText xml:space="preserve"> PAGEREF _Toc318669590 \h </w:instrText>
+          <w:instrText xml:space="preserve"> PAGEREF _Toc318718686 \h </w:instrText>
         </w:r>
         <w:r>
           <w:rPr>
@@ -590,7 +590,7 @@
           <w:sz w:val="22"/>
         </w:rPr>
       </w:pPr>
-      <w:hyperlink w:anchor="_Toc318669591" w:history="1">
+      <w:hyperlink w:anchor="_Toc318718687" w:history="1">
         <w:r>
           <w:rPr>
             <w:rStyle w:val="Hipercze"/>
@@ -632,7 +632,7 @@
             <w:noProof/>
             <w:webHidden/>
           </w:rPr>
-          <w:instrText xml:space="preserve"> PAGEREF _Toc318669591 \h </w:instrText>
+          <w:instrText xml:space="preserve"> PAGEREF _Toc318718687 \h </w:instrText>
         </w:r>
         <w:r>
           <w:rPr>
@@ -676,7 +676,7 @@
           <w:sz w:val="22"/>
         </w:rPr>
       </w:pPr>
-      <w:hyperlink w:anchor="_Toc318669592" w:history="1">
+      <w:hyperlink w:anchor="_Toc318718688" w:history="1">
         <w:r>
           <w:rPr>
             <w:rStyle w:val="Hipercze"/>
@@ -719,7 +719,7 @@
             <w:noProof/>
             <w:webHidden/>
           </w:rPr>
-          <w:instrText xml:space="preserve"> PAGEREF _Toc318669592 \h </w:instrText>
+          <w:instrText xml:space="preserve"> PAGEREF _Toc318718688 \h </w:instrText>
         </w:r>
         <w:r>
           <w:rPr>
@@ -763,7 +763,7 @@
           <w:sz w:val="22"/>
         </w:rPr>
       </w:pPr>
-      <w:hyperlink w:anchor="_Toc318669593" w:history="1">
+      <w:hyperlink w:anchor="_Toc318718689" w:history="1">
         <w:r>
           <w:rPr>
             <w:rStyle w:val="Hipercze"/>
@@ -805,7 +805,7 @@
             <w:noProof/>
             <w:webHidden/>
           </w:rPr>
-          <w:instrText xml:space="preserve"> PAGEREF _Toc318669593 \h </w:instrText>
+          <w:instrText xml:space="preserve"> PAGEREF _Toc318718689 \h </w:instrText>
         </w:r>
         <w:r>
           <w:rPr>
@@ -849,7 +849,7 @@
           <w:sz w:val="22"/>
         </w:rPr>
       </w:pPr>
-      <w:hyperlink w:anchor="_Toc318669594" w:history="1">
+      <w:hyperlink w:anchor="_Toc318718690" w:history="1">
         <w:r>
           <w:rPr>
             <w:rStyle w:val="Hipercze"/>
@@ -891,7 +891,7 @@
             <w:noProof/>
             <w:webHidden/>
           </w:rPr>
-          <w:instrText xml:space="preserve"> PAGEREF _Toc318669594 \h </w:instrText>
+          <w:instrText xml:space="preserve"> PAGEREF _Toc318718690 \h </w:instrText>
         </w:r>
         <w:r>
           <w:rPr>
@@ -935,7 +935,7 @@
           <w:sz w:val="22"/>
         </w:rPr>
       </w:pPr>
-      <w:hyperlink w:anchor="_Toc318669595" w:history="1">
+      <w:hyperlink w:anchor="_Toc318718691" w:history="1">
         <w:r>
           <w:rPr>
             <w:rStyle w:val="Hipercze"/>
@@ -977,7 +977,7 @@
             <w:noProof/>
             <w:webHidden/>
           </w:rPr>
-          <w:instrText xml:space="preserve"> PAGEREF _Toc318669595 \h </w:instrText>
+          <w:instrText xml:space="preserve"> PAGEREF _Toc318718691 \h </w:instrText>
         </w:r>
         <w:r>
           <w:rPr>
@@ -1021,7 +1021,7 @@
           <w:sz w:val="22"/>
         </w:rPr>
       </w:pPr>
-      <w:hyperlink w:anchor="_Toc318669596" w:history="1">
+      <w:hyperlink w:anchor="_Toc318718692" w:history="1">
         <w:r>
           <w:rPr>
             <w:rStyle w:val="Hipercze"/>
@@ -1063,7 +1063,7 @@
             <w:noProof/>
             <w:webHidden/>
           </w:rPr>
-          <w:instrText xml:space="preserve"> PAGEREF _Toc318669596 \h </w:instrText>
+          <w:instrText xml:space="preserve"> PAGEREF _Toc318718692 \h </w:instrText>
         </w:r>
         <w:r>
           <w:rPr>
@@ -1107,7 +1107,7 @@
           <w:sz w:val="22"/>
         </w:rPr>
       </w:pPr>
-      <w:hyperlink w:anchor="_Toc318669597" w:history="1">
+      <w:hyperlink w:anchor="_Toc318718693" w:history="1">
         <w:r>
           <w:rPr>
             <w:rStyle w:val="Hipercze"/>
@@ -1150,7 +1150,7 @@
             <w:noProof/>
             <w:webHidden/>
           </w:rPr>
-          <w:instrText xml:space="preserve"> PAGEREF _Toc318669597 \h </w:instrText>
+          <w:instrText xml:space="preserve"> PAGEREF _Toc318718693 \h </w:instrText>
         </w:r>
         <w:r>
           <w:rPr>
@@ -1194,7 +1194,7 @@
           <w:sz w:val="22"/>
         </w:rPr>
       </w:pPr>
-      <w:hyperlink w:anchor="_Toc318669598" w:history="1">
+      <w:hyperlink w:anchor="_Toc318718694" w:history="1">
         <w:r>
           <w:rPr>
             <w:rStyle w:val="Hipercze"/>
@@ -1236,7 +1236,7 @@
             <w:noProof/>
             <w:webHidden/>
           </w:rPr>
-          <w:instrText xml:space="preserve"> PAGEREF _Toc318669598 \h </w:instrText>
+          <w:instrText xml:space="preserve"> PAGEREF _Toc318718694 \h </w:instrText>
         </w:r>
         <w:r>
           <w:rPr>
@@ -1280,7 +1280,7 @@
           <w:sz w:val="22"/>
         </w:rPr>
       </w:pPr>
-      <w:hyperlink w:anchor="_Toc318669599" w:history="1">
+      <w:hyperlink w:anchor="_Toc318718695" w:history="1">
         <w:r>
           <w:rPr>
             <w:rStyle w:val="Hipercze"/>
@@ -1322,7 +1322,7 @@
             <w:noProof/>
             <w:webHidden/>
           </w:rPr>
-          <w:instrText xml:space="preserve"> PAGEREF _Toc318669599 \h </w:instrText>
+          <w:instrText xml:space="preserve"> PAGEREF _Toc318718695 \h </w:instrText>
         </w:r>
         <w:r>
           <w:rPr>
@@ -1366,7 +1366,7 @@
           <w:sz w:val="22"/>
         </w:rPr>
       </w:pPr>
-      <w:hyperlink w:anchor="_Toc318669600" w:history="1">
+      <w:hyperlink w:anchor="_Toc318718696" w:history="1">
         <w:r>
           <w:rPr>
             <w:rStyle w:val="Hipercze"/>
@@ -1408,7 +1408,7 @@
             <w:noProof/>
             <w:webHidden/>
           </w:rPr>
-          <w:instrText xml:space="preserve"> PAGEREF _Toc318669600 \h </w:instrText>
+          <w:instrText xml:space="preserve"> PAGEREF _Toc318718696 \h </w:instrText>
         </w:r>
         <w:r>
           <w:rPr>
@@ -1452,7 +1452,7 @@
           <w:sz w:val="22"/>
         </w:rPr>
       </w:pPr>
-      <w:hyperlink w:anchor="_Toc318669601" w:history="1">
+      <w:hyperlink w:anchor="_Toc318718697" w:history="1">
         <w:r>
           <w:rPr>
             <w:rStyle w:val="Hipercze"/>
@@ -1494,7 +1494,7 @@
             <w:noProof/>
             <w:webHidden/>
           </w:rPr>
-          <w:instrText xml:space="preserve"> PAGEREF _Toc318669601 \h </w:instrText>
+          <w:instrText xml:space="preserve"> PAGEREF _Toc318718697 \h </w:instrText>
         </w:r>
         <w:r>
           <w:rPr>
@@ -1538,7 +1538,7 @@
           <w:sz w:val="22"/>
         </w:rPr>
       </w:pPr>
-      <w:hyperlink w:anchor="_Toc318669602" w:history="1">
+      <w:hyperlink w:anchor="_Toc318718698" w:history="1">
         <w:r>
           <w:rPr>
             <w:rStyle w:val="Hipercze"/>
@@ -1580,7 +1580,7 @@
             <w:noProof/>
             <w:webHidden/>
           </w:rPr>
-          <w:instrText xml:space="preserve"> PAGEREF _Toc318669602 \h </w:instrText>
+          <w:instrText xml:space="preserve"> PAGEREF _Toc318718698 \h </w:instrText>
         </w:r>
         <w:r>
           <w:rPr>
@@ -1613,9 +1613,9 @@
     </w:p>
     <w:p>
       <w:pPr>
-        <w:pStyle w:val="Spistreci1"/>
-        <w:tabs>
-          <w:tab w:val="left" w:pos="880"/>
+        <w:pStyle w:val="Spistreci2"/>
+        <w:tabs>
+          <w:tab w:val="left" w:pos="1100"/>
           <w:tab w:val="right" w:leader="dot" w:pos="9016"/>
         </w:tabs>
         <w:rPr>
@@ -1624,13 +1624,13 @@
           <w:sz w:val="22"/>
         </w:rPr>
       </w:pPr>
-      <w:hyperlink w:anchor="_Toc318669603" w:history="1">
+      <w:hyperlink w:anchor="_Toc318718699" w:history="1">
         <w:r>
           <w:rPr>
             <w:rStyle w:val="Hipercze"/>
             <w:noProof/>
           </w:rPr>
-          <w:t>7.</w:t>
+          <w:t>a)</w:t>
         </w:r>
         <w:r>
           <w:rPr>
@@ -1645,7 +1645,7 @@
             <w:rStyle w:val="Hipercze"/>
             <w:noProof/>
           </w:rPr>
-          <w:t>Used Tools</w:t>
+          <w:t>Use case</w:t>
         </w:r>
         <w:r>
           <w:rPr>
@@ -1666,7 +1666,7 @@
             <w:noProof/>
             <w:webHidden/>
           </w:rPr>
-          <w:instrText xml:space="preserve"> PAGEREF _Toc318669603 \h </w:instrText>
+          <w:instrText xml:space="preserve"> PAGEREF _Toc318718699 \h </w:instrText>
         </w:r>
         <w:r>
           <w:rPr>
@@ -1686,7 +1686,7 @@
             <w:noProof/>
             <w:webHidden/>
           </w:rPr>
-          <w:t>10</w:t>
+          <w:t>9</w:t>
         </w:r>
         <w:r>
           <w:rPr>
@@ -1710,13 +1710,13 @@
           <w:sz w:val="22"/>
         </w:rPr>
       </w:pPr>
-      <w:hyperlink w:anchor="_Toc318669604" w:history="1">
+      <w:hyperlink w:anchor="_Toc318718700" w:history="1">
         <w:r>
           <w:rPr>
             <w:rStyle w:val="Hipercze"/>
             <w:noProof/>
           </w:rPr>
-          <w:t>a)</w:t>
+          <w:t>b)</w:t>
         </w:r>
         <w:r>
           <w:rPr>
@@ -1731,7 +1731,7 @@
             <w:rStyle w:val="Hipercze"/>
             <w:noProof/>
           </w:rPr>
-          <w:t>Enterprise Architect ver. 9.2 Trial Ultimate</w:t>
+          <w:t>Requirements</w:t>
         </w:r>
         <w:r>
           <w:rPr>
@@ -1752,7 +1752,7 @@
             <w:noProof/>
             <w:webHidden/>
           </w:rPr>
-          <w:instrText xml:space="preserve"> PAGEREF _Toc318669604 \h </w:instrText>
+          <w:instrText xml:space="preserve"> PAGEREF _Toc318718700 \h </w:instrText>
         </w:r>
         <w:r>
           <w:rPr>
@@ -1772,7 +1772,7 @@
             <w:noProof/>
             <w:webHidden/>
           </w:rPr>
-          <w:t>10</w:t>
+          <w:t>9</w:t>
         </w:r>
         <w:r>
           <w:rPr>
@@ -1785,9 +1785,9 @@
     </w:p>
     <w:p>
       <w:pPr>
-        <w:pStyle w:val="Spistreci2"/>
-        <w:tabs>
-          <w:tab w:val="left" w:pos="1100"/>
+        <w:pStyle w:val="Spistreci1"/>
+        <w:tabs>
+          <w:tab w:val="left" w:pos="880"/>
           <w:tab w:val="right" w:leader="dot" w:pos="9016"/>
         </w:tabs>
         <w:rPr>
@@ -1796,13 +1796,13 @@
           <w:sz w:val="22"/>
         </w:rPr>
       </w:pPr>
-      <w:hyperlink w:anchor="_Toc318669605" w:history="1">
+      <w:hyperlink w:anchor="_Toc318718701" w:history="1">
         <w:r>
           <w:rPr>
             <w:rStyle w:val="Hipercze"/>
             <w:noProof/>
           </w:rPr>
-          <w:t>b)</w:t>
+          <w:t>7.</w:t>
         </w:r>
         <w:r>
           <w:rPr>
@@ -1817,7 +1817,7 @@
             <w:rStyle w:val="Hipercze"/>
             <w:noProof/>
           </w:rPr>
-          <w:t>Tortoise SVN  ver. 1.75</w:t>
+          <w:t>Used Tools</w:t>
         </w:r>
         <w:r>
           <w:rPr>
@@ -1838,7 +1838,7 @@
             <w:noProof/>
             <w:webHidden/>
           </w:rPr>
-          <w:instrText xml:space="preserve"> PAGEREF _Toc318669605 \h </w:instrText>
+          <w:instrText xml:space="preserve"> PAGEREF _Toc318718701 \h </w:instrText>
         </w:r>
         <w:r>
           <w:rPr>
@@ -1882,13 +1882,13 @@
           <w:sz w:val="22"/>
         </w:rPr>
       </w:pPr>
-      <w:hyperlink w:anchor="_Toc318669606" w:history="1">
+      <w:hyperlink w:anchor="_Toc318718702" w:history="1">
         <w:r>
           <w:rPr>
             <w:rStyle w:val="Hipercze"/>
             <w:noProof/>
           </w:rPr>
-          <w:t>c)</w:t>
+          <w:t>a)</w:t>
         </w:r>
         <w:r>
           <w:rPr>
@@ -1903,7 +1903,7 @@
             <w:rStyle w:val="Hipercze"/>
             <w:noProof/>
           </w:rPr>
-          <w:t>Google Code</w:t>
+          <w:t>Enterprise Architect ver. 9.2 Trial Ultimate</w:t>
         </w:r>
         <w:r>
           <w:rPr>
@@ -1924,7 +1924,7 @@
             <w:noProof/>
             <w:webHidden/>
           </w:rPr>
-          <w:instrText xml:space="preserve"> PAGEREF _Toc318669606 \h </w:instrText>
+          <w:instrText xml:space="preserve"> PAGEREF _Toc318718702 \h </w:instrText>
         </w:r>
         <w:r>
           <w:rPr>
@@ -1968,13 +1968,13 @@
           <w:sz w:val="22"/>
         </w:rPr>
       </w:pPr>
-      <w:hyperlink w:anchor="_Toc318669607" w:history="1">
+      <w:hyperlink w:anchor="_Toc318718703" w:history="1">
         <w:r>
           <w:rPr>
             <w:rStyle w:val="Hipercze"/>
             <w:noProof/>
           </w:rPr>
-          <w:t>d)</w:t>
+          <w:t>b)</w:t>
         </w:r>
         <w:r>
           <w:rPr>
@@ -1989,7 +1989,7 @@
             <w:rStyle w:val="Hipercze"/>
             <w:noProof/>
           </w:rPr>
-          <w:t>Microsoft Project 2010</w:t>
+          <w:t>Tortoise SVN  ver. 1.75</w:t>
         </w:r>
         <w:r>
           <w:rPr>
@@ -2010,7 +2010,7 @@
             <w:noProof/>
             <w:webHidden/>
           </w:rPr>
-          <w:instrText xml:space="preserve"> PAGEREF _Toc318669607 \h </w:instrText>
+          <w:instrText xml:space="preserve"> PAGEREF _Toc318718703 \h </w:instrText>
         </w:r>
         <w:r>
           <w:rPr>
@@ -2054,12 +2054,184 @@
           <w:sz w:val="22"/>
         </w:rPr>
       </w:pPr>
-      <w:hyperlink w:anchor="_Toc318669608" w:history="1">
+      <w:hyperlink w:anchor="_Toc318718704" w:history="1">
         <w:r>
           <w:rPr>
             <w:rStyle w:val="Hipercze"/>
             <w:noProof/>
           </w:rPr>
+          <w:t>c)</w:t>
+        </w:r>
+        <w:r>
+          <w:rPr>
+            <w:rFonts w:asciiTheme="minorHAnsi" w:hAnsiTheme="minorHAnsi"/>
+            <w:noProof/>
+            <w:sz w:val="22"/>
+          </w:rPr>
+          <w:tab/>
+        </w:r>
+        <w:r>
+          <w:rPr>
+            <w:rStyle w:val="Hipercze"/>
+            <w:noProof/>
+          </w:rPr>
+          <w:t>Google Code</w:t>
+        </w:r>
+        <w:r>
+          <w:rPr>
+            <w:noProof/>
+            <w:webHidden/>
+          </w:rPr>
+          <w:tab/>
+        </w:r>
+        <w:r>
+          <w:rPr>
+            <w:noProof/>
+            <w:webHidden/>
+          </w:rPr>
+          <w:fldChar w:fldCharType="begin"/>
+        </w:r>
+        <w:r>
+          <w:rPr>
+            <w:noProof/>
+            <w:webHidden/>
+          </w:rPr>
+          <w:instrText xml:space="preserve"> PAGEREF _Toc318718704 \h </w:instrText>
+        </w:r>
+        <w:r>
+          <w:rPr>
+            <w:noProof/>
+            <w:webHidden/>
+          </w:rPr>
+        </w:r>
+        <w:r>
+          <w:rPr>
+            <w:noProof/>
+            <w:webHidden/>
+          </w:rPr>
+          <w:fldChar w:fldCharType="separate"/>
+        </w:r>
+        <w:r>
+          <w:rPr>
+            <w:noProof/>
+            <w:webHidden/>
+          </w:rPr>
+          <w:t>10</w:t>
+        </w:r>
+        <w:r>
+          <w:rPr>
+            <w:noProof/>
+            <w:webHidden/>
+          </w:rPr>
+          <w:fldChar w:fldCharType="end"/>
+        </w:r>
+      </w:hyperlink>
+    </w:p>
+    <w:p>
+      <w:pPr>
+        <w:pStyle w:val="Spistreci2"/>
+        <w:tabs>
+          <w:tab w:val="left" w:pos="1100"/>
+          <w:tab w:val="right" w:leader="dot" w:pos="9016"/>
+        </w:tabs>
+        <w:rPr>
+          <w:rFonts w:asciiTheme="minorHAnsi" w:hAnsiTheme="minorHAnsi"/>
+          <w:noProof/>
+          <w:sz w:val="22"/>
+        </w:rPr>
+      </w:pPr>
+      <w:hyperlink w:anchor="_Toc318718705" w:history="1">
+        <w:r>
+          <w:rPr>
+            <w:rStyle w:val="Hipercze"/>
+            <w:noProof/>
+          </w:rPr>
+          <w:t>d)</w:t>
+        </w:r>
+        <w:r>
+          <w:rPr>
+            <w:rFonts w:asciiTheme="minorHAnsi" w:hAnsiTheme="minorHAnsi"/>
+            <w:noProof/>
+            <w:sz w:val="22"/>
+          </w:rPr>
+          <w:tab/>
+        </w:r>
+        <w:r>
+          <w:rPr>
+            <w:rStyle w:val="Hipercze"/>
+            <w:noProof/>
+          </w:rPr>
+          <w:t>Microsoft Project 2010</w:t>
+        </w:r>
+        <w:r>
+          <w:rPr>
+            <w:noProof/>
+            <w:webHidden/>
+          </w:rPr>
+          <w:tab/>
+        </w:r>
+        <w:r>
+          <w:rPr>
+            <w:noProof/>
+            <w:webHidden/>
+          </w:rPr>
+          <w:fldChar w:fldCharType="begin"/>
+        </w:r>
+        <w:r>
+          <w:rPr>
+            <w:noProof/>
+            <w:webHidden/>
+          </w:rPr>
+          <w:instrText xml:space="preserve"> PAGEREF _Toc318718705 \h </w:instrText>
+        </w:r>
+        <w:r>
+          <w:rPr>
+            <w:noProof/>
+            <w:webHidden/>
+          </w:rPr>
+        </w:r>
+        <w:r>
+          <w:rPr>
+            <w:noProof/>
+            <w:webHidden/>
+          </w:rPr>
+          <w:fldChar w:fldCharType="separate"/>
+        </w:r>
+        <w:r>
+          <w:rPr>
+            <w:noProof/>
+            <w:webHidden/>
+          </w:rPr>
+          <w:t>10</w:t>
+        </w:r>
+        <w:r>
+          <w:rPr>
+            <w:noProof/>
+            <w:webHidden/>
+          </w:rPr>
+          <w:fldChar w:fldCharType="end"/>
+        </w:r>
+      </w:hyperlink>
+    </w:p>
+    <w:p>
+      <w:pPr>
+        <w:pStyle w:val="Spistreci2"/>
+        <w:tabs>
+          <w:tab w:val="left" w:pos="1100"/>
+          <w:tab w:val="right" w:leader="dot" w:pos="9016"/>
+        </w:tabs>
+        <w:rPr>
+          <w:rFonts w:asciiTheme="minorHAnsi" w:hAnsiTheme="minorHAnsi"/>
+          <w:noProof/>
+          <w:sz w:val="22"/>
+        </w:rPr>
+      </w:pPr>
+      <w:hyperlink w:anchor="_Toc318718706" w:history="1">
+        <w:r>
+          <w:rPr>
+            <w:rStyle w:val="Hipercze"/>
+            <w:noProof/>
+          </w:rPr>
           <w:t>e)</w:t>
         </w:r>
         <w:r>
@@ -2096,7 +2268,7 @@
             <w:noProof/>
             <w:webHidden/>
           </w:rPr>
-          <w:instrText xml:space="preserve"> PAGEREF _Toc318669608 \h </w:instrText>
+          <w:instrText xml:space="preserve"> PAGEREF _Toc318718706 \h </w:instrText>
         </w:r>
         <w:r>
           <w:rPr>
@@ -2116,7 +2288,7 @@
             <w:noProof/>
             <w:webHidden/>
           </w:rPr>
-          <w:t>10</w:t>
+          <w:t>11</w:t>
         </w:r>
         <w:r>
           <w:rPr>
@@ -2151,7 +2323,7 @@
       <w:pPr>
         <w:pStyle w:val="Nagwek1"/>
       </w:pPr>
-      <w:bookmarkStart w:id="0" w:name="_Toc318669589"/>
+      <w:bookmarkStart w:id="0" w:name="_Toc318718685"/>
       <w:r>
         <w:lastRenderedPageBreak/>
         <w:t>Summary</w:t>
@@ -2179,7 +2351,7 @@
       <w:pPr>
         <w:pStyle w:val="Nagwek1"/>
       </w:pPr>
-      <w:bookmarkStart w:id="1" w:name="_Toc318669590"/>
+      <w:bookmarkStart w:id="1" w:name="_Toc318718686"/>
       <w:r>
         <w:lastRenderedPageBreak/>
         <w:t>Literature review</w:t>
@@ -2205,7 +2377,7 @@
       <w:pPr>
         <w:pStyle w:val="Nagwek1"/>
       </w:pPr>
-      <w:bookmarkStart w:id="2" w:name="_Toc318669591"/>
+      <w:bookmarkStart w:id="2" w:name="_Toc318718687"/>
       <w:r>
         <w:lastRenderedPageBreak/>
         <w:t>Scrum Methodology</w:t>
@@ -2221,7 +2393,7 @@
           <w:szCs w:val="24"/>
         </w:rPr>
       </w:pPr>
-      <w:bookmarkStart w:id="3" w:name="_Toc318669592"/>
+      <w:bookmarkStart w:id="3" w:name="_Toc318718688"/>
       <w:r>
         <w:t>Theory</w:t>
       </w:r>
@@ -2510,7 +2682,7 @@
       <w:pPr>
         <w:pStyle w:val="Nagwekabc"/>
       </w:pPr>
-      <w:bookmarkStart w:id="4" w:name="_Toc318669593"/>
+      <w:bookmarkStart w:id="4" w:name="_Toc318718689"/>
       <w:r>
         <w:t>Why Scrum?</w:t>
       </w:r>
@@ -2528,7 +2700,7 @@
       <w:pPr>
         <w:pStyle w:val="Nagwekabc"/>
       </w:pPr>
-      <w:bookmarkStart w:id="5" w:name="_Toc318669594"/>
+      <w:bookmarkStart w:id="5" w:name="_Toc318718690"/>
       <w:r>
         <w:lastRenderedPageBreak/>
         <w:t>Releases, Sprints</w:t>
@@ -2591,7 +2763,7 @@
       <w:pPr>
         <w:pStyle w:val="Nagwekabc"/>
       </w:pPr>
-      <w:bookmarkStart w:id="6" w:name="_Toc318669595"/>
+      <w:bookmarkStart w:id="6" w:name="_Toc318718691"/>
       <w:r>
         <w:t>Roles</w:t>
       </w:r>
@@ -2662,7 +2834,7 @@
       <w:pPr>
         <w:pStyle w:val="Nagwekabc"/>
       </w:pPr>
-      <w:bookmarkStart w:id="7" w:name="_Toc318669596"/>
+      <w:bookmarkStart w:id="7" w:name="_Toc318718692"/>
       <w:r>
         <w:t>Meetings</w:t>
       </w:r>
@@ -2689,7 +2861,7 @@
           <w:szCs w:val="24"/>
         </w:rPr>
       </w:pPr>
-      <w:bookmarkStart w:id="8" w:name="_Toc318669597"/>
+      <w:bookmarkStart w:id="8" w:name="_Toc318718693"/>
       <w:r>
         <w:t xml:space="preserve">Scrum </w:t>
       </w:r>
@@ -2710,7 +2882,7 @@
       <w:pPr>
         <w:pStyle w:val="Nagwek1"/>
       </w:pPr>
-      <w:bookmarkStart w:id="9" w:name="_Toc318669598"/>
+      <w:bookmarkStart w:id="9" w:name="_Toc318718694"/>
       <w:r>
         <w:lastRenderedPageBreak/>
         <w:t>Responsibilities/Roles of team members.</w:t>
@@ -2739,7 +2911,7 @@
       <w:pPr>
         <w:pStyle w:val="Nagwek1"/>
       </w:pPr>
-      <w:bookmarkStart w:id="10" w:name="_Toc318669599"/>
+      <w:bookmarkStart w:id="10" w:name="_Toc318718695"/>
       <w:r>
         <w:lastRenderedPageBreak/>
         <w:t xml:space="preserve">Costs </w:t>
@@ -2757,7 +2929,7 @@
           <w:numId w:val="25"/>
         </w:numPr>
       </w:pPr>
-      <w:bookmarkStart w:id="11" w:name="_Toc318669600"/>
+      <w:bookmarkStart w:id="11" w:name="_Toc318718696"/>
       <w:r>
         <w:t>Costs of finished work</w:t>
       </w:r>
@@ -2771,7 +2943,7 @@
           <w:numId w:val="25"/>
         </w:numPr>
       </w:pPr>
-      <w:bookmarkStart w:id="12" w:name="_Toc318669601"/>
+      <w:bookmarkStart w:id="12" w:name="_Toc318718697"/>
       <w:r>
         <w:t>Costs forecasting - "how much to finish"</w:t>
       </w:r>
@@ -2796,7 +2968,7 @@
       <w:pPr>
         <w:pStyle w:val="Nagwek1"/>
       </w:pPr>
-      <w:bookmarkStart w:id="13" w:name="_Toc318669602"/>
+      <w:bookmarkStart w:id="13" w:name="_Toc318718698"/>
       <w:r>
         <w:lastRenderedPageBreak/>
         <w:t>Notations</w:t>
@@ -2804,20 +2976,105 @@
       <w:bookmarkEnd w:id="13"/>
     </w:p>
     <w:p>
-      <w:pPr>
-        <w:ind w:firstLine="0"/>
-        <w:jc w:val="left"/>
-        <w:rPr>
-          <w:rFonts w:cs="Times New Roman"/>
+      <w:r>
+        <w:t xml:space="preserve">In order to simplify communication within our team we have decided to </w:t>
+      </w:r>
+      <w:r>
+        <w:t>introduce some notations, which should decrease number of misunderstandings. Another point of this idea was to simplify documentation process - without unique identifiers it would be very ambiguous. Below we describe few notations used within our project.</w:t>
+      </w:r>
+    </w:p>
+    <w:p>
+      <w:pPr>
+        <w:pStyle w:val="Nagwekabc"/>
+        <w:numPr>
+          <w:ilvl w:val="0"/>
+          <w:numId w:val="29"/>
+        </w:numPr>
+      </w:pPr>
+      <w:bookmarkStart w:id="14" w:name="_Toc318718699"/>
+      <w:r>
+        <w:t>Use case</w:t>
+      </w:r>
+      <w:bookmarkEnd w:id="14"/>
+    </w:p>
+    <w:p>
+      <w:r>
+        <w:t>UC_XY - typical use case identifier. Where:</w:t>
+      </w:r>
+    </w:p>
+    <w:p>
+      <w:r>
+        <w:t xml:space="preserve">X - stands for actor most connected to current use case. </w:t>
+      </w:r>
+    </w:p>
+    <w:p>
+      <w:r>
+        <w:t>Acronyms are: U - User, A - Administrator, S - Scientist, M - Managers.</w:t>
+      </w:r>
+    </w:p>
+    <w:p>
+      <w:r>
+        <w:t>Y - index of use case for X actor.</w:t>
+      </w:r>
+    </w:p>
+    <w:p>
+      <w:r>
+        <w:t xml:space="preserve">Examples: </w:t>
+      </w:r>
+    </w:p>
+    <w:p>
+      <w:r>
+        <w:t xml:space="preserve"> UC_A3,  UC_M1.</w:t>
+      </w:r>
+    </w:p>
+    <w:p/>
+    <w:p>
+      <w:pPr>
+        <w:pStyle w:val="Nagwekabc"/>
+      </w:pPr>
+      <w:bookmarkStart w:id="15" w:name="_Toc318718700"/>
+      <w:r>
+        <w:t>Requirements</w:t>
+      </w:r>
+      <w:bookmarkEnd w:id="15"/>
+    </w:p>
+    <w:p>
+      <w:r>
+        <w:t>FUX - functional requirement where X is requirement index.</w:t>
+      </w:r>
+    </w:p>
+    <w:p>
+      <w:r>
+        <w:t>NUX - non-functional requirement where X is requirement index.</w:t>
+      </w:r>
+    </w:p>
+    <w:p/>
+    <w:p>
+      <w:pPr>
+        <w:rPr>
           <w:b/>
-          <w:sz w:val="28"/>
-          <w:szCs w:val="24"/>
-        </w:rPr>
-      </w:pPr>
-      <w:r>
-        <w:t>UC_U1 for example etc</w:t>
-      </w:r>
-      <w:r>
+          <w:color w:val="FF0000"/>
+        </w:rPr>
+      </w:pPr>
+      <w:r>
+        <w:rPr>
+          <w:b/>
+          <w:color w:val="FF0000"/>
+        </w:rPr>
+        <w:t>TO</w:t>
+      </w:r>
+      <w:r>
+        <w:rPr>
+          <w:b/>
+          <w:color w:val="FF0000"/>
+        </w:rPr>
+        <w:t>DO WHAT ELSE??</w:t>
+      </w:r>
+      <w:r>
+        <w:rPr>
+          <w:b/>
+          <w:color w:val="FF0000"/>
+        </w:rPr>
         <w:br w:type="page"/>
       </w:r>
     </w:p>
@@ -2825,12 +3082,12 @@
       <w:pPr>
         <w:pStyle w:val="Nagwek1"/>
       </w:pPr>
-      <w:bookmarkStart w:id="14" w:name="_Toc318669603"/>
+      <w:bookmarkStart w:id="16" w:name="_Toc318718701"/>
       <w:r>
         <w:lastRenderedPageBreak/>
         <w:t>Used Tools</w:t>
       </w:r>
-      <w:bookmarkEnd w:id="14"/>
+      <w:bookmarkEnd w:id="16"/>
     </w:p>
     <w:p>
       <w:pPr>
@@ -2840,14 +3097,14 @@
           <w:numId w:val="8"/>
         </w:numPr>
       </w:pPr>
-      <w:bookmarkStart w:id="15" w:name="_Toc318669604"/>
+      <w:bookmarkStart w:id="17" w:name="_Toc318718702"/>
       <w:r>
         <w:t xml:space="preserve">Enterprise Architect ver. 9.2 </w:t>
       </w:r>
       <w:r>
         <w:t>Trial Ultimate</w:t>
       </w:r>
-      <w:bookmarkEnd w:id="15"/>
+      <w:bookmarkEnd w:id="17"/>
     </w:p>
     <w:p>
       <w:r>
@@ -2857,7 +3114,13 @@
         <w:t>,</w:t>
       </w:r>
       <w:r>
-        <w:t xml:space="preserve"> used in creating System Requirements and in further Stages was mentioned above program. It is a very advanced, powerful tool which allows software engineer creating all kinds of UML diagrams and assures support and necessary documentation.</w:t>
+        <w:t xml:space="preserve"> used in creating Syst</w:t>
+      </w:r>
+      <w:r>
+        <w:t>em Requirements and in further s</w:t>
+      </w:r>
+      <w:r>
+        <w:t>tages was mentioned above program. It is a very advanced, powerful tool which allows software engineer creating all kinds of UML diagrams and assures support and necessary documentation.</w:t>
       </w:r>
       <w:r>
         <w:t xml:space="preserve"> We agreed that, for so important project we will use Ultimate edition of it - there was no place for risk.</w:t>
@@ -2885,73 +3148,90 @@
         <w:t>All diagrams presented in this document are prepared within EA. After few weeks of usage we can recommend it.</w:t>
       </w:r>
     </w:p>
+    <w:p/>
     <w:p>
       <w:pPr>
         <w:pStyle w:val="Nagwekabc"/>
       </w:pPr>
-      <w:bookmarkStart w:id="16" w:name="_Toc318669605"/>
+      <w:bookmarkStart w:id="18" w:name="_Toc318718703"/>
       <w:r>
         <w:t>Tortoise SVN  ver. 1.75</w:t>
       </w:r>
-      <w:bookmarkEnd w:id="16"/>
-    </w:p>
-    <w:p>
-      <w:proofErr w:type="spellStart"/>
-      <w:r>
-        <w:t>asdf</w:t>
-      </w:r>
-      <w:proofErr w:type="spellEnd"/>
-    </w:p>
+      <w:bookmarkEnd w:id="18"/>
+    </w:p>
+    <w:p>
+      <w:r>
+        <w:t>Since we have decided to use Version Control in our project we have to choose server where our code would be stored and client for accessing it. As a client we decided to use mentioned above program.</w:t>
+      </w:r>
+    </w:p>
+    <w:p>
+      <w:r>
+        <w:t>It is free, user-friendly software which gives quite a lot of possibilities. It is very easy to locate source change, compare different files etc. It also supports all authentication mechanisms.</w:t>
+      </w:r>
+    </w:p>
+    <w:p>
+      <w:r>
+        <w:t>Only problem with this tool was cooperating with Enterprise Architect - unfortunately project prepared in EA is represented as a single physical file. It caused some problems with merging our works.</w:t>
+      </w:r>
+    </w:p>
+    <w:p/>
     <w:p>
       <w:pPr>
         <w:pStyle w:val="Nagwekabc"/>
       </w:pPr>
-      <w:bookmarkStart w:id="17" w:name="_Toc318669606"/>
+      <w:bookmarkStart w:id="19" w:name="_Toc318718704"/>
       <w:r>
         <w:t>Google Code</w:t>
       </w:r>
-      <w:bookmarkEnd w:id="17"/>
-    </w:p>
-    <w:p>
-      <w:proofErr w:type="spellStart"/>
-      <w:r>
-        <w:t>asdf</w:t>
-      </w:r>
-      <w:proofErr w:type="spellEnd"/>
-    </w:p>
+      <w:bookmarkEnd w:id="19"/>
+    </w:p>
+    <w:p>
+      <w:r>
+        <w:t>As I server where we could store our whole repository we have chosen Google Code. It is free, very simple in usage program which is especially convenient for persons who use Google accounts for other purpose - w</w:t>
+      </w:r>
+      <w:r>
+        <w:t>hole authentication is then aut</w:t>
+      </w:r>
+      <w:r>
+        <w:t>omatic.</w:t>
+      </w:r>
+    </w:p>
+    <w:p>
+      <w:r>
+        <w:t>It can be easily used together with Tortoise SVN so that there are no problems with incompatibilities etc. It can be also accessed straight from web browser so that there is no need for installing new software on your desktop.</w:t>
+      </w:r>
+    </w:p>
+    <w:p/>
     <w:p>
       <w:pPr>
         <w:pStyle w:val="Nagwekabc"/>
       </w:pPr>
-      <w:bookmarkStart w:id="18" w:name="_Toc318669607"/>
+      <w:bookmarkStart w:id="20" w:name="_Toc318718705"/>
       <w:r>
         <w:t>Microsoft Project 2010</w:t>
       </w:r>
-      <w:bookmarkEnd w:id="18"/>
-    </w:p>
-    <w:p>
-      <w:proofErr w:type="spellStart"/>
-      <w:r>
-        <w:t>asdf</w:t>
-      </w:r>
-      <w:proofErr w:type="spellEnd"/>
+      <w:bookmarkEnd w:id="20"/>
+    </w:p>
+    <w:p>
+      <w:r>
+        <w:t xml:space="preserve">For generating Gantt charts we have been using this, Microsoft software. Generally it offers a lot more but we have used only a small part of its possibilities.  </w:t>
+      </w:r>
     </w:p>
     <w:p>
       <w:pPr>
         <w:pStyle w:val="Nagwekabc"/>
       </w:pPr>
-      <w:bookmarkStart w:id="19" w:name="_Toc318669608"/>
-      <w:r>
+      <w:bookmarkStart w:id="21" w:name="_Toc318718706"/>
+      <w:r>
+        <w:lastRenderedPageBreak/>
         <w:t>Eclipse Indigo Service Release 1</w:t>
       </w:r>
-      <w:bookmarkEnd w:id="19"/>
-    </w:p>
-    <w:p>
-      <w:proofErr w:type="spellStart"/>
-      <w:r>
-        <w:t>asdf</w:t>
-      </w:r>
-      <w:proofErr w:type="spellEnd"/>
+      <w:bookmarkEnd w:id="21"/>
+    </w:p>
+    <w:p>
+      <w:r>
+        <w:t>Since we have decided to use Java programming language in our project we have actually choice only between NetBeans and program mentioned above. We have decided to use Eclipse because, in our opinion, is more stable and open for different kinds of plugins. It is also very well documented software  which is very important feature of Developers Environment.</w:t>
+      </w:r>
     </w:p>
     <w:sectPr>
       <w:pgSz w:w="11906" w:h="16838"/>
@@ -4675,8 +4955,8 @@
   <w:abstractNum w:abstractNumId="13">
     <w:nsid w:val="62C14E09"/>
     <w:multiLevelType w:val="hybridMultilevel"/>
-    <w:tmpl w:val="81F41212"/>
-    <w:lvl w:ilvl="0" w:tplc="CC8A4EA4">
+    <w:tmpl w:val="E8580134"/>
+    <w:lvl w:ilvl="0" w:tplc="664A968C">
       <w:start w:val="1"/>
       <w:numFmt w:val="lowerLetter"/>
       <w:pStyle w:val="Nagwekabc"/>
@@ -6106,6 +6386,12 @@
   </w:num>
   <w:num w:numId="28">
     <w:abstractNumId w:val="6"/>
+  </w:num>
+  <w:num w:numId="29">
+    <w:abstractNumId w:val="13"/>
+    <w:lvlOverride w:ilvl="0">
+      <w:startOverride w:val="1"/>
+    </w:lvlOverride>
   </w:num>
   <w:numIdMacAtCleanup w:val="24"/>
 </w:numbering>

</xml_diff>

<commit_message>
1. Added: Roles in project in Project Management.docx.
</commit_message>
<xml_diff>
--- a/Deliverables/Project Management.docx
+++ b/Deliverables/Project Management.docx
@@ -240,7 +240,7 @@
           <w:sz w:val="48"/>
           <w:szCs w:val="48"/>
         </w:rPr>
-        <w:t>Requirements</w:t>
+        <w:t>Project Management</w:t>
       </w:r>
     </w:p>
     <w:p>
@@ -2890,18 +2890,180 @@
       <w:bookmarkEnd w:id="9"/>
     </w:p>
     <w:p>
-      <w:pPr>
-        <w:ind w:firstLine="0"/>
-        <w:jc w:val="left"/>
-        <w:rPr>
-          <w:rFonts w:cs="Times New Roman"/>
-          <w:b/>
-          <w:sz w:val="28"/>
-          <w:szCs w:val="24"/>
-        </w:rPr>
-      </w:pPr>
-      <w:r>
-        <w:t>not scrum - rather who was responsible for design, requirements etc</w:t>
+      <w:r>
+        <w:t>During work on this project we have to split responsibilities for different aspects of it to different team members. Although, we have assigned each stage of project to separate persons, we all have been working on each of the stages. This mechanism was quite simple - one persons responsible for particular stage was controlling and monitoring it, explaining what else should be done, and all others were helping him in fulfilling this duties. We have, indirectly, connected this with our Scrum meetings (we have tried to achieve situation where Scrum Master would be a person responsible for, currently, most important stage).</w:t>
+      </w:r>
+    </w:p>
+    <w:p>
+      <w:r>
+        <w:t>One of main responsibilities of a person responsible for given stage was to prepare reliable report. Another, even more important, aspect was that</w:t>
+      </w:r>
+      <w:r>
+        <w:t xml:space="preserve"> this person should pass very clear information to person responsible for following stage about situation of the project (very careful explanation about all details connected to it).</w:t>
+      </w:r>
+    </w:p>
+    <w:p>
+      <w:r>
+        <w:t>Below, we will try to briefly describe more precise responsibilities of particular people.</w:t>
+      </w:r>
+    </w:p>
+    <w:p>
+      <w:pPr>
+        <w:pStyle w:val="Nagwekabc"/>
+        <w:numPr>
+          <w:ilvl w:val="0"/>
+          <w:numId w:val="30"/>
+        </w:numPr>
+      </w:pPr>
+      <w:r>
+        <w:t xml:space="preserve"> </w:t>
+      </w:r>
+      <w:r>
+        <w:t xml:space="preserve">Project Manager </w:t>
+      </w:r>
+    </w:p>
+    <w:p>
+      <w:r>
+        <w:t>Each of us four was Project Managers for some time. We achieved this situation by mixing Scrum methodology and responsibilities division. When we started a stage for which one of us was responsible, he become Project Manager and was making most important decision. This approach was quite risky, because in mean environment one person can  overuses their power as Project Manager e.g. because somebody else was giving them too many tasks.</w:t>
+      </w:r>
+    </w:p>
+    <w:p>
+      <w:r>
+        <w:t xml:space="preserve">We have avoided this situation by spending a lot of time on communicating among team. There was (hopefully) no single situation when person responsible for </w:t>
+      </w:r>
+      <w:r>
+        <w:t>some task was (explicitly) unsatisfied because of it. Price for this situation was quite high - we have spent usually not less than 2 hours on daily discussing about project.</w:t>
+      </w:r>
+    </w:p>
+    <w:p>
+      <w:r>
+        <w:t xml:space="preserve">Very good thing about this approach was that all of us has chance to meet problems and concerns connected to managing human resources - which was even better solution because of the fact that none of us was assigned as a Project Manager by lecturer - taking this position by any of us would be simply unfair. </w:t>
+      </w:r>
+      <w:r>
+        <w:t xml:space="preserve"> </w:t>
+      </w:r>
+    </w:p>
+    <w:p/>
+    <w:p>
+      <w:pPr>
+        <w:pStyle w:val="Nagwekabc"/>
+      </w:pPr>
+      <w:r>
+        <w:t>Requirement Manager - Jakub Kiełbasa</w:t>
+      </w:r>
+    </w:p>
+    <w:p>
+      <w:r>
+        <w:t xml:space="preserve">First stage of each project is about collecting requirements, doing feasibility study and form requirements into more formal shape, so that another stages' Managers would be clear about them. Jakub was responsible for that part. He has been </w:t>
+      </w:r>
+      <w:r>
+        <w:t xml:space="preserve">controlling process of forming Functional and Non-functional requirements as well as controlling process of creation and designing Use Case Diagrams. Most of this jobs was very strongly affecting Design Stage and Test Stage as well. </w:t>
+      </w:r>
+      <w:r>
+        <w:t>He was probably most hated person within team.</w:t>
+      </w:r>
+    </w:p>
+    <w:p/>
+    <w:p>
+      <w:pPr>
+        <w:pStyle w:val="Nagwekabc"/>
+      </w:pPr>
+      <w:r>
+        <w:lastRenderedPageBreak/>
+        <w:t>Test</w:t>
+      </w:r>
+      <w:r>
+        <w:t xml:space="preserve"> Manager  - Csaba Kerti</w:t>
+      </w:r>
+    </w:p>
+    <w:p>
+      <w:r>
+        <w:t>Stage of T</w:t>
+      </w:r>
+      <w:r>
+        <w:t>esting was probably most complicated one because, contrary to all others, there is no way of chronological placing it strictly between two other stages. It was continuous process which started just after Requirements' part finished and finished just after Implemented part finished.  Person responsible for this stage was Csaba. He was responsible for creating acceptance tests - connected to requirements, integration tests - design and unit tests - implementation</w:t>
+      </w:r>
+      <w:r>
+        <w:t>.</w:t>
+      </w:r>
+      <w:r>
+        <w:t xml:space="preserve"> He was probably most frustrated person in the team.</w:t>
+      </w:r>
+    </w:p>
+    <w:p>
+      <w:pPr>
+        <w:pStyle w:val="Nagwekabc"/>
+        <w:numPr>
+          <w:ilvl w:val="0"/>
+          <w:numId w:val="0"/>
+        </w:numPr>
+        <w:ind w:left="357"/>
+      </w:pPr>
+    </w:p>
+    <w:p>
+      <w:pPr>
+        <w:pStyle w:val="Nagwekabc"/>
+      </w:pPr>
+      <w:r>
+        <w:t>Design Manager - Mateusz Gołąb</w:t>
+      </w:r>
+    </w:p>
+    <w:p>
+      <w:r>
+        <w:t xml:space="preserve">Stage of Design follows the stage of Requirements and precedes stage of Implementation.  It was about creating technical, design of system being created. It includes modelling whole workflow system and </w:t>
+      </w:r>
+      <w:r>
+        <w:t>find out most appropriate design pattern for our case. Person responsible for this stage was Mateusz</w:t>
+      </w:r>
+      <w:r>
+        <w:t xml:space="preserve">. He was appropriate person for this function </w:t>
+      </w:r>
+      <w:r>
+        <w:t>since he</w:t>
+      </w:r>
+      <w:r>
+        <w:t xml:space="preserve"> was famous because he organises even his clothes into units</w:t>
+      </w:r>
+      <w:r>
+        <w:t>. He was controlling process of creation of logical diagrams of project and was responsible for system configuration. He has to assured that project Design will fulfil all Requirements gathered in previous stage. This job strongly affects Implementation Stage.</w:t>
+      </w:r>
+    </w:p>
+    <w:p>
+      <w:pPr>
+        <w:pStyle w:val="Nagwekabc"/>
+        <w:numPr>
+          <w:ilvl w:val="0"/>
+          <w:numId w:val="0"/>
+        </w:numPr>
+        <w:ind w:left="357"/>
+      </w:pPr>
+    </w:p>
+    <w:p>
+      <w:pPr>
+        <w:pStyle w:val="Nagwekabc"/>
+      </w:pPr>
+      <w:r>
+        <w:t>Implementation Manager - Zsolt Kollarits</w:t>
+      </w:r>
+    </w:p>
+    <w:p>
+      <w:r>
+        <w:t>Stage of Implementation may be considered as finalization of our work. If our System was prepared correctly and efficiently than Implementation should be fairly easy otherwise this stage may be a torment. Person responsible for this part was Zsolt</w:t>
+      </w:r>
+      <w:r>
+        <w:t>,</w:t>
+      </w:r>
+      <w:r>
+        <w:t xml:space="preserve"> who strongly </w:t>
+      </w:r>
+      <w:r>
+        <w:t>refuses</w:t>
+      </w:r>
+      <w:r>
+        <w:t xml:space="preserve"> to accept the fact that previous stages was prepared excellently.</w:t>
+      </w:r>
+      <w:r>
+        <w:t xml:space="preserve"> Because of the fact that the entire project Implementation would take millennia we had to choose part of it to implement as a Prototype. He was in charge of it. Implementation form was strongly impacting part of Test i.e. unit tests.</w:t>
       </w:r>
       <w:r>
         <w:br w:type="page"/>
@@ -4955,8 +5117,8 @@
   <w:abstractNum w:abstractNumId="13">
     <w:nsid w:val="62C14E09"/>
     <w:multiLevelType w:val="hybridMultilevel"/>
-    <w:tmpl w:val="E8580134"/>
-    <w:lvl w:ilvl="0" w:tplc="664A968C">
+    <w:tmpl w:val="0840F0D8"/>
+    <w:lvl w:ilvl="0" w:tplc="CCAC730C">
       <w:start w:val="1"/>
       <w:numFmt w:val="lowerLetter"/>
       <w:pStyle w:val="Nagwekabc"/>
@@ -6388,6 +6550,12 @@
     <w:abstractNumId w:val="6"/>
   </w:num>
   <w:num w:numId="29">
+    <w:abstractNumId w:val="13"/>
+    <w:lvlOverride w:ilvl="0">
+      <w:startOverride w:val="1"/>
+    </w:lvlOverride>
+  </w:num>
+  <w:num w:numId="30">
     <w:abstractNumId w:val="13"/>
     <w:lvlOverride w:ilvl="0">
       <w:startOverride w:val="1"/>

</xml_diff>

<commit_message>
1. Added: chapters in Project Management.docx.
</commit_message>
<xml_diff>
--- a/Deliverables/Project Management.docx
+++ b/Deliverables/Project Management.docx
@@ -367,25 +367,6 @@
     </w:p>
     <w:p>
       <w:pPr>
-        <w:ind w:firstLine="0"/>
-        <w:jc w:val="left"/>
-        <w:rPr>
-          <w:b/>
-          <w:sz w:val="28"/>
-          <w:szCs w:val="28"/>
-        </w:rPr>
-      </w:pPr>
-      <w:r>
-        <w:rPr>
-          <w:b/>
-          <w:sz w:val="28"/>
-          <w:szCs w:val="28"/>
-        </w:rPr>
-        <w:tab/>
-      </w:r>
-    </w:p>
-    <w:p>
-      <w:pPr>
         <w:pStyle w:val="Spistreci1"/>
         <w:tabs>
           <w:tab w:val="left" w:pos="880"/>
@@ -418,7 +399,7 @@
         </w:rPr>
         <w:fldChar w:fldCharType="separate"/>
       </w:r>
-      <w:hyperlink w:anchor="_Toc318718685" w:history="1">
+      <w:hyperlink w:anchor="_Toc318833595" w:history="1">
         <w:r>
           <w:rPr>
             <w:rStyle w:val="Hipercze"/>
@@ -439,7 +420,7 @@
             <w:rStyle w:val="Hipercze"/>
             <w:noProof/>
           </w:rPr>
-          <w:t>Summary</w:t>
+          <w:t>Introduction</w:t>
         </w:r>
         <w:r>
           <w:rPr>
@@ -460,7 +441,7 @@
             <w:noProof/>
             <w:webHidden/>
           </w:rPr>
-          <w:instrText xml:space="preserve"> PAGEREF _Toc318718685 \h </w:instrText>
+          <w:instrText xml:space="preserve"> PAGEREF _Toc318833595 \h </w:instrText>
         </w:r>
         <w:r>
           <w:rPr>
@@ -493,9 +474,9 @@
     </w:p>
     <w:p>
       <w:pPr>
-        <w:pStyle w:val="Spistreci1"/>
-        <w:tabs>
-          <w:tab w:val="left" w:pos="880"/>
+        <w:pStyle w:val="Spistreci2"/>
+        <w:tabs>
+          <w:tab w:val="left" w:pos="1100"/>
           <w:tab w:val="right" w:leader="dot" w:pos="9016"/>
         </w:tabs>
         <w:rPr>
@@ -504,13 +485,13 @@
           <w:sz w:val="22"/>
         </w:rPr>
       </w:pPr>
-      <w:hyperlink w:anchor="_Toc318718686" w:history="1">
+      <w:hyperlink w:anchor="_Toc318833596" w:history="1">
         <w:r>
           <w:rPr>
             <w:rStyle w:val="Hipercze"/>
             <w:noProof/>
           </w:rPr>
-          <w:t>2.</w:t>
+          <w:t>a)</w:t>
         </w:r>
         <w:r>
           <w:rPr>
@@ -525,7 +506,7 @@
             <w:rStyle w:val="Hipercze"/>
             <w:noProof/>
           </w:rPr>
-          <w:t>Literature review</w:t>
+          <w:t>Eastern Eagles Team</w:t>
         </w:r>
         <w:r>
           <w:rPr>
@@ -546,7 +527,7 @@
             <w:noProof/>
             <w:webHidden/>
           </w:rPr>
-          <w:instrText xml:space="preserve"> PAGEREF _Toc318718686 \h </w:instrText>
+          <w:instrText xml:space="preserve"> PAGEREF _Toc318833596 \h </w:instrText>
         </w:r>
         <w:r>
           <w:rPr>
@@ -566,7 +547,7 @@
             <w:noProof/>
             <w:webHidden/>
           </w:rPr>
-          <w:t>4</w:t>
+          <w:t>3</w:t>
         </w:r>
         <w:r>
           <w:rPr>
@@ -590,13 +571,13 @@
           <w:sz w:val="22"/>
         </w:rPr>
       </w:pPr>
-      <w:hyperlink w:anchor="_Toc318718687" w:history="1">
+      <w:hyperlink w:anchor="_Toc318833597" w:history="1">
         <w:r>
           <w:rPr>
             <w:rStyle w:val="Hipercze"/>
             <w:noProof/>
           </w:rPr>
-          <w:t>3.</w:t>
+          <w:t>2.</w:t>
         </w:r>
         <w:r>
           <w:rPr>
@@ -611,7 +592,7 @@
             <w:rStyle w:val="Hipercze"/>
             <w:noProof/>
           </w:rPr>
-          <w:t>Scrum Methodology</w:t>
+          <w:t>Literature review</w:t>
         </w:r>
         <w:r>
           <w:rPr>
@@ -632,7 +613,7 @@
             <w:noProof/>
             <w:webHidden/>
           </w:rPr>
-          <w:instrText xml:space="preserve"> PAGEREF _Toc318718687 \h </w:instrText>
+          <w:instrText xml:space="preserve"> PAGEREF _Toc318833597 \h </w:instrText>
         </w:r>
         <w:r>
           <w:rPr>
@@ -652,7 +633,7 @@
             <w:noProof/>
             <w:webHidden/>
           </w:rPr>
-          <w:t>5</w:t>
+          <w:t>3</w:t>
         </w:r>
         <w:r>
           <w:rPr>
@@ -665,9 +646,9 @@
     </w:p>
     <w:p>
       <w:pPr>
-        <w:pStyle w:val="Spistreci2"/>
-        <w:tabs>
-          <w:tab w:val="left" w:pos="1100"/>
+        <w:pStyle w:val="Spistreci1"/>
+        <w:tabs>
+          <w:tab w:val="left" w:pos="880"/>
           <w:tab w:val="right" w:leader="dot" w:pos="9016"/>
         </w:tabs>
         <w:rPr>
@@ -676,14 +657,13 @@
           <w:sz w:val="22"/>
         </w:rPr>
       </w:pPr>
-      <w:hyperlink w:anchor="_Toc318718688" w:history="1">
+      <w:hyperlink w:anchor="_Toc318833598" w:history="1">
         <w:r>
           <w:rPr>
             <w:rStyle w:val="Hipercze"/>
-            <w:rFonts w:cs="Times New Roman"/>
-            <w:noProof/>
-          </w:rPr>
-          <w:t>a)</w:t>
+            <w:noProof/>
+          </w:rPr>
+          <w:t>3.</w:t>
         </w:r>
         <w:r>
           <w:rPr>
@@ -698,7 +678,7 @@
             <w:rStyle w:val="Hipercze"/>
             <w:noProof/>
           </w:rPr>
-          <w:t>Theory</w:t>
+          <w:t>Scrum Methodology</w:t>
         </w:r>
         <w:r>
           <w:rPr>
@@ -719,7 +699,7 @@
             <w:noProof/>
             <w:webHidden/>
           </w:rPr>
-          <w:instrText xml:space="preserve"> PAGEREF _Toc318718688 \h </w:instrText>
+          <w:instrText xml:space="preserve"> PAGEREF _Toc318833598 \h </w:instrText>
         </w:r>
         <w:r>
           <w:rPr>
@@ -739,7 +719,7 @@
             <w:noProof/>
             <w:webHidden/>
           </w:rPr>
-          <w:t>5</w:t>
+          <w:t>4</w:t>
         </w:r>
         <w:r>
           <w:rPr>
@@ -763,13 +743,14 @@
           <w:sz w:val="22"/>
         </w:rPr>
       </w:pPr>
-      <w:hyperlink w:anchor="_Toc318718689" w:history="1">
+      <w:hyperlink w:anchor="_Toc318833599" w:history="1">
         <w:r>
           <w:rPr>
             <w:rStyle w:val="Hipercze"/>
-            <w:noProof/>
-          </w:rPr>
-          <w:t>b)</w:t>
+            <w:rFonts w:cs="Times New Roman"/>
+            <w:noProof/>
+          </w:rPr>
+          <w:t>a)</w:t>
         </w:r>
         <w:r>
           <w:rPr>
@@ -784,7 +765,7 @@
             <w:rStyle w:val="Hipercze"/>
             <w:noProof/>
           </w:rPr>
-          <w:t>Why Scrum?</w:t>
+          <w:t>Theory</w:t>
         </w:r>
         <w:r>
           <w:rPr>
@@ -805,7 +786,7 @@
             <w:noProof/>
             <w:webHidden/>
           </w:rPr>
-          <w:instrText xml:space="preserve"> PAGEREF _Toc318718689 \h </w:instrText>
+          <w:instrText xml:space="preserve"> PAGEREF _Toc318833599 \h </w:instrText>
         </w:r>
         <w:r>
           <w:rPr>
@@ -825,7 +806,7 @@
             <w:noProof/>
             <w:webHidden/>
           </w:rPr>
-          <w:t>5</w:t>
+          <w:t>4</w:t>
         </w:r>
         <w:r>
           <w:rPr>
@@ -849,13 +830,13 @@
           <w:sz w:val="22"/>
         </w:rPr>
       </w:pPr>
-      <w:hyperlink w:anchor="_Toc318718690" w:history="1">
+      <w:hyperlink w:anchor="_Toc318833600" w:history="1">
         <w:r>
           <w:rPr>
             <w:rStyle w:val="Hipercze"/>
             <w:noProof/>
           </w:rPr>
-          <w:t>c)</w:t>
+          <w:t>b)</w:t>
         </w:r>
         <w:r>
           <w:rPr>
@@ -870,7 +851,7 @@
             <w:rStyle w:val="Hipercze"/>
             <w:noProof/>
           </w:rPr>
-          <w:t>Releases, Sprints</w:t>
+          <w:t>Why Scrum?</w:t>
         </w:r>
         <w:r>
           <w:rPr>
@@ -891,7 +872,7 @@
             <w:noProof/>
             <w:webHidden/>
           </w:rPr>
-          <w:instrText xml:space="preserve"> PAGEREF _Toc318718690 \h </w:instrText>
+          <w:instrText xml:space="preserve"> PAGEREF _Toc318833600 \h </w:instrText>
         </w:r>
         <w:r>
           <w:rPr>
@@ -911,7 +892,7 @@
             <w:noProof/>
             <w:webHidden/>
           </w:rPr>
-          <w:t>6</w:t>
+          <w:t>4</w:t>
         </w:r>
         <w:r>
           <w:rPr>
@@ -935,13 +916,13 @@
           <w:sz w:val="22"/>
         </w:rPr>
       </w:pPr>
-      <w:hyperlink w:anchor="_Toc318718691" w:history="1">
+      <w:hyperlink w:anchor="_Toc318833601" w:history="1">
         <w:r>
           <w:rPr>
             <w:rStyle w:val="Hipercze"/>
             <w:noProof/>
           </w:rPr>
-          <w:t>d)</w:t>
+          <w:t>c)</w:t>
         </w:r>
         <w:r>
           <w:rPr>
@@ -956,7 +937,7 @@
             <w:rStyle w:val="Hipercze"/>
             <w:noProof/>
           </w:rPr>
-          <w:t>Roles</w:t>
+          <w:t>Releases, Sprints</w:t>
         </w:r>
         <w:r>
           <w:rPr>
@@ -977,7 +958,7 @@
             <w:noProof/>
             <w:webHidden/>
           </w:rPr>
-          <w:instrText xml:space="preserve"> PAGEREF _Toc318718691 \h </w:instrText>
+          <w:instrText xml:space="preserve"> PAGEREF _Toc318833601 \h </w:instrText>
         </w:r>
         <w:r>
           <w:rPr>
@@ -997,7 +978,7 @@
             <w:noProof/>
             <w:webHidden/>
           </w:rPr>
-          <w:t>6</w:t>
+          <w:t>5</w:t>
         </w:r>
         <w:r>
           <w:rPr>
@@ -1021,13 +1002,13 @@
           <w:sz w:val="22"/>
         </w:rPr>
       </w:pPr>
-      <w:hyperlink w:anchor="_Toc318718692" w:history="1">
+      <w:hyperlink w:anchor="_Toc318833602" w:history="1">
         <w:r>
           <w:rPr>
             <w:rStyle w:val="Hipercze"/>
             <w:noProof/>
           </w:rPr>
-          <w:t>e)</w:t>
+          <w:t>d)</w:t>
         </w:r>
         <w:r>
           <w:rPr>
@@ -1042,7 +1023,7 @@
             <w:rStyle w:val="Hipercze"/>
             <w:noProof/>
           </w:rPr>
-          <w:t>Meetings</w:t>
+          <w:t>Roles</w:t>
         </w:r>
         <w:r>
           <w:rPr>
@@ -1063,7 +1044,7 @@
             <w:noProof/>
             <w:webHidden/>
           </w:rPr>
-          <w:instrText xml:space="preserve"> PAGEREF _Toc318718692 \h </w:instrText>
+          <w:instrText xml:space="preserve"> PAGEREF _Toc318833602 \h </w:instrText>
         </w:r>
         <w:r>
           <w:rPr>
@@ -1083,7 +1064,7 @@
             <w:noProof/>
             <w:webHidden/>
           </w:rPr>
-          <w:t>6</w:t>
+          <w:t>5</w:t>
         </w:r>
         <w:r>
           <w:rPr>
@@ -1107,14 +1088,13 @@
           <w:sz w:val="22"/>
         </w:rPr>
       </w:pPr>
-      <w:hyperlink w:anchor="_Toc318718693" w:history="1">
+      <w:hyperlink w:anchor="_Toc318833603" w:history="1">
         <w:r>
           <w:rPr>
             <w:rStyle w:val="Hipercze"/>
-            <w:rFonts w:cs="Times New Roman"/>
-            <w:noProof/>
-          </w:rPr>
-          <w:t>f)</w:t>
+            <w:noProof/>
+          </w:rPr>
+          <w:t>e)</w:t>
         </w:r>
         <w:r>
           <w:rPr>
@@ -1129,7 +1109,7 @@
             <w:rStyle w:val="Hipercze"/>
             <w:noProof/>
           </w:rPr>
-          <w:t>Scrum Summary</w:t>
+          <w:t>Meetings</w:t>
         </w:r>
         <w:r>
           <w:rPr>
@@ -1150,7 +1130,7 @@
             <w:noProof/>
             <w:webHidden/>
           </w:rPr>
-          <w:instrText xml:space="preserve"> PAGEREF _Toc318718693 \h </w:instrText>
+          <w:instrText xml:space="preserve"> PAGEREF _Toc318833603 \h </w:instrText>
         </w:r>
         <w:r>
           <w:rPr>
@@ -1183,9 +1163,9 @@
     </w:p>
     <w:p>
       <w:pPr>
-        <w:pStyle w:val="Spistreci1"/>
-        <w:tabs>
-          <w:tab w:val="left" w:pos="880"/>
+        <w:pStyle w:val="Spistreci2"/>
+        <w:tabs>
+          <w:tab w:val="left" w:pos="1100"/>
           <w:tab w:val="right" w:leader="dot" w:pos="9016"/>
         </w:tabs>
         <w:rPr>
@@ -1194,13 +1174,14 @@
           <w:sz w:val="22"/>
         </w:rPr>
       </w:pPr>
-      <w:hyperlink w:anchor="_Toc318718694" w:history="1">
+      <w:hyperlink w:anchor="_Toc318833604" w:history="1">
         <w:r>
           <w:rPr>
             <w:rStyle w:val="Hipercze"/>
-            <w:noProof/>
-          </w:rPr>
-          <w:t>4.</w:t>
+            <w:rFonts w:cs="Times New Roman"/>
+            <w:noProof/>
+          </w:rPr>
+          <w:t>f)</w:t>
         </w:r>
         <w:r>
           <w:rPr>
@@ -1215,7 +1196,7 @@
             <w:rStyle w:val="Hipercze"/>
             <w:noProof/>
           </w:rPr>
-          <w:t>Responsibilities/Roles of team members.</w:t>
+          <w:t>Scrum Summary</w:t>
         </w:r>
         <w:r>
           <w:rPr>
@@ -1236,7 +1217,7 @@
             <w:noProof/>
             <w:webHidden/>
           </w:rPr>
-          <w:instrText xml:space="preserve"> PAGEREF _Toc318718694 \h </w:instrText>
+          <w:instrText xml:space="preserve"> PAGEREF _Toc318833604 \h </w:instrText>
         </w:r>
         <w:r>
           <w:rPr>
@@ -1256,7 +1237,7 @@
             <w:noProof/>
             <w:webHidden/>
           </w:rPr>
-          <w:t>7</w:t>
+          <w:t>6</w:t>
         </w:r>
         <w:r>
           <w:rPr>
@@ -1280,13 +1261,13 @@
           <w:sz w:val="22"/>
         </w:rPr>
       </w:pPr>
-      <w:hyperlink w:anchor="_Toc318718695" w:history="1">
+      <w:hyperlink w:anchor="_Toc318833605" w:history="1">
         <w:r>
           <w:rPr>
             <w:rStyle w:val="Hipercze"/>
             <w:noProof/>
           </w:rPr>
-          <w:t>5.</w:t>
+          <w:t>4.</w:t>
         </w:r>
         <w:r>
           <w:rPr>
@@ -1301,7 +1282,7 @@
             <w:rStyle w:val="Hipercze"/>
             <w:noProof/>
           </w:rPr>
-          <w:t>Costs estimation</w:t>
+          <w:t>Responsibilities/Roles of team members.</w:t>
         </w:r>
         <w:r>
           <w:rPr>
@@ -1322,7 +1303,7 @@
             <w:noProof/>
             <w:webHidden/>
           </w:rPr>
-          <w:instrText xml:space="preserve"> PAGEREF _Toc318718695 \h </w:instrText>
+          <w:instrText xml:space="preserve"> PAGEREF _Toc318833605 \h </w:instrText>
         </w:r>
         <w:r>
           <w:rPr>
@@ -1342,7 +1323,7 @@
             <w:noProof/>
             <w:webHidden/>
           </w:rPr>
-          <w:t>8</w:t>
+          <w:t>7</w:t>
         </w:r>
         <w:r>
           <w:rPr>
@@ -1366,7 +1347,7 @@
           <w:sz w:val="22"/>
         </w:rPr>
       </w:pPr>
-      <w:hyperlink w:anchor="_Toc318718696" w:history="1">
+      <w:hyperlink w:anchor="_Toc318833606" w:history="1">
         <w:r>
           <w:rPr>
             <w:rStyle w:val="Hipercze"/>
@@ -1387,7 +1368,7 @@
             <w:rStyle w:val="Hipercze"/>
             <w:noProof/>
           </w:rPr>
-          <w:t>Costs of finished work</w:t>
+          <w:t>Project Manager</w:t>
         </w:r>
         <w:r>
           <w:rPr>
@@ -1408,7 +1389,7 @@
             <w:noProof/>
             <w:webHidden/>
           </w:rPr>
-          <w:instrText xml:space="preserve"> PAGEREF _Toc318718696 \h </w:instrText>
+          <w:instrText xml:space="preserve"> PAGEREF _Toc318833606 \h </w:instrText>
         </w:r>
         <w:r>
           <w:rPr>
@@ -1428,7 +1409,7 @@
             <w:noProof/>
             <w:webHidden/>
           </w:rPr>
-          <w:t>8</w:t>
+          <w:t>7</w:t>
         </w:r>
         <w:r>
           <w:rPr>
@@ -1452,7 +1433,7 @@
           <w:sz w:val="22"/>
         </w:rPr>
       </w:pPr>
-      <w:hyperlink w:anchor="_Toc318718697" w:history="1">
+      <w:hyperlink w:anchor="_Toc318833607" w:history="1">
         <w:r>
           <w:rPr>
             <w:rStyle w:val="Hipercze"/>
@@ -1473,7 +1454,7 @@
             <w:rStyle w:val="Hipercze"/>
             <w:noProof/>
           </w:rPr>
-          <w:t>Costs forecasting - "how much to finish"</w:t>
+          <w:t>Requirement Manager - Jakub Kiełbasa</w:t>
         </w:r>
         <w:r>
           <w:rPr>
@@ -1494,7 +1475,7 @@
             <w:noProof/>
             <w:webHidden/>
           </w:rPr>
-          <w:instrText xml:space="preserve"> PAGEREF _Toc318718697 \h </w:instrText>
+          <w:instrText xml:space="preserve"> PAGEREF _Toc318833607 \h </w:instrText>
         </w:r>
         <w:r>
           <w:rPr>
@@ -1514,7 +1495,7 @@
             <w:noProof/>
             <w:webHidden/>
           </w:rPr>
-          <w:t>8</w:t>
+          <w:t>7</w:t>
         </w:r>
         <w:r>
           <w:rPr>
@@ -1527,9 +1508,9 @@
     </w:p>
     <w:p>
       <w:pPr>
-        <w:pStyle w:val="Spistreci1"/>
-        <w:tabs>
-          <w:tab w:val="left" w:pos="880"/>
+        <w:pStyle w:val="Spistreci2"/>
+        <w:tabs>
+          <w:tab w:val="left" w:pos="1100"/>
           <w:tab w:val="right" w:leader="dot" w:pos="9016"/>
         </w:tabs>
         <w:rPr>
@@ -1538,13 +1519,13 @@
           <w:sz w:val="22"/>
         </w:rPr>
       </w:pPr>
-      <w:hyperlink w:anchor="_Toc318718698" w:history="1">
+      <w:hyperlink w:anchor="_Toc318833608" w:history="1">
         <w:r>
           <w:rPr>
             <w:rStyle w:val="Hipercze"/>
             <w:noProof/>
           </w:rPr>
-          <w:t>6.</w:t>
+          <w:t>c)</w:t>
         </w:r>
         <w:r>
           <w:rPr>
@@ -1559,7 +1540,7 @@
             <w:rStyle w:val="Hipercze"/>
             <w:noProof/>
           </w:rPr>
-          <w:t>Notations</w:t>
+          <w:t>Test Manager  - Csaba Kerti</w:t>
         </w:r>
         <w:r>
           <w:rPr>
@@ -1580,7 +1561,7 @@
             <w:noProof/>
             <w:webHidden/>
           </w:rPr>
-          <w:instrText xml:space="preserve"> PAGEREF _Toc318718698 \h </w:instrText>
+          <w:instrText xml:space="preserve"> PAGEREF _Toc318833608 \h </w:instrText>
         </w:r>
         <w:r>
           <w:rPr>
@@ -1600,7 +1581,7 @@
             <w:noProof/>
             <w:webHidden/>
           </w:rPr>
-          <w:t>9</w:t>
+          <w:t>8</w:t>
         </w:r>
         <w:r>
           <w:rPr>
@@ -1624,13 +1605,13 @@
           <w:sz w:val="22"/>
         </w:rPr>
       </w:pPr>
-      <w:hyperlink w:anchor="_Toc318718699" w:history="1">
+      <w:hyperlink w:anchor="_Toc318833609" w:history="1">
         <w:r>
           <w:rPr>
             <w:rStyle w:val="Hipercze"/>
             <w:noProof/>
           </w:rPr>
-          <w:t>a)</w:t>
+          <w:t>d)</w:t>
         </w:r>
         <w:r>
           <w:rPr>
@@ -1645,7 +1626,7 @@
             <w:rStyle w:val="Hipercze"/>
             <w:noProof/>
           </w:rPr>
-          <w:t>Use case</w:t>
+          <w:t>Design Manager - Mateusz Gołąb</w:t>
         </w:r>
         <w:r>
           <w:rPr>
@@ -1666,7 +1647,7 @@
             <w:noProof/>
             <w:webHidden/>
           </w:rPr>
-          <w:instrText xml:space="preserve"> PAGEREF _Toc318718699 \h </w:instrText>
+          <w:instrText xml:space="preserve"> PAGEREF _Toc318833609 \h </w:instrText>
         </w:r>
         <w:r>
           <w:rPr>
@@ -1686,7 +1667,7 @@
             <w:noProof/>
             <w:webHidden/>
           </w:rPr>
-          <w:t>9</w:t>
+          <w:t>8</w:t>
         </w:r>
         <w:r>
           <w:rPr>
@@ -1710,13 +1691,13 @@
           <w:sz w:val="22"/>
         </w:rPr>
       </w:pPr>
-      <w:hyperlink w:anchor="_Toc318718700" w:history="1">
+      <w:hyperlink w:anchor="_Toc318833610" w:history="1">
         <w:r>
           <w:rPr>
             <w:rStyle w:val="Hipercze"/>
             <w:noProof/>
           </w:rPr>
-          <w:t>b)</w:t>
+          <w:t>e)</w:t>
         </w:r>
         <w:r>
           <w:rPr>
@@ -1731,7 +1712,7 @@
             <w:rStyle w:val="Hipercze"/>
             <w:noProof/>
           </w:rPr>
-          <w:t>Requirements</w:t>
+          <w:t>Implementation Manager - Zsolt Kollarits</w:t>
         </w:r>
         <w:r>
           <w:rPr>
@@ -1752,7 +1733,7 @@
             <w:noProof/>
             <w:webHidden/>
           </w:rPr>
-          <w:instrText xml:space="preserve"> PAGEREF _Toc318718700 \h </w:instrText>
+          <w:instrText xml:space="preserve"> PAGEREF _Toc318833610 \h </w:instrText>
         </w:r>
         <w:r>
           <w:rPr>
@@ -1772,7 +1753,7 @@
             <w:noProof/>
             <w:webHidden/>
           </w:rPr>
-          <w:t>9</w:t>
+          <w:t>8</w:t>
         </w:r>
         <w:r>
           <w:rPr>
@@ -1796,13 +1777,13 @@
           <w:sz w:val="22"/>
         </w:rPr>
       </w:pPr>
-      <w:hyperlink w:anchor="_Toc318718701" w:history="1">
+      <w:hyperlink w:anchor="_Toc318833611" w:history="1">
         <w:r>
           <w:rPr>
             <w:rStyle w:val="Hipercze"/>
             <w:noProof/>
           </w:rPr>
-          <w:t>7.</w:t>
+          <w:t>5.</w:t>
         </w:r>
         <w:r>
           <w:rPr>
@@ -1817,7 +1798,7 @@
             <w:rStyle w:val="Hipercze"/>
             <w:noProof/>
           </w:rPr>
-          <w:t>Used Tools</w:t>
+          <w:t>Costs estimation</w:t>
         </w:r>
         <w:r>
           <w:rPr>
@@ -1838,7 +1819,7 @@
             <w:noProof/>
             <w:webHidden/>
           </w:rPr>
-          <w:instrText xml:space="preserve"> PAGEREF _Toc318718701 \h </w:instrText>
+          <w:instrText xml:space="preserve"> PAGEREF _Toc318833611 \h </w:instrText>
         </w:r>
         <w:r>
           <w:rPr>
@@ -1858,7 +1839,7 @@
             <w:noProof/>
             <w:webHidden/>
           </w:rPr>
-          <w:t>10</w:t>
+          <w:t>9</w:t>
         </w:r>
         <w:r>
           <w:rPr>
@@ -1882,7 +1863,7 @@
           <w:sz w:val="22"/>
         </w:rPr>
       </w:pPr>
-      <w:hyperlink w:anchor="_Toc318718702" w:history="1">
+      <w:hyperlink w:anchor="_Toc318833612" w:history="1">
         <w:r>
           <w:rPr>
             <w:rStyle w:val="Hipercze"/>
@@ -1903,7 +1884,7 @@
             <w:rStyle w:val="Hipercze"/>
             <w:noProof/>
           </w:rPr>
-          <w:t>Enterprise Architect ver. 9.2 Trial Ultimate</w:t>
+          <w:t>Costs of finished work</w:t>
         </w:r>
         <w:r>
           <w:rPr>
@@ -1924,7 +1905,7 @@
             <w:noProof/>
             <w:webHidden/>
           </w:rPr>
-          <w:instrText xml:space="preserve"> PAGEREF _Toc318718702 \h </w:instrText>
+          <w:instrText xml:space="preserve"> PAGEREF _Toc318833612 \h </w:instrText>
         </w:r>
         <w:r>
           <w:rPr>
@@ -1944,7 +1925,7 @@
             <w:noProof/>
             <w:webHidden/>
           </w:rPr>
-          <w:t>10</w:t>
+          <w:t>9</w:t>
         </w:r>
         <w:r>
           <w:rPr>
@@ -1968,7 +1949,7 @@
           <w:sz w:val="22"/>
         </w:rPr>
       </w:pPr>
-      <w:hyperlink w:anchor="_Toc318718703" w:history="1">
+      <w:hyperlink w:anchor="_Toc318833613" w:history="1">
         <w:r>
           <w:rPr>
             <w:rStyle w:val="Hipercze"/>
@@ -1989,7 +1970,7 @@
             <w:rStyle w:val="Hipercze"/>
             <w:noProof/>
           </w:rPr>
-          <w:t>Tortoise SVN  ver. 1.75</w:t>
+          <w:t>Costs forecasting - "how much to finish"</w:t>
         </w:r>
         <w:r>
           <w:rPr>
@@ -2010,7 +1991,7 @@
             <w:noProof/>
             <w:webHidden/>
           </w:rPr>
-          <w:instrText xml:space="preserve"> PAGEREF _Toc318718703 \h </w:instrText>
+          <w:instrText xml:space="preserve"> PAGEREF _Toc318833613 \h </w:instrText>
         </w:r>
         <w:r>
           <w:rPr>
@@ -2030,7 +2011,7 @@
             <w:noProof/>
             <w:webHidden/>
           </w:rPr>
-          <w:t>10</w:t>
+          <w:t>9</w:t>
         </w:r>
         <w:r>
           <w:rPr>
@@ -2043,9 +2024,9 @@
     </w:p>
     <w:p>
       <w:pPr>
-        <w:pStyle w:val="Spistreci2"/>
-        <w:tabs>
-          <w:tab w:val="left" w:pos="1100"/>
+        <w:pStyle w:val="Spistreci1"/>
+        <w:tabs>
+          <w:tab w:val="left" w:pos="880"/>
           <w:tab w:val="right" w:leader="dot" w:pos="9016"/>
         </w:tabs>
         <w:rPr>
@@ -2054,13 +2035,13 @@
           <w:sz w:val="22"/>
         </w:rPr>
       </w:pPr>
-      <w:hyperlink w:anchor="_Toc318718704" w:history="1">
+      <w:hyperlink w:anchor="_Toc318833614" w:history="1">
         <w:r>
           <w:rPr>
             <w:rStyle w:val="Hipercze"/>
             <w:noProof/>
           </w:rPr>
-          <w:t>c)</w:t>
+          <w:t>6.</w:t>
         </w:r>
         <w:r>
           <w:rPr>
@@ -2075,7 +2056,7 @@
             <w:rStyle w:val="Hipercze"/>
             <w:noProof/>
           </w:rPr>
-          <w:t>Google Code</w:t>
+          <w:t>Notations</w:t>
         </w:r>
         <w:r>
           <w:rPr>
@@ -2096,7 +2077,7 @@
             <w:noProof/>
             <w:webHidden/>
           </w:rPr>
-          <w:instrText xml:space="preserve"> PAGEREF _Toc318718704 \h </w:instrText>
+          <w:instrText xml:space="preserve"> PAGEREF _Toc318833614 \h </w:instrText>
         </w:r>
         <w:r>
           <w:rPr>
@@ -2140,13 +2121,13 @@
           <w:sz w:val="22"/>
         </w:rPr>
       </w:pPr>
-      <w:hyperlink w:anchor="_Toc318718705" w:history="1">
+      <w:hyperlink w:anchor="_Toc318833615" w:history="1">
         <w:r>
           <w:rPr>
             <w:rStyle w:val="Hipercze"/>
             <w:noProof/>
           </w:rPr>
-          <w:t>d)</w:t>
+          <w:t>a)</w:t>
         </w:r>
         <w:r>
           <w:rPr>
@@ -2161,7 +2142,7 @@
             <w:rStyle w:val="Hipercze"/>
             <w:noProof/>
           </w:rPr>
-          <w:t>Microsoft Project 2010</w:t>
+          <w:t>Use case</w:t>
         </w:r>
         <w:r>
           <w:rPr>
@@ -2182,7 +2163,7 @@
             <w:noProof/>
             <w:webHidden/>
           </w:rPr>
-          <w:instrText xml:space="preserve"> PAGEREF _Toc318718705 \h </w:instrText>
+          <w:instrText xml:space="preserve"> PAGEREF _Toc318833615 \h </w:instrText>
         </w:r>
         <w:r>
           <w:rPr>
@@ -2226,12 +2207,700 @@
           <w:sz w:val="22"/>
         </w:rPr>
       </w:pPr>
-      <w:hyperlink w:anchor="_Toc318718706" w:history="1">
+      <w:hyperlink w:anchor="_Toc318833616" w:history="1">
         <w:r>
           <w:rPr>
             <w:rStyle w:val="Hipercze"/>
             <w:noProof/>
           </w:rPr>
+          <w:t>b)</w:t>
+        </w:r>
+        <w:r>
+          <w:rPr>
+            <w:rFonts w:asciiTheme="minorHAnsi" w:hAnsiTheme="minorHAnsi"/>
+            <w:noProof/>
+            <w:sz w:val="22"/>
+          </w:rPr>
+          <w:tab/>
+        </w:r>
+        <w:r>
+          <w:rPr>
+            <w:rStyle w:val="Hipercze"/>
+            <w:noProof/>
+          </w:rPr>
+          <w:t>Requirement</w:t>
+        </w:r>
+        <w:r>
+          <w:rPr>
+            <w:noProof/>
+            <w:webHidden/>
+          </w:rPr>
+          <w:tab/>
+        </w:r>
+        <w:r>
+          <w:rPr>
+            <w:noProof/>
+            <w:webHidden/>
+          </w:rPr>
+          <w:fldChar w:fldCharType="begin"/>
+        </w:r>
+        <w:r>
+          <w:rPr>
+            <w:noProof/>
+            <w:webHidden/>
+          </w:rPr>
+          <w:instrText xml:space="preserve"> PAGEREF _Toc318833616 \h </w:instrText>
+        </w:r>
+        <w:r>
+          <w:rPr>
+            <w:noProof/>
+            <w:webHidden/>
+          </w:rPr>
+        </w:r>
+        <w:r>
+          <w:rPr>
+            <w:noProof/>
+            <w:webHidden/>
+          </w:rPr>
+          <w:fldChar w:fldCharType="separate"/>
+        </w:r>
+        <w:r>
+          <w:rPr>
+            <w:noProof/>
+            <w:webHidden/>
+          </w:rPr>
+          <w:t>10</w:t>
+        </w:r>
+        <w:r>
+          <w:rPr>
+            <w:noProof/>
+            <w:webHidden/>
+          </w:rPr>
+          <w:fldChar w:fldCharType="end"/>
+        </w:r>
+      </w:hyperlink>
+    </w:p>
+    <w:p>
+      <w:pPr>
+        <w:pStyle w:val="Spistreci2"/>
+        <w:tabs>
+          <w:tab w:val="left" w:pos="1100"/>
+          <w:tab w:val="right" w:leader="dot" w:pos="9016"/>
+        </w:tabs>
+        <w:rPr>
+          <w:rFonts w:asciiTheme="minorHAnsi" w:hAnsiTheme="minorHAnsi"/>
+          <w:noProof/>
+          <w:sz w:val="22"/>
+        </w:rPr>
+      </w:pPr>
+      <w:hyperlink w:anchor="_Toc318833617" w:history="1">
+        <w:r>
+          <w:rPr>
+            <w:rStyle w:val="Hipercze"/>
+            <w:noProof/>
+          </w:rPr>
+          <w:t>c)</w:t>
+        </w:r>
+        <w:r>
+          <w:rPr>
+            <w:rFonts w:asciiTheme="minorHAnsi" w:hAnsiTheme="minorHAnsi"/>
+            <w:noProof/>
+            <w:sz w:val="22"/>
+          </w:rPr>
+          <w:tab/>
+        </w:r>
+        <w:r>
+          <w:rPr>
+            <w:rStyle w:val="Hipercze"/>
+            <w:noProof/>
+          </w:rPr>
+          <w:t>Test case</w:t>
+        </w:r>
+        <w:r>
+          <w:rPr>
+            <w:noProof/>
+            <w:webHidden/>
+          </w:rPr>
+          <w:tab/>
+        </w:r>
+        <w:r>
+          <w:rPr>
+            <w:noProof/>
+            <w:webHidden/>
+          </w:rPr>
+          <w:fldChar w:fldCharType="begin"/>
+        </w:r>
+        <w:r>
+          <w:rPr>
+            <w:noProof/>
+            <w:webHidden/>
+          </w:rPr>
+          <w:instrText xml:space="preserve"> PAGEREF _Toc318833617 \h </w:instrText>
+        </w:r>
+        <w:r>
+          <w:rPr>
+            <w:noProof/>
+            <w:webHidden/>
+          </w:rPr>
+        </w:r>
+        <w:r>
+          <w:rPr>
+            <w:noProof/>
+            <w:webHidden/>
+          </w:rPr>
+          <w:fldChar w:fldCharType="separate"/>
+        </w:r>
+        <w:r>
+          <w:rPr>
+            <w:noProof/>
+            <w:webHidden/>
+          </w:rPr>
+          <w:t>10</w:t>
+        </w:r>
+        <w:r>
+          <w:rPr>
+            <w:noProof/>
+            <w:webHidden/>
+          </w:rPr>
+          <w:fldChar w:fldCharType="end"/>
+        </w:r>
+      </w:hyperlink>
+    </w:p>
+    <w:p>
+      <w:pPr>
+        <w:pStyle w:val="Spistreci2"/>
+        <w:tabs>
+          <w:tab w:val="left" w:pos="1100"/>
+          <w:tab w:val="right" w:leader="dot" w:pos="9016"/>
+        </w:tabs>
+        <w:rPr>
+          <w:rFonts w:asciiTheme="minorHAnsi" w:hAnsiTheme="minorHAnsi"/>
+          <w:noProof/>
+          <w:sz w:val="22"/>
+        </w:rPr>
+      </w:pPr>
+      <w:hyperlink w:anchor="_Toc318833618" w:history="1">
+        <w:r>
+          <w:rPr>
+            <w:rStyle w:val="Hipercze"/>
+            <w:noProof/>
+          </w:rPr>
+          <w:t>d)</w:t>
+        </w:r>
+        <w:r>
+          <w:rPr>
+            <w:rFonts w:asciiTheme="minorHAnsi" w:hAnsiTheme="minorHAnsi"/>
+            <w:noProof/>
+            <w:sz w:val="22"/>
+          </w:rPr>
+          <w:tab/>
+        </w:r>
+        <w:r>
+          <w:rPr>
+            <w:rStyle w:val="Hipercze"/>
+            <w:noProof/>
+          </w:rPr>
+          <w:t>Dictionary</w:t>
+        </w:r>
+        <w:r>
+          <w:rPr>
+            <w:noProof/>
+            <w:webHidden/>
+          </w:rPr>
+          <w:tab/>
+        </w:r>
+        <w:r>
+          <w:rPr>
+            <w:noProof/>
+            <w:webHidden/>
+          </w:rPr>
+          <w:fldChar w:fldCharType="begin"/>
+        </w:r>
+        <w:r>
+          <w:rPr>
+            <w:noProof/>
+            <w:webHidden/>
+          </w:rPr>
+          <w:instrText xml:space="preserve"> PAGEREF _Toc318833618 \h </w:instrText>
+        </w:r>
+        <w:r>
+          <w:rPr>
+            <w:noProof/>
+            <w:webHidden/>
+          </w:rPr>
+        </w:r>
+        <w:r>
+          <w:rPr>
+            <w:noProof/>
+            <w:webHidden/>
+          </w:rPr>
+          <w:fldChar w:fldCharType="separate"/>
+        </w:r>
+        <w:r>
+          <w:rPr>
+            <w:noProof/>
+            <w:webHidden/>
+          </w:rPr>
+          <w:t>10</w:t>
+        </w:r>
+        <w:r>
+          <w:rPr>
+            <w:noProof/>
+            <w:webHidden/>
+          </w:rPr>
+          <w:fldChar w:fldCharType="end"/>
+        </w:r>
+      </w:hyperlink>
+    </w:p>
+    <w:p>
+      <w:pPr>
+        <w:pStyle w:val="Spistreci1"/>
+        <w:tabs>
+          <w:tab w:val="left" w:pos="880"/>
+          <w:tab w:val="right" w:leader="dot" w:pos="9016"/>
+        </w:tabs>
+        <w:rPr>
+          <w:rFonts w:asciiTheme="minorHAnsi" w:hAnsiTheme="minorHAnsi"/>
+          <w:noProof/>
+          <w:sz w:val="22"/>
+        </w:rPr>
+      </w:pPr>
+      <w:hyperlink w:anchor="_Toc318833619" w:history="1">
+        <w:r>
+          <w:rPr>
+            <w:rStyle w:val="Hipercze"/>
+            <w:noProof/>
+          </w:rPr>
+          <w:t>7.</w:t>
+        </w:r>
+        <w:r>
+          <w:rPr>
+            <w:rFonts w:asciiTheme="minorHAnsi" w:hAnsiTheme="minorHAnsi"/>
+            <w:noProof/>
+            <w:sz w:val="22"/>
+          </w:rPr>
+          <w:tab/>
+        </w:r>
+        <w:r>
+          <w:rPr>
+            <w:rStyle w:val="Hipercze"/>
+            <w:noProof/>
+          </w:rPr>
+          <w:t>Used Tools</w:t>
+        </w:r>
+        <w:r>
+          <w:rPr>
+            <w:noProof/>
+            <w:webHidden/>
+          </w:rPr>
+          <w:tab/>
+        </w:r>
+        <w:r>
+          <w:rPr>
+            <w:noProof/>
+            <w:webHidden/>
+          </w:rPr>
+          <w:fldChar w:fldCharType="begin"/>
+        </w:r>
+        <w:r>
+          <w:rPr>
+            <w:noProof/>
+            <w:webHidden/>
+          </w:rPr>
+          <w:instrText xml:space="preserve"> PAGEREF _Toc318833619 \h </w:instrText>
+        </w:r>
+        <w:r>
+          <w:rPr>
+            <w:noProof/>
+            <w:webHidden/>
+          </w:rPr>
+        </w:r>
+        <w:r>
+          <w:rPr>
+            <w:noProof/>
+            <w:webHidden/>
+          </w:rPr>
+          <w:fldChar w:fldCharType="separate"/>
+        </w:r>
+        <w:r>
+          <w:rPr>
+            <w:noProof/>
+            <w:webHidden/>
+          </w:rPr>
+          <w:t>11</w:t>
+        </w:r>
+        <w:r>
+          <w:rPr>
+            <w:noProof/>
+            <w:webHidden/>
+          </w:rPr>
+          <w:fldChar w:fldCharType="end"/>
+        </w:r>
+      </w:hyperlink>
+    </w:p>
+    <w:p>
+      <w:pPr>
+        <w:pStyle w:val="Spistreci2"/>
+        <w:tabs>
+          <w:tab w:val="left" w:pos="1100"/>
+          <w:tab w:val="right" w:leader="dot" w:pos="9016"/>
+        </w:tabs>
+        <w:rPr>
+          <w:rFonts w:asciiTheme="minorHAnsi" w:hAnsiTheme="minorHAnsi"/>
+          <w:noProof/>
+          <w:sz w:val="22"/>
+        </w:rPr>
+      </w:pPr>
+      <w:hyperlink w:anchor="_Toc318833620" w:history="1">
+        <w:r>
+          <w:rPr>
+            <w:rStyle w:val="Hipercze"/>
+            <w:noProof/>
+          </w:rPr>
+          <w:t>a)</w:t>
+        </w:r>
+        <w:r>
+          <w:rPr>
+            <w:rFonts w:asciiTheme="minorHAnsi" w:hAnsiTheme="minorHAnsi"/>
+            <w:noProof/>
+            <w:sz w:val="22"/>
+          </w:rPr>
+          <w:tab/>
+        </w:r>
+        <w:r>
+          <w:rPr>
+            <w:rStyle w:val="Hipercze"/>
+            <w:noProof/>
+          </w:rPr>
+          <w:t>Enterprise Architect ver. 9.2 Trial Ultimate</w:t>
+        </w:r>
+        <w:r>
+          <w:rPr>
+            <w:noProof/>
+            <w:webHidden/>
+          </w:rPr>
+          <w:tab/>
+        </w:r>
+        <w:r>
+          <w:rPr>
+            <w:noProof/>
+            <w:webHidden/>
+          </w:rPr>
+          <w:fldChar w:fldCharType="begin"/>
+        </w:r>
+        <w:r>
+          <w:rPr>
+            <w:noProof/>
+            <w:webHidden/>
+          </w:rPr>
+          <w:instrText xml:space="preserve"> PAGEREF _Toc318833620 \h </w:instrText>
+        </w:r>
+        <w:r>
+          <w:rPr>
+            <w:noProof/>
+            <w:webHidden/>
+          </w:rPr>
+        </w:r>
+        <w:r>
+          <w:rPr>
+            <w:noProof/>
+            <w:webHidden/>
+          </w:rPr>
+          <w:fldChar w:fldCharType="separate"/>
+        </w:r>
+        <w:r>
+          <w:rPr>
+            <w:noProof/>
+            <w:webHidden/>
+          </w:rPr>
+          <w:t>11</w:t>
+        </w:r>
+        <w:r>
+          <w:rPr>
+            <w:noProof/>
+            <w:webHidden/>
+          </w:rPr>
+          <w:fldChar w:fldCharType="end"/>
+        </w:r>
+      </w:hyperlink>
+    </w:p>
+    <w:p>
+      <w:pPr>
+        <w:pStyle w:val="Spistreci2"/>
+        <w:tabs>
+          <w:tab w:val="left" w:pos="1100"/>
+          <w:tab w:val="right" w:leader="dot" w:pos="9016"/>
+        </w:tabs>
+        <w:rPr>
+          <w:rFonts w:asciiTheme="minorHAnsi" w:hAnsiTheme="minorHAnsi"/>
+          <w:noProof/>
+          <w:sz w:val="22"/>
+        </w:rPr>
+      </w:pPr>
+      <w:hyperlink w:anchor="_Toc318833621" w:history="1">
+        <w:r>
+          <w:rPr>
+            <w:rStyle w:val="Hipercze"/>
+            <w:noProof/>
+          </w:rPr>
+          <w:t>b)</w:t>
+        </w:r>
+        <w:r>
+          <w:rPr>
+            <w:rFonts w:asciiTheme="minorHAnsi" w:hAnsiTheme="minorHAnsi"/>
+            <w:noProof/>
+            <w:sz w:val="22"/>
+          </w:rPr>
+          <w:tab/>
+        </w:r>
+        <w:r>
+          <w:rPr>
+            <w:rStyle w:val="Hipercze"/>
+            <w:noProof/>
+          </w:rPr>
+          <w:t>Tortoise SVN  ver. 1.75</w:t>
+        </w:r>
+        <w:r>
+          <w:rPr>
+            <w:noProof/>
+            <w:webHidden/>
+          </w:rPr>
+          <w:tab/>
+        </w:r>
+        <w:r>
+          <w:rPr>
+            <w:noProof/>
+            <w:webHidden/>
+          </w:rPr>
+          <w:fldChar w:fldCharType="begin"/>
+        </w:r>
+        <w:r>
+          <w:rPr>
+            <w:noProof/>
+            <w:webHidden/>
+          </w:rPr>
+          <w:instrText xml:space="preserve"> PAGEREF _Toc318833621 \h </w:instrText>
+        </w:r>
+        <w:r>
+          <w:rPr>
+            <w:noProof/>
+            <w:webHidden/>
+          </w:rPr>
+        </w:r>
+        <w:r>
+          <w:rPr>
+            <w:noProof/>
+            <w:webHidden/>
+          </w:rPr>
+          <w:fldChar w:fldCharType="separate"/>
+        </w:r>
+        <w:r>
+          <w:rPr>
+            <w:noProof/>
+            <w:webHidden/>
+          </w:rPr>
+          <w:t>11</w:t>
+        </w:r>
+        <w:r>
+          <w:rPr>
+            <w:noProof/>
+            <w:webHidden/>
+          </w:rPr>
+          <w:fldChar w:fldCharType="end"/>
+        </w:r>
+      </w:hyperlink>
+    </w:p>
+    <w:p>
+      <w:pPr>
+        <w:pStyle w:val="Spistreci2"/>
+        <w:tabs>
+          <w:tab w:val="left" w:pos="1100"/>
+          <w:tab w:val="right" w:leader="dot" w:pos="9016"/>
+        </w:tabs>
+        <w:rPr>
+          <w:rFonts w:asciiTheme="minorHAnsi" w:hAnsiTheme="minorHAnsi"/>
+          <w:noProof/>
+          <w:sz w:val="22"/>
+        </w:rPr>
+      </w:pPr>
+      <w:hyperlink w:anchor="_Toc318833622" w:history="1">
+        <w:r>
+          <w:rPr>
+            <w:rStyle w:val="Hipercze"/>
+            <w:noProof/>
+          </w:rPr>
+          <w:t>c)</w:t>
+        </w:r>
+        <w:r>
+          <w:rPr>
+            <w:rFonts w:asciiTheme="minorHAnsi" w:hAnsiTheme="minorHAnsi"/>
+            <w:noProof/>
+            <w:sz w:val="22"/>
+          </w:rPr>
+          <w:tab/>
+        </w:r>
+        <w:r>
+          <w:rPr>
+            <w:rStyle w:val="Hipercze"/>
+            <w:noProof/>
+          </w:rPr>
+          <w:t>Google Code</w:t>
+        </w:r>
+        <w:r>
+          <w:rPr>
+            <w:noProof/>
+            <w:webHidden/>
+          </w:rPr>
+          <w:tab/>
+        </w:r>
+        <w:r>
+          <w:rPr>
+            <w:noProof/>
+            <w:webHidden/>
+          </w:rPr>
+          <w:fldChar w:fldCharType="begin"/>
+        </w:r>
+        <w:r>
+          <w:rPr>
+            <w:noProof/>
+            <w:webHidden/>
+          </w:rPr>
+          <w:instrText xml:space="preserve"> PAGEREF _Toc318833622 \h </w:instrText>
+        </w:r>
+        <w:r>
+          <w:rPr>
+            <w:noProof/>
+            <w:webHidden/>
+          </w:rPr>
+        </w:r>
+        <w:r>
+          <w:rPr>
+            <w:noProof/>
+            <w:webHidden/>
+          </w:rPr>
+          <w:fldChar w:fldCharType="separate"/>
+        </w:r>
+        <w:r>
+          <w:rPr>
+            <w:noProof/>
+            <w:webHidden/>
+          </w:rPr>
+          <w:t>11</w:t>
+        </w:r>
+        <w:r>
+          <w:rPr>
+            <w:noProof/>
+            <w:webHidden/>
+          </w:rPr>
+          <w:fldChar w:fldCharType="end"/>
+        </w:r>
+      </w:hyperlink>
+    </w:p>
+    <w:p>
+      <w:pPr>
+        <w:pStyle w:val="Spistreci2"/>
+        <w:tabs>
+          <w:tab w:val="left" w:pos="1100"/>
+          <w:tab w:val="right" w:leader="dot" w:pos="9016"/>
+        </w:tabs>
+        <w:rPr>
+          <w:rFonts w:asciiTheme="minorHAnsi" w:hAnsiTheme="minorHAnsi"/>
+          <w:noProof/>
+          <w:sz w:val="22"/>
+        </w:rPr>
+      </w:pPr>
+      <w:hyperlink w:anchor="_Toc318833623" w:history="1">
+        <w:r>
+          <w:rPr>
+            <w:rStyle w:val="Hipercze"/>
+            <w:noProof/>
+          </w:rPr>
+          <w:t>d)</w:t>
+        </w:r>
+        <w:r>
+          <w:rPr>
+            <w:rFonts w:asciiTheme="minorHAnsi" w:hAnsiTheme="minorHAnsi"/>
+            <w:noProof/>
+            <w:sz w:val="22"/>
+          </w:rPr>
+          <w:tab/>
+        </w:r>
+        <w:r>
+          <w:rPr>
+            <w:rStyle w:val="Hipercze"/>
+            <w:noProof/>
+          </w:rPr>
+          <w:t>Microsoft Project 2010</w:t>
+        </w:r>
+        <w:r>
+          <w:rPr>
+            <w:noProof/>
+            <w:webHidden/>
+          </w:rPr>
+          <w:tab/>
+        </w:r>
+        <w:r>
+          <w:rPr>
+            <w:noProof/>
+            <w:webHidden/>
+          </w:rPr>
+          <w:fldChar w:fldCharType="begin"/>
+        </w:r>
+        <w:r>
+          <w:rPr>
+            <w:noProof/>
+            <w:webHidden/>
+          </w:rPr>
+          <w:instrText xml:space="preserve"> PAGEREF _Toc318833623 \h </w:instrText>
+        </w:r>
+        <w:r>
+          <w:rPr>
+            <w:noProof/>
+            <w:webHidden/>
+          </w:rPr>
+        </w:r>
+        <w:r>
+          <w:rPr>
+            <w:noProof/>
+            <w:webHidden/>
+          </w:rPr>
+          <w:fldChar w:fldCharType="separate"/>
+        </w:r>
+        <w:r>
+          <w:rPr>
+            <w:noProof/>
+            <w:webHidden/>
+          </w:rPr>
+          <w:t>12</w:t>
+        </w:r>
+        <w:r>
+          <w:rPr>
+            <w:noProof/>
+            <w:webHidden/>
+          </w:rPr>
+          <w:fldChar w:fldCharType="end"/>
+        </w:r>
+      </w:hyperlink>
+    </w:p>
+    <w:p>
+      <w:pPr>
+        <w:pStyle w:val="Spistreci2"/>
+        <w:tabs>
+          <w:tab w:val="left" w:pos="1100"/>
+          <w:tab w:val="right" w:leader="dot" w:pos="9016"/>
+        </w:tabs>
+        <w:rPr>
+          <w:rFonts w:asciiTheme="minorHAnsi" w:hAnsiTheme="minorHAnsi"/>
+          <w:noProof/>
+          <w:sz w:val="22"/>
+        </w:rPr>
+      </w:pPr>
+      <w:hyperlink w:anchor="_Toc318833624" w:history="1">
+        <w:r>
+          <w:rPr>
+            <w:rStyle w:val="Hipercze"/>
+            <w:noProof/>
+          </w:rPr>
           <w:t>e)</w:t>
         </w:r>
         <w:r>
@@ -2268,7 +2937,7 @@
             <w:noProof/>
             <w:webHidden/>
           </w:rPr>
-          <w:instrText xml:space="preserve"> PAGEREF _Toc318718706 \h </w:instrText>
+          <w:instrText xml:space="preserve"> PAGEREF _Toc318833624 \h </w:instrText>
         </w:r>
         <w:r>
           <w:rPr>
@@ -2288,7 +2957,93 @@
             <w:noProof/>
             <w:webHidden/>
           </w:rPr>
-          <w:t>11</w:t>
+          <w:t>12</w:t>
+        </w:r>
+        <w:r>
+          <w:rPr>
+            <w:noProof/>
+            <w:webHidden/>
+          </w:rPr>
+          <w:fldChar w:fldCharType="end"/>
+        </w:r>
+      </w:hyperlink>
+    </w:p>
+    <w:p>
+      <w:pPr>
+        <w:pStyle w:val="Spistreci1"/>
+        <w:tabs>
+          <w:tab w:val="left" w:pos="880"/>
+          <w:tab w:val="right" w:leader="dot" w:pos="9016"/>
+        </w:tabs>
+        <w:rPr>
+          <w:rFonts w:asciiTheme="minorHAnsi" w:hAnsiTheme="minorHAnsi"/>
+          <w:noProof/>
+          <w:sz w:val="22"/>
+        </w:rPr>
+      </w:pPr>
+      <w:hyperlink w:anchor="_Toc318833625" w:history="1">
+        <w:r>
+          <w:rPr>
+            <w:rStyle w:val="Hipercze"/>
+            <w:noProof/>
+          </w:rPr>
+          <w:t>8.</w:t>
+        </w:r>
+        <w:r>
+          <w:rPr>
+            <w:rFonts w:asciiTheme="minorHAnsi" w:hAnsiTheme="minorHAnsi"/>
+            <w:noProof/>
+            <w:sz w:val="22"/>
+          </w:rPr>
+          <w:tab/>
+        </w:r>
+        <w:r>
+          <w:rPr>
+            <w:rStyle w:val="Hipercze"/>
+            <w:noProof/>
+          </w:rPr>
+          <w:t>Last comments</w:t>
+        </w:r>
+        <w:r>
+          <w:rPr>
+            <w:noProof/>
+            <w:webHidden/>
+          </w:rPr>
+          <w:tab/>
+        </w:r>
+        <w:r>
+          <w:rPr>
+            <w:noProof/>
+            <w:webHidden/>
+          </w:rPr>
+          <w:fldChar w:fldCharType="begin"/>
+        </w:r>
+        <w:r>
+          <w:rPr>
+            <w:noProof/>
+            <w:webHidden/>
+          </w:rPr>
+          <w:instrText xml:space="preserve"> PAGEREF _Toc318833625 \h </w:instrText>
+        </w:r>
+        <w:r>
+          <w:rPr>
+            <w:noProof/>
+            <w:webHidden/>
+          </w:rPr>
+        </w:r>
+        <w:r>
+          <w:rPr>
+            <w:noProof/>
+            <w:webHidden/>
+          </w:rPr>
+          <w:fldChar w:fldCharType="separate"/>
+        </w:r>
+        <w:r>
+          <w:rPr>
+            <w:noProof/>
+            <w:webHidden/>
+          </w:rPr>
+          <w:t>12</w:t>
         </w:r>
         <w:r>
           <w:rPr>
@@ -2323,53 +3078,122 @@
       <w:pPr>
         <w:pStyle w:val="Nagwek1"/>
       </w:pPr>
-      <w:bookmarkStart w:id="0" w:name="_Toc318718685"/>
+      <w:bookmarkStart w:id="0" w:name="_Toc318833595"/>
       <w:r>
         <w:lastRenderedPageBreak/>
-        <w:t>Summary</w:t>
+        <w:t>Introduction</w:t>
       </w:r>
       <w:bookmarkEnd w:id="0"/>
     </w:p>
     <w:p>
       <w:r>
-        <w:rPr>
-          <w:szCs w:val="24"/>
-        </w:rPr>
-        <w:t>Preparation of c</w:t>
-      </w:r>
-    </w:p>
-    <w:p>
-      <w:pPr>
-        <w:ind w:firstLine="0"/>
-        <w:jc w:val="left"/>
-      </w:pPr>
-      <w:r>
-        <w:br w:type="page"/>
-      </w:r>
-    </w:p>
+        <w:t>During our works on Workflow Recovery project we have been obligated for creating documents representing different aspects of our project. Documents have been prepared by different team members, which sometimes make cause ambiguities.</w:t>
+      </w:r>
+    </w:p>
+    <w:p>
+      <w:r>
+        <w:t xml:space="preserve">On the other hand, during our work we have tried to applied quite modern project management methodology which is was worth to be </w:t>
+      </w:r>
+      <w:r>
+        <w:t>described</w:t>
+      </w:r>
+      <w:r>
+        <w:t>.</w:t>
+      </w:r>
+    </w:p>
+    <w:p>
+      <w:r>
+        <w:t>Mentioned above reasons, plus fact that we would like to summarise our work some way, convinced us that it is necessary to create additional document describing how our team - Eastern Eagles - works.</w:t>
+      </w:r>
+    </w:p>
+    <w:p>
+      <w:r>
+        <w:t>Another reason, explaining significance of this document is our trial to estimate costs of our work and trial to forecasting remaining amount of work.</w:t>
+      </w:r>
+      <w:r>
+        <w:t xml:space="preserve"> </w:t>
+      </w:r>
+    </w:p>
+    <w:p/>
+    <w:p>
+      <w:pPr>
+        <w:pStyle w:val="Nagwekabc"/>
+      </w:pPr>
+      <w:bookmarkStart w:id="1" w:name="_Toc318833596"/>
+      <w:r>
+        <w:t>Eastern Eagles</w:t>
+      </w:r>
+      <w:r>
+        <w:t xml:space="preserve"> Team</w:t>
+      </w:r>
+      <w:bookmarkEnd w:id="1"/>
+    </w:p>
+    <w:p>
+      <w:r>
+        <w:t xml:space="preserve">Our team is build on base of handful of people who have some experiences in Software Engineering and Software Development. We know each other from the first classes, and, since we use to think that our </w:t>
+      </w:r>
+      <w:r>
+        <w:t xml:space="preserve">technical </w:t>
+      </w:r>
+      <w:r>
+        <w:t>skill</w:t>
+      </w:r>
+      <w:r>
+        <w:t>s are</w:t>
+      </w:r>
+      <w:r>
+        <w:t xml:space="preserve"> quite similar</w:t>
+      </w:r>
+      <w:r>
+        <w:t xml:space="preserve"> we decided to start cooperation.</w:t>
+      </w:r>
+      <w:r>
+        <w:t xml:space="preserve"> </w:t>
+      </w:r>
+      <w:r>
+        <w:t xml:space="preserve">We found it quite reasonably also because we represent two different countries and this working on this project can improve our communication skill. </w:t>
+      </w:r>
+    </w:p>
+    <w:p>
+      <w:r>
+        <w:t>We are extremely sad about the fact, that because of time pressure we did not manage to prepare official logo and introduce it in this document.</w:t>
+      </w:r>
+    </w:p>
+    <w:p/>
     <w:p>
       <w:pPr>
         <w:pStyle w:val="Nagwek1"/>
       </w:pPr>
-      <w:bookmarkStart w:id="1" w:name="_Toc318718686"/>
-      <w:r>
-        <w:lastRenderedPageBreak/>
+      <w:bookmarkStart w:id="2" w:name="_Toc318833597"/>
+      <w:r>
         <w:t>Literature review</w:t>
       </w:r>
-      <w:bookmarkEnd w:id="1"/>
-    </w:p>
-    <w:p>
-      <w:pPr>
-        <w:ind w:firstLine="0"/>
+      <w:bookmarkEnd w:id="2"/>
+    </w:p>
+    <w:p>
+      <w:pPr>
+        <w:ind w:left="720" w:hanging="720"/>
         <w:jc w:val="left"/>
         <w:rPr>
           <w:rFonts w:cs="Times New Roman"/>
           <w:b/>
+          <w:color w:val="FF0000"/>
           <w:sz w:val="28"/>
           <w:szCs w:val="24"/>
         </w:rPr>
       </w:pPr>
       <w:r>
+        <w:rPr>
+          <w:b/>
+          <w:color w:val="FF0000"/>
+        </w:rPr>
+        <w:t>TODO here or where???</w:t>
+      </w:r>
+      <w:r>
+        <w:rPr>
+          <w:b/>
+          <w:color w:val="FF0000"/>
+        </w:rPr>
         <w:br w:type="page"/>
       </w:r>
     </w:p>
@@ -2377,27 +3201,31 @@
       <w:pPr>
         <w:pStyle w:val="Nagwek1"/>
       </w:pPr>
-      <w:bookmarkStart w:id="2" w:name="_Toc318718687"/>
+      <w:bookmarkStart w:id="3" w:name="_Toc318833598"/>
       <w:r>
         <w:lastRenderedPageBreak/>
         <w:t>Scrum Methodology</w:t>
       </w:r>
-      <w:bookmarkEnd w:id="2"/>
+      <w:bookmarkEnd w:id="3"/>
     </w:p>
     <w:p>
       <w:pPr>
         <w:pStyle w:val="Nagwekabc"/>
+        <w:numPr>
+          <w:ilvl w:val="0"/>
+          <w:numId w:val="31"/>
+        </w:numPr>
         <w:rPr>
           <w:rFonts w:cs="Times New Roman"/>
           <w:sz w:val="28"/>
           <w:szCs w:val="24"/>
         </w:rPr>
       </w:pPr>
-      <w:bookmarkStart w:id="3" w:name="_Toc318718688"/>
+      <w:bookmarkStart w:id="4" w:name="_Toc318833599"/>
       <w:r>
         <w:t>Theory</w:t>
       </w:r>
-      <w:bookmarkEnd w:id="3"/>
+      <w:bookmarkEnd w:id="4"/>
     </w:p>
     <w:p>
       <w:r>
@@ -2682,11 +3510,11 @@
       <w:pPr>
         <w:pStyle w:val="Nagwekabc"/>
       </w:pPr>
-      <w:bookmarkStart w:id="4" w:name="_Toc318718689"/>
+      <w:bookmarkStart w:id="5" w:name="_Toc318833600"/>
       <w:r>
         <w:t>Why Scrum?</w:t>
       </w:r>
-      <w:bookmarkEnd w:id="4"/>
+      <w:bookmarkEnd w:id="5"/>
     </w:p>
     <w:p>
       <w:r>
@@ -2700,12 +3528,12 @@
       <w:pPr>
         <w:pStyle w:val="Nagwekabc"/>
       </w:pPr>
-      <w:bookmarkStart w:id="5" w:name="_Toc318718690"/>
+      <w:bookmarkStart w:id="6" w:name="_Toc318833601"/>
       <w:r>
         <w:lastRenderedPageBreak/>
         <w:t>Releases, Sprints</w:t>
       </w:r>
-      <w:bookmarkEnd w:id="5"/>
+      <w:bookmarkEnd w:id="6"/>
     </w:p>
     <w:p>
       <w:r>
@@ -2725,6 +3553,124 @@
       <w:r>
         <w:rPr>
           <w:i/>
+          <w:noProof/>
+        </w:rPr>
+        <w:drawing>
+          <wp:anchor distT="0" distB="0" distL="114300" distR="114300" simplePos="0" relativeHeight="251661312" behindDoc="0" locked="0" layoutInCell="1" allowOverlap="1">
+            <wp:simplePos x="0" y="0"/>
+            <wp:positionH relativeFrom="column">
+              <wp:posOffset>-171450</wp:posOffset>
+            </wp:positionH>
+            <wp:positionV relativeFrom="paragraph">
+              <wp:posOffset>2503805</wp:posOffset>
+            </wp:positionV>
+            <wp:extent cx="6086475" cy="1962150"/>
+            <wp:effectExtent l="19050" t="0" r="9525" b="0"/>
+            <wp:wrapSquare wrapText="bothSides"/>
+            <wp:docPr id="5" name="Obraz 3"/>
+            <wp:cNvGraphicFramePr>
+              <a:graphicFrameLocks xmlns:a="http://schemas.openxmlformats.org/drawingml/2006/main" noChangeAspect="1"/>
+            </wp:cNvGraphicFramePr>
+            <a:graphic xmlns:a="http://schemas.openxmlformats.org/drawingml/2006/main">
+              <a:graphicData uri="http://schemas.openxmlformats.org/drawingml/2006/picture">
+                <pic:pic xmlns:pic="http://schemas.openxmlformats.org/drawingml/2006/picture">
+                  <pic:nvPicPr>
+                    <pic:cNvPr id="0" name="Picture 3"/>
+                    <pic:cNvPicPr>
+                      <a:picLocks noChangeAspect="1" noChangeArrowheads="1"/>
+                    </pic:cNvPicPr>
+                  </pic:nvPicPr>
+                  <pic:blipFill>
+                    <a:blip r:embed="rId8"/>
+                    <a:srcRect/>
+                    <a:stretch>
+                      <a:fillRect/>
+                    </a:stretch>
+                  </pic:blipFill>
+                  <pic:spPr bwMode="auto">
+                    <a:xfrm>
+                      <a:off x="0" y="0"/>
+                      <a:ext cx="6086475" cy="1962150"/>
+                    </a:xfrm>
+                    <a:prstGeom prst="rect">
+                      <a:avLst/>
+                    </a:prstGeom>
+                    <a:noFill/>
+                    <a:ln w="9525">
+                      <a:noFill/>
+                      <a:miter lim="800000"/>
+                      <a:headEnd/>
+                      <a:tailEnd/>
+                    </a:ln>
+                  </pic:spPr>
+                </pic:pic>
+              </a:graphicData>
+            </a:graphic>
+          </wp:anchor>
+        </w:drawing>
+      </w:r>
+      <w:r>
+        <w:rPr>
+          <w:i/>
+          <w:noProof/>
+        </w:rPr>
+        <w:drawing>
+          <wp:anchor distT="0" distB="0" distL="114300" distR="114300" simplePos="0" relativeHeight="251660288" behindDoc="0" locked="0" layoutInCell="1" allowOverlap="1">
+            <wp:simplePos x="0" y="0"/>
+            <wp:positionH relativeFrom="column">
+              <wp:posOffset>-171450</wp:posOffset>
+            </wp:positionH>
+            <wp:positionV relativeFrom="paragraph">
+              <wp:posOffset>1036955</wp:posOffset>
+            </wp:positionV>
+            <wp:extent cx="6086475" cy="1466850"/>
+            <wp:effectExtent l="19050" t="0" r="9525" b="0"/>
+            <wp:wrapSquare wrapText="bothSides"/>
+            <wp:docPr id="1" name="Obraz 1"/>
+            <wp:cNvGraphicFramePr>
+              <a:graphicFrameLocks xmlns:a="http://schemas.openxmlformats.org/drawingml/2006/main" noChangeAspect="1"/>
+            </wp:cNvGraphicFramePr>
+            <a:graphic xmlns:a="http://schemas.openxmlformats.org/drawingml/2006/main">
+              <a:graphicData uri="http://schemas.openxmlformats.org/drawingml/2006/picture">
+                <pic:pic xmlns:pic="http://schemas.openxmlformats.org/drawingml/2006/picture">
+                  <pic:nvPicPr>
+                    <pic:cNvPr id="0" name="Picture 1"/>
+                    <pic:cNvPicPr>
+                      <a:picLocks noChangeAspect="1" noChangeArrowheads="1"/>
+                    </pic:cNvPicPr>
+                  </pic:nvPicPr>
+                  <pic:blipFill>
+                    <a:blip r:embed="rId9"/>
+                    <a:srcRect/>
+                    <a:stretch>
+                      <a:fillRect/>
+                    </a:stretch>
+                  </pic:blipFill>
+                  <pic:spPr bwMode="auto">
+                    <a:xfrm>
+                      <a:off x="0" y="0"/>
+                      <a:ext cx="6086475" cy="1466850"/>
+                    </a:xfrm>
+                    <a:prstGeom prst="rect">
+                      <a:avLst/>
+                    </a:prstGeom>
+                    <a:noFill/>
+                    <a:ln w="9525">
+                      <a:noFill/>
+                      <a:miter lim="800000"/>
+                      <a:headEnd/>
+                      <a:tailEnd/>
+                    </a:ln>
+                  </pic:spPr>
+                </pic:pic>
+              </a:graphicData>
+            </a:graphic>
+          </wp:anchor>
+        </w:drawing>
+      </w:r>
+      <w:r>
+        <w:rPr>
+          <w:i/>
         </w:rPr>
         <w:t xml:space="preserve">Release </w:t>
       </w:r>
@@ -2737,25 +3683,10 @@
     </w:p>
     <w:p>
       <w:pPr>
-        <w:rPr>
-          <w:b/>
-          <w:color w:val="FF0000"/>
-        </w:rPr>
-      </w:pPr>
-    </w:p>
-    <w:p>
-      <w:pPr>
-        <w:rPr>
-          <w:b/>
-          <w:color w:val="FF0000"/>
-        </w:rPr>
-      </w:pPr>
-      <w:r>
-        <w:rPr>
-          <w:b/>
-          <w:color w:val="FF0000"/>
-        </w:rPr>
-        <w:t xml:space="preserve">TODO      DIAGRAM     FROM    MS PROJECT!! </w:t>
+        <w:ind w:firstLine="0"/>
+      </w:pPr>
+      <w:r>
+        <w:t>Gantt chart generated in MS Project.</w:t>
       </w:r>
     </w:p>
     <w:p/>
@@ -2763,11 +3694,11 @@
       <w:pPr>
         <w:pStyle w:val="Nagwekabc"/>
       </w:pPr>
-      <w:bookmarkStart w:id="6" w:name="_Toc318718691"/>
+      <w:bookmarkStart w:id="7" w:name="_Toc318833602"/>
       <w:r>
         <w:t>Roles</w:t>
       </w:r>
-      <w:bookmarkEnd w:id="6"/>
+      <w:bookmarkEnd w:id="7"/>
     </w:p>
     <w:p>
       <w:r>
@@ -2834,11 +3765,12 @@
       <w:pPr>
         <w:pStyle w:val="Nagwekabc"/>
       </w:pPr>
-      <w:bookmarkStart w:id="7" w:name="_Toc318718692"/>
-      <w:r>
+      <w:bookmarkStart w:id="8" w:name="_Toc318833603"/>
+      <w:r>
+        <w:lastRenderedPageBreak/>
         <w:t>Meetings</w:t>
       </w:r>
-      <w:bookmarkEnd w:id="7"/>
+      <w:bookmarkEnd w:id="8"/>
     </w:p>
     <w:p>
       <w:r>
@@ -2861,33 +3793,31 @@
           <w:szCs w:val="24"/>
         </w:rPr>
       </w:pPr>
-      <w:bookmarkStart w:id="8" w:name="_Toc318718693"/>
+      <w:bookmarkStart w:id="9" w:name="_Toc318833604"/>
       <w:r>
         <w:t xml:space="preserve">Scrum </w:t>
       </w:r>
       <w:r>
         <w:t>Summary</w:t>
       </w:r>
-      <w:bookmarkEnd w:id="8"/>
+      <w:bookmarkEnd w:id="9"/>
     </w:p>
     <w:p>
       <w:r>
         <w:t xml:space="preserve">We have tried to apply Scrum methodology to our project and outcome was generally not bad. During these few weeks we get familiar with general rule of whole process and get some experiences about Agile techniques. Unfortunately, we have met many impediments which have complicated our trials in this matter. </w:t>
       </w:r>
-      <w:r>
-        <w:br w:type="page"/>
-      </w:r>
-    </w:p>
+      <w:bookmarkStart w:id="10" w:name="_Toc318833605"/>
+    </w:p>
+    <w:p/>
+    <w:p/>
     <w:p>
       <w:pPr>
         <w:pStyle w:val="Nagwek1"/>
       </w:pPr>
-      <w:bookmarkStart w:id="9" w:name="_Toc318718694"/>
-      <w:r>
-        <w:lastRenderedPageBreak/>
+      <w:r>
         <w:t>Responsibilities/Roles of team members.</w:t>
       </w:r>
-      <w:bookmarkEnd w:id="9"/>
+      <w:bookmarkEnd w:id="10"/>
     </w:p>
     <w:p>
       <w:r>
@@ -2918,8 +3848,13 @@
       <w:r>
         <w:t xml:space="preserve"> </w:t>
       </w:r>
-      <w:r>
-        <w:t xml:space="preserve">Project Manager </w:t>
+      <w:bookmarkStart w:id="11" w:name="_Toc318833606"/>
+      <w:r>
+        <w:t>Project Manager</w:t>
+      </w:r>
+      <w:bookmarkEnd w:id="11"/>
+      <w:r>
+        <w:t xml:space="preserve"> </w:t>
       </w:r>
     </w:p>
     <w:p>
@@ -2929,6 +3864,7 @@
     </w:p>
     <w:p>
       <w:r>
+        <w:lastRenderedPageBreak/>
         <w:t xml:space="preserve">We have avoided this situation by spending a lot of time on communicating among team. There was (hopefully) no single situation when person responsible for </w:t>
       </w:r>
       <w:r>
@@ -2948,9 +3884,11 @@
       <w:pPr>
         <w:pStyle w:val="Nagwekabc"/>
       </w:pPr>
+      <w:bookmarkStart w:id="12" w:name="_Toc318833607"/>
       <w:r>
         <w:t>Requirement Manager - Jakub Kiełbasa</w:t>
       </w:r>
+      <w:bookmarkEnd w:id="12"/>
     </w:p>
     <w:p>
       <w:r>
@@ -2968,13 +3906,14 @@
       <w:pPr>
         <w:pStyle w:val="Nagwekabc"/>
       </w:pPr>
-      <w:r>
-        <w:lastRenderedPageBreak/>
+      <w:bookmarkStart w:id="13" w:name="_Toc318833608"/>
+      <w:r>
         <w:t>Test</w:t>
       </w:r>
       <w:r>
         <w:t xml:space="preserve"> Manager  - Csaba Kerti</w:t>
       </w:r>
+      <w:bookmarkEnd w:id="13"/>
     </w:p>
     <w:p>
       <w:r>
@@ -3004,9 +3943,11 @@
       <w:pPr>
         <w:pStyle w:val="Nagwekabc"/>
       </w:pPr>
+      <w:bookmarkStart w:id="14" w:name="_Toc318833609"/>
       <w:r>
         <w:t>Design Manager - Mateusz Gołąb</w:t>
       </w:r>
+      <w:bookmarkEnd w:id="14"/>
     </w:p>
     <w:p>
       <w:r>
@@ -3028,6 +3969,7 @@
         <w:t>. He was controlling process of creation of logical diagrams of project and was responsible for system configuration. He has to assured that project Design will fulfil all Requirements gathered in previous stage. This job strongly affects Implementation Stage.</w:t>
       </w:r>
     </w:p>
+    <w:p/>
     <w:p>
       <w:pPr>
         <w:pStyle w:val="Nagwekabc"/>
@@ -3042,9 +3984,12 @@
       <w:pPr>
         <w:pStyle w:val="Nagwekabc"/>
       </w:pPr>
-      <w:r>
+      <w:bookmarkStart w:id="15" w:name="_Toc318833610"/>
+      <w:r>
+        <w:lastRenderedPageBreak/>
         <w:t>Implementation Manager - Zsolt Kollarits</w:t>
       </w:r>
+      <w:bookmarkEnd w:id="15"/>
     </w:p>
     <w:p>
       <w:r>
@@ -3065,23 +4010,33 @@
       <w:r>
         <w:t xml:space="preserve"> Because of the fact that the entire project Implementation would take millennia we had to choose part of it to implement as a Prototype. He was in charge of it. Implementation form was strongly impacting part of Test i.e. unit tests.</w:t>
       </w:r>
-      <w:r>
-        <w:br w:type="page"/>
-      </w:r>
-    </w:p>
+      <w:bookmarkStart w:id="16" w:name="_Toc318833611"/>
+    </w:p>
+    <w:p/>
     <w:p>
       <w:pPr>
         <w:pStyle w:val="Nagwek1"/>
       </w:pPr>
-      <w:bookmarkStart w:id="10" w:name="_Toc318718695"/>
-      <w:r>
-        <w:lastRenderedPageBreak/>
+      <w:r>
         <w:t xml:space="preserve">Costs </w:t>
       </w:r>
       <w:r>
         <w:t>estimation</w:t>
       </w:r>
-      <w:bookmarkEnd w:id="10"/>
+      <w:bookmarkEnd w:id="16"/>
+    </w:p>
+    <w:p>
+      <w:pPr>
+        <w:rPr>
+          <w:color w:val="FF0000"/>
+        </w:rPr>
+      </w:pPr>
+      <w:r>
+        <w:rPr>
+          <w:color w:val="FF0000"/>
+        </w:rPr>
+        <w:t>TODO</w:t>
+      </w:r>
     </w:p>
     <w:p>
       <w:pPr>
@@ -3091,11 +4046,24 @@
           <w:numId w:val="25"/>
         </w:numPr>
       </w:pPr>
-      <w:bookmarkStart w:id="11" w:name="_Toc318718696"/>
+      <w:bookmarkStart w:id="17" w:name="_Toc318833612"/>
       <w:r>
         <w:t>Costs of finished work</w:t>
       </w:r>
-      <w:bookmarkEnd w:id="11"/>
+      <w:bookmarkEnd w:id="17"/>
+    </w:p>
+    <w:p>
+      <w:pPr>
+        <w:rPr>
+          <w:color w:val="FF0000"/>
+        </w:rPr>
+      </w:pPr>
+      <w:r>
+        <w:rPr>
+          <w:color w:val="FF0000"/>
+        </w:rPr>
+        <w:t>TODO</w:t>
+      </w:r>
     </w:p>
     <w:p>
       <w:pPr>
@@ -3105,11 +4073,24 @@
           <w:numId w:val="25"/>
         </w:numPr>
       </w:pPr>
-      <w:bookmarkStart w:id="12" w:name="_Toc318718697"/>
+      <w:bookmarkStart w:id="18" w:name="_Toc318833613"/>
       <w:r>
         <w:t>Costs forecasting - "how much to finish"</w:t>
       </w:r>
-      <w:bookmarkEnd w:id="12"/>
+      <w:bookmarkEnd w:id="18"/>
+    </w:p>
+    <w:p>
+      <w:pPr>
+        <w:rPr>
+          <w:color w:val="FF0000"/>
+        </w:rPr>
+      </w:pPr>
+      <w:r>
+        <w:rPr>
+          <w:color w:val="FF0000"/>
+        </w:rPr>
+        <w:t>TODO</w:t>
+      </w:r>
     </w:p>
     <w:p>
       <w:pPr>
@@ -3130,12 +4111,12 @@
       <w:pPr>
         <w:pStyle w:val="Nagwek1"/>
       </w:pPr>
-      <w:bookmarkStart w:id="13" w:name="_Toc318718698"/>
+      <w:bookmarkStart w:id="19" w:name="_Toc318833614"/>
       <w:r>
         <w:lastRenderedPageBreak/>
         <w:t>Notations</w:t>
       </w:r>
-      <w:bookmarkEnd w:id="13"/>
+      <w:bookmarkEnd w:id="19"/>
     </w:p>
     <w:p>
       <w:r>
@@ -3153,64 +4134,283 @@
           <w:numId w:val="29"/>
         </w:numPr>
       </w:pPr>
-      <w:bookmarkStart w:id="14" w:name="_Toc318718699"/>
+      <w:bookmarkStart w:id="20" w:name="_Toc318833615"/>
       <w:r>
         <w:t>Use case</w:t>
       </w:r>
-      <w:bookmarkEnd w:id="14"/>
-    </w:p>
-    <w:p>
+      <w:bookmarkEnd w:id="20"/>
+    </w:p>
+    <w:p>
+      <w:pPr>
+        <w:spacing w:after="120" w:line="240" w:lineRule="auto"/>
+      </w:pPr>
       <w:r>
         <w:t>UC_XY - typical use case identifier. Where:</w:t>
       </w:r>
     </w:p>
     <w:p>
+      <w:pPr>
+        <w:spacing w:after="120" w:line="240" w:lineRule="auto"/>
+      </w:pPr>
       <w:r>
         <w:t xml:space="preserve">X - stands for actor most connected to current use case. </w:t>
       </w:r>
     </w:p>
     <w:p>
+      <w:pPr>
+        <w:spacing w:after="120" w:line="240" w:lineRule="auto"/>
+      </w:pPr>
       <w:r>
         <w:t>Acronyms are: U - User, A - Administrator, S - Scientist, M - Managers.</w:t>
       </w:r>
     </w:p>
     <w:p>
+      <w:pPr>
+        <w:spacing w:after="120" w:line="240" w:lineRule="auto"/>
+      </w:pPr>
       <w:r>
         <w:t>Y - index of use case for X actor.</w:t>
       </w:r>
     </w:p>
     <w:p>
+      <w:pPr>
+        <w:pBdr>
+          <w:top w:val="single" w:sz="4" w:space="1" w:color="auto"/>
+          <w:left w:val="single" w:sz="4" w:space="4" w:color="auto"/>
+          <w:bottom w:val="single" w:sz="4" w:space="1" w:color="auto"/>
+          <w:right w:val="single" w:sz="4" w:space="4" w:color="auto"/>
+        </w:pBdr>
+        <w:spacing w:after="120" w:line="240" w:lineRule="auto"/>
+      </w:pPr>
       <w:r>
         <w:t xml:space="preserve">Examples: </w:t>
       </w:r>
     </w:p>
     <w:p>
-      <w:r>
-        <w:t xml:space="preserve"> UC_A3,  UC_M1.</w:t>
-      </w:r>
-    </w:p>
-    <w:p/>
+      <w:pPr>
+        <w:pBdr>
+          <w:top w:val="single" w:sz="4" w:space="1" w:color="auto"/>
+          <w:left w:val="single" w:sz="4" w:space="4" w:color="auto"/>
+          <w:bottom w:val="single" w:sz="4" w:space="1" w:color="auto"/>
+          <w:right w:val="single" w:sz="4" w:space="4" w:color="auto"/>
+        </w:pBdr>
+        <w:spacing w:after="120" w:line="240" w:lineRule="auto"/>
+        <w:rPr>
+          <w:i/>
+        </w:rPr>
+      </w:pPr>
+      <w:r>
+        <w:t xml:space="preserve"> </w:t>
+      </w:r>
+      <w:r>
+        <w:rPr>
+          <w:i/>
+        </w:rPr>
+        <w:t>UC_A3,  UC_M1.</w:t>
+      </w:r>
+    </w:p>
+    <w:p>
+      <w:pPr>
+        <w:spacing w:after="120" w:line="240" w:lineRule="auto"/>
+        <w:rPr>
+          <w:i/>
+        </w:rPr>
+      </w:pPr>
+    </w:p>
     <w:p>
       <w:pPr>
         <w:pStyle w:val="Nagwekabc"/>
       </w:pPr>
-      <w:bookmarkStart w:id="15" w:name="_Toc318718700"/>
-      <w:r>
-        <w:t>Requirements</w:t>
-      </w:r>
-      <w:bookmarkEnd w:id="15"/>
-    </w:p>
-    <w:p>
+      <w:bookmarkStart w:id="21" w:name="_Toc318833616"/>
+      <w:r>
+        <w:t>Requirement</w:t>
+      </w:r>
+      <w:bookmarkEnd w:id="21"/>
+    </w:p>
+    <w:p>
+      <w:pPr>
+        <w:spacing w:after="120" w:line="240" w:lineRule="auto"/>
+      </w:pPr>
       <w:r>
         <w:t>FUX - functional requirement where X is requirement index.</w:t>
       </w:r>
     </w:p>
     <w:p>
+      <w:pPr>
+        <w:spacing w:after="120" w:line="240" w:lineRule="auto"/>
+      </w:pPr>
       <w:r>
         <w:t>NUX - non-functional requirement where X is requirement index.</w:t>
       </w:r>
     </w:p>
-    <w:p/>
+    <w:p>
+      <w:pPr>
+        <w:pBdr>
+          <w:top w:val="single" w:sz="4" w:space="1" w:color="auto"/>
+          <w:left w:val="single" w:sz="4" w:space="4" w:color="auto"/>
+          <w:bottom w:val="single" w:sz="4" w:space="1" w:color="auto"/>
+          <w:right w:val="single" w:sz="4" w:space="4" w:color="auto"/>
+        </w:pBdr>
+        <w:spacing w:after="120" w:line="240" w:lineRule="auto"/>
+      </w:pPr>
+      <w:r>
+        <w:t xml:space="preserve">Examples: </w:t>
+      </w:r>
+    </w:p>
+    <w:p>
+      <w:pPr>
+        <w:pBdr>
+          <w:top w:val="single" w:sz="4" w:space="1" w:color="auto"/>
+          <w:left w:val="single" w:sz="4" w:space="4" w:color="auto"/>
+          <w:bottom w:val="single" w:sz="4" w:space="1" w:color="auto"/>
+          <w:right w:val="single" w:sz="4" w:space="4" w:color="auto"/>
+        </w:pBdr>
+        <w:spacing w:after="120" w:line="240" w:lineRule="auto"/>
+        <w:rPr>
+          <w:i/>
+        </w:rPr>
+      </w:pPr>
+      <w:r>
+        <w:t xml:space="preserve"> </w:t>
+      </w:r>
+      <w:r>
+        <w:rPr>
+          <w:i/>
+        </w:rPr>
+        <w:t>NU1, FU4.</w:t>
+      </w:r>
+    </w:p>
+    <w:p>
+      <w:pPr>
+        <w:spacing w:after="120" w:line="240" w:lineRule="auto"/>
+        <w:rPr>
+          <w:i/>
+        </w:rPr>
+      </w:pPr>
+    </w:p>
+    <w:p>
+      <w:pPr>
+        <w:pStyle w:val="Nagwekabc"/>
+      </w:pPr>
+      <w:bookmarkStart w:id="22" w:name="_Toc318833617"/>
+      <w:r>
+        <w:t>Test case</w:t>
+      </w:r>
+      <w:bookmarkEnd w:id="22"/>
+    </w:p>
+    <w:p>
+      <w:pPr>
+        <w:spacing w:after="120" w:line="240" w:lineRule="auto"/>
+      </w:pPr>
+      <w:r>
+        <w:t>TC_XXXX - typical test case identifier. Where:</w:t>
+      </w:r>
+    </w:p>
+    <w:p>
+      <w:pPr>
+        <w:spacing w:after="120" w:line="240" w:lineRule="auto"/>
+      </w:pPr>
+      <w:r>
+        <w:t xml:space="preserve">XXXX - stands for unique number of test case </w:t>
+      </w:r>
+    </w:p>
+    <w:p>
+      <w:pPr>
+        <w:pBdr>
+          <w:top w:val="single" w:sz="4" w:space="1" w:color="auto"/>
+          <w:left w:val="single" w:sz="4" w:space="4" w:color="auto"/>
+          <w:bottom w:val="single" w:sz="4" w:space="1" w:color="auto"/>
+          <w:right w:val="single" w:sz="4" w:space="4" w:color="auto"/>
+        </w:pBdr>
+        <w:spacing w:after="120" w:line="240" w:lineRule="auto"/>
+      </w:pPr>
+      <w:r>
+        <w:t xml:space="preserve">Examples: </w:t>
+      </w:r>
+    </w:p>
+    <w:p>
+      <w:pPr>
+        <w:pBdr>
+          <w:top w:val="single" w:sz="4" w:space="1" w:color="auto"/>
+          <w:left w:val="single" w:sz="4" w:space="4" w:color="auto"/>
+          <w:bottom w:val="single" w:sz="4" w:space="1" w:color="auto"/>
+          <w:right w:val="single" w:sz="4" w:space="4" w:color="auto"/>
+        </w:pBdr>
+        <w:spacing w:after="120" w:line="240" w:lineRule="auto"/>
+      </w:pPr>
+      <w:r>
+        <w:t xml:space="preserve"> TC_1100</w:t>
+      </w:r>
+      <w:r>
+        <w:t xml:space="preserve">,  </w:t>
+      </w:r>
+      <w:r>
+        <w:t>TC_1300</w:t>
+      </w:r>
+      <w:r>
+        <w:t>.</w:t>
+      </w:r>
+    </w:p>
+    <w:p>
+      <w:pPr>
+        <w:spacing w:after="120" w:line="240" w:lineRule="auto"/>
+      </w:pPr>
+    </w:p>
+    <w:p>
+      <w:pPr>
+        <w:pStyle w:val="Nagwekabc"/>
+      </w:pPr>
+      <w:bookmarkStart w:id="23" w:name="_Toc318833618"/>
+      <w:r>
+        <w:t>Dictionary</w:t>
+      </w:r>
+      <w:bookmarkEnd w:id="23"/>
+    </w:p>
+    <w:p>
+      <w:pPr>
+        <w:spacing w:after="120" w:line="240" w:lineRule="auto"/>
+      </w:pPr>
+      <w:r>
+        <w:t xml:space="preserve">In our project we have defined Dictionary of terms in order to avoid as many misunderstandings as it is possible. </w:t>
+      </w:r>
+      <w:r>
+        <w:t>It is included in Requirements document. It is being used in all other documents. For distinguishing its terms from regular words we start them from block letter.</w:t>
+      </w:r>
+    </w:p>
+    <w:p>
+      <w:pPr>
+        <w:pBdr>
+          <w:top w:val="single" w:sz="4" w:space="1" w:color="auto"/>
+          <w:left w:val="single" w:sz="4" w:space="4" w:color="auto"/>
+          <w:bottom w:val="single" w:sz="4" w:space="1" w:color="auto"/>
+          <w:right w:val="single" w:sz="4" w:space="4" w:color="auto"/>
+        </w:pBdr>
+        <w:spacing w:after="120" w:line="240" w:lineRule="auto"/>
+      </w:pPr>
+      <w:r>
+        <w:t>Examples:</w:t>
+      </w:r>
+    </w:p>
+    <w:p>
+      <w:pPr>
+        <w:pBdr>
+          <w:top w:val="single" w:sz="4" w:space="1" w:color="auto"/>
+          <w:left w:val="single" w:sz="4" w:space="4" w:color="auto"/>
+          <w:bottom w:val="single" w:sz="4" w:space="1" w:color="auto"/>
+          <w:right w:val="single" w:sz="4" w:space="4" w:color="auto"/>
+        </w:pBdr>
+        <w:spacing w:after="120" w:line="240" w:lineRule="auto"/>
+        <w:rPr>
+          <w:i/>
+        </w:rPr>
+      </w:pPr>
+      <w:r>
+        <w:rPr>
+          <w:i/>
+        </w:rPr>
+        <w:t>Workflow Manager, Scientist.</w:t>
+      </w:r>
+    </w:p>
     <w:p>
       <w:pPr>
         <w:rPr>
@@ -3223,20 +4423,6 @@
           <w:b/>
           <w:color w:val="FF0000"/>
         </w:rPr>
-        <w:t>TO</w:t>
-      </w:r>
-      <w:r>
-        <w:rPr>
-          <w:b/>
-          <w:color w:val="FF0000"/>
-        </w:rPr>
-        <w:t>DO WHAT ELSE??</w:t>
-      </w:r>
-      <w:r>
-        <w:rPr>
-          <w:b/>
-          <w:color w:val="FF0000"/>
-        </w:rPr>
         <w:br w:type="page"/>
       </w:r>
     </w:p>
@@ -3244,12 +4430,12 @@
       <w:pPr>
         <w:pStyle w:val="Nagwek1"/>
       </w:pPr>
-      <w:bookmarkStart w:id="16" w:name="_Toc318718701"/>
+      <w:bookmarkStart w:id="24" w:name="_Toc318833619"/>
       <w:r>
         <w:lastRenderedPageBreak/>
         <w:t>Used Tools</w:t>
       </w:r>
-      <w:bookmarkEnd w:id="16"/>
+      <w:bookmarkEnd w:id="24"/>
     </w:p>
     <w:p>
       <w:pPr>
@@ -3259,14 +4445,14 @@
           <w:numId w:val="8"/>
         </w:numPr>
       </w:pPr>
-      <w:bookmarkStart w:id="17" w:name="_Toc318718702"/>
+      <w:bookmarkStart w:id="25" w:name="_Toc318833620"/>
       <w:r>
         <w:t xml:space="preserve">Enterprise Architect ver. 9.2 </w:t>
       </w:r>
       <w:r>
         <w:t>Trial Ultimate</w:t>
       </w:r>
-      <w:bookmarkEnd w:id="17"/>
+      <w:bookmarkEnd w:id="25"/>
     </w:p>
     <w:p>
       <w:r>
@@ -3315,11 +4501,11 @@
       <w:pPr>
         <w:pStyle w:val="Nagwekabc"/>
       </w:pPr>
-      <w:bookmarkStart w:id="18" w:name="_Toc318718703"/>
+      <w:bookmarkStart w:id="26" w:name="_Toc318833621"/>
       <w:r>
         <w:t>Tortoise SVN  ver. 1.75</w:t>
       </w:r>
-      <w:bookmarkEnd w:id="18"/>
+      <w:bookmarkEnd w:id="26"/>
     </w:p>
     <w:p>
       <w:r>
@@ -3341,11 +4527,11 @@
       <w:pPr>
         <w:pStyle w:val="Nagwekabc"/>
       </w:pPr>
-      <w:bookmarkStart w:id="19" w:name="_Toc318718704"/>
+      <w:bookmarkStart w:id="27" w:name="_Toc318833622"/>
       <w:r>
         <w:t>Google Code</w:t>
       </w:r>
-      <w:bookmarkEnd w:id="19"/>
+      <w:bookmarkEnd w:id="27"/>
     </w:p>
     <w:p>
       <w:r>
@@ -3357,42 +4543,105 @@
       <w:r>
         <w:t>omatic.</w:t>
       </w:r>
-    </w:p>
-    <w:p>
+      <w:r>
+        <w:t xml:space="preserve"> </w:t>
+      </w:r>
       <w:r>
         <w:t>It can be easily used together with Tortoise SVN so that there are no problems with incompatibilities etc. It can be also accessed straight from web browser so that there is no need for installing new software on your desktop.</w:t>
       </w:r>
     </w:p>
+    <w:p>
+      <w:r>
+        <w:t>Below we deliver direct link to our whole repository. It is a open directory for every person who have Google account:</w:t>
+      </w:r>
+    </w:p>
+    <w:p>
+      <w:hyperlink r:id="rId10" w:history="1">
+        <w:r>
+          <w:rPr>
+            <w:rStyle w:val="Hipercze"/>
+          </w:rPr>
+          <w:t>https://code.google.com/p/applications-in-high-end-comp</w:t>
+        </w:r>
+        <w:r>
+          <w:rPr>
+            <w:rStyle w:val="Hipercze"/>
+          </w:rPr>
+          <w:t>u</w:t>
+        </w:r>
+        <w:r>
+          <w:rPr>
+            <w:rStyle w:val="Hipercze"/>
+          </w:rPr>
+          <w:t>ting</w:t>
+        </w:r>
+      </w:hyperlink>
+    </w:p>
+    <w:p>
+      <w:r>
+        <w:t>We are aware that is not perfectly secure way of storing data. But, thanks to SVN we are not afraid of losing permanent data.</w:t>
+      </w:r>
+    </w:p>
+    <w:p>
+      <w:pPr>
+        <w:pStyle w:val="Nagwekabc"/>
+      </w:pPr>
+      <w:bookmarkStart w:id="28" w:name="_Toc318833623"/>
+      <w:r>
+        <w:lastRenderedPageBreak/>
+        <w:t>Microsoft Project 2010</w:t>
+      </w:r>
+      <w:bookmarkEnd w:id="28"/>
+    </w:p>
+    <w:p>
+      <w:r>
+        <w:t xml:space="preserve">For generating Gantt charts we have been using this, Microsoft software. Generally it offers a lot more but we have used only a small part of its possibilities. </w:t>
+      </w:r>
+    </w:p>
+    <w:p>
+      <w:r>
+        <w:t xml:space="preserve"> </w:t>
+      </w:r>
+    </w:p>
+    <w:p>
+      <w:pPr>
+        <w:pStyle w:val="Nagwekabc"/>
+      </w:pPr>
+      <w:bookmarkStart w:id="29" w:name="_Toc318833624"/>
+      <w:r>
+        <w:t>Eclipse Indigo Service Release 1</w:t>
+      </w:r>
+      <w:bookmarkEnd w:id="29"/>
+    </w:p>
+    <w:p>
+      <w:r>
+        <w:t>Since we have decided to use Java programming language in our project we have actually choice only between NetBeans and program mentioned above. We have decided to use Eclipse because, in our opinion, is more stable and open for different kinds of plugins. It is also very well documented software  which is very important feature of Developers Environment.</w:t>
+      </w:r>
+    </w:p>
     <w:p/>
     <w:p>
       <w:pPr>
-        <w:pStyle w:val="Nagwekabc"/>
-      </w:pPr>
-      <w:bookmarkStart w:id="20" w:name="_Toc318718705"/>
-      <w:r>
-        <w:t>Microsoft Project 2010</w:t>
-      </w:r>
-      <w:bookmarkEnd w:id="20"/>
-    </w:p>
-    <w:p>
-      <w:r>
-        <w:t xml:space="preserve">For generating Gantt charts we have been using this, Microsoft software. Generally it offers a lot more but we have used only a small part of its possibilities.  </w:t>
-      </w:r>
-    </w:p>
-    <w:p>
-      <w:pPr>
-        <w:pStyle w:val="Nagwekabc"/>
-      </w:pPr>
-      <w:bookmarkStart w:id="21" w:name="_Toc318718706"/>
-      <w:r>
-        <w:lastRenderedPageBreak/>
-        <w:t>Eclipse Indigo Service Release 1</w:t>
-      </w:r>
-      <w:bookmarkEnd w:id="21"/>
-    </w:p>
-    <w:p>
-      <w:r>
-        <w:t>Since we have decided to use Java programming language in our project we have actually choice only between NetBeans and program mentioned above. We have decided to use Eclipse because, in our opinion, is more stable and open for different kinds of plugins. It is also very well documented software  which is very important feature of Developers Environment.</w:t>
+        <w:pStyle w:val="Nagwek1"/>
+      </w:pPr>
+      <w:bookmarkStart w:id="30" w:name="_Toc318833625"/>
+      <w:r>
+        <w:t>Last comments</w:t>
+      </w:r>
+      <w:bookmarkEnd w:id="30"/>
+    </w:p>
+    <w:p>
+      <w:pPr>
+        <w:rPr>
+          <w:b/>
+          <w:color w:val="FF0000"/>
+        </w:rPr>
+      </w:pPr>
+      <w:r>
+        <w:rPr>
+          <w:b/>
+          <w:color w:val="FF0000"/>
+        </w:rPr>
+        <w:t>TODO</w:t>
       </w:r>
     </w:p>
     <w:sectPr>
@@ -5117,8 +6366,8 @@
   <w:abstractNum w:abstractNumId="13">
     <w:nsid w:val="62C14E09"/>
     <w:multiLevelType w:val="hybridMultilevel"/>
-    <w:tmpl w:val="0840F0D8"/>
-    <w:lvl w:ilvl="0" w:tplc="CCAC730C">
+    <w:tmpl w:val="2A8EE436"/>
+    <w:lvl w:ilvl="0" w:tplc="D7F444EA">
       <w:start w:val="1"/>
       <w:numFmt w:val="lowerLetter"/>
       <w:pStyle w:val="Nagwekabc"/>
@@ -6556,6 +7805,12 @@
     </w:lvlOverride>
   </w:num>
   <w:num w:numId="30">
+    <w:abstractNumId w:val="13"/>
+    <w:lvlOverride w:ilvl="0">
+      <w:startOverride w:val="1"/>
+    </w:lvlOverride>
+  </w:num>
+  <w:num w:numId="31">
     <w:abstractNumId w:val="13"/>
     <w:lvlOverride w:ilvl="0">
       <w:startOverride w:val="1"/>
@@ -6809,7 +8064,6 @@
   <w:style w:type="character" w:default="1" w:styleId="Domylnaczcionkaakapitu">
     <w:name w:val="Default Paragraph Font"/>
     <w:uiPriority w:val="1"/>
-    <w:semiHidden/>
     <w:unhideWhenUsed/>
   </w:style>
   <w:style w:type="table" w:default="1" w:styleId="Standardowy">
@@ -7144,6 +8398,18 @@
       </w:tblCellMar>
     </w:tblPr>
   </w:style>
+  <w:style w:type="character" w:styleId="UyteHipercze">
+    <w:name w:val="FollowedHyperlink"/>
+    <w:basedOn w:val="Domylnaczcionkaakapitu"/>
+    <w:uiPriority w:val="99"/>
+    <w:semiHidden/>
+    <w:unhideWhenUsed/>
+    <w:rsid w:val="00D94481"/>
+    <w:rPr>
+      <w:color w:val="800080" w:themeColor="followedHyperlink"/>
+      <w:u w:val="single"/>
+    </w:rPr>
+  </w:style>
 </w:styles>
 </file>
 

</xml_diff>

<commit_message>
1. Added: alpha version of Cost estimations.
</commit_message>
<xml_diff>
--- a/Deliverables/Project Management.docx
+++ b/Deliverables/Project Management.docx
@@ -399,11 +399,12 @@
         </w:rPr>
         <w:fldChar w:fldCharType="separate"/>
       </w:r>
-      <w:hyperlink w:anchor="_Toc318833595" w:history="1">
+      <w:hyperlink w:anchor="_Toc318971681" w:history="1">
         <w:r>
           <w:rPr>
             <w:rStyle w:val="Hipercze"/>
             <w:noProof/>
+            <w:lang w:val="pl-PL"/>
           </w:rPr>
           <w:t>1.</w:t>
         </w:r>
@@ -441,7 +442,7 @@
             <w:noProof/>
             <w:webHidden/>
           </w:rPr>
-          <w:instrText xml:space="preserve"> PAGEREF _Toc318833595 \h </w:instrText>
+          <w:instrText xml:space="preserve"> PAGEREF _Toc318971681 \h </w:instrText>
         </w:r>
         <w:r>
           <w:rPr>
@@ -485,7 +486,7 @@
           <w:sz w:val="22"/>
         </w:rPr>
       </w:pPr>
-      <w:hyperlink w:anchor="_Toc318833596" w:history="1">
+      <w:hyperlink w:anchor="_Toc318971682" w:history="1">
         <w:r>
           <w:rPr>
             <w:rStyle w:val="Hipercze"/>
@@ -527,7 +528,7 @@
             <w:noProof/>
             <w:webHidden/>
           </w:rPr>
-          <w:instrText xml:space="preserve"> PAGEREF _Toc318833596 \h </w:instrText>
+          <w:instrText xml:space="preserve"> PAGEREF _Toc318971682 \h </w:instrText>
         </w:r>
         <w:r>
           <w:rPr>
@@ -571,7 +572,7 @@
           <w:sz w:val="22"/>
         </w:rPr>
       </w:pPr>
-      <w:hyperlink w:anchor="_Toc318833597" w:history="1">
+      <w:hyperlink w:anchor="_Toc318971683" w:history="1">
         <w:r>
           <w:rPr>
             <w:rStyle w:val="Hipercze"/>
@@ -613,7 +614,7 @@
             <w:noProof/>
             <w:webHidden/>
           </w:rPr>
-          <w:instrText xml:space="preserve"> PAGEREF _Toc318833597 \h </w:instrText>
+          <w:instrText xml:space="preserve"> PAGEREF _Toc318971683 \h </w:instrText>
         </w:r>
         <w:r>
           <w:rPr>
@@ -657,7 +658,7 @@
           <w:sz w:val="22"/>
         </w:rPr>
       </w:pPr>
-      <w:hyperlink w:anchor="_Toc318833598" w:history="1">
+      <w:hyperlink w:anchor="_Toc318971684" w:history="1">
         <w:r>
           <w:rPr>
             <w:rStyle w:val="Hipercze"/>
@@ -699,7 +700,7 @@
             <w:noProof/>
             <w:webHidden/>
           </w:rPr>
-          <w:instrText xml:space="preserve"> PAGEREF _Toc318833598 \h </w:instrText>
+          <w:instrText xml:space="preserve"> PAGEREF _Toc318971684 \h </w:instrText>
         </w:r>
         <w:r>
           <w:rPr>
@@ -743,7 +744,7 @@
           <w:sz w:val="22"/>
         </w:rPr>
       </w:pPr>
-      <w:hyperlink w:anchor="_Toc318833599" w:history="1">
+      <w:hyperlink w:anchor="_Toc318971685" w:history="1">
         <w:r>
           <w:rPr>
             <w:rStyle w:val="Hipercze"/>
@@ -786,7 +787,7 @@
             <w:noProof/>
             <w:webHidden/>
           </w:rPr>
-          <w:instrText xml:space="preserve"> PAGEREF _Toc318833599 \h </w:instrText>
+          <w:instrText xml:space="preserve"> PAGEREF _Toc318971685 \h </w:instrText>
         </w:r>
         <w:r>
           <w:rPr>
@@ -830,7 +831,7 @@
           <w:sz w:val="22"/>
         </w:rPr>
       </w:pPr>
-      <w:hyperlink w:anchor="_Toc318833600" w:history="1">
+      <w:hyperlink w:anchor="_Toc318971686" w:history="1">
         <w:r>
           <w:rPr>
             <w:rStyle w:val="Hipercze"/>
@@ -872,7 +873,7 @@
             <w:noProof/>
             <w:webHidden/>
           </w:rPr>
-          <w:instrText xml:space="preserve"> PAGEREF _Toc318833600 \h </w:instrText>
+          <w:instrText xml:space="preserve"> PAGEREF _Toc318971686 \h </w:instrText>
         </w:r>
         <w:r>
           <w:rPr>
@@ -916,7 +917,7 @@
           <w:sz w:val="22"/>
         </w:rPr>
       </w:pPr>
-      <w:hyperlink w:anchor="_Toc318833601" w:history="1">
+      <w:hyperlink w:anchor="_Toc318971687" w:history="1">
         <w:r>
           <w:rPr>
             <w:rStyle w:val="Hipercze"/>
@@ -958,7 +959,7 @@
             <w:noProof/>
             <w:webHidden/>
           </w:rPr>
-          <w:instrText xml:space="preserve"> PAGEREF _Toc318833601 \h </w:instrText>
+          <w:instrText xml:space="preserve"> PAGEREF _Toc318971687 \h </w:instrText>
         </w:r>
         <w:r>
           <w:rPr>
@@ -1002,7 +1003,7 @@
           <w:sz w:val="22"/>
         </w:rPr>
       </w:pPr>
-      <w:hyperlink w:anchor="_Toc318833602" w:history="1">
+      <w:hyperlink w:anchor="_Toc318971688" w:history="1">
         <w:r>
           <w:rPr>
             <w:rStyle w:val="Hipercze"/>
@@ -1044,7 +1045,7 @@
             <w:noProof/>
             <w:webHidden/>
           </w:rPr>
-          <w:instrText xml:space="preserve"> PAGEREF _Toc318833602 \h </w:instrText>
+          <w:instrText xml:space="preserve"> PAGEREF _Toc318971688 \h </w:instrText>
         </w:r>
         <w:r>
           <w:rPr>
@@ -1088,7 +1089,7 @@
           <w:sz w:val="22"/>
         </w:rPr>
       </w:pPr>
-      <w:hyperlink w:anchor="_Toc318833603" w:history="1">
+      <w:hyperlink w:anchor="_Toc318971689" w:history="1">
         <w:r>
           <w:rPr>
             <w:rStyle w:val="Hipercze"/>
@@ -1130,7 +1131,7 @@
             <w:noProof/>
             <w:webHidden/>
           </w:rPr>
-          <w:instrText xml:space="preserve"> PAGEREF _Toc318833603 \h </w:instrText>
+          <w:instrText xml:space="preserve"> PAGEREF _Toc318971689 \h </w:instrText>
         </w:r>
         <w:r>
           <w:rPr>
@@ -1174,7 +1175,7 @@
           <w:sz w:val="22"/>
         </w:rPr>
       </w:pPr>
-      <w:hyperlink w:anchor="_Toc318833604" w:history="1">
+      <w:hyperlink w:anchor="_Toc318971690" w:history="1">
         <w:r>
           <w:rPr>
             <w:rStyle w:val="Hipercze"/>
@@ -1217,7 +1218,7 @@
             <w:noProof/>
             <w:webHidden/>
           </w:rPr>
-          <w:instrText xml:space="preserve"> PAGEREF _Toc318833604 \h </w:instrText>
+          <w:instrText xml:space="preserve"> PAGEREF _Toc318971690 \h </w:instrText>
         </w:r>
         <w:r>
           <w:rPr>
@@ -1261,7 +1262,7 @@
           <w:sz w:val="22"/>
         </w:rPr>
       </w:pPr>
-      <w:hyperlink w:anchor="_Toc318833605" w:history="1">
+      <w:hyperlink w:anchor="_Toc318971691" w:history="1">
         <w:r>
           <w:rPr>
             <w:rStyle w:val="Hipercze"/>
@@ -1303,7 +1304,7 @@
             <w:noProof/>
             <w:webHidden/>
           </w:rPr>
-          <w:instrText xml:space="preserve"> PAGEREF _Toc318833605 \h </w:instrText>
+          <w:instrText xml:space="preserve"> PAGEREF _Toc318971691 \h </w:instrText>
         </w:r>
         <w:r>
           <w:rPr>
@@ -1323,7 +1324,7 @@
             <w:noProof/>
             <w:webHidden/>
           </w:rPr>
-          <w:t>7</w:t>
+          <w:t>6</w:t>
         </w:r>
         <w:r>
           <w:rPr>
@@ -1347,7 +1348,7 @@
           <w:sz w:val="22"/>
         </w:rPr>
       </w:pPr>
-      <w:hyperlink w:anchor="_Toc318833606" w:history="1">
+      <w:hyperlink w:anchor="_Toc318971692" w:history="1">
         <w:r>
           <w:rPr>
             <w:rStyle w:val="Hipercze"/>
@@ -1389,7 +1390,7 @@
             <w:noProof/>
             <w:webHidden/>
           </w:rPr>
-          <w:instrText xml:space="preserve"> PAGEREF _Toc318833606 \h </w:instrText>
+          <w:instrText xml:space="preserve"> PAGEREF _Toc318971692 \h </w:instrText>
         </w:r>
         <w:r>
           <w:rPr>
@@ -1409,7 +1410,7 @@
             <w:noProof/>
             <w:webHidden/>
           </w:rPr>
-          <w:t>7</w:t>
+          <w:t>6</w:t>
         </w:r>
         <w:r>
           <w:rPr>
@@ -1433,7 +1434,7 @@
           <w:sz w:val="22"/>
         </w:rPr>
       </w:pPr>
-      <w:hyperlink w:anchor="_Toc318833607" w:history="1">
+      <w:hyperlink w:anchor="_Toc318971693" w:history="1">
         <w:r>
           <w:rPr>
             <w:rStyle w:val="Hipercze"/>
@@ -1475,7 +1476,7 @@
             <w:noProof/>
             <w:webHidden/>
           </w:rPr>
-          <w:instrText xml:space="preserve"> PAGEREF _Toc318833607 \h </w:instrText>
+          <w:instrText xml:space="preserve"> PAGEREF _Toc318971693 \h </w:instrText>
         </w:r>
         <w:r>
           <w:rPr>
@@ -1519,7 +1520,7 @@
           <w:sz w:val="22"/>
         </w:rPr>
       </w:pPr>
-      <w:hyperlink w:anchor="_Toc318833608" w:history="1">
+      <w:hyperlink w:anchor="_Toc318971694" w:history="1">
         <w:r>
           <w:rPr>
             <w:rStyle w:val="Hipercze"/>
@@ -1561,7 +1562,7 @@
             <w:noProof/>
             <w:webHidden/>
           </w:rPr>
-          <w:instrText xml:space="preserve"> PAGEREF _Toc318833608 \h </w:instrText>
+          <w:instrText xml:space="preserve"> PAGEREF _Toc318971694 \h </w:instrText>
         </w:r>
         <w:r>
           <w:rPr>
@@ -1581,7 +1582,7 @@
             <w:noProof/>
             <w:webHidden/>
           </w:rPr>
-          <w:t>8</w:t>
+          <w:t>7</w:t>
         </w:r>
         <w:r>
           <w:rPr>
@@ -1605,7 +1606,7 @@
           <w:sz w:val="22"/>
         </w:rPr>
       </w:pPr>
-      <w:hyperlink w:anchor="_Toc318833609" w:history="1">
+      <w:hyperlink w:anchor="_Toc318971695" w:history="1">
         <w:r>
           <w:rPr>
             <w:rStyle w:val="Hipercze"/>
@@ -1647,7 +1648,7 @@
             <w:noProof/>
             <w:webHidden/>
           </w:rPr>
-          <w:instrText xml:space="preserve"> PAGEREF _Toc318833609 \h </w:instrText>
+          <w:instrText xml:space="preserve"> PAGEREF _Toc318971695 \h </w:instrText>
         </w:r>
         <w:r>
           <w:rPr>
@@ -1667,7 +1668,7 @@
             <w:noProof/>
             <w:webHidden/>
           </w:rPr>
-          <w:t>8</w:t>
+          <w:t>7</w:t>
         </w:r>
         <w:r>
           <w:rPr>
@@ -1691,7 +1692,7 @@
           <w:sz w:val="22"/>
         </w:rPr>
       </w:pPr>
-      <w:hyperlink w:anchor="_Toc318833610" w:history="1">
+      <w:hyperlink w:anchor="_Toc318971696" w:history="1">
         <w:r>
           <w:rPr>
             <w:rStyle w:val="Hipercze"/>
@@ -1733,7 +1734,7 @@
             <w:noProof/>
             <w:webHidden/>
           </w:rPr>
-          <w:instrText xml:space="preserve"> PAGEREF _Toc318833610 \h </w:instrText>
+          <w:instrText xml:space="preserve"> PAGEREF _Toc318971696 \h </w:instrText>
         </w:r>
         <w:r>
           <w:rPr>
@@ -1777,7 +1778,7 @@
           <w:sz w:val="22"/>
         </w:rPr>
       </w:pPr>
-      <w:hyperlink w:anchor="_Toc318833611" w:history="1">
+      <w:hyperlink w:anchor="_Toc318971697" w:history="1">
         <w:r>
           <w:rPr>
             <w:rStyle w:val="Hipercze"/>
@@ -1819,7 +1820,7 @@
             <w:noProof/>
             <w:webHidden/>
           </w:rPr>
-          <w:instrText xml:space="preserve"> PAGEREF _Toc318833611 \h </w:instrText>
+          <w:instrText xml:space="preserve"> PAGEREF _Toc318971697 \h </w:instrText>
         </w:r>
         <w:r>
           <w:rPr>
@@ -1839,7 +1840,7 @@
             <w:noProof/>
             <w:webHidden/>
           </w:rPr>
-          <w:t>9</w:t>
+          <w:t>8</w:t>
         </w:r>
         <w:r>
           <w:rPr>
@@ -1863,7 +1864,7 @@
           <w:sz w:val="22"/>
         </w:rPr>
       </w:pPr>
-      <w:hyperlink w:anchor="_Toc318833612" w:history="1">
+      <w:hyperlink w:anchor="_Toc318971698" w:history="1">
         <w:r>
           <w:rPr>
             <w:rStyle w:val="Hipercze"/>
@@ -1905,7 +1906,7 @@
             <w:noProof/>
             <w:webHidden/>
           </w:rPr>
-          <w:instrText xml:space="preserve"> PAGEREF _Toc318833612 \h </w:instrText>
+          <w:instrText xml:space="preserve"> PAGEREF _Toc318971698 \h </w:instrText>
         </w:r>
         <w:r>
           <w:rPr>
@@ -1925,7 +1926,7 @@
             <w:noProof/>
             <w:webHidden/>
           </w:rPr>
-          <w:t>9</w:t>
+          <w:t>8</w:t>
         </w:r>
         <w:r>
           <w:rPr>
@@ -1949,7 +1950,7 @@
           <w:sz w:val="22"/>
         </w:rPr>
       </w:pPr>
-      <w:hyperlink w:anchor="_Toc318833613" w:history="1">
+      <w:hyperlink w:anchor="_Toc318971699" w:history="1">
         <w:r>
           <w:rPr>
             <w:rStyle w:val="Hipercze"/>
@@ -1991,7 +1992,7 @@
             <w:noProof/>
             <w:webHidden/>
           </w:rPr>
-          <w:instrText xml:space="preserve"> PAGEREF _Toc318833613 \h </w:instrText>
+          <w:instrText xml:space="preserve"> PAGEREF _Toc318971699 \h </w:instrText>
         </w:r>
         <w:r>
           <w:rPr>
@@ -2024,9 +2025,9 @@
     </w:p>
     <w:p>
       <w:pPr>
-        <w:pStyle w:val="Spistreci1"/>
-        <w:tabs>
-          <w:tab w:val="left" w:pos="880"/>
+        <w:pStyle w:val="Spistreci2"/>
+        <w:tabs>
+          <w:tab w:val="left" w:pos="1100"/>
           <w:tab w:val="right" w:leader="dot" w:pos="9016"/>
         </w:tabs>
         <w:rPr>
@@ -2035,13 +2036,13 @@
           <w:sz w:val="22"/>
         </w:rPr>
       </w:pPr>
-      <w:hyperlink w:anchor="_Toc318833614" w:history="1">
+      <w:hyperlink w:anchor="_Toc318971700" w:history="1">
         <w:r>
           <w:rPr>
             <w:rStyle w:val="Hipercze"/>
             <w:noProof/>
           </w:rPr>
-          <w:t>6.</w:t>
+          <w:t>c)</w:t>
         </w:r>
         <w:r>
           <w:rPr>
@@ -2056,7 +2057,7 @@
             <w:rStyle w:val="Hipercze"/>
             <w:noProof/>
           </w:rPr>
-          <w:t>Notations</w:t>
+          <w:t>And the magic number is:</w:t>
         </w:r>
         <w:r>
           <w:rPr>
@@ -2077,7 +2078,7 @@
             <w:noProof/>
             <w:webHidden/>
           </w:rPr>
-          <w:instrText xml:space="preserve"> PAGEREF _Toc318833614 \h </w:instrText>
+          <w:instrText xml:space="preserve"> PAGEREF _Toc318971700 \h </w:instrText>
         </w:r>
         <w:r>
           <w:rPr>
@@ -2097,7 +2098,7 @@
             <w:noProof/>
             <w:webHidden/>
           </w:rPr>
-          <w:t>10</w:t>
+          <w:t>9</w:t>
         </w:r>
         <w:r>
           <w:rPr>
@@ -2110,9 +2111,9 @@
     </w:p>
     <w:p>
       <w:pPr>
-        <w:pStyle w:val="Spistreci2"/>
-        <w:tabs>
-          <w:tab w:val="left" w:pos="1100"/>
+        <w:pStyle w:val="Spistreci1"/>
+        <w:tabs>
+          <w:tab w:val="left" w:pos="880"/>
           <w:tab w:val="right" w:leader="dot" w:pos="9016"/>
         </w:tabs>
         <w:rPr>
@@ -2121,13 +2122,13 @@
           <w:sz w:val="22"/>
         </w:rPr>
       </w:pPr>
-      <w:hyperlink w:anchor="_Toc318833615" w:history="1">
+      <w:hyperlink w:anchor="_Toc318971701" w:history="1">
         <w:r>
           <w:rPr>
             <w:rStyle w:val="Hipercze"/>
             <w:noProof/>
           </w:rPr>
-          <w:t>a)</w:t>
+          <w:t>6.</w:t>
         </w:r>
         <w:r>
           <w:rPr>
@@ -2142,7 +2143,7 @@
             <w:rStyle w:val="Hipercze"/>
             <w:noProof/>
           </w:rPr>
-          <w:t>Use case</w:t>
+          <w:t>Notations</w:t>
         </w:r>
         <w:r>
           <w:rPr>
@@ -2163,7 +2164,7 @@
             <w:noProof/>
             <w:webHidden/>
           </w:rPr>
-          <w:instrText xml:space="preserve"> PAGEREF _Toc318833615 \h </w:instrText>
+          <w:instrText xml:space="preserve"> PAGEREF _Toc318971701 \h </w:instrText>
         </w:r>
         <w:r>
           <w:rPr>
@@ -2207,13 +2208,13 @@
           <w:sz w:val="22"/>
         </w:rPr>
       </w:pPr>
-      <w:hyperlink w:anchor="_Toc318833616" w:history="1">
+      <w:hyperlink w:anchor="_Toc318971702" w:history="1">
         <w:r>
           <w:rPr>
             <w:rStyle w:val="Hipercze"/>
             <w:noProof/>
           </w:rPr>
-          <w:t>b)</w:t>
+          <w:t>a)</w:t>
         </w:r>
         <w:r>
           <w:rPr>
@@ -2228,7 +2229,7 @@
             <w:rStyle w:val="Hipercze"/>
             <w:noProof/>
           </w:rPr>
-          <w:t>Requirement</w:t>
+          <w:t>Use case</w:t>
         </w:r>
         <w:r>
           <w:rPr>
@@ -2249,7 +2250,7 @@
             <w:noProof/>
             <w:webHidden/>
           </w:rPr>
-          <w:instrText xml:space="preserve"> PAGEREF _Toc318833616 \h </w:instrText>
+          <w:instrText xml:space="preserve"> PAGEREF _Toc318971702 \h </w:instrText>
         </w:r>
         <w:r>
           <w:rPr>
@@ -2293,13 +2294,13 @@
           <w:sz w:val="22"/>
         </w:rPr>
       </w:pPr>
-      <w:hyperlink w:anchor="_Toc318833617" w:history="1">
+      <w:hyperlink w:anchor="_Toc318971703" w:history="1">
         <w:r>
           <w:rPr>
             <w:rStyle w:val="Hipercze"/>
             <w:noProof/>
           </w:rPr>
-          <w:t>c)</w:t>
+          <w:t>b)</w:t>
         </w:r>
         <w:r>
           <w:rPr>
@@ -2314,7 +2315,7 @@
             <w:rStyle w:val="Hipercze"/>
             <w:noProof/>
           </w:rPr>
-          <w:t>Test case</w:t>
+          <w:t>Requirement</w:t>
         </w:r>
         <w:r>
           <w:rPr>
@@ -2335,7 +2336,7 @@
             <w:noProof/>
             <w:webHidden/>
           </w:rPr>
-          <w:instrText xml:space="preserve"> PAGEREF _Toc318833617 \h </w:instrText>
+          <w:instrText xml:space="preserve"> PAGEREF _Toc318971703 \h </w:instrText>
         </w:r>
         <w:r>
           <w:rPr>
@@ -2379,13 +2380,13 @@
           <w:sz w:val="22"/>
         </w:rPr>
       </w:pPr>
-      <w:hyperlink w:anchor="_Toc318833618" w:history="1">
+      <w:hyperlink w:anchor="_Toc318971704" w:history="1">
         <w:r>
           <w:rPr>
             <w:rStyle w:val="Hipercze"/>
             <w:noProof/>
           </w:rPr>
-          <w:t>d)</w:t>
+          <w:t>c)</w:t>
         </w:r>
         <w:r>
           <w:rPr>
@@ -2400,7 +2401,7 @@
             <w:rStyle w:val="Hipercze"/>
             <w:noProof/>
           </w:rPr>
-          <w:t>Dictionary</w:t>
+          <w:t>Test case</w:t>
         </w:r>
         <w:r>
           <w:rPr>
@@ -2421,7 +2422,7 @@
             <w:noProof/>
             <w:webHidden/>
           </w:rPr>
-          <w:instrText xml:space="preserve"> PAGEREF _Toc318833618 \h </w:instrText>
+          <w:instrText xml:space="preserve"> PAGEREF _Toc318971704 \h </w:instrText>
         </w:r>
         <w:r>
           <w:rPr>
@@ -2454,9 +2455,9 @@
     </w:p>
     <w:p>
       <w:pPr>
-        <w:pStyle w:val="Spistreci1"/>
-        <w:tabs>
-          <w:tab w:val="left" w:pos="880"/>
+        <w:pStyle w:val="Spistreci2"/>
+        <w:tabs>
+          <w:tab w:val="left" w:pos="1100"/>
           <w:tab w:val="right" w:leader="dot" w:pos="9016"/>
         </w:tabs>
         <w:rPr>
@@ -2465,13 +2466,13 @@
           <w:sz w:val="22"/>
         </w:rPr>
       </w:pPr>
-      <w:hyperlink w:anchor="_Toc318833619" w:history="1">
+      <w:hyperlink w:anchor="_Toc318971705" w:history="1">
         <w:r>
           <w:rPr>
             <w:rStyle w:val="Hipercze"/>
             <w:noProof/>
           </w:rPr>
-          <w:t>7.</w:t>
+          <w:t>d)</w:t>
         </w:r>
         <w:r>
           <w:rPr>
@@ -2486,7 +2487,7 @@
             <w:rStyle w:val="Hipercze"/>
             <w:noProof/>
           </w:rPr>
-          <w:t>Used Tools</w:t>
+          <w:t>Dictionary</w:t>
         </w:r>
         <w:r>
           <w:rPr>
@@ -2507,7 +2508,7 @@
             <w:noProof/>
             <w:webHidden/>
           </w:rPr>
-          <w:instrText xml:space="preserve"> PAGEREF _Toc318833619 \h </w:instrText>
+          <w:instrText xml:space="preserve"> PAGEREF _Toc318971705 \h </w:instrText>
         </w:r>
         <w:r>
           <w:rPr>
@@ -2527,7 +2528,7 @@
             <w:noProof/>
             <w:webHidden/>
           </w:rPr>
-          <w:t>11</w:t>
+          <w:t>10</w:t>
         </w:r>
         <w:r>
           <w:rPr>
@@ -2540,9 +2541,9 @@
     </w:p>
     <w:p>
       <w:pPr>
-        <w:pStyle w:val="Spistreci2"/>
-        <w:tabs>
-          <w:tab w:val="left" w:pos="1100"/>
+        <w:pStyle w:val="Spistreci1"/>
+        <w:tabs>
+          <w:tab w:val="left" w:pos="880"/>
           <w:tab w:val="right" w:leader="dot" w:pos="9016"/>
         </w:tabs>
         <w:rPr>
@@ -2551,13 +2552,13 @@
           <w:sz w:val="22"/>
         </w:rPr>
       </w:pPr>
-      <w:hyperlink w:anchor="_Toc318833620" w:history="1">
+      <w:hyperlink w:anchor="_Toc318971706" w:history="1">
         <w:r>
           <w:rPr>
             <w:rStyle w:val="Hipercze"/>
             <w:noProof/>
           </w:rPr>
-          <w:t>a)</w:t>
+          <w:t>7.</w:t>
         </w:r>
         <w:r>
           <w:rPr>
@@ -2572,7 +2573,7 @@
             <w:rStyle w:val="Hipercze"/>
             <w:noProof/>
           </w:rPr>
-          <w:t>Enterprise Architect ver. 9.2 Trial Ultimate</w:t>
+          <w:t>Used Tools</w:t>
         </w:r>
         <w:r>
           <w:rPr>
@@ -2593,7 +2594,7 @@
             <w:noProof/>
             <w:webHidden/>
           </w:rPr>
-          <w:instrText xml:space="preserve"> PAGEREF _Toc318833620 \h </w:instrText>
+          <w:instrText xml:space="preserve"> PAGEREF _Toc318971706 \h </w:instrText>
         </w:r>
         <w:r>
           <w:rPr>
@@ -2637,13 +2638,13 @@
           <w:sz w:val="22"/>
         </w:rPr>
       </w:pPr>
-      <w:hyperlink w:anchor="_Toc318833621" w:history="1">
+      <w:hyperlink w:anchor="_Toc318971707" w:history="1">
         <w:r>
           <w:rPr>
             <w:rStyle w:val="Hipercze"/>
             <w:noProof/>
           </w:rPr>
-          <w:t>b)</w:t>
+          <w:t>a)</w:t>
         </w:r>
         <w:r>
           <w:rPr>
@@ -2658,7 +2659,7 @@
             <w:rStyle w:val="Hipercze"/>
             <w:noProof/>
           </w:rPr>
-          <w:t>Tortoise SVN  ver. 1.75</w:t>
+          <w:t>Enterprise Architect ver. 9.2 Trial Ultimate</w:t>
         </w:r>
         <w:r>
           <w:rPr>
@@ -2679,7 +2680,7 @@
             <w:noProof/>
             <w:webHidden/>
           </w:rPr>
-          <w:instrText xml:space="preserve"> PAGEREF _Toc318833621 \h </w:instrText>
+          <w:instrText xml:space="preserve"> PAGEREF _Toc318971707 \h </w:instrText>
         </w:r>
         <w:r>
           <w:rPr>
@@ -2723,13 +2724,13 @@
           <w:sz w:val="22"/>
         </w:rPr>
       </w:pPr>
-      <w:hyperlink w:anchor="_Toc318833622" w:history="1">
+      <w:hyperlink w:anchor="_Toc318971708" w:history="1">
         <w:r>
           <w:rPr>
             <w:rStyle w:val="Hipercze"/>
             <w:noProof/>
           </w:rPr>
-          <w:t>c)</w:t>
+          <w:t>b)</w:t>
         </w:r>
         <w:r>
           <w:rPr>
@@ -2744,7 +2745,7 @@
             <w:rStyle w:val="Hipercze"/>
             <w:noProof/>
           </w:rPr>
-          <w:t>Google Code</w:t>
+          <w:t>Tortoise SVN  ver. 1.75</w:t>
         </w:r>
         <w:r>
           <w:rPr>
@@ -2765,7 +2766,7 @@
             <w:noProof/>
             <w:webHidden/>
           </w:rPr>
-          <w:instrText xml:space="preserve"> PAGEREF _Toc318833622 \h </w:instrText>
+          <w:instrText xml:space="preserve"> PAGEREF _Toc318971708 \h </w:instrText>
         </w:r>
         <w:r>
           <w:rPr>
@@ -2809,13 +2810,13 @@
           <w:sz w:val="22"/>
         </w:rPr>
       </w:pPr>
-      <w:hyperlink w:anchor="_Toc318833623" w:history="1">
+      <w:hyperlink w:anchor="_Toc318971709" w:history="1">
         <w:r>
           <w:rPr>
             <w:rStyle w:val="Hipercze"/>
             <w:noProof/>
           </w:rPr>
-          <w:t>d)</w:t>
+          <w:t>c)</w:t>
         </w:r>
         <w:r>
           <w:rPr>
@@ -2830,7 +2831,7 @@
             <w:rStyle w:val="Hipercze"/>
             <w:noProof/>
           </w:rPr>
-          <w:t>Microsoft Project 2010</w:t>
+          <w:t>Google Code</w:t>
         </w:r>
         <w:r>
           <w:rPr>
@@ -2851,7 +2852,7 @@
             <w:noProof/>
             <w:webHidden/>
           </w:rPr>
-          <w:instrText xml:space="preserve"> PAGEREF _Toc318833623 \h </w:instrText>
+          <w:instrText xml:space="preserve"> PAGEREF _Toc318971709 \h </w:instrText>
         </w:r>
         <w:r>
           <w:rPr>
@@ -2871,7 +2872,7 @@
             <w:noProof/>
             <w:webHidden/>
           </w:rPr>
-          <w:t>12</w:t>
+          <w:t>11</w:t>
         </w:r>
         <w:r>
           <w:rPr>
@@ -2895,13 +2896,13 @@
           <w:sz w:val="22"/>
         </w:rPr>
       </w:pPr>
-      <w:hyperlink w:anchor="_Toc318833624" w:history="1">
+      <w:hyperlink w:anchor="_Toc318971710" w:history="1">
         <w:r>
           <w:rPr>
             <w:rStyle w:val="Hipercze"/>
             <w:noProof/>
           </w:rPr>
-          <w:t>e)</w:t>
+          <w:t>d)</w:t>
         </w:r>
         <w:r>
           <w:rPr>
@@ -2916,7 +2917,7 @@
             <w:rStyle w:val="Hipercze"/>
             <w:noProof/>
           </w:rPr>
-          <w:t>Eclipse Indigo Service Release 1</w:t>
+          <w:t>Microsoft Project 2010</w:t>
         </w:r>
         <w:r>
           <w:rPr>
@@ -2937,7 +2938,7 @@
             <w:noProof/>
             <w:webHidden/>
           </w:rPr>
-          <w:instrText xml:space="preserve"> PAGEREF _Toc318833624 \h </w:instrText>
+          <w:instrText xml:space="preserve"> PAGEREF _Toc318971710 \h </w:instrText>
         </w:r>
         <w:r>
           <w:rPr>
@@ -2970,9 +2971,9 @@
     </w:p>
     <w:p>
       <w:pPr>
-        <w:pStyle w:val="Spistreci1"/>
-        <w:tabs>
-          <w:tab w:val="left" w:pos="880"/>
+        <w:pStyle w:val="Spistreci2"/>
+        <w:tabs>
+          <w:tab w:val="left" w:pos="1100"/>
           <w:tab w:val="right" w:leader="dot" w:pos="9016"/>
         </w:tabs>
         <w:rPr>
@@ -2981,12 +2982,98 @@
           <w:sz w:val="22"/>
         </w:rPr>
       </w:pPr>
-      <w:hyperlink w:anchor="_Toc318833625" w:history="1">
+      <w:hyperlink w:anchor="_Toc318971711" w:history="1">
         <w:r>
           <w:rPr>
             <w:rStyle w:val="Hipercze"/>
             <w:noProof/>
           </w:rPr>
+          <w:t>e)</w:t>
+        </w:r>
+        <w:r>
+          <w:rPr>
+            <w:rFonts w:asciiTheme="minorHAnsi" w:hAnsiTheme="minorHAnsi"/>
+            <w:noProof/>
+            <w:sz w:val="22"/>
+          </w:rPr>
+          <w:tab/>
+        </w:r>
+        <w:r>
+          <w:rPr>
+            <w:rStyle w:val="Hipercze"/>
+            <w:noProof/>
+          </w:rPr>
+          <w:t>Eclipse Indigo Service Release 1</w:t>
+        </w:r>
+        <w:r>
+          <w:rPr>
+            <w:noProof/>
+            <w:webHidden/>
+          </w:rPr>
+          <w:tab/>
+        </w:r>
+        <w:r>
+          <w:rPr>
+            <w:noProof/>
+            <w:webHidden/>
+          </w:rPr>
+          <w:fldChar w:fldCharType="begin"/>
+        </w:r>
+        <w:r>
+          <w:rPr>
+            <w:noProof/>
+            <w:webHidden/>
+          </w:rPr>
+          <w:instrText xml:space="preserve"> PAGEREF _Toc318971711 \h </w:instrText>
+        </w:r>
+        <w:r>
+          <w:rPr>
+            <w:noProof/>
+            <w:webHidden/>
+          </w:rPr>
+        </w:r>
+        <w:r>
+          <w:rPr>
+            <w:noProof/>
+            <w:webHidden/>
+          </w:rPr>
+          <w:fldChar w:fldCharType="separate"/>
+        </w:r>
+        <w:r>
+          <w:rPr>
+            <w:noProof/>
+            <w:webHidden/>
+          </w:rPr>
+          <w:t>12</w:t>
+        </w:r>
+        <w:r>
+          <w:rPr>
+            <w:noProof/>
+            <w:webHidden/>
+          </w:rPr>
+          <w:fldChar w:fldCharType="end"/>
+        </w:r>
+      </w:hyperlink>
+    </w:p>
+    <w:p>
+      <w:pPr>
+        <w:pStyle w:val="Spistreci1"/>
+        <w:tabs>
+          <w:tab w:val="left" w:pos="880"/>
+          <w:tab w:val="right" w:leader="dot" w:pos="9016"/>
+        </w:tabs>
+        <w:rPr>
+          <w:rFonts w:asciiTheme="minorHAnsi" w:hAnsiTheme="minorHAnsi"/>
+          <w:noProof/>
+          <w:sz w:val="22"/>
+        </w:rPr>
+      </w:pPr>
+      <w:hyperlink w:anchor="_Toc318971712" w:history="1">
+        <w:r>
+          <w:rPr>
+            <w:rStyle w:val="Hipercze"/>
+            <w:noProof/>
+          </w:rPr>
           <w:t>8.</w:t>
         </w:r>
         <w:r>
@@ -3023,7 +3110,7 @@
             <w:noProof/>
             <w:webHidden/>
           </w:rPr>
-          <w:instrText xml:space="preserve"> PAGEREF _Toc318833625 \h </w:instrText>
+          <w:instrText xml:space="preserve"> PAGEREF _Toc318971712 \h </w:instrText>
         </w:r>
         <w:r>
           <w:rPr>
@@ -3056,143 +3143,127 @@
     </w:p>
     <w:p>
       <w:pPr>
+        <w:pStyle w:val="Nagwek1"/>
         <w:rPr>
           <w:lang w:val="pl-PL"/>
         </w:rPr>
       </w:pPr>
       <w:r>
-        <w:rPr>
-          <w:rFonts w:cs="Times New Roman"/>
-          <w:szCs w:val="24"/>
-        </w:rPr>
+        <w:lastRenderedPageBreak/>
         <w:fldChar w:fldCharType="end"/>
       </w:r>
-      <w:r>
-        <w:rPr>
-          <w:lang w:val="pl-PL"/>
-        </w:rPr>
-        <w:br w:type="page"/>
-      </w:r>
-    </w:p>
+      <w:bookmarkStart w:id="0" w:name="_Toc318971681"/>
+      <w:r>
+        <w:t>Introduction</w:t>
+      </w:r>
+      <w:bookmarkEnd w:id="0"/>
+    </w:p>
+    <w:p>
+      <w:r>
+        <w:t>During our works on Workflow Recovery project we have been obligated for creating documents representing different aspects of our project. Documents have been prepared by different team members, which sometimes make cause ambiguities.</w:t>
+      </w:r>
+    </w:p>
+    <w:p>
+      <w:r>
+        <w:t xml:space="preserve">On the other hand, during our work we have tried to applied quite modern project management methodology which is was worth to be </w:t>
+      </w:r>
+      <w:r>
+        <w:t>described</w:t>
+      </w:r>
+      <w:r>
+        <w:t>.</w:t>
+      </w:r>
+    </w:p>
+    <w:p>
+      <w:r>
+        <w:t>Mentioned above reasons, plus fact that we would like to summarise our work some way, convinced us that it is necessary to create additional document describing how our team - Eastern Eagles - works.</w:t>
+      </w:r>
+    </w:p>
+    <w:p>
+      <w:r>
+        <w:t>Another reason, explaining significance of this document is our trial to estimate costs of our work and trial to forecasting remaining amount of work.</w:t>
+      </w:r>
+      <w:r>
+        <w:t xml:space="preserve"> </w:t>
+      </w:r>
+    </w:p>
+    <w:p/>
+    <w:p>
+      <w:pPr>
+        <w:pStyle w:val="Nagwekabc"/>
+      </w:pPr>
+      <w:bookmarkStart w:id="1" w:name="_Toc318971682"/>
+      <w:r>
+        <w:t>Eastern Eagles</w:t>
+      </w:r>
+      <w:r>
+        <w:t xml:space="preserve"> Team</w:t>
+      </w:r>
+      <w:bookmarkEnd w:id="1"/>
+    </w:p>
+    <w:p>
+      <w:r>
+        <w:t xml:space="preserve">Our team is build on base of handful of people who have some experiences in Software Engineering and Software Development. We know each other from the first classes, and, since we use to think that our </w:t>
+      </w:r>
+      <w:r>
+        <w:t xml:space="preserve">technical </w:t>
+      </w:r>
+      <w:r>
+        <w:t>skill</w:t>
+      </w:r>
+      <w:r>
+        <w:t>s are</w:t>
+      </w:r>
+      <w:r>
+        <w:t xml:space="preserve"> quite similar</w:t>
+      </w:r>
+      <w:r>
+        <w:t xml:space="preserve"> we decided to start cooperation.</w:t>
+      </w:r>
+      <w:r>
+        <w:t xml:space="preserve"> </w:t>
+      </w:r>
+      <w:r>
+        <w:t xml:space="preserve">We found it quite reasonably also because we represent two different countries and this working on this project can improve our communication skill. </w:t>
+      </w:r>
+    </w:p>
+    <w:p>
+      <w:r>
+        <w:t>We are extremely sad about the fact, that because of time pressure we did not manage to prepare official logo and introduce it in this document.</w:t>
+      </w:r>
+    </w:p>
+    <w:p/>
     <w:p>
       <w:pPr>
         <w:pStyle w:val="Nagwek1"/>
       </w:pPr>
-      <w:bookmarkStart w:id="0" w:name="_Toc318833595"/>
-      <w:r>
-        <w:lastRenderedPageBreak/>
-        <w:t>Introduction</w:t>
-      </w:r>
-      <w:bookmarkEnd w:id="0"/>
-    </w:p>
-    <w:p>
-      <w:r>
-        <w:t>During our works on Workflow Recovery project we have been obligated for creating documents representing different aspects of our project. Documents have been prepared by different team members, which sometimes make cause ambiguities.</w:t>
-      </w:r>
-    </w:p>
-    <w:p>
-      <w:r>
-        <w:t xml:space="preserve">On the other hand, during our work we have tried to applied quite modern project management methodology which is was worth to be </w:t>
-      </w:r>
-      <w:r>
-        <w:t>described</w:t>
-      </w:r>
-      <w:r>
-        <w:t>.</w:t>
-      </w:r>
-    </w:p>
-    <w:p>
-      <w:r>
-        <w:t>Mentioned above reasons, plus fact that we would like to summarise our work some way, convinced us that it is necessary to create additional document describing how our team - Eastern Eagles - works.</w:t>
-      </w:r>
-    </w:p>
-    <w:p>
-      <w:r>
-        <w:t>Another reason, explaining significance of this document is our trial to estimate costs of our work and trial to forecasting remaining amount of work.</w:t>
-      </w:r>
-      <w:r>
-        <w:t xml:space="preserve"> </w:t>
-      </w:r>
-    </w:p>
-    <w:p/>
-    <w:p>
-      <w:pPr>
-        <w:pStyle w:val="Nagwekabc"/>
-      </w:pPr>
-      <w:bookmarkStart w:id="1" w:name="_Toc318833596"/>
-      <w:r>
-        <w:t>Eastern Eagles</w:t>
-      </w:r>
-      <w:r>
-        <w:t xml:space="preserve"> Team</w:t>
-      </w:r>
-      <w:bookmarkEnd w:id="1"/>
-    </w:p>
-    <w:p>
-      <w:r>
-        <w:t xml:space="preserve">Our team is build on base of handful of people who have some experiences in Software Engineering and Software Development. We know each other from the first classes, and, since we use to think that our </w:t>
-      </w:r>
-      <w:r>
-        <w:t xml:space="preserve">technical </w:t>
-      </w:r>
-      <w:r>
-        <w:t>skill</w:t>
-      </w:r>
-      <w:r>
-        <w:t>s are</w:t>
-      </w:r>
-      <w:r>
-        <w:t xml:space="preserve"> quite similar</w:t>
-      </w:r>
-      <w:r>
-        <w:t xml:space="preserve"> we decided to start cooperation.</w:t>
-      </w:r>
-      <w:r>
-        <w:t xml:space="preserve"> </w:t>
-      </w:r>
-      <w:r>
-        <w:t xml:space="preserve">We found it quite reasonably also because we represent two different countries and this working on this project can improve our communication skill. </w:t>
-      </w:r>
-    </w:p>
-    <w:p>
-      <w:r>
-        <w:t>We are extremely sad about the fact, that because of time pressure we did not manage to prepare official logo and introduce it in this document.</w:t>
-      </w:r>
-    </w:p>
-    <w:p/>
-    <w:p>
-      <w:pPr>
-        <w:pStyle w:val="Nagwek1"/>
-      </w:pPr>
-      <w:bookmarkStart w:id="2" w:name="_Toc318833597"/>
+      <w:bookmarkStart w:id="2" w:name="_Toc318971683"/>
       <w:r>
         <w:t>Literature review</w:t>
       </w:r>
       <w:bookmarkEnd w:id="2"/>
     </w:p>
     <w:p>
-      <w:pPr>
-        <w:ind w:left="720" w:hanging="720"/>
-        <w:jc w:val="left"/>
-        <w:rPr>
-          <w:rFonts w:cs="Times New Roman"/>
+      <w:r>
+        <w:t>Projects responsible for controlling and managing workflows are not very common. They are mostly designed for small groups of people, usually scientists. This fact causes situation where accessing proper literature is not so trivial.</w:t>
+      </w:r>
+    </w:p>
+    <w:p>
+      <w:r>
+        <w:t>In all our stages we have been using general software engineering sources, and we have tried to find books connected specifically to workflows' topic - in this matter, we have found, and reused mostly Design patterns.  All used source are mentioned in specific documents in References' or Bibliography's chapters.</w:t>
+      </w:r>
+    </w:p>
+    <w:p>
+      <w:r>
+        <w:t xml:space="preserve">We do not claim that our review is, even partially, completed. Unfortunately, performing </w:t>
+      </w:r>
+      <w:r>
+        <w:t>wider one would take weeks, and since we had less than 3 of them for entire work, we found it not, that ,critical.</w:t>
+      </w:r>
+      <w:r>
+        <w:rPr>
           <w:b/>
           <w:color w:val="FF0000"/>
-          <w:sz w:val="28"/>
-          <w:szCs w:val="24"/>
-        </w:rPr>
-      </w:pPr>
-      <w:r>
-        <w:rPr>
-          <w:b/>
-          <w:color w:val="FF0000"/>
-        </w:rPr>
-        <w:t>TODO here or where???</w:t>
-      </w:r>
-      <w:r>
-        <w:rPr>
-          <w:b/>
-          <w:color w:val="FF0000"/>
         </w:rPr>
         <w:br w:type="page"/>
       </w:r>
@@ -3201,7 +3272,7 @@
       <w:pPr>
         <w:pStyle w:val="Nagwek1"/>
       </w:pPr>
-      <w:bookmarkStart w:id="3" w:name="_Toc318833598"/>
+      <w:bookmarkStart w:id="3" w:name="_Toc318971684"/>
       <w:r>
         <w:lastRenderedPageBreak/>
         <w:t>Scrum Methodology</w:t>
@@ -3221,7 +3292,7 @@
           <w:szCs w:val="24"/>
         </w:rPr>
       </w:pPr>
-      <w:bookmarkStart w:id="4" w:name="_Toc318833599"/>
+      <w:bookmarkStart w:id="4" w:name="_Toc318971685"/>
       <w:r>
         <w:t>Theory</w:t>
       </w:r>
@@ -3510,7 +3581,7 @@
       <w:pPr>
         <w:pStyle w:val="Nagwekabc"/>
       </w:pPr>
-      <w:bookmarkStart w:id="5" w:name="_Toc318833600"/>
+      <w:bookmarkStart w:id="5" w:name="_Toc318971686"/>
       <w:r>
         <w:t>Why Scrum?</w:t>
       </w:r>
@@ -3528,7 +3599,7 @@
       <w:pPr>
         <w:pStyle w:val="Nagwekabc"/>
       </w:pPr>
-      <w:bookmarkStart w:id="6" w:name="_Toc318833601"/>
+      <w:bookmarkStart w:id="6" w:name="_Toc318971687"/>
       <w:r>
         <w:lastRenderedPageBreak/>
         <w:t>Releases, Sprints</w:t>
@@ -3694,7 +3765,7 @@
       <w:pPr>
         <w:pStyle w:val="Nagwekabc"/>
       </w:pPr>
-      <w:bookmarkStart w:id="7" w:name="_Toc318833602"/>
+      <w:bookmarkStart w:id="7" w:name="_Toc318971688"/>
       <w:r>
         <w:t>Roles</w:t>
       </w:r>
@@ -3765,7 +3836,7 @@
       <w:pPr>
         <w:pStyle w:val="Nagwekabc"/>
       </w:pPr>
-      <w:bookmarkStart w:id="8" w:name="_Toc318833603"/>
+      <w:bookmarkStart w:id="8" w:name="_Toc318971689"/>
       <w:r>
         <w:lastRenderedPageBreak/>
         <w:t>Meetings</w:t>
@@ -3793,7 +3864,7 @@
           <w:szCs w:val="24"/>
         </w:rPr>
       </w:pPr>
-      <w:bookmarkStart w:id="9" w:name="_Toc318833604"/>
+      <w:bookmarkStart w:id="9" w:name="_Toc318971690"/>
       <w:r>
         <w:t xml:space="preserve">Scrum </w:t>
       </w:r>
@@ -3806,7 +3877,6 @@
       <w:r>
         <w:t xml:space="preserve">We have tried to apply Scrum methodology to our project and outcome was generally not bad. During these few weeks we get familiar with general rule of whole process and get some experiences about Agile techniques. Unfortunately, we have met many impediments which have complicated our trials in this matter. </w:t>
       </w:r>
-      <w:bookmarkStart w:id="10" w:name="_Toc318833605"/>
     </w:p>
     <w:p/>
     <w:p/>
@@ -3814,6 +3884,7 @@
       <w:pPr>
         <w:pStyle w:val="Nagwek1"/>
       </w:pPr>
+      <w:bookmarkStart w:id="10" w:name="_Toc318971691"/>
       <w:r>
         <w:t>Responsibilities/Roles of team members.</w:t>
       </w:r>
@@ -3848,7 +3919,7 @@
       <w:r>
         <w:t xml:space="preserve"> </w:t>
       </w:r>
-      <w:bookmarkStart w:id="11" w:name="_Toc318833606"/>
+      <w:bookmarkStart w:id="11" w:name="_Toc318971692"/>
       <w:r>
         <w:t>Project Manager</w:t>
       </w:r>
@@ -3884,7 +3955,7 @@
       <w:pPr>
         <w:pStyle w:val="Nagwekabc"/>
       </w:pPr>
-      <w:bookmarkStart w:id="12" w:name="_Toc318833607"/>
+      <w:bookmarkStart w:id="12" w:name="_Toc318971693"/>
       <w:r>
         <w:t>Requirement Manager - Jakub Kiełbasa</w:t>
       </w:r>
@@ -3906,7 +3977,7 @@
       <w:pPr>
         <w:pStyle w:val="Nagwekabc"/>
       </w:pPr>
-      <w:bookmarkStart w:id="13" w:name="_Toc318833608"/>
+      <w:bookmarkStart w:id="13" w:name="_Toc318971694"/>
       <w:r>
         <w:t>Test</w:t>
       </w:r>
@@ -3943,7 +4014,7 @@
       <w:pPr>
         <w:pStyle w:val="Nagwekabc"/>
       </w:pPr>
-      <w:bookmarkStart w:id="14" w:name="_Toc318833609"/>
+      <w:bookmarkStart w:id="14" w:name="_Toc318971695"/>
       <w:r>
         <w:t>Design Manager - Mateusz Gołąb</w:t>
       </w:r>
@@ -3984,7 +4055,7 @@
       <w:pPr>
         <w:pStyle w:val="Nagwekabc"/>
       </w:pPr>
-      <w:bookmarkStart w:id="15" w:name="_Toc318833610"/>
+      <w:bookmarkStart w:id="15" w:name="_Toc318971696"/>
       <w:r>
         <w:lastRenderedPageBreak/>
         <w:t>Implementation Manager - Zsolt Kollarits</w:t>
@@ -4010,13 +4081,13 @@
       <w:r>
         <w:t xml:space="preserve"> Because of the fact that the entire project Implementation would take millennia we had to choose part of it to implement as a Prototype. He was in charge of it. Implementation form was strongly impacting part of Test i.e. unit tests.</w:t>
       </w:r>
-      <w:bookmarkStart w:id="16" w:name="_Toc318833611"/>
     </w:p>
     <w:p/>
     <w:p>
       <w:pPr>
         <w:pStyle w:val="Nagwek1"/>
       </w:pPr>
+      <w:bookmarkStart w:id="16" w:name="_Toc318971697"/>
       <w:r>
         <w:t xml:space="preserve">Costs </w:t>
       </w:r>
@@ -4026,18 +4097,11 @@
       <w:bookmarkEnd w:id="16"/>
     </w:p>
     <w:p>
-      <w:pPr>
-        <w:rPr>
-          <w:color w:val="FF0000"/>
-        </w:rPr>
-      </w:pPr>
-      <w:r>
-        <w:rPr>
-          <w:color w:val="FF0000"/>
-        </w:rPr>
-        <w:t>TODO</w:t>
-      </w:r>
-    </w:p>
+      <w:r>
+        <w:t>Estimating costs connected to a software project is probably one of the firsts and one of most important activity during feasibility studies.  It is essential to deliver customer concrete figures stating how much will project cost - in both: time and money terms. Below we have tried, using strange techniques and common senses, estimate this number.</w:t>
+      </w:r>
+    </w:p>
+    <w:p/>
     <w:p>
       <w:pPr>
         <w:pStyle w:val="Nagwekabc"/>
@@ -4046,24 +4110,1181 @@
           <w:numId w:val="25"/>
         </w:numPr>
       </w:pPr>
-      <w:bookmarkStart w:id="17" w:name="_Toc318833612"/>
+      <w:bookmarkStart w:id="17" w:name="_Toc318971698"/>
       <w:r>
         <w:t>Costs of finished work</w:t>
       </w:r>
       <w:bookmarkEnd w:id="17"/>
     </w:p>
     <w:p>
+      <w:r>
+        <w:t xml:space="preserve">During preparations of this prototype of project we have spent concrete number of hours doing different activities. Below we have </w:t>
+      </w:r>
+      <w:r>
+        <w:t>placed</w:t>
+      </w:r>
+      <w:r>
+        <w:t xml:space="preserve"> some explanations and final number of the cost of  current version of our product.</w:t>
+      </w:r>
+    </w:p>
+    <w:tbl>
+      <w:tblPr>
+        <w:tblW w:w="6740" w:type="dxa"/>
+        <w:tblInd w:w="1153" w:type="dxa"/>
+        <w:tblLook w:val="04A0"/>
+      </w:tblPr>
+      <w:tblGrid>
+        <w:gridCol w:w="2700"/>
+        <w:gridCol w:w="1120"/>
+        <w:gridCol w:w="1460"/>
+        <w:gridCol w:w="1460"/>
+      </w:tblGrid>
+      <w:tr>
+        <w:trPr>
+          <w:trHeight w:val="300"/>
+        </w:trPr>
+        <w:tc>
+          <w:tcPr>
+            <w:tcW w:w="2700" w:type="dxa"/>
+            <w:tcBorders>
+              <w:top w:val="single" w:sz="4" w:space="0" w:color="auto"/>
+              <w:left w:val="single" w:sz="4" w:space="0" w:color="auto"/>
+              <w:bottom w:val="single" w:sz="4" w:space="0" w:color="auto"/>
+              <w:right w:val="single" w:sz="4" w:space="0" w:color="auto"/>
+            </w:tcBorders>
+            <w:shd w:val="clear" w:color="000000" w:fill="A5A5A5"/>
+            <w:noWrap/>
+            <w:vAlign w:val="bottom"/>
+            <w:hideMark/>
+          </w:tcPr>
+          <w:p>
+            <w:pPr>
+              <w:spacing w:after="0" w:line="240" w:lineRule="auto"/>
+              <w:ind w:firstLine="0"/>
+              <w:jc w:val="left"/>
+              <w:rPr>
+                <w:rFonts w:ascii="Calibri" w:eastAsia="Times New Roman" w:hAnsi="Calibri" w:cs="Calibri"/>
+                <w:color w:val="000000"/>
+                <w:sz w:val="22"/>
+              </w:rPr>
+            </w:pPr>
+            <w:r>
+              <w:rPr>
+                <w:rFonts w:ascii="Calibri" w:eastAsia="Times New Roman" w:hAnsi="Calibri" w:cs="Calibri"/>
+                <w:color w:val="000000"/>
+                <w:sz w:val="22"/>
+              </w:rPr>
+              <w:t>Activity\Dimension</w:t>
+            </w:r>
+          </w:p>
+        </w:tc>
+        <w:tc>
+          <w:tcPr>
+            <w:tcW w:w="1120" w:type="dxa"/>
+            <w:tcBorders>
+              <w:top w:val="single" w:sz="4" w:space="0" w:color="auto"/>
+              <w:left w:val="nil"/>
+              <w:bottom w:val="single" w:sz="4" w:space="0" w:color="auto"/>
+              <w:right w:val="single" w:sz="4" w:space="0" w:color="auto"/>
+            </w:tcBorders>
+            <w:shd w:val="clear" w:color="000000" w:fill="F2F2F2"/>
+            <w:noWrap/>
+            <w:vAlign w:val="bottom"/>
+            <w:hideMark/>
+          </w:tcPr>
+          <w:p>
+            <w:pPr>
+              <w:spacing w:after="0" w:line="240" w:lineRule="auto"/>
+              <w:ind w:firstLine="0"/>
+              <w:jc w:val="left"/>
+              <w:rPr>
+                <w:rFonts w:ascii="Calibri" w:eastAsia="Times New Roman" w:hAnsi="Calibri" w:cs="Calibri"/>
+                <w:color w:val="000000"/>
+                <w:sz w:val="22"/>
+              </w:rPr>
+            </w:pPr>
+            <w:r>
+              <w:rPr>
+                <w:rFonts w:ascii="Calibri" w:eastAsia="Times New Roman" w:hAnsi="Calibri" w:cs="Calibri"/>
+                <w:color w:val="000000"/>
+                <w:sz w:val="22"/>
+              </w:rPr>
+              <w:t>Hours:</w:t>
+            </w:r>
+          </w:p>
+        </w:tc>
+        <w:tc>
+          <w:tcPr>
+            <w:tcW w:w="1460" w:type="dxa"/>
+            <w:tcBorders>
+              <w:top w:val="single" w:sz="4" w:space="0" w:color="auto"/>
+              <w:left w:val="nil"/>
+              <w:bottom w:val="single" w:sz="4" w:space="0" w:color="auto"/>
+              <w:right w:val="single" w:sz="4" w:space="0" w:color="auto"/>
+            </w:tcBorders>
+            <w:shd w:val="clear" w:color="000000" w:fill="F2F2F2"/>
+            <w:noWrap/>
+            <w:vAlign w:val="bottom"/>
+            <w:hideMark/>
+          </w:tcPr>
+          <w:p>
+            <w:pPr>
+              <w:spacing w:after="0" w:line="240" w:lineRule="auto"/>
+              <w:ind w:firstLine="0"/>
+              <w:jc w:val="left"/>
+              <w:rPr>
+                <w:rFonts w:ascii="Calibri" w:eastAsia="Times New Roman" w:hAnsi="Calibri" w:cs="Calibri"/>
+                <w:color w:val="000000"/>
+                <w:sz w:val="22"/>
+              </w:rPr>
+            </w:pPr>
+            <w:r>
+              <w:rPr>
+                <w:rFonts w:ascii="Calibri" w:eastAsia="Times New Roman" w:hAnsi="Calibri" w:cs="Calibri"/>
+                <w:color w:val="000000"/>
+                <w:sz w:val="22"/>
+              </w:rPr>
+              <w:t>Hour's cost:</w:t>
+            </w:r>
+          </w:p>
+        </w:tc>
+        <w:tc>
+          <w:tcPr>
+            <w:tcW w:w="1460" w:type="dxa"/>
+            <w:tcBorders>
+              <w:top w:val="single" w:sz="4" w:space="0" w:color="auto"/>
+              <w:left w:val="nil"/>
+              <w:bottom w:val="single" w:sz="4" w:space="0" w:color="auto"/>
+              <w:right w:val="single" w:sz="4" w:space="0" w:color="auto"/>
+            </w:tcBorders>
+            <w:shd w:val="clear" w:color="000000" w:fill="F2F2F2"/>
+            <w:noWrap/>
+            <w:vAlign w:val="bottom"/>
+            <w:hideMark/>
+          </w:tcPr>
+          <w:p>
+            <w:pPr>
+              <w:spacing w:after="0" w:line="240" w:lineRule="auto"/>
+              <w:ind w:firstLine="0"/>
+              <w:jc w:val="left"/>
+              <w:rPr>
+                <w:rFonts w:ascii="Calibri" w:eastAsia="Times New Roman" w:hAnsi="Calibri" w:cs="Calibri"/>
+                <w:color w:val="000000"/>
+                <w:sz w:val="22"/>
+              </w:rPr>
+            </w:pPr>
+            <w:r>
+              <w:rPr>
+                <w:rFonts w:ascii="Calibri" w:eastAsia="Times New Roman" w:hAnsi="Calibri" w:cs="Calibri"/>
+                <w:color w:val="000000"/>
+                <w:sz w:val="22"/>
+              </w:rPr>
+              <w:t>Total cost:</w:t>
+            </w:r>
+          </w:p>
+        </w:tc>
+      </w:tr>
+      <w:tr>
+        <w:trPr>
+          <w:trHeight w:val="300"/>
+        </w:trPr>
+        <w:tc>
+          <w:tcPr>
+            <w:tcW w:w="2700" w:type="dxa"/>
+            <w:tcBorders>
+              <w:top w:val="nil"/>
+              <w:left w:val="single" w:sz="4" w:space="0" w:color="auto"/>
+              <w:bottom w:val="single" w:sz="4" w:space="0" w:color="auto"/>
+              <w:right w:val="single" w:sz="4" w:space="0" w:color="auto"/>
+            </w:tcBorders>
+            <w:shd w:val="clear" w:color="000000" w:fill="F2F2F2"/>
+            <w:noWrap/>
+            <w:vAlign w:val="bottom"/>
+            <w:hideMark/>
+          </w:tcPr>
+          <w:p>
+            <w:pPr>
+              <w:spacing w:after="0" w:line="240" w:lineRule="auto"/>
+              <w:ind w:firstLine="0"/>
+              <w:jc w:val="left"/>
+              <w:rPr>
+                <w:rFonts w:ascii="Calibri" w:eastAsia="Times New Roman" w:hAnsi="Calibri" w:cs="Calibri"/>
+                <w:color w:val="000000"/>
+                <w:sz w:val="22"/>
+              </w:rPr>
+            </w:pPr>
+            <w:r>
+              <w:rPr>
+                <w:rFonts w:ascii="Calibri" w:eastAsia="Times New Roman" w:hAnsi="Calibri" w:cs="Calibri"/>
+                <w:color w:val="000000"/>
+                <w:sz w:val="22"/>
+              </w:rPr>
+              <w:t>Requirement Analysis</w:t>
+            </w:r>
+          </w:p>
+        </w:tc>
+        <w:tc>
+          <w:tcPr>
+            <w:tcW w:w="1120" w:type="dxa"/>
+            <w:tcBorders>
+              <w:top w:val="nil"/>
+              <w:left w:val="nil"/>
+              <w:bottom w:val="single" w:sz="4" w:space="0" w:color="auto"/>
+              <w:right w:val="single" w:sz="4" w:space="0" w:color="auto"/>
+            </w:tcBorders>
+            <w:shd w:val="clear" w:color="auto" w:fill="auto"/>
+            <w:noWrap/>
+            <w:vAlign w:val="bottom"/>
+            <w:hideMark/>
+          </w:tcPr>
+          <w:p>
+            <w:pPr>
+              <w:spacing w:after="0" w:line="240" w:lineRule="auto"/>
+              <w:ind w:firstLine="0"/>
+              <w:jc w:val="right"/>
+              <w:rPr>
+                <w:rFonts w:ascii="Calibri" w:eastAsia="Times New Roman" w:hAnsi="Calibri" w:cs="Calibri"/>
+                <w:color w:val="000000"/>
+                <w:sz w:val="22"/>
+              </w:rPr>
+            </w:pPr>
+            <w:r>
+              <w:rPr>
+                <w:rFonts w:ascii="Calibri" w:eastAsia="Times New Roman" w:hAnsi="Calibri" w:cs="Calibri"/>
+                <w:color w:val="000000"/>
+                <w:sz w:val="22"/>
+              </w:rPr>
+              <w:t>72</w:t>
+            </w:r>
+          </w:p>
+        </w:tc>
+        <w:tc>
+          <w:tcPr>
+            <w:tcW w:w="1460" w:type="dxa"/>
+            <w:tcBorders>
+              <w:top w:val="nil"/>
+              <w:left w:val="nil"/>
+              <w:bottom w:val="single" w:sz="4" w:space="0" w:color="auto"/>
+              <w:right w:val="single" w:sz="4" w:space="0" w:color="auto"/>
+            </w:tcBorders>
+            <w:shd w:val="clear" w:color="auto" w:fill="auto"/>
+            <w:noWrap/>
+            <w:vAlign w:val="bottom"/>
+            <w:hideMark/>
+          </w:tcPr>
+          <w:p>
+            <w:pPr>
+              <w:spacing w:after="0" w:line="240" w:lineRule="auto"/>
+              <w:ind w:firstLine="0"/>
+              <w:jc w:val="right"/>
+              <w:rPr>
+                <w:rFonts w:ascii="Calibri" w:eastAsia="Times New Roman" w:hAnsi="Calibri" w:cs="Calibri"/>
+                <w:color w:val="000000"/>
+                <w:sz w:val="22"/>
+              </w:rPr>
+            </w:pPr>
+            <w:r>
+              <w:rPr>
+                <w:rFonts w:ascii="Calibri" w:eastAsia="Times New Roman" w:hAnsi="Calibri" w:cs="Calibri"/>
+                <w:color w:val="000000"/>
+                <w:sz w:val="22"/>
+              </w:rPr>
+              <w:t>£60.00</w:t>
+            </w:r>
+          </w:p>
+        </w:tc>
+        <w:tc>
+          <w:tcPr>
+            <w:tcW w:w="1460" w:type="dxa"/>
+            <w:tcBorders>
+              <w:top w:val="nil"/>
+              <w:left w:val="nil"/>
+              <w:bottom w:val="single" w:sz="4" w:space="0" w:color="auto"/>
+              <w:right w:val="single" w:sz="4" w:space="0" w:color="auto"/>
+            </w:tcBorders>
+            <w:shd w:val="clear" w:color="auto" w:fill="auto"/>
+            <w:noWrap/>
+            <w:vAlign w:val="bottom"/>
+            <w:hideMark/>
+          </w:tcPr>
+          <w:p>
+            <w:pPr>
+              <w:spacing w:after="0" w:line="240" w:lineRule="auto"/>
+              <w:ind w:firstLine="0"/>
+              <w:jc w:val="right"/>
+              <w:rPr>
+                <w:rFonts w:ascii="Calibri" w:eastAsia="Times New Roman" w:hAnsi="Calibri" w:cs="Calibri"/>
+                <w:color w:val="000000"/>
+                <w:sz w:val="22"/>
+              </w:rPr>
+            </w:pPr>
+            <w:r>
+              <w:rPr>
+                <w:rFonts w:ascii="Calibri" w:eastAsia="Times New Roman" w:hAnsi="Calibri" w:cs="Calibri"/>
+                <w:color w:val="000000"/>
+                <w:sz w:val="22"/>
+              </w:rPr>
+              <w:t>£4,320.00</w:t>
+            </w:r>
+          </w:p>
+        </w:tc>
+      </w:tr>
+      <w:tr>
+        <w:trPr>
+          <w:trHeight w:val="300"/>
+        </w:trPr>
+        <w:tc>
+          <w:tcPr>
+            <w:tcW w:w="2700" w:type="dxa"/>
+            <w:tcBorders>
+              <w:top w:val="nil"/>
+              <w:left w:val="single" w:sz="4" w:space="0" w:color="auto"/>
+              <w:bottom w:val="single" w:sz="4" w:space="0" w:color="auto"/>
+              <w:right w:val="single" w:sz="4" w:space="0" w:color="auto"/>
+            </w:tcBorders>
+            <w:shd w:val="clear" w:color="000000" w:fill="F2F2F2"/>
+            <w:noWrap/>
+            <w:vAlign w:val="bottom"/>
+            <w:hideMark/>
+          </w:tcPr>
+          <w:p>
+            <w:pPr>
+              <w:spacing w:after="0" w:line="240" w:lineRule="auto"/>
+              <w:ind w:firstLine="0"/>
+              <w:jc w:val="left"/>
+              <w:rPr>
+                <w:rFonts w:ascii="Calibri" w:eastAsia="Times New Roman" w:hAnsi="Calibri" w:cs="Calibri"/>
+                <w:color w:val="000000"/>
+                <w:sz w:val="22"/>
+              </w:rPr>
+            </w:pPr>
+            <w:r>
+              <w:rPr>
+                <w:rFonts w:ascii="Calibri" w:eastAsia="Times New Roman" w:hAnsi="Calibri" w:cs="Calibri"/>
+                <w:color w:val="000000"/>
+                <w:sz w:val="22"/>
+              </w:rPr>
+              <w:t>Software Design</w:t>
+            </w:r>
+          </w:p>
+        </w:tc>
+        <w:tc>
+          <w:tcPr>
+            <w:tcW w:w="1120" w:type="dxa"/>
+            <w:tcBorders>
+              <w:top w:val="nil"/>
+              <w:left w:val="nil"/>
+              <w:bottom w:val="single" w:sz="4" w:space="0" w:color="auto"/>
+              <w:right w:val="single" w:sz="4" w:space="0" w:color="auto"/>
+            </w:tcBorders>
+            <w:shd w:val="clear" w:color="auto" w:fill="auto"/>
+            <w:noWrap/>
+            <w:vAlign w:val="bottom"/>
+            <w:hideMark/>
+          </w:tcPr>
+          <w:p>
+            <w:pPr>
+              <w:spacing w:after="0" w:line="240" w:lineRule="auto"/>
+              <w:ind w:firstLine="0"/>
+              <w:jc w:val="right"/>
+              <w:rPr>
+                <w:rFonts w:ascii="Calibri" w:eastAsia="Times New Roman" w:hAnsi="Calibri" w:cs="Calibri"/>
+                <w:color w:val="000000"/>
+                <w:sz w:val="22"/>
+              </w:rPr>
+            </w:pPr>
+            <w:r>
+              <w:rPr>
+                <w:rFonts w:ascii="Calibri" w:eastAsia="Times New Roman" w:hAnsi="Calibri" w:cs="Calibri"/>
+                <w:color w:val="000000"/>
+                <w:sz w:val="22"/>
+              </w:rPr>
+              <w:t>64</w:t>
+            </w:r>
+          </w:p>
+        </w:tc>
+        <w:tc>
+          <w:tcPr>
+            <w:tcW w:w="1460" w:type="dxa"/>
+            <w:tcBorders>
+              <w:top w:val="nil"/>
+              <w:left w:val="nil"/>
+              <w:bottom w:val="single" w:sz="4" w:space="0" w:color="auto"/>
+              <w:right w:val="single" w:sz="4" w:space="0" w:color="auto"/>
+            </w:tcBorders>
+            <w:shd w:val="clear" w:color="auto" w:fill="auto"/>
+            <w:noWrap/>
+            <w:vAlign w:val="bottom"/>
+            <w:hideMark/>
+          </w:tcPr>
+          <w:p>
+            <w:pPr>
+              <w:spacing w:after="0" w:line="240" w:lineRule="auto"/>
+              <w:ind w:firstLine="0"/>
+              <w:jc w:val="right"/>
+              <w:rPr>
+                <w:rFonts w:ascii="Calibri" w:eastAsia="Times New Roman" w:hAnsi="Calibri" w:cs="Calibri"/>
+                <w:color w:val="000000"/>
+                <w:sz w:val="22"/>
+              </w:rPr>
+            </w:pPr>
+            <w:r>
+              <w:rPr>
+                <w:rFonts w:ascii="Calibri" w:eastAsia="Times New Roman" w:hAnsi="Calibri" w:cs="Calibri"/>
+                <w:color w:val="000000"/>
+                <w:sz w:val="22"/>
+              </w:rPr>
+              <w:t>£60.00</w:t>
+            </w:r>
+          </w:p>
+        </w:tc>
+        <w:tc>
+          <w:tcPr>
+            <w:tcW w:w="1460" w:type="dxa"/>
+            <w:tcBorders>
+              <w:top w:val="nil"/>
+              <w:left w:val="nil"/>
+              <w:bottom w:val="single" w:sz="4" w:space="0" w:color="auto"/>
+              <w:right w:val="single" w:sz="4" w:space="0" w:color="auto"/>
+            </w:tcBorders>
+            <w:shd w:val="clear" w:color="auto" w:fill="auto"/>
+            <w:noWrap/>
+            <w:vAlign w:val="bottom"/>
+            <w:hideMark/>
+          </w:tcPr>
+          <w:p>
+            <w:pPr>
+              <w:spacing w:after="0" w:line="240" w:lineRule="auto"/>
+              <w:ind w:firstLine="0"/>
+              <w:jc w:val="right"/>
+              <w:rPr>
+                <w:rFonts w:ascii="Calibri" w:eastAsia="Times New Roman" w:hAnsi="Calibri" w:cs="Calibri"/>
+                <w:color w:val="000000"/>
+                <w:sz w:val="22"/>
+              </w:rPr>
+            </w:pPr>
+            <w:r>
+              <w:rPr>
+                <w:rFonts w:ascii="Calibri" w:eastAsia="Times New Roman" w:hAnsi="Calibri" w:cs="Calibri"/>
+                <w:color w:val="000000"/>
+                <w:sz w:val="22"/>
+              </w:rPr>
+              <w:t>£3,840.00</w:t>
+            </w:r>
+          </w:p>
+        </w:tc>
+      </w:tr>
+      <w:tr>
+        <w:trPr>
+          <w:trHeight w:val="300"/>
+        </w:trPr>
+        <w:tc>
+          <w:tcPr>
+            <w:tcW w:w="2700" w:type="dxa"/>
+            <w:tcBorders>
+              <w:top w:val="nil"/>
+              <w:left w:val="single" w:sz="4" w:space="0" w:color="auto"/>
+              <w:bottom w:val="single" w:sz="4" w:space="0" w:color="auto"/>
+              <w:right w:val="single" w:sz="4" w:space="0" w:color="auto"/>
+            </w:tcBorders>
+            <w:shd w:val="clear" w:color="000000" w:fill="F2F2F2"/>
+            <w:noWrap/>
+            <w:vAlign w:val="bottom"/>
+            <w:hideMark/>
+          </w:tcPr>
+          <w:p>
+            <w:pPr>
+              <w:spacing w:after="0" w:line="240" w:lineRule="auto"/>
+              <w:ind w:firstLine="0"/>
+              <w:jc w:val="left"/>
+              <w:rPr>
+                <w:rFonts w:ascii="Calibri" w:eastAsia="Times New Roman" w:hAnsi="Calibri" w:cs="Calibri"/>
+                <w:color w:val="000000"/>
+                <w:sz w:val="22"/>
+              </w:rPr>
+            </w:pPr>
+            <w:r>
+              <w:rPr>
+                <w:rFonts w:ascii="Calibri" w:eastAsia="Times New Roman" w:hAnsi="Calibri" w:cs="Calibri"/>
+                <w:color w:val="000000"/>
+                <w:sz w:val="22"/>
+              </w:rPr>
+              <w:t>Software Development</w:t>
+            </w:r>
+          </w:p>
+        </w:tc>
+        <w:tc>
+          <w:tcPr>
+            <w:tcW w:w="1120" w:type="dxa"/>
+            <w:tcBorders>
+              <w:top w:val="nil"/>
+              <w:left w:val="nil"/>
+              <w:bottom w:val="single" w:sz="4" w:space="0" w:color="auto"/>
+              <w:right w:val="single" w:sz="4" w:space="0" w:color="auto"/>
+            </w:tcBorders>
+            <w:shd w:val="clear" w:color="auto" w:fill="auto"/>
+            <w:noWrap/>
+            <w:vAlign w:val="bottom"/>
+            <w:hideMark/>
+          </w:tcPr>
+          <w:p>
+            <w:pPr>
+              <w:spacing w:after="0" w:line="240" w:lineRule="auto"/>
+              <w:ind w:firstLine="0"/>
+              <w:jc w:val="right"/>
+              <w:rPr>
+                <w:rFonts w:ascii="Calibri" w:eastAsia="Times New Roman" w:hAnsi="Calibri" w:cs="Calibri"/>
+                <w:color w:val="000000"/>
+                <w:sz w:val="22"/>
+              </w:rPr>
+            </w:pPr>
+            <w:r>
+              <w:rPr>
+                <w:rFonts w:ascii="Calibri" w:eastAsia="Times New Roman" w:hAnsi="Calibri" w:cs="Calibri"/>
+                <w:color w:val="000000"/>
+                <w:sz w:val="22"/>
+              </w:rPr>
+              <w:t>51</w:t>
+            </w:r>
+          </w:p>
+        </w:tc>
+        <w:tc>
+          <w:tcPr>
+            <w:tcW w:w="1460" w:type="dxa"/>
+            <w:tcBorders>
+              <w:top w:val="nil"/>
+              <w:left w:val="nil"/>
+              <w:bottom w:val="single" w:sz="4" w:space="0" w:color="auto"/>
+              <w:right w:val="single" w:sz="4" w:space="0" w:color="auto"/>
+            </w:tcBorders>
+            <w:shd w:val="clear" w:color="auto" w:fill="auto"/>
+            <w:noWrap/>
+            <w:vAlign w:val="bottom"/>
+            <w:hideMark/>
+          </w:tcPr>
+          <w:p>
+            <w:pPr>
+              <w:spacing w:after="0" w:line="240" w:lineRule="auto"/>
+              <w:ind w:firstLine="0"/>
+              <w:jc w:val="right"/>
+              <w:rPr>
+                <w:rFonts w:ascii="Calibri" w:eastAsia="Times New Roman" w:hAnsi="Calibri" w:cs="Calibri"/>
+                <w:color w:val="000000"/>
+                <w:sz w:val="22"/>
+              </w:rPr>
+            </w:pPr>
+            <w:r>
+              <w:rPr>
+                <w:rFonts w:ascii="Calibri" w:eastAsia="Times New Roman" w:hAnsi="Calibri" w:cs="Calibri"/>
+                <w:color w:val="000000"/>
+                <w:sz w:val="22"/>
+              </w:rPr>
+              <w:t>£40.00</w:t>
+            </w:r>
+          </w:p>
+        </w:tc>
+        <w:tc>
+          <w:tcPr>
+            <w:tcW w:w="1460" w:type="dxa"/>
+            <w:tcBorders>
+              <w:top w:val="nil"/>
+              <w:left w:val="nil"/>
+              <w:bottom w:val="single" w:sz="4" w:space="0" w:color="auto"/>
+              <w:right w:val="single" w:sz="4" w:space="0" w:color="auto"/>
+            </w:tcBorders>
+            <w:shd w:val="clear" w:color="auto" w:fill="auto"/>
+            <w:noWrap/>
+            <w:vAlign w:val="bottom"/>
+            <w:hideMark/>
+          </w:tcPr>
+          <w:p>
+            <w:pPr>
+              <w:spacing w:after="0" w:line="240" w:lineRule="auto"/>
+              <w:ind w:firstLine="0"/>
+              <w:jc w:val="right"/>
+              <w:rPr>
+                <w:rFonts w:ascii="Calibri" w:eastAsia="Times New Roman" w:hAnsi="Calibri" w:cs="Calibri"/>
+                <w:color w:val="000000"/>
+                <w:sz w:val="22"/>
+              </w:rPr>
+            </w:pPr>
+            <w:r>
+              <w:rPr>
+                <w:rFonts w:ascii="Calibri" w:eastAsia="Times New Roman" w:hAnsi="Calibri" w:cs="Calibri"/>
+                <w:color w:val="000000"/>
+                <w:sz w:val="22"/>
+              </w:rPr>
+              <w:t>£2,040.00</w:t>
+            </w:r>
+          </w:p>
+        </w:tc>
+      </w:tr>
+      <w:tr>
+        <w:trPr>
+          <w:trHeight w:val="300"/>
+        </w:trPr>
+        <w:tc>
+          <w:tcPr>
+            <w:tcW w:w="2700" w:type="dxa"/>
+            <w:tcBorders>
+              <w:top w:val="nil"/>
+              <w:left w:val="single" w:sz="4" w:space="0" w:color="auto"/>
+              <w:bottom w:val="single" w:sz="4" w:space="0" w:color="auto"/>
+              <w:right w:val="single" w:sz="4" w:space="0" w:color="auto"/>
+            </w:tcBorders>
+            <w:shd w:val="clear" w:color="000000" w:fill="F2F2F2"/>
+            <w:noWrap/>
+            <w:vAlign w:val="bottom"/>
+            <w:hideMark/>
+          </w:tcPr>
+          <w:p>
+            <w:pPr>
+              <w:spacing w:after="0" w:line="240" w:lineRule="auto"/>
+              <w:ind w:firstLine="0"/>
+              <w:jc w:val="left"/>
+              <w:rPr>
+                <w:rFonts w:ascii="Calibri" w:eastAsia="Times New Roman" w:hAnsi="Calibri" w:cs="Calibri"/>
+                <w:color w:val="000000"/>
+                <w:sz w:val="22"/>
+              </w:rPr>
+            </w:pPr>
+            <w:r>
+              <w:rPr>
+                <w:rFonts w:ascii="Calibri" w:eastAsia="Times New Roman" w:hAnsi="Calibri" w:cs="Calibri"/>
+                <w:color w:val="000000"/>
+                <w:sz w:val="22"/>
+              </w:rPr>
+              <w:t>Quality Assurance</w:t>
+            </w:r>
+          </w:p>
+        </w:tc>
+        <w:tc>
+          <w:tcPr>
+            <w:tcW w:w="1120" w:type="dxa"/>
+            <w:tcBorders>
+              <w:top w:val="nil"/>
+              <w:left w:val="nil"/>
+              <w:bottom w:val="single" w:sz="4" w:space="0" w:color="auto"/>
+              <w:right w:val="single" w:sz="4" w:space="0" w:color="auto"/>
+            </w:tcBorders>
+            <w:shd w:val="clear" w:color="auto" w:fill="auto"/>
+            <w:noWrap/>
+            <w:vAlign w:val="bottom"/>
+            <w:hideMark/>
+          </w:tcPr>
+          <w:p>
+            <w:pPr>
+              <w:spacing w:after="0" w:line="240" w:lineRule="auto"/>
+              <w:ind w:firstLine="0"/>
+              <w:jc w:val="right"/>
+              <w:rPr>
+                <w:rFonts w:ascii="Calibri" w:eastAsia="Times New Roman" w:hAnsi="Calibri" w:cs="Calibri"/>
+                <w:color w:val="000000"/>
+                <w:sz w:val="22"/>
+              </w:rPr>
+            </w:pPr>
+            <w:r>
+              <w:rPr>
+                <w:rFonts w:ascii="Calibri" w:eastAsia="Times New Roman" w:hAnsi="Calibri" w:cs="Calibri"/>
+                <w:color w:val="000000"/>
+                <w:sz w:val="22"/>
+              </w:rPr>
+              <w:t>51</w:t>
+            </w:r>
+          </w:p>
+        </w:tc>
+        <w:tc>
+          <w:tcPr>
+            <w:tcW w:w="1460" w:type="dxa"/>
+            <w:tcBorders>
+              <w:top w:val="nil"/>
+              <w:left w:val="nil"/>
+              <w:bottom w:val="single" w:sz="4" w:space="0" w:color="auto"/>
+              <w:right w:val="single" w:sz="4" w:space="0" w:color="auto"/>
+            </w:tcBorders>
+            <w:shd w:val="clear" w:color="auto" w:fill="auto"/>
+            <w:noWrap/>
+            <w:vAlign w:val="bottom"/>
+            <w:hideMark/>
+          </w:tcPr>
+          <w:p>
+            <w:pPr>
+              <w:spacing w:after="0" w:line="240" w:lineRule="auto"/>
+              <w:ind w:firstLine="0"/>
+              <w:jc w:val="right"/>
+              <w:rPr>
+                <w:rFonts w:ascii="Calibri" w:eastAsia="Times New Roman" w:hAnsi="Calibri" w:cs="Calibri"/>
+                <w:color w:val="000000"/>
+                <w:sz w:val="22"/>
+              </w:rPr>
+            </w:pPr>
+            <w:r>
+              <w:rPr>
+                <w:rFonts w:ascii="Calibri" w:eastAsia="Times New Roman" w:hAnsi="Calibri" w:cs="Calibri"/>
+                <w:color w:val="000000"/>
+                <w:sz w:val="22"/>
+              </w:rPr>
+              <w:t>£30.00</w:t>
+            </w:r>
+          </w:p>
+        </w:tc>
+        <w:tc>
+          <w:tcPr>
+            <w:tcW w:w="1460" w:type="dxa"/>
+            <w:tcBorders>
+              <w:top w:val="nil"/>
+              <w:left w:val="nil"/>
+              <w:bottom w:val="single" w:sz="4" w:space="0" w:color="auto"/>
+              <w:right w:val="single" w:sz="4" w:space="0" w:color="auto"/>
+            </w:tcBorders>
+            <w:shd w:val="clear" w:color="auto" w:fill="auto"/>
+            <w:noWrap/>
+            <w:vAlign w:val="bottom"/>
+            <w:hideMark/>
+          </w:tcPr>
+          <w:p>
+            <w:pPr>
+              <w:spacing w:after="0" w:line="240" w:lineRule="auto"/>
+              <w:ind w:firstLine="0"/>
+              <w:jc w:val="right"/>
+              <w:rPr>
+                <w:rFonts w:ascii="Calibri" w:eastAsia="Times New Roman" w:hAnsi="Calibri" w:cs="Calibri"/>
+                <w:color w:val="000000"/>
+                <w:sz w:val="22"/>
+              </w:rPr>
+            </w:pPr>
+            <w:r>
+              <w:rPr>
+                <w:rFonts w:ascii="Calibri" w:eastAsia="Times New Roman" w:hAnsi="Calibri" w:cs="Calibri"/>
+                <w:color w:val="000000"/>
+                <w:sz w:val="22"/>
+              </w:rPr>
+              <w:t>£1,530.00</w:t>
+            </w:r>
+          </w:p>
+        </w:tc>
+      </w:tr>
+      <w:tr>
+        <w:trPr>
+          <w:trHeight w:val="300"/>
+        </w:trPr>
+        <w:tc>
+          <w:tcPr>
+            <w:tcW w:w="2700" w:type="dxa"/>
+            <w:tcBorders>
+              <w:top w:val="nil"/>
+              <w:left w:val="single" w:sz="4" w:space="0" w:color="auto"/>
+              <w:bottom w:val="single" w:sz="4" w:space="0" w:color="auto"/>
+              <w:right w:val="single" w:sz="4" w:space="0" w:color="auto"/>
+            </w:tcBorders>
+            <w:shd w:val="clear" w:color="000000" w:fill="F2F2F2"/>
+            <w:noWrap/>
+            <w:vAlign w:val="bottom"/>
+            <w:hideMark/>
+          </w:tcPr>
+          <w:p>
+            <w:pPr>
+              <w:spacing w:after="0" w:line="240" w:lineRule="auto"/>
+              <w:ind w:firstLine="0"/>
+              <w:jc w:val="left"/>
+              <w:rPr>
+                <w:rFonts w:ascii="Calibri" w:eastAsia="Times New Roman" w:hAnsi="Calibri" w:cs="Calibri"/>
+                <w:color w:val="000000"/>
+                <w:sz w:val="22"/>
+              </w:rPr>
+            </w:pPr>
+            <w:r>
+              <w:rPr>
+                <w:rFonts w:ascii="Calibri" w:eastAsia="Times New Roman" w:hAnsi="Calibri" w:cs="Calibri"/>
+                <w:color w:val="000000"/>
+                <w:sz w:val="22"/>
+              </w:rPr>
+              <w:t>Project Management</w:t>
+            </w:r>
+          </w:p>
+        </w:tc>
+        <w:tc>
+          <w:tcPr>
+            <w:tcW w:w="1120" w:type="dxa"/>
+            <w:tcBorders>
+              <w:top w:val="nil"/>
+              <w:left w:val="nil"/>
+              <w:bottom w:val="single" w:sz="4" w:space="0" w:color="auto"/>
+              <w:right w:val="single" w:sz="4" w:space="0" w:color="auto"/>
+            </w:tcBorders>
+            <w:shd w:val="clear" w:color="auto" w:fill="auto"/>
+            <w:noWrap/>
+            <w:vAlign w:val="bottom"/>
+            <w:hideMark/>
+          </w:tcPr>
+          <w:p>
+            <w:pPr>
+              <w:spacing w:after="0" w:line="240" w:lineRule="auto"/>
+              <w:ind w:firstLine="0"/>
+              <w:jc w:val="right"/>
+              <w:rPr>
+                <w:rFonts w:ascii="Calibri" w:eastAsia="Times New Roman" w:hAnsi="Calibri" w:cs="Calibri"/>
+                <w:color w:val="000000"/>
+                <w:sz w:val="22"/>
+              </w:rPr>
+            </w:pPr>
+            <w:r>
+              <w:rPr>
+                <w:rFonts w:ascii="Calibri" w:eastAsia="Times New Roman" w:hAnsi="Calibri" w:cs="Calibri"/>
+                <w:color w:val="000000"/>
+                <w:sz w:val="22"/>
+              </w:rPr>
+              <w:t>34</w:t>
+            </w:r>
+          </w:p>
+        </w:tc>
+        <w:tc>
+          <w:tcPr>
+            <w:tcW w:w="1460" w:type="dxa"/>
+            <w:tcBorders>
+              <w:top w:val="nil"/>
+              <w:left w:val="nil"/>
+              <w:bottom w:val="single" w:sz="4" w:space="0" w:color="auto"/>
+              <w:right w:val="single" w:sz="4" w:space="0" w:color="auto"/>
+            </w:tcBorders>
+            <w:shd w:val="clear" w:color="auto" w:fill="auto"/>
+            <w:noWrap/>
+            <w:vAlign w:val="bottom"/>
+            <w:hideMark/>
+          </w:tcPr>
+          <w:p>
+            <w:pPr>
+              <w:spacing w:after="0" w:line="240" w:lineRule="auto"/>
+              <w:ind w:firstLine="0"/>
+              <w:jc w:val="right"/>
+              <w:rPr>
+                <w:rFonts w:ascii="Calibri" w:eastAsia="Times New Roman" w:hAnsi="Calibri" w:cs="Calibri"/>
+                <w:color w:val="000000"/>
+                <w:sz w:val="22"/>
+              </w:rPr>
+            </w:pPr>
+            <w:r>
+              <w:rPr>
+                <w:rFonts w:ascii="Calibri" w:eastAsia="Times New Roman" w:hAnsi="Calibri" w:cs="Calibri"/>
+                <w:color w:val="000000"/>
+                <w:sz w:val="22"/>
+              </w:rPr>
+              <w:t>£80.00</w:t>
+            </w:r>
+          </w:p>
+        </w:tc>
+        <w:tc>
+          <w:tcPr>
+            <w:tcW w:w="1460" w:type="dxa"/>
+            <w:tcBorders>
+              <w:top w:val="nil"/>
+              <w:left w:val="nil"/>
+              <w:bottom w:val="single" w:sz="4" w:space="0" w:color="auto"/>
+              <w:right w:val="single" w:sz="4" w:space="0" w:color="auto"/>
+            </w:tcBorders>
+            <w:shd w:val="clear" w:color="auto" w:fill="auto"/>
+            <w:noWrap/>
+            <w:vAlign w:val="bottom"/>
+            <w:hideMark/>
+          </w:tcPr>
+          <w:p>
+            <w:pPr>
+              <w:spacing w:after="0" w:line="240" w:lineRule="auto"/>
+              <w:ind w:firstLine="0"/>
+              <w:jc w:val="right"/>
+              <w:rPr>
+                <w:rFonts w:ascii="Calibri" w:eastAsia="Times New Roman" w:hAnsi="Calibri" w:cs="Calibri"/>
+                <w:color w:val="000000"/>
+                <w:sz w:val="22"/>
+              </w:rPr>
+            </w:pPr>
+            <w:r>
+              <w:rPr>
+                <w:rFonts w:ascii="Calibri" w:eastAsia="Times New Roman" w:hAnsi="Calibri" w:cs="Calibri"/>
+                <w:color w:val="000000"/>
+                <w:sz w:val="22"/>
+              </w:rPr>
+              <w:t>£2,720.00</w:t>
+            </w:r>
+          </w:p>
+        </w:tc>
+      </w:tr>
+      <w:tr>
+        <w:trPr>
+          <w:trHeight w:val="300"/>
+        </w:trPr>
+        <w:tc>
+          <w:tcPr>
+            <w:tcW w:w="2700" w:type="dxa"/>
+            <w:tcBorders>
+              <w:top w:val="nil"/>
+              <w:left w:val="single" w:sz="4" w:space="0" w:color="auto"/>
+              <w:bottom w:val="single" w:sz="4" w:space="0" w:color="auto"/>
+              <w:right w:val="single" w:sz="4" w:space="0" w:color="auto"/>
+            </w:tcBorders>
+            <w:shd w:val="clear" w:color="000000" w:fill="808080"/>
+            <w:noWrap/>
+            <w:vAlign w:val="bottom"/>
+            <w:hideMark/>
+          </w:tcPr>
+          <w:p>
+            <w:pPr>
+              <w:spacing w:after="0" w:line="240" w:lineRule="auto"/>
+              <w:ind w:firstLine="0"/>
+              <w:jc w:val="left"/>
+              <w:rPr>
+                <w:rFonts w:ascii="Calibri" w:eastAsia="Times New Roman" w:hAnsi="Calibri" w:cs="Calibri"/>
+                <w:color w:val="000000"/>
+                <w:sz w:val="22"/>
+              </w:rPr>
+            </w:pPr>
+            <w:r>
+              <w:rPr>
+                <w:rFonts w:ascii="Calibri" w:eastAsia="Times New Roman" w:hAnsi="Calibri" w:cs="Calibri"/>
+                <w:color w:val="000000"/>
+                <w:sz w:val="22"/>
+              </w:rPr>
+              <w:t>Total sum:</w:t>
+            </w:r>
+          </w:p>
+        </w:tc>
+        <w:tc>
+          <w:tcPr>
+            <w:tcW w:w="1120" w:type="dxa"/>
+            <w:tcBorders>
+              <w:top w:val="nil"/>
+              <w:left w:val="nil"/>
+              <w:bottom w:val="single" w:sz="4" w:space="0" w:color="auto"/>
+              <w:right w:val="single" w:sz="4" w:space="0" w:color="auto"/>
+            </w:tcBorders>
+            <w:shd w:val="clear" w:color="000000" w:fill="D8D8D8"/>
+            <w:noWrap/>
+            <w:vAlign w:val="bottom"/>
+            <w:hideMark/>
+          </w:tcPr>
+          <w:p>
+            <w:pPr>
+              <w:spacing w:after="0" w:line="240" w:lineRule="auto"/>
+              <w:ind w:firstLine="0"/>
+              <w:jc w:val="right"/>
+              <w:rPr>
+                <w:rFonts w:ascii="Calibri" w:eastAsia="Times New Roman" w:hAnsi="Calibri" w:cs="Calibri"/>
+                <w:color w:val="000000"/>
+                <w:sz w:val="22"/>
+              </w:rPr>
+            </w:pPr>
+            <w:r>
+              <w:rPr>
+                <w:rFonts w:ascii="Calibri" w:eastAsia="Times New Roman" w:hAnsi="Calibri" w:cs="Calibri"/>
+                <w:color w:val="000000"/>
+                <w:sz w:val="22"/>
+              </w:rPr>
+              <w:t>272</w:t>
+            </w:r>
+          </w:p>
+        </w:tc>
+        <w:tc>
+          <w:tcPr>
+            <w:tcW w:w="1460" w:type="dxa"/>
+            <w:tcBorders>
+              <w:top w:val="nil"/>
+              <w:left w:val="nil"/>
+              <w:bottom w:val="single" w:sz="4" w:space="0" w:color="auto"/>
+              <w:right w:val="single" w:sz="4" w:space="0" w:color="auto"/>
+            </w:tcBorders>
+            <w:shd w:val="clear" w:color="000000" w:fill="D8D8D8"/>
+            <w:noWrap/>
+            <w:vAlign w:val="bottom"/>
+            <w:hideMark/>
+          </w:tcPr>
+          <w:p>
+            <w:pPr>
+              <w:spacing w:after="0" w:line="240" w:lineRule="auto"/>
+              <w:ind w:firstLine="0"/>
+              <w:jc w:val="left"/>
+              <w:rPr>
+                <w:rFonts w:ascii="Calibri" w:eastAsia="Times New Roman" w:hAnsi="Calibri" w:cs="Calibri"/>
+                <w:color w:val="000000"/>
+                <w:sz w:val="22"/>
+              </w:rPr>
+            </w:pPr>
+            <w:r>
+              <w:rPr>
+                <w:rFonts w:ascii="Calibri" w:eastAsia="Times New Roman" w:hAnsi="Calibri" w:cs="Calibri"/>
+                <w:color w:val="000000"/>
+                <w:sz w:val="22"/>
+              </w:rPr>
+              <w:t> </w:t>
+            </w:r>
+          </w:p>
+        </w:tc>
+        <w:tc>
+          <w:tcPr>
+            <w:tcW w:w="1460" w:type="dxa"/>
+            <w:tcBorders>
+              <w:top w:val="nil"/>
+              <w:left w:val="nil"/>
+              <w:bottom w:val="single" w:sz="4" w:space="0" w:color="auto"/>
+              <w:right w:val="single" w:sz="4" w:space="0" w:color="auto"/>
+            </w:tcBorders>
+            <w:shd w:val="clear" w:color="000000" w:fill="D8D8D8"/>
+            <w:noWrap/>
+            <w:vAlign w:val="bottom"/>
+            <w:hideMark/>
+          </w:tcPr>
+          <w:p>
+            <w:pPr>
+              <w:spacing w:after="0" w:line="240" w:lineRule="auto"/>
+              <w:ind w:firstLine="0"/>
+              <w:jc w:val="right"/>
+              <w:rPr>
+                <w:rFonts w:ascii="Calibri" w:eastAsia="Times New Roman" w:hAnsi="Calibri" w:cs="Calibri"/>
+                <w:color w:val="000000"/>
+                <w:sz w:val="22"/>
+              </w:rPr>
+            </w:pPr>
+            <w:r>
+              <w:rPr>
+                <w:rFonts w:ascii="Calibri" w:eastAsia="Times New Roman" w:hAnsi="Calibri" w:cs="Calibri"/>
+                <w:color w:val="000000"/>
+                <w:sz w:val="22"/>
+              </w:rPr>
+              <w:t>£14,450.00</w:t>
+            </w:r>
+          </w:p>
+        </w:tc>
+      </w:tr>
+    </w:tbl>
+    <w:p>
       <w:pPr>
         <w:rPr>
           <w:color w:val="FF0000"/>
         </w:rPr>
       </w:pPr>
-      <w:r>
+    </w:p>
+    <w:p>
+      <w:pPr>
+        <w:ind w:firstLine="0"/>
+      </w:pPr>
+      <w:r>
+        <w:rPr>
+          <w:i/>
+        </w:rPr>
+        <w:t>Comment</w:t>
+      </w:r>
+      <w:r>
+        <w:rPr>
+          <w:i/>
+        </w:rPr>
+        <w:t xml:space="preserve"> 1</w:t>
+      </w:r>
+      <w:r>
+        <w:rPr>
+          <w:i/>
+        </w:rPr>
+        <w:t xml:space="preserve">: </w:t>
+      </w:r>
+      <w:r>
+        <w:t>We have been working from 21 Feb till 8 March i.e. 17 days.</w:t>
+      </w:r>
+    </w:p>
+    <w:p>
+      <w:pPr>
+        <w:tabs>
+          <w:tab w:val="left" w:pos="0"/>
+        </w:tabs>
+        <w:ind w:firstLine="0"/>
+      </w:pPr>
+      <w:r>
+        <w:rPr>
+          <w:i/>
+        </w:rPr>
+        <w:t xml:space="preserve">Comment 2: </w:t>
+      </w:r>
+      <w:r>
+        <w:t>Each of us was working approximately 4 hour a day.</w:t>
+      </w:r>
+    </w:p>
+    <w:p>
+      <w:pPr>
+        <w:tabs>
+          <w:tab w:val="left" w:pos="0"/>
+        </w:tabs>
+        <w:ind w:firstLine="0"/>
+      </w:pPr>
+      <w:r>
+        <w:rPr>
+          <w:i/>
+        </w:rPr>
+        <w:t>Commen</w:t>
+      </w:r>
+      <w:r>
+        <w:rPr>
+          <w:i/>
+        </w:rPr>
+        <w:t>t 3</w:t>
+      </w:r>
+      <w:r>
+        <w:rPr>
+          <w:i/>
+        </w:rPr>
+        <w:t xml:space="preserve">: </w:t>
+      </w:r>
+      <w:r>
+        <w:t>Hour</w:t>
+      </w:r>
+      <w:r>
+        <w:t>'s</w:t>
+      </w:r>
+      <w:r>
+        <w:t xml:space="preserve"> cost is our </w:t>
+      </w:r>
+      <w:r>
+        <w:t>estimation</w:t>
+      </w:r>
+      <w:r>
+        <w:t xml:space="preserve"> of the market value of a working hour based on job offers. </w:t>
+      </w:r>
+    </w:p>
+    <w:p>
+      <w:pPr>
+        <w:ind w:firstLine="0"/>
+      </w:pPr>
+      <w:r>
+        <w:rPr>
+          <w:i/>
+        </w:rPr>
+        <w:t>Comment</w:t>
+      </w:r>
+      <w:r>
+        <w:rPr>
+          <w:i/>
+        </w:rPr>
+        <w:t xml:space="preserve"> 4</w:t>
+      </w:r>
+      <w:r>
+        <w:rPr>
+          <w:i/>
+        </w:rPr>
+        <w:t xml:space="preserve">: </w:t>
+      </w:r>
+      <w:r>
+        <w:t>Hour's cost is final number - it includes such a things as maintenance of the bureau etc.</w:t>
+      </w:r>
+    </w:p>
+    <w:p>
+      <w:pPr>
         <w:rPr>
           <w:color w:val="FF0000"/>
         </w:rPr>
-        <w:t>TODO</w:t>
-      </w:r>
+      </w:pPr>
+    </w:p>
+    <w:p>
+      <w:pPr>
+        <w:rPr>
+          <w:color w:val="FF0000"/>
+        </w:rPr>
+      </w:pPr>
     </w:p>
     <w:p>
       <w:pPr>
@@ -4073,29 +5294,1051 @@
           <w:numId w:val="25"/>
         </w:numPr>
       </w:pPr>
-      <w:bookmarkStart w:id="18" w:name="_Toc318833613"/>
-      <w:r>
+      <w:bookmarkStart w:id="18" w:name="_Toc318971699"/>
+      <w:r>
+        <w:lastRenderedPageBreak/>
         <w:t>Costs forecasting - "how much to finish"</w:t>
       </w:r>
       <w:bookmarkEnd w:id="18"/>
     </w:p>
     <w:p>
-      <w:pPr>
-        <w:rPr>
-          <w:color w:val="FF0000"/>
-        </w:rPr>
-      </w:pPr>
-      <w:r>
-        <w:rPr>
-          <w:color w:val="FF0000"/>
-        </w:rPr>
-        <w:t>TODO</w:t>
-      </w:r>
-    </w:p>
-    <w:p>
-      <w:pPr>
-        <w:ind w:firstLine="0"/>
-        <w:jc w:val="left"/>
+      <w:r>
+        <w:t xml:space="preserve">Another part of cost estimation is much harder. We will try to forecast how many working hours do we need for finishing </w:t>
+      </w:r>
+      <w:r>
+        <w:t>our product. Then, based on that number we will try to predict was would be final cost of entire project.</w:t>
+      </w:r>
+    </w:p>
+    <w:tbl>
+      <w:tblPr>
+        <w:tblW w:w="6740" w:type="dxa"/>
+        <w:tblInd w:w="1153" w:type="dxa"/>
+        <w:tblLook w:val="04A0"/>
+      </w:tblPr>
+      <w:tblGrid>
+        <w:gridCol w:w="2700"/>
+        <w:gridCol w:w="1120"/>
+        <w:gridCol w:w="1460"/>
+        <w:gridCol w:w="1460"/>
+      </w:tblGrid>
+      <w:tr>
+        <w:trPr>
+          <w:trHeight w:val="300"/>
+        </w:trPr>
+        <w:tc>
+          <w:tcPr>
+            <w:tcW w:w="2700" w:type="dxa"/>
+            <w:tcBorders>
+              <w:top w:val="single" w:sz="4" w:space="0" w:color="auto"/>
+              <w:left w:val="single" w:sz="4" w:space="0" w:color="auto"/>
+              <w:bottom w:val="single" w:sz="4" w:space="0" w:color="auto"/>
+              <w:right w:val="single" w:sz="4" w:space="0" w:color="auto"/>
+            </w:tcBorders>
+            <w:shd w:val="clear" w:color="000000" w:fill="A5A5A5"/>
+            <w:noWrap/>
+            <w:vAlign w:val="bottom"/>
+            <w:hideMark/>
+          </w:tcPr>
+          <w:p>
+            <w:pPr>
+              <w:spacing w:after="0" w:line="240" w:lineRule="auto"/>
+              <w:ind w:firstLine="0"/>
+              <w:jc w:val="left"/>
+              <w:rPr>
+                <w:rFonts w:ascii="Calibri" w:eastAsia="Times New Roman" w:hAnsi="Calibri" w:cs="Calibri"/>
+                <w:color w:val="000000"/>
+                <w:sz w:val="22"/>
+              </w:rPr>
+            </w:pPr>
+            <w:r>
+              <w:rPr>
+                <w:rFonts w:ascii="Calibri" w:eastAsia="Times New Roman" w:hAnsi="Calibri" w:cs="Calibri"/>
+                <w:color w:val="000000"/>
+                <w:sz w:val="22"/>
+              </w:rPr>
+              <w:t>Activity\Dimension</w:t>
+            </w:r>
+          </w:p>
+        </w:tc>
+        <w:tc>
+          <w:tcPr>
+            <w:tcW w:w="1120" w:type="dxa"/>
+            <w:tcBorders>
+              <w:top w:val="single" w:sz="4" w:space="0" w:color="auto"/>
+              <w:left w:val="nil"/>
+              <w:bottom w:val="single" w:sz="4" w:space="0" w:color="auto"/>
+              <w:right w:val="single" w:sz="4" w:space="0" w:color="auto"/>
+            </w:tcBorders>
+            <w:shd w:val="clear" w:color="000000" w:fill="F2F2F2"/>
+            <w:noWrap/>
+            <w:vAlign w:val="bottom"/>
+            <w:hideMark/>
+          </w:tcPr>
+          <w:p>
+            <w:pPr>
+              <w:spacing w:after="0" w:line="240" w:lineRule="auto"/>
+              <w:ind w:firstLine="0"/>
+              <w:jc w:val="left"/>
+              <w:rPr>
+                <w:rFonts w:ascii="Calibri" w:eastAsia="Times New Roman" w:hAnsi="Calibri" w:cs="Calibri"/>
+                <w:color w:val="000000"/>
+                <w:sz w:val="22"/>
+              </w:rPr>
+            </w:pPr>
+            <w:r>
+              <w:rPr>
+                <w:rFonts w:ascii="Calibri" w:eastAsia="Times New Roman" w:hAnsi="Calibri" w:cs="Calibri"/>
+                <w:color w:val="000000"/>
+                <w:sz w:val="22"/>
+              </w:rPr>
+              <w:t>Hours:</w:t>
+            </w:r>
+          </w:p>
+        </w:tc>
+        <w:tc>
+          <w:tcPr>
+            <w:tcW w:w="1460" w:type="dxa"/>
+            <w:tcBorders>
+              <w:top w:val="single" w:sz="4" w:space="0" w:color="auto"/>
+              <w:left w:val="nil"/>
+              <w:bottom w:val="single" w:sz="4" w:space="0" w:color="auto"/>
+              <w:right w:val="single" w:sz="4" w:space="0" w:color="auto"/>
+            </w:tcBorders>
+            <w:shd w:val="clear" w:color="000000" w:fill="F2F2F2"/>
+            <w:noWrap/>
+            <w:vAlign w:val="bottom"/>
+            <w:hideMark/>
+          </w:tcPr>
+          <w:p>
+            <w:pPr>
+              <w:spacing w:after="0" w:line="240" w:lineRule="auto"/>
+              <w:ind w:firstLine="0"/>
+              <w:jc w:val="left"/>
+              <w:rPr>
+                <w:rFonts w:ascii="Calibri" w:eastAsia="Times New Roman" w:hAnsi="Calibri" w:cs="Calibri"/>
+                <w:color w:val="000000"/>
+                <w:sz w:val="22"/>
+              </w:rPr>
+            </w:pPr>
+            <w:r>
+              <w:rPr>
+                <w:rFonts w:ascii="Calibri" w:eastAsia="Times New Roman" w:hAnsi="Calibri" w:cs="Calibri"/>
+                <w:color w:val="000000"/>
+                <w:sz w:val="22"/>
+              </w:rPr>
+              <w:t>Hour's cost:</w:t>
+            </w:r>
+          </w:p>
+        </w:tc>
+        <w:tc>
+          <w:tcPr>
+            <w:tcW w:w="1460" w:type="dxa"/>
+            <w:tcBorders>
+              <w:top w:val="single" w:sz="4" w:space="0" w:color="auto"/>
+              <w:left w:val="nil"/>
+              <w:bottom w:val="single" w:sz="4" w:space="0" w:color="auto"/>
+              <w:right w:val="single" w:sz="4" w:space="0" w:color="auto"/>
+            </w:tcBorders>
+            <w:shd w:val="clear" w:color="000000" w:fill="F2F2F2"/>
+            <w:noWrap/>
+            <w:vAlign w:val="bottom"/>
+            <w:hideMark/>
+          </w:tcPr>
+          <w:p>
+            <w:pPr>
+              <w:spacing w:after="0" w:line="240" w:lineRule="auto"/>
+              <w:ind w:firstLine="0"/>
+              <w:jc w:val="left"/>
+              <w:rPr>
+                <w:rFonts w:ascii="Calibri" w:eastAsia="Times New Roman" w:hAnsi="Calibri" w:cs="Calibri"/>
+                <w:color w:val="000000"/>
+                <w:sz w:val="22"/>
+              </w:rPr>
+            </w:pPr>
+            <w:r>
+              <w:rPr>
+                <w:rFonts w:ascii="Calibri" w:eastAsia="Times New Roman" w:hAnsi="Calibri" w:cs="Calibri"/>
+                <w:color w:val="000000"/>
+                <w:sz w:val="22"/>
+              </w:rPr>
+              <w:t>Total cost:</w:t>
+            </w:r>
+          </w:p>
+        </w:tc>
+      </w:tr>
+      <w:tr>
+        <w:trPr>
+          <w:trHeight w:val="300"/>
+        </w:trPr>
+        <w:tc>
+          <w:tcPr>
+            <w:tcW w:w="2700" w:type="dxa"/>
+            <w:tcBorders>
+              <w:top w:val="nil"/>
+              <w:left w:val="single" w:sz="4" w:space="0" w:color="auto"/>
+              <w:bottom w:val="single" w:sz="4" w:space="0" w:color="auto"/>
+              <w:right w:val="single" w:sz="4" w:space="0" w:color="auto"/>
+            </w:tcBorders>
+            <w:shd w:val="clear" w:color="000000" w:fill="F2F2F2"/>
+            <w:noWrap/>
+            <w:vAlign w:val="bottom"/>
+            <w:hideMark/>
+          </w:tcPr>
+          <w:p>
+            <w:pPr>
+              <w:spacing w:after="0" w:line="240" w:lineRule="auto"/>
+              <w:ind w:firstLine="0"/>
+              <w:jc w:val="left"/>
+              <w:rPr>
+                <w:rFonts w:ascii="Calibri" w:eastAsia="Times New Roman" w:hAnsi="Calibri" w:cs="Calibri"/>
+                <w:color w:val="000000"/>
+                <w:sz w:val="22"/>
+              </w:rPr>
+            </w:pPr>
+            <w:r>
+              <w:rPr>
+                <w:rFonts w:ascii="Calibri" w:eastAsia="Times New Roman" w:hAnsi="Calibri" w:cs="Calibri"/>
+                <w:color w:val="000000"/>
+                <w:sz w:val="22"/>
+              </w:rPr>
+              <w:t>Requirement Analysis</w:t>
+            </w:r>
+          </w:p>
+        </w:tc>
+        <w:tc>
+          <w:tcPr>
+            <w:tcW w:w="1120" w:type="dxa"/>
+            <w:tcBorders>
+              <w:top w:val="nil"/>
+              <w:left w:val="nil"/>
+              <w:bottom w:val="single" w:sz="4" w:space="0" w:color="auto"/>
+              <w:right w:val="single" w:sz="4" w:space="0" w:color="auto"/>
+            </w:tcBorders>
+            <w:shd w:val="clear" w:color="auto" w:fill="auto"/>
+            <w:noWrap/>
+            <w:vAlign w:val="bottom"/>
+            <w:hideMark/>
+          </w:tcPr>
+          <w:p>
+            <w:pPr>
+              <w:spacing w:after="0" w:line="240" w:lineRule="auto"/>
+              <w:ind w:firstLine="0"/>
+              <w:jc w:val="right"/>
+              <w:rPr>
+                <w:rFonts w:ascii="Calibri" w:eastAsia="Times New Roman" w:hAnsi="Calibri" w:cs="Calibri"/>
+                <w:color w:val="000000"/>
+                <w:sz w:val="22"/>
+              </w:rPr>
+            </w:pPr>
+            <w:r>
+              <w:rPr>
+                <w:rFonts w:ascii="Calibri" w:eastAsia="Times New Roman" w:hAnsi="Calibri" w:cs="Calibri"/>
+                <w:color w:val="000000"/>
+                <w:sz w:val="22"/>
+              </w:rPr>
+              <w:t>160</w:t>
+            </w:r>
+          </w:p>
+        </w:tc>
+        <w:tc>
+          <w:tcPr>
+            <w:tcW w:w="1460" w:type="dxa"/>
+            <w:tcBorders>
+              <w:top w:val="nil"/>
+              <w:left w:val="nil"/>
+              <w:bottom w:val="single" w:sz="4" w:space="0" w:color="auto"/>
+              <w:right w:val="single" w:sz="4" w:space="0" w:color="auto"/>
+            </w:tcBorders>
+            <w:shd w:val="clear" w:color="auto" w:fill="auto"/>
+            <w:noWrap/>
+            <w:vAlign w:val="bottom"/>
+            <w:hideMark/>
+          </w:tcPr>
+          <w:p>
+            <w:pPr>
+              <w:spacing w:after="0" w:line="240" w:lineRule="auto"/>
+              <w:ind w:firstLine="0"/>
+              <w:jc w:val="right"/>
+              <w:rPr>
+                <w:rFonts w:ascii="Calibri" w:eastAsia="Times New Roman" w:hAnsi="Calibri" w:cs="Calibri"/>
+                <w:color w:val="000000"/>
+                <w:sz w:val="22"/>
+              </w:rPr>
+            </w:pPr>
+            <w:r>
+              <w:rPr>
+                <w:rFonts w:ascii="Calibri" w:eastAsia="Times New Roman" w:hAnsi="Calibri" w:cs="Calibri"/>
+                <w:color w:val="000000"/>
+                <w:sz w:val="22"/>
+              </w:rPr>
+              <w:t>£60.00</w:t>
+            </w:r>
+          </w:p>
+        </w:tc>
+        <w:tc>
+          <w:tcPr>
+            <w:tcW w:w="1460" w:type="dxa"/>
+            <w:tcBorders>
+              <w:top w:val="nil"/>
+              <w:left w:val="nil"/>
+              <w:bottom w:val="single" w:sz="4" w:space="0" w:color="auto"/>
+              <w:right w:val="single" w:sz="4" w:space="0" w:color="auto"/>
+            </w:tcBorders>
+            <w:shd w:val="clear" w:color="auto" w:fill="auto"/>
+            <w:noWrap/>
+            <w:vAlign w:val="bottom"/>
+            <w:hideMark/>
+          </w:tcPr>
+          <w:p>
+            <w:pPr>
+              <w:spacing w:after="0" w:line="240" w:lineRule="auto"/>
+              <w:ind w:firstLine="0"/>
+              <w:jc w:val="right"/>
+              <w:rPr>
+                <w:rFonts w:ascii="Calibri" w:eastAsia="Times New Roman" w:hAnsi="Calibri" w:cs="Calibri"/>
+                <w:color w:val="000000"/>
+                <w:sz w:val="22"/>
+              </w:rPr>
+            </w:pPr>
+            <w:r>
+              <w:rPr>
+                <w:rFonts w:ascii="Calibri" w:eastAsia="Times New Roman" w:hAnsi="Calibri" w:cs="Calibri"/>
+                <w:color w:val="000000"/>
+                <w:sz w:val="22"/>
+              </w:rPr>
+              <w:t>£9,600.00</w:t>
+            </w:r>
+          </w:p>
+        </w:tc>
+      </w:tr>
+      <w:tr>
+        <w:trPr>
+          <w:trHeight w:val="300"/>
+        </w:trPr>
+        <w:tc>
+          <w:tcPr>
+            <w:tcW w:w="2700" w:type="dxa"/>
+            <w:tcBorders>
+              <w:top w:val="nil"/>
+              <w:left w:val="single" w:sz="4" w:space="0" w:color="auto"/>
+              <w:bottom w:val="single" w:sz="4" w:space="0" w:color="auto"/>
+              <w:right w:val="single" w:sz="4" w:space="0" w:color="auto"/>
+            </w:tcBorders>
+            <w:shd w:val="clear" w:color="000000" w:fill="F2F2F2"/>
+            <w:noWrap/>
+            <w:vAlign w:val="bottom"/>
+            <w:hideMark/>
+          </w:tcPr>
+          <w:p>
+            <w:pPr>
+              <w:spacing w:after="0" w:line="240" w:lineRule="auto"/>
+              <w:ind w:firstLine="0"/>
+              <w:jc w:val="left"/>
+              <w:rPr>
+                <w:rFonts w:ascii="Calibri" w:eastAsia="Times New Roman" w:hAnsi="Calibri" w:cs="Calibri"/>
+                <w:color w:val="000000"/>
+                <w:sz w:val="22"/>
+              </w:rPr>
+            </w:pPr>
+            <w:r>
+              <w:rPr>
+                <w:rFonts w:ascii="Calibri" w:eastAsia="Times New Roman" w:hAnsi="Calibri" w:cs="Calibri"/>
+                <w:color w:val="000000"/>
+                <w:sz w:val="22"/>
+              </w:rPr>
+              <w:t>Software Design</w:t>
+            </w:r>
+          </w:p>
+        </w:tc>
+        <w:tc>
+          <w:tcPr>
+            <w:tcW w:w="1120" w:type="dxa"/>
+            <w:tcBorders>
+              <w:top w:val="nil"/>
+              <w:left w:val="nil"/>
+              <w:bottom w:val="single" w:sz="4" w:space="0" w:color="auto"/>
+              <w:right w:val="single" w:sz="4" w:space="0" w:color="auto"/>
+            </w:tcBorders>
+            <w:shd w:val="clear" w:color="auto" w:fill="auto"/>
+            <w:noWrap/>
+            <w:vAlign w:val="bottom"/>
+            <w:hideMark/>
+          </w:tcPr>
+          <w:p>
+            <w:pPr>
+              <w:spacing w:after="0" w:line="240" w:lineRule="auto"/>
+              <w:ind w:firstLine="0"/>
+              <w:jc w:val="right"/>
+              <w:rPr>
+                <w:rFonts w:ascii="Calibri" w:eastAsia="Times New Roman" w:hAnsi="Calibri" w:cs="Calibri"/>
+                <w:color w:val="000000"/>
+                <w:sz w:val="22"/>
+              </w:rPr>
+            </w:pPr>
+            <w:r>
+              <w:rPr>
+                <w:rFonts w:ascii="Calibri" w:eastAsia="Times New Roman" w:hAnsi="Calibri" w:cs="Calibri"/>
+                <w:color w:val="000000"/>
+                <w:sz w:val="22"/>
+              </w:rPr>
+              <w:t>480</w:t>
+            </w:r>
+          </w:p>
+        </w:tc>
+        <w:tc>
+          <w:tcPr>
+            <w:tcW w:w="1460" w:type="dxa"/>
+            <w:tcBorders>
+              <w:top w:val="nil"/>
+              <w:left w:val="nil"/>
+              <w:bottom w:val="single" w:sz="4" w:space="0" w:color="auto"/>
+              <w:right w:val="single" w:sz="4" w:space="0" w:color="auto"/>
+            </w:tcBorders>
+            <w:shd w:val="clear" w:color="auto" w:fill="auto"/>
+            <w:noWrap/>
+            <w:vAlign w:val="bottom"/>
+            <w:hideMark/>
+          </w:tcPr>
+          <w:p>
+            <w:pPr>
+              <w:spacing w:after="0" w:line="240" w:lineRule="auto"/>
+              <w:ind w:firstLine="0"/>
+              <w:jc w:val="right"/>
+              <w:rPr>
+                <w:rFonts w:ascii="Calibri" w:eastAsia="Times New Roman" w:hAnsi="Calibri" w:cs="Calibri"/>
+                <w:color w:val="000000"/>
+                <w:sz w:val="22"/>
+              </w:rPr>
+            </w:pPr>
+            <w:r>
+              <w:rPr>
+                <w:rFonts w:ascii="Calibri" w:eastAsia="Times New Roman" w:hAnsi="Calibri" w:cs="Calibri"/>
+                <w:color w:val="000000"/>
+                <w:sz w:val="22"/>
+              </w:rPr>
+              <w:t>£60.00</w:t>
+            </w:r>
+          </w:p>
+        </w:tc>
+        <w:tc>
+          <w:tcPr>
+            <w:tcW w:w="1460" w:type="dxa"/>
+            <w:tcBorders>
+              <w:top w:val="nil"/>
+              <w:left w:val="nil"/>
+              <w:bottom w:val="single" w:sz="4" w:space="0" w:color="auto"/>
+              <w:right w:val="single" w:sz="4" w:space="0" w:color="auto"/>
+            </w:tcBorders>
+            <w:shd w:val="clear" w:color="auto" w:fill="auto"/>
+            <w:noWrap/>
+            <w:vAlign w:val="bottom"/>
+            <w:hideMark/>
+          </w:tcPr>
+          <w:p>
+            <w:pPr>
+              <w:spacing w:after="0" w:line="240" w:lineRule="auto"/>
+              <w:ind w:firstLine="0"/>
+              <w:jc w:val="right"/>
+              <w:rPr>
+                <w:rFonts w:ascii="Calibri" w:eastAsia="Times New Roman" w:hAnsi="Calibri" w:cs="Calibri"/>
+                <w:color w:val="000000"/>
+                <w:sz w:val="22"/>
+              </w:rPr>
+            </w:pPr>
+            <w:r>
+              <w:rPr>
+                <w:rFonts w:ascii="Calibri" w:eastAsia="Times New Roman" w:hAnsi="Calibri" w:cs="Calibri"/>
+                <w:color w:val="000000"/>
+                <w:sz w:val="22"/>
+              </w:rPr>
+              <w:t>£28,800.00</w:t>
+            </w:r>
+          </w:p>
+        </w:tc>
+      </w:tr>
+      <w:tr>
+        <w:trPr>
+          <w:trHeight w:val="300"/>
+        </w:trPr>
+        <w:tc>
+          <w:tcPr>
+            <w:tcW w:w="2700" w:type="dxa"/>
+            <w:tcBorders>
+              <w:top w:val="nil"/>
+              <w:left w:val="single" w:sz="4" w:space="0" w:color="auto"/>
+              <w:bottom w:val="single" w:sz="4" w:space="0" w:color="auto"/>
+              <w:right w:val="single" w:sz="4" w:space="0" w:color="auto"/>
+            </w:tcBorders>
+            <w:shd w:val="clear" w:color="000000" w:fill="F2F2F2"/>
+            <w:noWrap/>
+            <w:vAlign w:val="bottom"/>
+            <w:hideMark/>
+          </w:tcPr>
+          <w:p>
+            <w:pPr>
+              <w:spacing w:after="0" w:line="240" w:lineRule="auto"/>
+              <w:ind w:firstLine="0"/>
+              <w:jc w:val="left"/>
+              <w:rPr>
+                <w:rFonts w:ascii="Calibri" w:eastAsia="Times New Roman" w:hAnsi="Calibri" w:cs="Calibri"/>
+                <w:color w:val="000000"/>
+                <w:sz w:val="22"/>
+              </w:rPr>
+            </w:pPr>
+            <w:r>
+              <w:rPr>
+                <w:rFonts w:ascii="Calibri" w:eastAsia="Times New Roman" w:hAnsi="Calibri" w:cs="Calibri"/>
+                <w:color w:val="000000"/>
+                <w:sz w:val="22"/>
+              </w:rPr>
+              <w:t>Software Development</w:t>
+            </w:r>
+          </w:p>
+        </w:tc>
+        <w:tc>
+          <w:tcPr>
+            <w:tcW w:w="1120" w:type="dxa"/>
+            <w:tcBorders>
+              <w:top w:val="nil"/>
+              <w:left w:val="nil"/>
+              <w:bottom w:val="single" w:sz="4" w:space="0" w:color="auto"/>
+              <w:right w:val="single" w:sz="4" w:space="0" w:color="auto"/>
+            </w:tcBorders>
+            <w:shd w:val="clear" w:color="auto" w:fill="auto"/>
+            <w:noWrap/>
+            <w:vAlign w:val="bottom"/>
+            <w:hideMark/>
+          </w:tcPr>
+          <w:p>
+            <w:pPr>
+              <w:spacing w:after="0" w:line="240" w:lineRule="auto"/>
+              <w:ind w:firstLine="0"/>
+              <w:jc w:val="right"/>
+              <w:rPr>
+                <w:rFonts w:ascii="Calibri" w:eastAsia="Times New Roman" w:hAnsi="Calibri" w:cs="Calibri"/>
+                <w:color w:val="000000"/>
+                <w:sz w:val="22"/>
+              </w:rPr>
+            </w:pPr>
+            <w:r>
+              <w:rPr>
+                <w:rFonts w:ascii="Calibri" w:eastAsia="Times New Roman" w:hAnsi="Calibri" w:cs="Calibri"/>
+                <w:color w:val="000000"/>
+                <w:sz w:val="22"/>
+              </w:rPr>
+              <w:t>1920</w:t>
+            </w:r>
+          </w:p>
+        </w:tc>
+        <w:tc>
+          <w:tcPr>
+            <w:tcW w:w="1460" w:type="dxa"/>
+            <w:tcBorders>
+              <w:top w:val="nil"/>
+              <w:left w:val="nil"/>
+              <w:bottom w:val="single" w:sz="4" w:space="0" w:color="auto"/>
+              <w:right w:val="single" w:sz="4" w:space="0" w:color="auto"/>
+            </w:tcBorders>
+            <w:shd w:val="clear" w:color="auto" w:fill="auto"/>
+            <w:noWrap/>
+            <w:vAlign w:val="bottom"/>
+            <w:hideMark/>
+          </w:tcPr>
+          <w:p>
+            <w:pPr>
+              <w:spacing w:after="0" w:line="240" w:lineRule="auto"/>
+              <w:ind w:firstLine="0"/>
+              <w:jc w:val="right"/>
+              <w:rPr>
+                <w:rFonts w:ascii="Calibri" w:eastAsia="Times New Roman" w:hAnsi="Calibri" w:cs="Calibri"/>
+                <w:color w:val="000000"/>
+                <w:sz w:val="22"/>
+              </w:rPr>
+            </w:pPr>
+            <w:r>
+              <w:rPr>
+                <w:rFonts w:ascii="Calibri" w:eastAsia="Times New Roman" w:hAnsi="Calibri" w:cs="Calibri"/>
+                <w:color w:val="000000"/>
+                <w:sz w:val="22"/>
+              </w:rPr>
+              <w:t>£40.00</w:t>
+            </w:r>
+          </w:p>
+        </w:tc>
+        <w:tc>
+          <w:tcPr>
+            <w:tcW w:w="1460" w:type="dxa"/>
+            <w:tcBorders>
+              <w:top w:val="nil"/>
+              <w:left w:val="nil"/>
+              <w:bottom w:val="single" w:sz="4" w:space="0" w:color="auto"/>
+              <w:right w:val="single" w:sz="4" w:space="0" w:color="auto"/>
+            </w:tcBorders>
+            <w:shd w:val="clear" w:color="auto" w:fill="auto"/>
+            <w:noWrap/>
+            <w:vAlign w:val="bottom"/>
+            <w:hideMark/>
+          </w:tcPr>
+          <w:p>
+            <w:pPr>
+              <w:spacing w:after="0" w:line="240" w:lineRule="auto"/>
+              <w:ind w:firstLine="0"/>
+              <w:jc w:val="right"/>
+              <w:rPr>
+                <w:rFonts w:ascii="Calibri" w:eastAsia="Times New Roman" w:hAnsi="Calibri" w:cs="Calibri"/>
+                <w:color w:val="000000"/>
+                <w:sz w:val="22"/>
+              </w:rPr>
+            </w:pPr>
+            <w:r>
+              <w:rPr>
+                <w:rFonts w:ascii="Calibri" w:eastAsia="Times New Roman" w:hAnsi="Calibri" w:cs="Calibri"/>
+                <w:color w:val="000000"/>
+                <w:sz w:val="22"/>
+              </w:rPr>
+              <w:t>£76,800.00</w:t>
+            </w:r>
+          </w:p>
+        </w:tc>
+      </w:tr>
+      <w:tr>
+        <w:trPr>
+          <w:trHeight w:val="300"/>
+        </w:trPr>
+        <w:tc>
+          <w:tcPr>
+            <w:tcW w:w="2700" w:type="dxa"/>
+            <w:tcBorders>
+              <w:top w:val="nil"/>
+              <w:left w:val="single" w:sz="4" w:space="0" w:color="auto"/>
+              <w:bottom w:val="single" w:sz="4" w:space="0" w:color="auto"/>
+              <w:right w:val="single" w:sz="4" w:space="0" w:color="auto"/>
+            </w:tcBorders>
+            <w:shd w:val="clear" w:color="000000" w:fill="F2F2F2"/>
+            <w:noWrap/>
+            <w:vAlign w:val="bottom"/>
+            <w:hideMark/>
+          </w:tcPr>
+          <w:p>
+            <w:pPr>
+              <w:spacing w:after="0" w:line="240" w:lineRule="auto"/>
+              <w:ind w:firstLine="0"/>
+              <w:jc w:val="left"/>
+              <w:rPr>
+                <w:rFonts w:ascii="Calibri" w:eastAsia="Times New Roman" w:hAnsi="Calibri" w:cs="Calibri"/>
+                <w:color w:val="000000"/>
+                <w:sz w:val="22"/>
+              </w:rPr>
+            </w:pPr>
+            <w:r>
+              <w:rPr>
+                <w:rFonts w:ascii="Calibri" w:eastAsia="Times New Roman" w:hAnsi="Calibri" w:cs="Calibri"/>
+                <w:color w:val="000000"/>
+                <w:sz w:val="22"/>
+              </w:rPr>
+              <w:t>Quality Assurance</w:t>
+            </w:r>
+          </w:p>
+        </w:tc>
+        <w:tc>
+          <w:tcPr>
+            <w:tcW w:w="1120" w:type="dxa"/>
+            <w:tcBorders>
+              <w:top w:val="nil"/>
+              <w:left w:val="nil"/>
+              <w:bottom w:val="single" w:sz="4" w:space="0" w:color="auto"/>
+              <w:right w:val="single" w:sz="4" w:space="0" w:color="auto"/>
+            </w:tcBorders>
+            <w:shd w:val="clear" w:color="auto" w:fill="auto"/>
+            <w:noWrap/>
+            <w:vAlign w:val="bottom"/>
+            <w:hideMark/>
+          </w:tcPr>
+          <w:p>
+            <w:pPr>
+              <w:spacing w:after="0" w:line="240" w:lineRule="auto"/>
+              <w:ind w:firstLine="0"/>
+              <w:jc w:val="right"/>
+              <w:rPr>
+                <w:rFonts w:ascii="Calibri" w:eastAsia="Times New Roman" w:hAnsi="Calibri" w:cs="Calibri"/>
+                <w:color w:val="000000"/>
+                <w:sz w:val="22"/>
+              </w:rPr>
+            </w:pPr>
+            <w:r>
+              <w:rPr>
+                <w:rFonts w:ascii="Calibri" w:eastAsia="Times New Roman" w:hAnsi="Calibri" w:cs="Calibri"/>
+                <w:color w:val="000000"/>
+                <w:sz w:val="22"/>
+              </w:rPr>
+              <w:t>800</w:t>
+            </w:r>
+          </w:p>
+        </w:tc>
+        <w:tc>
+          <w:tcPr>
+            <w:tcW w:w="1460" w:type="dxa"/>
+            <w:tcBorders>
+              <w:top w:val="nil"/>
+              <w:left w:val="nil"/>
+              <w:bottom w:val="single" w:sz="4" w:space="0" w:color="auto"/>
+              <w:right w:val="single" w:sz="4" w:space="0" w:color="auto"/>
+            </w:tcBorders>
+            <w:shd w:val="clear" w:color="auto" w:fill="auto"/>
+            <w:noWrap/>
+            <w:vAlign w:val="bottom"/>
+            <w:hideMark/>
+          </w:tcPr>
+          <w:p>
+            <w:pPr>
+              <w:spacing w:after="0" w:line="240" w:lineRule="auto"/>
+              <w:ind w:firstLine="0"/>
+              <w:jc w:val="right"/>
+              <w:rPr>
+                <w:rFonts w:ascii="Calibri" w:eastAsia="Times New Roman" w:hAnsi="Calibri" w:cs="Calibri"/>
+                <w:color w:val="000000"/>
+                <w:sz w:val="22"/>
+              </w:rPr>
+            </w:pPr>
+            <w:r>
+              <w:rPr>
+                <w:rFonts w:ascii="Calibri" w:eastAsia="Times New Roman" w:hAnsi="Calibri" w:cs="Calibri"/>
+                <w:color w:val="000000"/>
+                <w:sz w:val="22"/>
+              </w:rPr>
+              <w:t>£30.00</w:t>
+            </w:r>
+          </w:p>
+        </w:tc>
+        <w:tc>
+          <w:tcPr>
+            <w:tcW w:w="1460" w:type="dxa"/>
+            <w:tcBorders>
+              <w:top w:val="nil"/>
+              <w:left w:val="nil"/>
+              <w:bottom w:val="single" w:sz="4" w:space="0" w:color="auto"/>
+              <w:right w:val="single" w:sz="4" w:space="0" w:color="auto"/>
+            </w:tcBorders>
+            <w:shd w:val="clear" w:color="auto" w:fill="auto"/>
+            <w:noWrap/>
+            <w:vAlign w:val="bottom"/>
+            <w:hideMark/>
+          </w:tcPr>
+          <w:p>
+            <w:pPr>
+              <w:spacing w:after="0" w:line="240" w:lineRule="auto"/>
+              <w:ind w:firstLine="0"/>
+              <w:jc w:val="right"/>
+              <w:rPr>
+                <w:rFonts w:ascii="Calibri" w:eastAsia="Times New Roman" w:hAnsi="Calibri" w:cs="Calibri"/>
+                <w:color w:val="000000"/>
+                <w:sz w:val="22"/>
+              </w:rPr>
+            </w:pPr>
+            <w:r>
+              <w:rPr>
+                <w:rFonts w:ascii="Calibri" w:eastAsia="Times New Roman" w:hAnsi="Calibri" w:cs="Calibri"/>
+                <w:color w:val="000000"/>
+                <w:sz w:val="22"/>
+              </w:rPr>
+              <w:t>£24,000.00</w:t>
+            </w:r>
+          </w:p>
+        </w:tc>
+      </w:tr>
+      <w:tr>
+        <w:trPr>
+          <w:trHeight w:val="300"/>
+        </w:trPr>
+        <w:tc>
+          <w:tcPr>
+            <w:tcW w:w="2700" w:type="dxa"/>
+            <w:tcBorders>
+              <w:top w:val="nil"/>
+              <w:left w:val="single" w:sz="4" w:space="0" w:color="auto"/>
+              <w:bottom w:val="single" w:sz="4" w:space="0" w:color="auto"/>
+              <w:right w:val="single" w:sz="4" w:space="0" w:color="auto"/>
+            </w:tcBorders>
+            <w:shd w:val="clear" w:color="000000" w:fill="F2F2F2"/>
+            <w:noWrap/>
+            <w:vAlign w:val="bottom"/>
+            <w:hideMark/>
+          </w:tcPr>
+          <w:p>
+            <w:pPr>
+              <w:spacing w:after="0" w:line="240" w:lineRule="auto"/>
+              <w:ind w:firstLine="0"/>
+              <w:jc w:val="left"/>
+              <w:rPr>
+                <w:rFonts w:ascii="Calibri" w:eastAsia="Times New Roman" w:hAnsi="Calibri" w:cs="Calibri"/>
+                <w:color w:val="000000"/>
+                <w:sz w:val="22"/>
+              </w:rPr>
+            </w:pPr>
+            <w:r>
+              <w:rPr>
+                <w:rFonts w:ascii="Calibri" w:eastAsia="Times New Roman" w:hAnsi="Calibri" w:cs="Calibri"/>
+                <w:color w:val="000000"/>
+                <w:sz w:val="22"/>
+              </w:rPr>
+              <w:t>Project Management</w:t>
+            </w:r>
+          </w:p>
+        </w:tc>
+        <w:tc>
+          <w:tcPr>
+            <w:tcW w:w="1120" w:type="dxa"/>
+            <w:tcBorders>
+              <w:top w:val="nil"/>
+              <w:left w:val="nil"/>
+              <w:bottom w:val="single" w:sz="4" w:space="0" w:color="auto"/>
+              <w:right w:val="single" w:sz="4" w:space="0" w:color="auto"/>
+            </w:tcBorders>
+            <w:shd w:val="clear" w:color="auto" w:fill="auto"/>
+            <w:noWrap/>
+            <w:vAlign w:val="bottom"/>
+            <w:hideMark/>
+          </w:tcPr>
+          <w:p>
+            <w:pPr>
+              <w:spacing w:after="0" w:line="240" w:lineRule="auto"/>
+              <w:ind w:firstLine="0"/>
+              <w:jc w:val="right"/>
+              <w:rPr>
+                <w:rFonts w:ascii="Calibri" w:eastAsia="Times New Roman" w:hAnsi="Calibri" w:cs="Calibri"/>
+                <w:color w:val="000000"/>
+                <w:sz w:val="22"/>
+              </w:rPr>
+            </w:pPr>
+            <w:r>
+              <w:rPr>
+                <w:rFonts w:ascii="Calibri" w:eastAsia="Times New Roman" w:hAnsi="Calibri" w:cs="Calibri"/>
+                <w:color w:val="000000"/>
+                <w:sz w:val="22"/>
+              </w:rPr>
+              <w:t>640</w:t>
+            </w:r>
+          </w:p>
+        </w:tc>
+        <w:tc>
+          <w:tcPr>
+            <w:tcW w:w="1460" w:type="dxa"/>
+            <w:tcBorders>
+              <w:top w:val="nil"/>
+              <w:left w:val="nil"/>
+              <w:bottom w:val="single" w:sz="4" w:space="0" w:color="auto"/>
+              <w:right w:val="single" w:sz="4" w:space="0" w:color="auto"/>
+            </w:tcBorders>
+            <w:shd w:val="clear" w:color="auto" w:fill="auto"/>
+            <w:noWrap/>
+            <w:vAlign w:val="bottom"/>
+            <w:hideMark/>
+          </w:tcPr>
+          <w:p>
+            <w:pPr>
+              <w:spacing w:after="0" w:line="240" w:lineRule="auto"/>
+              <w:ind w:firstLine="0"/>
+              <w:jc w:val="right"/>
+              <w:rPr>
+                <w:rFonts w:ascii="Calibri" w:eastAsia="Times New Roman" w:hAnsi="Calibri" w:cs="Calibri"/>
+                <w:color w:val="000000"/>
+                <w:sz w:val="22"/>
+              </w:rPr>
+            </w:pPr>
+            <w:r>
+              <w:rPr>
+                <w:rFonts w:ascii="Calibri" w:eastAsia="Times New Roman" w:hAnsi="Calibri" w:cs="Calibri"/>
+                <w:color w:val="000000"/>
+                <w:sz w:val="22"/>
+              </w:rPr>
+              <w:t>£80.00</w:t>
+            </w:r>
+          </w:p>
+        </w:tc>
+        <w:tc>
+          <w:tcPr>
+            <w:tcW w:w="1460" w:type="dxa"/>
+            <w:tcBorders>
+              <w:top w:val="nil"/>
+              <w:left w:val="nil"/>
+              <w:bottom w:val="single" w:sz="4" w:space="0" w:color="auto"/>
+              <w:right w:val="single" w:sz="4" w:space="0" w:color="auto"/>
+            </w:tcBorders>
+            <w:shd w:val="clear" w:color="auto" w:fill="auto"/>
+            <w:noWrap/>
+            <w:vAlign w:val="bottom"/>
+            <w:hideMark/>
+          </w:tcPr>
+          <w:p>
+            <w:pPr>
+              <w:spacing w:after="0" w:line="240" w:lineRule="auto"/>
+              <w:ind w:firstLine="0"/>
+              <w:jc w:val="right"/>
+              <w:rPr>
+                <w:rFonts w:ascii="Calibri" w:eastAsia="Times New Roman" w:hAnsi="Calibri" w:cs="Calibri"/>
+                <w:color w:val="000000"/>
+                <w:sz w:val="22"/>
+              </w:rPr>
+            </w:pPr>
+            <w:r>
+              <w:rPr>
+                <w:rFonts w:ascii="Calibri" w:eastAsia="Times New Roman" w:hAnsi="Calibri" w:cs="Calibri"/>
+                <w:color w:val="000000"/>
+                <w:sz w:val="22"/>
+              </w:rPr>
+              <w:t>£51,200.00</w:t>
+            </w:r>
+          </w:p>
+        </w:tc>
+      </w:tr>
+      <w:tr>
+        <w:trPr>
+          <w:trHeight w:val="300"/>
+        </w:trPr>
+        <w:tc>
+          <w:tcPr>
+            <w:tcW w:w="2700" w:type="dxa"/>
+            <w:tcBorders>
+              <w:top w:val="nil"/>
+              <w:left w:val="single" w:sz="4" w:space="0" w:color="auto"/>
+              <w:bottom w:val="single" w:sz="4" w:space="0" w:color="auto"/>
+              <w:right w:val="single" w:sz="4" w:space="0" w:color="auto"/>
+            </w:tcBorders>
+            <w:shd w:val="clear" w:color="000000" w:fill="808080"/>
+            <w:noWrap/>
+            <w:vAlign w:val="bottom"/>
+            <w:hideMark/>
+          </w:tcPr>
+          <w:p>
+            <w:pPr>
+              <w:spacing w:after="0" w:line="240" w:lineRule="auto"/>
+              <w:ind w:firstLine="0"/>
+              <w:jc w:val="left"/>
+              <w:rPr>
+                <w:rFonts w:ascii="Calibri" w:eastAsia="Times New Roman" w:hAnsi="Calibri" w:cs="Calibri"/>
+                <w:color w:val="000000"/>
+                <w:sz w:val="22"/>
+              </w:rPr>
+            </w:pPr>
+            <w:r>
+              <w:rPr>
+                <w:rFonts w:ascii="Calibri" w:eastAsia="Times New Roman" w:hAnsi="Calibri" w:cs="Calibri"/>
+                <w:color w:val="000000"/>
+                <w:sz w:val="22"/>
+              </w:rPr>
+              <w:t>Total sum:</w:t>
+            </w:r>
+          </w:p>
+        </w:tc>
+        <w:tc>
+          <w:tcPr>
+            <w:tcW w:w="1120" w:type="dxa"/>
+            <w:tcBorders>
+              <w:top w:val="nil"/>
+              <w:left w:val="nil"/>
+              <w:bottom w:val="single" w:sz="4" w:space="0" w:color="auto"/>
+              <w:right w:val="single" w:sz="4" w:space="0" w:color="auto"/>
+            </w:tcBorders>
+            <w:shd w:val="clear" w:color="000000" w:fill="D8D8D8"/>
+            <w:noWrap/>
+            <w:vAlign w:val="bottom"/>
+            <w:hideMark/>
+          </w:tcPr>
+          <w:p>
+            <w:pPr>
+              <w:spacing w:after="0" w:line="240" w:lineRule="auto"/>
+              <w:ind w:firstLine="0"/>
+              <w:jc w:val="right"/>
+              <w:rPr>
+                <w:rFonts w:ascii="Calibri" w:eastAsia="Times New Roman" w:hAnsi="Calibri" w:cs="Calibri"/>
+                <w:color w:val="000000"/>
+                <w:sz w:val="22"/>
+              </w:rPr>
+            </w:pPr>
+            <w:r>
+              <w:rPr>
+                <w:rFonts w:ascii="Calibri" w:eastAsia="Times New Roman" w:hAnsi="Calibri" w:cs="Calibri"/>
+                <w:color w:val="000000"/>
+                <w:sz w:val="22"/>
+              </w:rPr>
+              <w:t>4000</w:t>
+            </w:r>
+          </w:p>
+        </w:tc>
+        <w:tc>
+          <w:tcPr>
+            <w:tcW w:w="1460" w:type="dxa"/>
+            <w:tcBorders>
+              <w:top w:val="nil"/>
+              <w:left w:val="nil"/>
+              <w:bottom w:val="single" w:sz="4" w:space="0" w:color="auto"/>
+              <w:right w:val="single" w:sz="4" w:space="0" w:color="auto"/>
+            </w:tcBorders>
+            <w:shd w:val="clear" w:color="000000" w:fill="D8D8D8"/>
+            <w:noWrap/>
+            <w:vAlign w:val="bottom"/>
+            <w:hideMark/>
+          </w:tcPr>
+          <w:p>
+            <w:pPr>
+              <w:spacing w:after="0" w:line="240" w:lineRule="auto"/>
+              <w:ind w:firstLine="0"/>
+              <w:jc w:val="left"/>
+              <w:rPr>
+                <w:rFonts w:ascii="Calibri" w:eastAsia="Times New Roman" w:hAnsi="Calibri" w:cs="Calibri"/>
+                <w:color w:val="000000"/>
+                <w:sz w:val="22"/>
+              </w:rPr>
+            </w:pPr>
+            <w:r>
+              <w:rPr>
+                <w:rFonts w:ascii="Calibri" w:eastAsia="Times New Roman" w:hAnsi="Calibri" w:cs="Calibri"/>
+                <w:color w:val="000000"/>
+                <w:sz w:val="22"/>
+              </w:rPr>
+              <w:t> </w:t>
+            </w:r>
+          </w:p>
+        </w:tc>
+        <w:tc>
+          <w:tcPr>
+            <w:tcW w:w="1460" w:type="dxa"/>
+            <w:tcBorders>
+              <w:top w:val="nil"/>
+              <w:left w:val="nil"/>
+              <w:bottom w:val="single" w:sz="4" w:space="0" w:color="auto"/>
+              <w:right w:val="single" w:sz="4" w:space="0" w:color="auto"/>
+            </w:tcBorders>
+            <w:shd w:val="clear" w:color="000000" w:fill="D8D8D8"/>
+            <w:noWrap/>
+            <w:vAlign w:val="bottom"/>
+            <w:hideMark/>
+          </w:tcPr>
+          <w:p>
+            <w:pPr>
+              <w:spacing w:after="0" w:line="240" w:lineRule="auto"/>
+              <w:ind w:firstLine="0"/>
+              <w:jc w:val="right"/>
+              <w:rPr>
+                <w:rFonts w:ascii="Calibri" w:eastAsia="Times New Roman" w:hAnsi="Calibri" w:cs="Calibri"/>
+                <w:color w:val="000000"/>
+                <w:sz w:val="22"/>
+              </w:rPr>
+            </w:pPr>
+            <w:r>
+              <w:rPr>
+                <w:rFonts w:ascii="Calibri" w:eastAsia="Times New Roman" w:hAnsi="Calibri" w:cs="Calibri"/>
+                <w:color w:val="000000"/>
+                <w:sz w:val="22"/>
+              </w:rPr>
+              <w:t>£190,400.00</w:t>
+            </w:r>
+          </w:p>
+        </w:tc>
+      </w:tr>
+    </w:tbl>
+    <w:p>
+      <w:pPr>
         <w:rPr>
           <w:rFonts w:cs="Times New Roman"/>
           <w:b/>
@@ -4103,6 +6346,266 @@
           <w:szCs w:val="24"/>
         </w:rPr>
       </w:pPr>
+    </w:p>
+    <w:p>
+      <w:pPr>
+        <w:ind w:firstLine="0"/>
+      </w:pPr>
+      <w:r>
+        <w:rPr>
+          <w:i/>
+        </w:rPr>
+        <w:t>Comment</w:t>
+      </w:r>
+      <w:r>
+        <w:rPr>
+          <w:i/>
+        </w:rPr>
+        <w:t xml:space="preserve"> 1</w:t>
+      </w:r>
+      <w:r>
+        <w:rPr>
+          <w:i/>
+        </w:rPr>
+        <w:t xml:space="preserve">: </w:t>
+      </w:r>
+      <w:r>
+        <w:t>As we can notice project would take 2.5 year for single multitalented person</w:t>
+      </w:r>
+      <w:r>
+        <w:t>.</w:t>
+      </w:r>
+    </w:p>
+    <w:p>
+      <w:pPr>
+        <w:tabs>
+          <w:tab w:val="left" w:pos="0"/>
+        </w:tabs>
+        <w:ind w:firstLine="0"/>
+      </w:pPr>
+      <w:r>
+        <w:rPr>
+          <w:i/>
+        </w:rPr>
+        <w:t>Commen</w:t>
+      </w:r>
+      <w:r>
+        <w:rPr>
+          <w:i/>
+        </w:rPr>
+        <w:t>t 2</w:t>
+      </w:r>
+      <w:r>
+        <w:rPr>
+          <w:i/>
+        </w:rPr>
+        <w:t xml:space="preserve">: </w:t>
+      </w:r>
+      <w:r>
+        <w:t>In current shape of our team we cannot finish this project faster than in 7 months.</w:t>
+      </w:r>
+    </w:p>
+    <w:p>
+      <w:pPr>
+        <w:tabs>
+          <w:tab w:val="left" w:pos="0"/>
+        </w:tabs>
+        <w:ind w:firstLine="0"/>
+      </w:pPr>
+      <w:r>
+        <w:rPr>
+          <w:i/>
+        </w:rPr>
+        <w:t xml:space="preserve">Comment 3: </w:t>
+      </w:r>
+      <w:r>
+        <w:t xml:space="preserve">It is possible to accelerate this process by employing new workers, but since it is risky venture it will cost additional </w:t>
+      </w:r>
+      <w:r>
+        <w:rPr>
+          <w:rFonts w:ascii="Calibri" w:eastAsia="Times New Roman" w:hAnsi="Calibri" w:cs="Calibri"/>
+          <w:color w:val="000000"/>
+          <w:sz w:val="22"/>
+        </w:rPr>
+        <w:t>£1</w:t>
+      </w:r>
+      <w:r>
+        <w:rPr>
+          <w:rFonts w:ascii="Calibri" w:eastAsia="Times New Roman" w:hAnsi="Calibri" w:cs="Calibri"/>
+          <w:color w:val="000000"/>
+          <w:sz w:val="22"/>
+        </w:rPr>
+        <w:t>0,</w:t>
+      </w:r>
+      <w:r>
+        <w:rPr>
+          <w:rFonts w:ascii="Calibri" w:eastAsia="Times New Roman" w:hAnsi="Calibri" w:cs="Calibri"/>
+          <w:color w:val="000000"/>
+          <w:sz w:val="22"/>
+        </w:rPr>
+        <w:t>0</w:t>
+      </w:r>
+      <w:r>
+        <w:rPr>
+          <w:rFonts w:ascii="Calibri" w:eastAsia="Times New Roman" w:hAnsi="Calibri" w:cs="Calibri"/>
+          <w:color w:val="000000"/>
+          <w:sz w:val="22"/>
+        </w:rPr>
+        <w:t>00.00</w:t>
+      </w:r>
+      <w:r>
+        <w:rPr>
+          <w:rFonts w:ascii="Calibri" w:eastAsia="Times New Roman" w:hAnsi="Calibri" w:cs="Calibri"/>
+          <w:color w:val="000000"/>
+          <w:sz w:val="22"/>
+        </w:rPr>
+        <w:t xml:space="preserve"> per each new employee, each new employee would accelerate  work by 1 month.</w:t>
+      </w:r>
+    </w:p>
+    <w:p>
+      <w:pPr>
+        <w:tabs>
+          <w:tab w:val="left" w:pos="0"/>
+        </w:tabs>
+        <w:ind w:firstLine="0"/>
+      </w:pPr>
+      <w:r>
+        <w:rPr>
+          <w:i/>
+        </w:rPr>
+        <w:t xml:space="preserve">Comment 4: </w:t>
+      </w:r>
+      <w:r>
+        <w:t>Dependencies between stages exists, so that we find impossible to finish project faster than in 4 months despite number of new employees - so that there is no point in increasing team size above 7.</w:t>
+      </w:r>
+    </w:p>
+    <w:p>
+      <w:pPr>
+        <w:ind w:firstLine="0"/>
+      </w:pPr>
+      <w:r>
+        <w:rPr>
+          <w:i/>
+        </w:rPr>
+        <w:t>Comment</w:t>
+      </w:r>
+      <w:r>
+        <w:rPr>
+          <w:i/>
+        </w:rPr>
+        <w:t xml:space="preserve"> 5</w:t>
+      </w:r>
+      <w:r>
+        <w:rPr>
+          <w:i/>
+        </w:rPr>
+        <w:t xml:space="preserve">: </w:t>
+      </w:r>
+      <w:r>
+        <w:t>Hour's cost is still final number! It includes such a things as maintenance of the bureau etc.</w:t>
+      </w:r>
+    </w:p>
+    <w:p>
+      <w:pPr>
+        <w:pStyle w:val="Nagwekabc"/>
+      </w:pPr>
+      <w:bookmarkStart w:id="19" w:name="_Toc318971700"/>
+      <w:r>
+        <w:t>And the magic number is:</w:t>
+      </w:r>
+      <w:bookmarkEnd w:id="19"/>
+    </w:p>
+    <w:p>
+      <w:r>
+        <w:t>Total cost of the project is:</w:t>
+      </w:r>
+    </w:p>
+    <w:p>
+      <w:pPr>
+        <w:jc w:val="center"/>
+        <w:rPr>
+          <w:rFonts w:eastAsia="Times New Roman"/>
+          <w:b/>
+          <w:sz w:val="48"/>
+          <w:szCs w:val="48"/>
+        </w:rPr>
+      </w:pPr>
+      <w:r>
+        <w:rPr>
+          <w:rFonts w:eastAsia="Times New Roman"/>
+          <w:b/>
+          <w:sz w:val="48"/>
+          <w:szCs w:val="48"/>
+        </w:rPr>
+        <w:t>£204,850.00</w:t>
+      </w:r>
+    </w:p>
+    <w:p>
+      <w:r>
+        <w:t>If customer would decide to accept offer immediately and would pay by cash we can give them discount, so that final cost would decrease to just:</w:t>
+      </w:r>
+    </w:p>
+    <w:p>
+      <w:pPr>
+        <w:jc w:val="center"/>
+        <w:rPr>
+          <w:rFonts w:eastAsia="Times New Roman"/>
+          <w:b/>
+          <w:color w:val="E36C0A" w:themeColor="accent6" w:themeShade="BF"/>
+          <w:sz w:val="48"/>
+          <w:szCs w:val="48"/>
+        </w:rPr>
+      </w:pPr>
+      <w:r>
+        <w:rPr>
+          <w:rFonts w:eastAsia="Times New Roman"/>
+          <w:b/>
+          <w:noProof/>
+          <w:color w:val="E36C0A" w:themeColor="accent6" w:themeShade="BF"/>
+          <w:sz w:val="48"/>
+          <w:szCs w:val="48"/>
+        </w:rPr>
+        <w:pict>
+          <v:shapetype id="_x0000_t74" coordsize="21600,21600" o:spt="74" path="m10860,2187c10451,1746,9529,1018,9015,730,7865,152,6685,,5415,,4175,152,2995,575,1967,1305,1150,2187,575,3222,242,4220,,5410,242,6560,575,7597l10860,21600,20995,7597v485,-1037,605,-2187,485,-3377c21115,3222,20420,2187,19632,1305,18575,575,17425,152,16275,,15005,,13735,152,12705,730v-529,288,-1451,1016,-1845,1457xe">
+            <v:stroke joinstyle="miter"/>
+            <v:path gradientshapeok="t" o:connecttype="custom" o:connectlocs="10860,2187;2928,10800;10860,21600;18672,10800" o:connectangles="270,180,90,0" textboxrect="5037,2277,16557,13677"/>
+          </v:shapetype>
+          <v:shape id="_x0000_s1027" type="#_x0000_t74" style="position:absolute;left:0;text-align:left;margin-left:339pt;margin-top:5.8pt;width:47.25pt;height:36.75pt;z-index:251663360" fillcolor="#f79646 [3209]" strokecolor="#f2f2f2 [3041]" strokeweight="3pt">
+            <v:shadow on="t" type="perspective" color="#974706 [1609]" opacity=".5" offset="1pt" offset2="-1pt"/>
+          </v:shape>
+        </w:pict>
+      </w:r>
+      <w:r>
+        <w:rPr>
+          <w:rFonts w:eastAsia="Times New Roman"/>
+          <w:b/>
+          <w:noProof/>
+          <w:color w:val="E36C0A" w:themeColor="accent6" w:themeShade="BF"/>
+          <w:sz w:val="48"/>
+          <w:szCs w:val="48"/>
+        </w:rPr>
+        <w:pict>
+          <v:shape id="_x0000_s1026" type="#_x0000_t74" style="position:absolute;left:0;text-align:left;margin-left:78pt;margin-top:5.8pt;width:47.25pt;height:36.75pt;z-index:251662336" fillcolor="#f79646 [3209]" strokecolor="#f2f2f2 [3041]" strokeweight="3pt">
+            <v:shadow on="t" type="perspective" color="#974706 [1609]" opacity=".5" offset="1pt" offset2="-1pt"/>
+          </v:shape>
+        </w:pict>
+      </w:r>
+      <w:r>
+        <w:rPr>
+          <w:rFonts w:eastAsia="Times New Roman"/>
+          <w:b/>
+          <w:color w:val="E36C0A" w:themeColor="accent6" w:themeShade="BF"/>
+          <w:sz w:val="48"/>
+          <w:szCs w:val="48"/>
+        </w:rPr>
+        <w:t>£200,000.00</w:t>
+      </w:r>
+    </w:p>
+    <w:p/>
+    <w:p>
+      <w:r>
+        <w:t>This is one of this moments where words are simply not enough.</w:t>
+      </w:r>
       <w:r>
         <w:br w:type="page"/>
       </w:r>
@@ -4111,12 +6614,12 @@
       <w:pPr>
         <w:pStyle w:val="Nagwek1"/>
       </w:pPr>
-      <w:bookmarkStart w:id="19" w:name="_Toc318833614"/>
+      <w:bookmarkStart w:id="20" w:name="_Toc318971701"/>
       <w:r>
         <w:lastRenderedPageBreak/>
         <w:t>Notations</w:t>
       </w:r>
-      <w:bookmarkEnd w:id="19"/>
+      <w:bookmarkEnd w:id="20"/>
     </w:p>
     <w:p>
       <w:r>
@@ -4134,11 +6637,11 @@
           <w:numId w:val="29"/>
         </w:numPr>
       </w:pPr>
-      <w:bookmarkStart w:id="20" w:name="_Toc318833615"/>
+      <w:bookmarkStart w:id="21" w:name="_Toc318971702"/>
       <w:r>
         <w:t>Use case</w:t>
       </w:r>
-      <w:bookmarkEnd w:id="20"/>
+      <w:bookmarkEnd w:id="21"/>
     </w:p>
     <w:p>
       <w:pPr>
@@ -4221,11 +6724,11 @@
       <w:pPr>
         <w:pStyle w:val="Nagwekabc"/>
       </w:pPr>
-      <w:bookmarkStart w:id="21" w:name="_Toc318833616"/>
+      <w:bookmarkStart w:id="22" w:name="_Toc318971703"/>
       <w:r>
         <w:t>Requirement</w:t>
       </w:r>
-      <w:bookmarkEnd w:id="21"/>
+      <w:bookmarkEnd w:id="22"/>
     </w:p>
     <w:p>
       <w:pPr>
@@ -4292,11 +6795,11 @@
       <w:pPr>
         <w:pStyle w:val="Nagwekabc"/>
       </w:pPr>
-      <w:bookmarkStart w:id="22" w:name="_Toc318833617"/>
+      <w:bookmarkStart w:id="23" w:name="_Toc318971704"/>
       <w:r>
         <w:t>Test case</w:t>
       </w:r>
-      <w:bookmarkEnd w:id="22"/>
+      <w:bookmarkEnd w:id="23"/>
     </w:p>
     <w:p>
       <w:pPr>
@@ -4360,11 +6863,11 @@
       <w:pPr>
         <w:pStyle w:val="Nagwekabc"/>
       </w:pPr>
-      <w:bookmarkStart w:id="23" w:name="_Toc318833618"/>
+      <w:bookmarkStart w:id="24" w:name="_Toc318971705"/>
       <w:r>
         <w:t>Dictionary</w:t>
       </w:r>
-      <w:bookmarkEnd w:id="23"/>
+      <w:bookmarkEnd w:id="24"/>
     </w:p>
     <w:p>
       <w:pPr>
@@ -4430,12 +6933,12 @@
       <w:pPr>
         <w:pStyle w:val="Nagwek1"/>
       </w:pPr>
-      <w:bookmarkStart w:id="24" w:name="_Toc318833619"/>
+      <w:bookmarkStart w:id="25" w:name="_Toc318971706"/>
       <w:r>
         <w:lastRenderedPageBreak/>
         <w:t>Used Tools</w:t>
       </w:r>
-      <w:bookmarkEnd w:id="24"/>
+      <w:bookmarkEnd w:id="25"/>
     </w:p>
     <w:p>
       <w:pPr>
@@ -4445,14 +6948,14 @@
           <w:numId w:val="8"/>
         </w:numPr>
       </w:pPr>
-      <w:bookmarkStart w:id="25" w:name="_Toc318833620"/>
+      <w:bookmarkStart w:id="26" w:name="_Toc318971707"/>
       <w:r>
         <w:t xml:space="preserve">Enterprise Architect ver. 9.2 </w:t>
       </w:r>
       <w:r>
         <w:t>Trial Ultimate</w:t>
       </w:r>
-      <w:bookmarkEnd w:id="25"/>
+      <w:bookmarkEnd w:id="26"/>
     </w:p>
     <w:p>
       <w:r>
@@ -4501,11 +7004,11 @@
       <w:pPr>
         <w:pStyle w:val="Nagwekabc"/>
       </w:pPr>
-      <w:bookmarkStart w:id="26" w:name="_Toc318833621"/>
+      <w:bookmarkStart w:id="27" w:name="_Toc318971708"/>
       <w:r>
         <w:t>Tortoise SVN  ver. 1.75</w:t>
       </w:r>
-      <w:bookmarkEnd w:id="26"/>
+      <w:bookmarkEnd w:id="27"/>
     </w:p>
     <w:p>
       <w:r>
@@ -4527,11 +7030,11 @@
       <w:pPr>
         <w:pStyle w:val="Nagwekabc"/>
       </w:pPr>
-      <w:bookmarkStart w:id="27" w:name="_Toc318833622"/>
+      <w:bookmarkStart w:id="28" w:name="_Toc318971709"/>
       <w:r>
         <w:t>Google Code</w:t>
       </w:r>
-      <w:bookmarkEnd w:id="27"/>
+      <w:bookmarkEnd w:id="28"/>
     </w:p>
     <w:p>
       <w:r>
@@ -4561,19 +7064,7 @@
           <w:rPr>
             <w:rStyle w:val="Hipercze"/>
           </w:rPr>
-          <w:t>https://code.google.com/p/applications-in-high-end-comp</w:t>
-        </w:r>
-        <w:r>
-          <w:rPr>
-            <w:rStyle w:val="Hipercze"/>
-          </w:rPr>
-          <w:t>u</w:t>
-        </w:r>
-        <w:r>
-          <w:rPr>
-            <w:rStyle w:val="Hipercze"/>
-          </w:rPr>
-          <w:t>ting</w:t>
+          <w:t>https://code.google.com/p/applications-in-high-end-computing</w:t>
         </w:r>
       </w:hyperlink>
     </w:p>
@@ -4586,12 +7077,12 @@
       <w:pPr>
         <w:pStyle w:val="Nagwekabc"/>
       </w:pPr>
-      <w:bookmarkStart w:id="28" w:name="_Toc318833623"/>
+      <w:bookmarkStart w:id="29" w:name="_Toc318971710"/>
       <w:r>
         <w:lastRenderedPageBreak/>
         <w:t>Microsoft Project 2010</w:t>
       </w:r>
-      <w:bookmarkEnd w:id="28"/>
+      <w:bookmarkEnd w:id="29"/>
     </w:p>
     <w:p>
       <w:r>
@@ -4607,11 +7098,11 @@
       <w:pPr>
         <w:pStyle w:val="Nagwekabc"/>
       </w:pPr>
-      <w:bookmarkStart w:id="29" w:name="_Toc318833624"/>
+      <w:bookmarkStart w:id="30" w:name="_Toc318971711"/>
       <w:r>
         <w:t>Eclipse Indigo Service Release 1</w:t>
       </w:r>
-      <w:bookmarkEnd w:id="29"/>
+      <w:bookmarkEnd w:id="30"/>
     </w:p>
     <w:p>
       <w:r>
@@ -4623,27 +7114,43 @@
       <w:pPr>
         <w:pStyle w:val="Nagwek1"/>
       </w:pPr>
-      <w:bookmarkStart w:id="30" w:name="_Toc318833625"/>
+      <w:bookmarkStart w:id="31" w:name="_Toc318971712"/>
       <w:r>
         <w:t>Last comments</w:t>
       </w:r>
-      <w:bookmarkEnd w:id="30"/>
-    </w:p>
-    <w:p>
-      <w:pPr>
-        <w:rPr>
-          <w:b/>
-          <w:color w:val="FF0000"/>
-        </w:rPr>
-      </w:pPr>
-      <w:r>
-        <w:rPr>
-          <w:b/>
-          <w:color w:val="FF0000"/>
-        </w:rPr>
-        <w:t>TODO</w:t>
-      </w:r>
-    </w:p>
+      <w:bookmarkEnd w:id="31"/>
+    </w:p>
+    <w:p>
+      <w:r>
+        <w:t>Group project has been great opportunity to cooperate with other students in practical sense, which all of us has very much enjoyed. We have spent together dozens of hours trying to explain ideas within team. It was, especially, valuable lesson</w:t>
+      </w:r>
+      <w:r>
+        <w:t>s</w:t>
+      </w:r>
+      <w:r>
+        <w:t xml:space="preserve"> of communication skill - which can be priceless experience</w:t>
+      </w:r>
+      <w:r>
+        <w:t>s</w:t>
+      </w:r>
+      <w:r>
+        <w:t xml:space="preserve"> during looking for potential jobs.</w:t>
+      </w:r>
+    </w:p>
+    <w:p>
+      <w:r>
+        <w:t>The only thing which made us sad, was amount of time designed for this assignment. Less than 20 days was not enough for such a complicated project, even if we had nothing else to be done - unfortunately we have been working on two complicated projects simultaneously.</w:t>
+      </w:r>
+      <w:r>
+        <w:t xml:space="preserve"> On the other hand, this situation forced us to deal with moments of crisis management which could be also useful in the future.</w:t>
+      </w:r>
+    </w:p>
+    <w:p>
+      <w:r>
+        <w:t>Our final impressions are very positive. Hungarian-Polish cooperation was successful, at least in the sense that after few weeks we are still talking to each other, asking about weather etc.</w:t>
+      </w:r>
+    </w:p>
+    <w:p/>
     <w:sectPr>
       <w:pgSz w:w="11906" w:h="16838"/>
       <w:pgMar w:top="1440" w:right="1440" w:bottom="1440" w:left="1440" w:header="708" w:footer="708" w:gutter="0"/>
@@ -8064,6 +10571,7 @@
   <w:style w:type="character" w:default="1" w:styleId="Domylnaczcionkaakapitu">
     <w:name w:val="Default Paragraph Font"/>
     <w:uiPriority w:val="1"/>
+    <w:semiHidden/>
     <w:unhideWhenUsed/>
   </w:style>
   <w:style w:type="table" w:default="1" w:styleId="Standardowy">

</xml_diff>

<commit_message>
1. Empty presentation added. 2. Small corrects in Project Management.docx.
</commit_message>
<xml_diff>
--- a/Deliverables/Project Management.docx
+++ b/Deliverables/Project Management.docx
@@ -4165,7 +4165,6 @@
               <w:rPr>
                 <w:rFonts w:ascii="Calibri" w:eastAsia="Times New Roman" w:hAnsi="Calibri" w:cs="Calibri"/>
                 <w:color w:val="000000"/>
-                <w:sz w:val="22"/>
               </w:rPr>
             </w:pPr>
             <w:r>
@@ -4200,7 +4199,6 @@
               <w:rPr>
                 <w:rFonts w:ascii="Calibri" w:eastAsia="Times New Roman" w:hAnsi="Calibri" w:cs="Calibri"/>
                 <w:color w:val="000000"/>
-                <w:sz w:val="22"/>
               </w:rPr>
             </w:pPr>
             <w:r>
@@ -4235,7 +4233,6 @@
               <w:rPr>
                 <w:rFonts w:ascii="Calibri" w:eastAsia="Times New Roman" w:hAnsi="Calibri" w:cs="Calibri"/>
                 <w:color w:val="000000"/>
-                <w:sz w:val="22"/>
               </w:rPr>
             </w:pPr>
             <w:r>
@@ -4270,7 +4267,6 @@
               <w:rPr>
                 <w:rFonts w:ascii="Calibri" w:eastAsia="Times New Roman" w:hAnsi="Calibri" w:cs="Calibri"/>
                 <w:color w:val="000000"/>
-                <w:sz w:val="22"/>
               </w:rPr>
             </w:pPr>
             <w:r>
@@ -4310,7 +4306,6 @@
               <w:rPr>
                 <w:rFonts w:ascii="Calibri" w:eastAsia="Times New Roman" w:hAnsi="Calibri" w:cs="Calibri"/>
                 <w:color w:val="000000"/>
-                <w:sz w:val="22"/>
               </w:rPr>
             </w:pPr>
             <w:r>
@@ -4345,7 +4340,6 @@
               <w:rPr>
                 <w:rFonts w:ascii="Calibri" w:eastAsia="Times New Roman" w:hAnsi="Calibri" w:cs="Calibri"/>
                 <w:color w:val="000000"/>
-                <w:sz w:val="22"/>
               </w:rPr>
             </w:pPr>
             <w:r>
@@ -4380,7 +4374,6 @@
               <w:rPr>
                 <w:rFonts w:ascii="Calibri" w:eastAsia="Times New Roman" w:hAnsi="Calibri" w:cs="Calibri"/>
                 <w:color w:val="000000"/>
-                <w:sz w:val="22"/>
               </w:rPr>
             </w:pPr>
             <w:r>
@@ -4415,7 +4408,6 @@
               <w:rPr>
                 <w:rFonts w:ascii="Calibri" w:eastAsia="Times New Roman" w:hAnsi="Calibri" w:cs="Calibri"/>
                 <w:color w:val="000000"/>
-                <w:sz w:val="22"/>
               </w:rPr>
             </w:pPr>
             <w:r>
@@ -4455,7 +4447,6 @@
               <w:rPr>
                 <w:rFonts w:ascii="Calibri" w:eastAsia="Times New Roman" w:hAnsi="Calibri" w:cs="Calibri"/>
                 <w:color w:val="000000"/>
-                <w:sz w:val="22"/>
               </w:rPr>
             </w:pPr>
             <w:r>
@@ -4490,7 +4481,6 @@
               <w:rPr>
                 <w:rFonts w:ascii="Calibri" w:eastAsia="Times New Roman" w:hAnsi="Calibri" w:cs="Calibri"/>
                 <w:color w:val="000000"/>
-                <w:sz w:val="22"/>
               </w:rPr>
             </w:pPr>
             <w:r>
@@ -4525,7 +4515,6 @@
               <w:rPr>
                 <w:rFonts w:ascii="Calibri" w:eastAsia="Times New Roman" w:hAnsi="Calibri" w:cs="Calibri"/>
                 <w:color w:val="000000"/>
-                <w:sz w:val="22"/>
               </w:rPr>
             </w:pPr>
             <w:r>
@@ -4560,7 +4549,6 @@
               <w:rPr>
                 <w:rFonts w:ascii="Calibri" w:eastAsia="Times New Roman" w:hAnsi="Calibri" w:cs="Calibri"/>
                 <w:color w:val="000000"/>
-                <w:sz w:val="22"/>
               </w:rPr>
             </w:pPr>
             <w:r>
@@ -4600,7 +4588,6 @@
               <w:rPr>
                 <w:rFonts w:ascii="Calibri" w:eastAsia="Times New Roman" w:hAnsi="Calibri" w:cs="Calibri"/>
                 <w:color w:val="000000"/>
-                <w:sz w:val="22"/>
               </w:rPr>
             </w:pPr>
             <w:r>
@@ -4635,7 +4622,6 @@
               <w:rPr>
                 <w:rFonts w:ascii="Calibri" w:eastAsia="Times New Roman" w:hAnsi="Calibri" w:cs="Calibri"/>
                 <w:color w:val="000000"/>
-                <w:sz w:val="22"/>
               </w:rPr>
             </w:pPr>
             <w:r>
@@ -4670,7 +4656,6 @@
               <w:rPr>
                 <w:rFonts w:ascii="Calibri" w:eastAsia="Times New Roman" w:hAnsi="Calibri" w:cs="Calibri"/>
                 <w:color w:val="000000"/>
-                <w:sz w:val="22"/>
               </w:rPr>
             </w:pPr>
             <w:r>
@@ -4705,7 +4690,6 @@
               <w:rPr>
                 <w:rFonts w:ascii="Calibri" w:eastAsia="Times New Roman" w:hAnsi="Calibri" w:cs="Calibri"/>
                 <w:color w:val="000000"/>
-                <w:sz w:val="22"/>
               </w:rPr>
             </w:pPr>
             <w:r>
@@ -4745,7 +4729,6 @@
               <w:rPr>
                 <w:rFonts w:ascii="Calibri" w:eastAsia="Times New Roman" w:hAnsi="Calibri" w:cs="Calibri"/>
                 <w:color w:val="000000"/>
-                <w:sz w:val="22"/>
               </w:rPr>
             </w:pPr>
             <w:r>
@@ -4780,7 +4763,6 @@
               <w:rPr>
                 <w:rFonts w:ascii="Calibri" w:eastAsia="Times New Roman" w:hAnsi="Calibri" w:cs="Calibri"/>
                 <w:color w:val="000000"/>
-                <w:sz w:val="22"/>
               </w:rPr>
             </w:pPr>
             <w:r>
@@ -4815,7 +4797,6 @@
               <w:rPr>
                 <w:rFonts w:ascii="Calibri" w:eastAsia="Times New Roman" w:hAnsi="Calibri" w:cs="Calibri"/>
                 <w:color w:val="000000"/>
-                <w:sz w:val="22"/>
               </w:rPr>
             </w:pPr>
             <w:r>
@@ -4850,7 +4831,6 @@
               <w:rPr>
                 <w:rFonts w:ascii="Calibri" w:eastAsia="Times New Roman" w:hAnsi="Calibri" w:cs="Calibri"/>
                 <w:color w:val="000000"/>
-                <w:sz w:val="22"/>
               </w:rPr>
             </w:pPr>
             <w:r>
@@ -4890,7 +4870,6 @@
               <w:rPr>
                 <w:rFonts w:ascii="Calibri" w:eastAsia="Times New Roman" w:hAnsi="Calibri" w:cs="Calibri"/>
                 <w:color w:val="000000"/>
-                <w:sz w:val="22"/>
               </w:rPr>
             </w:pPr>
             <w:r>
@@ -4925,7 +4904,6 @@
               <w:rPr>
                 <w:rFonts w:ascii="Calibri" w:eastAsia="Times New Roman" w:hAnsi="Calibri" w:cs="Calibri"/>
                 <w:color w:val="000000"/>
-                <w:sz w:val="22"/>
               </w:rPr>
             </w:pPr>
             <w:r>
@@ -4960,7 +4938,6 @@
               <w:rPr>
                 <w:rFonts w:ascii="Calibri" w:eastAsia="Times New Roman" w:hAnsi="Calibri" w:cs="Calibri"/>
                 <w:color w:val="000000"/>
-                <w:sz w:val="22"/>
               </w:rPr>
             </w:pPr>
             <w:r>
@@ -4995,7 +4972,6 @@
               <w:rPr>
                 <w:rFonts w:ascii="Calibri" w:eastAsia="Times New Roman" w:hAnsi="Calibri" w:cs="Calibri"/>
                 <w:color w:val="000000"/>
-                <w:sz w:val="22"/>
               </w:rPr>
             </w:pPr>
             <w:r>
@@ -5035,7 +5011,6 @@
               <w:rPr>
                 <w:rFonts w:ascii="Calibri" w:eastAsia="Times New Roman" w:hAnsi="Calibri" w:cs="Calibri"/>
                 <w:color w:val="000000"/>
-                <w:sz w:val="22"/>
               </w:rPr>
             </w:pPr>
             <w:r>
@@ -5070,7 +5045,6 @@
               <w:rPr>
                 <w:rFonts w:ascii="Calibri" w:eastAsia="Times New Roman" w:hAnsi="Calibri" w:cs="Calibri"/>
                 <w:color w:val="000000"/>
-                <w:sz w:val="22"/>
               </w:rPr>
             </w:pPr>
             <w:r>
@@ -5105,7 +5079,6 @@
               <w:rPr>
                 <w:rFonts w:ascii="Calibri" w:eastAsia="Times New Roman" w:hAnsi="Calibri" w:cs="Calibri"/>
                 <w:color w:val="000000"/>
-                <w:sz w:val="22"/>
               </w:rPr>
             </w:pPr>
             <w:r>
@@ -5140,7 +5113,6 @@
               <w:rPr>
                 <w:rFonts w:ascii="Calibri" w:eastAsia="Times New Roman" w:hAnsi="Calibri" w:cs="Calibri"/>
                 <w:color w:val="000000"/>
-                <w:sz w:val="22"/>
               </w:rPr>
             </w:pPr>
             <w:r>
@@ -5347,7 +5319,6 @@
               <w:rPr>
                 <w:rFonts w:ascii="Calibri" w:eastAsia="Times New Roman" w:hAnsi="Calibri" w:cs="Calibri"/>
                 <w:color w:val="000000"/>
-                <w:sz w:val="22"/>
               </w:rPr>
             </w:pPr>
             <w:r>
@@ -5382,7 +5353,6 @@
               <w:rPr>
                 <w:rFonts w:ascii="Calibri" w:eastAsia="Times New Roman" w:hAnsi="Calibri" w:cs="Calibri"/>
                 <w:color w:val="000000"/>
-                <w:sz w:val="22"/>
               </w:rPr>
             </w:pPr>
             <w:r>
@@ -5417,7 +5387,6 @@
               <w:rPr>
                 <w:rFonts w:ascii="Calibri" w:eastAsia="Times New Roman" w:hAnsi="Calibri" w:cs="Calibri"/>
                 <w:color w:val="000000"/>
-                <w:sz w:val="22"/>
               </w:rPr>
             </w:pPr>
             <w:r>
@@ -5452,7 +5421,6 @@
               <w:rPr>
                 <w:rFonts w:ascii="Calibri" w:eastAsia="Times New Roman" w:hAnsi="Calibri" w:cs="Calibri"/>
                 <w:color w:val="000000"/>
-                <w:sz w:val="22"/>
               </w:rPr>
             </w:pPr>
             <w:r>
@@ -5492,7 +5460,6 @@
               <w:rPr>
                 <w:rFonts w:ascii="Calibri" w:eastAsia="Times New Roman" w:hAnsi="Calibri" w:cs="Calibri"/>
                 <w:color w:val="000000"/>
-                <w:sz w:val="22"/>
               </w:rPr>
             </w:pPr>
             <w:r>
@@ -5527,7 +5494,6 @@
               <w:rPr>
                 <w:rFonts w:ascii="Calibri" w:eastAsia="Times New Roman" w:hAnsi="Calibri" w:cs="Calibri"/>
                 <w:color w:val="000000"/>
-                <w:sz w:val="22"/>
               </w:rPr>
             </w:pPr>
             <w:r>
@@ -5562,7 +5528,6 @@
               <w:rPr>
                 <w:rFonts w:ascii="Calibri" w:eastAsia="Times New Roman" w:hAnsi="Calibri" w:cs="Calibri"/>
                 <w:color w:val="000000"/>
-                <w:sz w:val="22"/>
               </w:rPr>
             </w:pPr>
             <w:r>
@@ -5597,7 +5562,6 @@
               <w:rPr>
                 <w:rFonts w:ascii="Calibri" w:eastAsia="Times New Roman" w:hAnsi="Calibri" w:cs="Calibri"/>
                 <w:color w:val="000000"/>
-                <w:sz w:val="22"/>
               </w:rPr>
             </w:pPr>
             <w:r>
@@ -5637,7 +5601,6 @@
               <w:rPr>
                 <w:rFonts w:ascii="Calibri" w:eastAsia="Times New Roman" w:hAnsi="Calibri" w:cs="Calibri"/>
                 <w:color w:val="000000"/>
-                <w:sz w:val="22"/>
               </w:rPr>
             </w:pPr>
             <w:r>
@@ -5672,7 +5635,6 @@
               <w:rPr>
                 <w:rFonts w:ascii="Calibri" w:eastAsia="Times New Roman" w:hAnsi="Calibri" w:cs="Calibri"/>
                 <w:color w:val="000000"/>
-                <w:sz w:val="22"/>
               </w:rPr>
             </w:pPr>
             <w:r>
@@ -5707,7 +5669,6 @@
               <w:rPr>
                 <w:rFonts w:ascii="Calibri" w:eastAsia="Times New Roman" w:hAnsi="Calibri" w:cs="Calibri"/>
                 <w:color w:val="000000"/>
-                <w:sz w:val="22"/>
               </w:rPr>
             </w:pPr>
             <w:r>
@@ -5742,7 +5703,6 @@
               <w:rPr>
                 <w:rFonts w:ascii="Calibri" w:eastAsia="Times New Roman" w:hAnsi="Calibri" w:cs="Calibri"/>
                 <w:color w:val="000000"/>
-                <w:sz w:val="22"/>
               </w:rPr>
             </w:pPr>
             <w:r>
@@ -5782,7 +5742,6 @@
               <w:rPr>
                 <w:rFonts w:ascii="Calibri" w:eastAsia="Times New Roman" w:hAnsi="Calibri" w:cs="Calibri"/>
                 <w:color w:val="000000"/>
-                <w:sz w:val="22"/>
               </w:rPr>
             </w:pPr>
             <w:r>
@@ -5817,7 +5776,6 @@
               <w:rPr>
                 <w:rFonts w:ascii="Calibri" w:eastAsia="Times New Roman" w:hAnsi="Calibri" w:cs="Calibri"/>
                 <w:color w:val="000000"/>
-                <w:sz w:val="22"/>
               </w:rPr>
             </w:pPr>
             <w:r>
@@ -5852,7 +5810,6 @@
               <w:rPr>
                 <w:rFonts w:ascii="Calibri" w:eastAsia="Times New Roman" w:hAnsi="Calibri" w:cs="Calibri"/>
                 <w:color w:val="000000"/>
-                <w:sz w:val="22"/>
               </w:rPr>
             </w:pPr>
             <w:r>
@@ -5887,7 +5844,6 @@
               <w:rPr>
                 <w:rFonts w:ascii="Calibri" w:eastAsia="Times New Roman" w:hAnsi="Calibri" w:cs="Calibri"/>
                 <w:color w:val="000000"/>
-                <w:sz w:val="22"/>
               </w:rPr>
             </w:pPr>
             <w:r>
@@ -5927,7 +5883,6 @@
               <w:rPr>
                 <w:rFonts w:ascii="Calibri" w:eastAsia="Times New Roman" w:hAnsi="Calibri" w:cs="Calibri"/>
                 <w:color w:val="000000"/>
-                <w:sz w:val="22"/>
               </w:rPr>
             </w:pPr>
             <w:r>
@@ -5962,7 +5917,6 @@
               <w:rPr>
                 <w:rFonts w:ascii="Calibri" w:eastAsia="Times New Roman" w:hAnsi="Calibri" w:cs="Calibri"/>
                 <w:color w:val="000000"/>
-                <w:sz w:val="22"/>
               </w:rPr>
             </w:pPr>
             <w:r>
@@ -5997,7 +5951,6 @@
               <w:rPr>
                 <w:rFonts w:ascii="Calibri" w:eastAsia="Times New Roman" w:hAnsi="Calibri" w:cs="Calibri"/>
                 <w:color w:val="000000"/>
-                <w:sz w:val="22"/>
               </w:rPr>
             </w:pPr>
             <w:r>
@@ -6032,7 +5985,6 @@
               <w:rPr>
                 <w:rFonts w:ascii="Calibri" w:eastAsia="Times New Roman" w:hAnsi="Calibri" w:cs="Calibri"/>
                 <w:color w:val="000000"/>
-                <w:sz w:val="22"/>
               </w:rPr>
             </w:pPr>
             <w:r>
@@ -6072,7 +6024,6 @@
               <w:rPr>
                 <w:rFonts w:ascii="Calibri" w:eastAsia="Times New Roman" w:hAnsi="Calibri" w:cs="Calibri"/>
                 <w:color w:val="000000"/>
-                <w:sz w:val="22"/>
               </w:rPr>
             </w:pPr>
             <w:r>
@@ -6107,7 +6058,6 @@
               <w:rPr>
                 <w:rFonts w:ascii="Calibri" w:eastAsia="Times New Roman" w:hAnsi="Calibri" w:cs="Calibri"/>
                 <w:color w:val="000000"/>
-                <w:sz w:val="22"/>
               </w:rPr>
             </w:pPr>
             <w:r>
@@ -6142,7 +6092,6 @@
               <w:rPr>
                 <w:rFonts w:ascii="Calibri" w:eastAsia="Times New Roman" w:hAnsi="Calibri" w:cs="Calibri"/>
                 <w:color w:val="000000"/>
-                <w:sz w:val="22"/>
               </w:rPr>
             </w:pPr>
             <w:r>
@@ -6177,7 +6126,6 @@
               <w:rPr>
                 <w:rFonts w:ascii="Calibri" w:eastAsia="Times New Roman" w:hAnsi="Calibri" w:cs="Calibri"/>
                 <w:color w:val="000000"/>
-                <w:sz w:val="22"/>
               </w:rPr>
             </w:pPr>
             <w:r>
@@ -6217,7 +6165,6 @@
               <w:rPr>
                 <w:rFonts w:ascii="Calibri" w:eastAsia="Times New Roman" w:hAnsi="Calibri" w:cs="Calibri"/>
                 <w:color w:val="000000"/>
-                <w:sz w:val="22"/>
               </w:rPr>
             </w:pPr>
             <w:r>
@@ -6252,7 +6199,6 @@
               <w:rPr>
                 <w:rFonts w:ascii="Calibri" w:eastAsia="Times New Roman" w:hAnsi="Calibri" w:cs="Calibri"/>
                 <w:color w:val="000000"/>
-                <w:sz w:val="22"/>
               </w:rPr>
             </w:pPr>
             <w:r>
@@ -6287,7 +6233,6 @@
               <w:rPr>
                 <w:rFonts w:ascii="Calibri" w:eastAsia="Times New Roman" w:hAnsi="Calibri" w:cs="Calibri"/>
                 <w:color w:val="000000"/>
-                <w:sz w:val="22"/>
               </w:rPr>
             </w:pPr>
             <w:r>
@@ -6322,7 +6267,6 @@
               <w:rPr>
                 <w:rFonts w:ascii="Calibri" w:eastAsia="Times New Roman" w:hAnsi="Calibri" w:cs="Calibri"/>
                 <w:color w:val="000000"/>
-                <w:sz w:val="22"/>
               </w:rPr>
             </w:pPr>
             <w:r>
@@ -6476,7 +6420,19 @@
         <w:t xml:space="preserve">Comment 4: </w:t>
       </w:r>
       <w:r>
-        <w:t>Dependencies between stages exists, so that we find impossible to finish project faster than in 4 months despite number of new employees - so that there is no point in increasing team size above 7.</w:t>
+        <w:t>De</w:t>
+      </w:r>
+      <w:r>
+        <w:t>pendencies between stages exist</w:t>
+      </w:r>
+      <w:r>
+        <w:t>, so that we find impossible to finish project faster than in 4 months despite number of new employees - so that there is no point in increasing team size above 7</w:t>
+      </w:r>
+      <w:r>
+        <w:t xml:space="preserve"> people</w:t>
+      </w:r>
+      <w:r>
+        <w:t>.</w:t>
       </w:r>
     </w:p>
     <w:p>

</xml_diff>